<commit_message>
Added a separate image folder and added descriptions of the world into the paper
</commit_message>
<xml_diff>
--- a/ats_an_autonomous_traffic_simulation.docx
+++ b/ats_an_autonomous_traffic_simulation.docx
@@ -1051,6 +1051,399 @@
           <w:szCs w:val="20"/>
         </w:rPr>
       </w:pPr>
+    </w:p>
+    <w:p>
+      <w:pPr>
+        <w:pStyle w:val="NoSpacing"/>
+        <w:rPr>
+          <w:sz w:val="20"/>
+          <w:szCs w:val="20"/>
+        </w:rPr>
+      </w:pPr>
+    </w:p>
+    <w:p>
+      <w:pPr>
+        <w:pStyle w:val="NoSpacing"/>
+        <w:jc w:val="center"/>
+        <w:rPr>
+          <w:sz w:val="24"/>
+          <w:szCs w:val="24"/>
+        </w:rPr>
+      </w:pPr>
+      <w:r>
+        <w:rPr>
+          <w:sz w:val="24"/>
+          <w:szCs w:val="24"/>
+        </w:rPr>
+        <w:lastRenderedPageBreak/>
+        <w:t xml:space="preserve">II </w:t>
+      </w:r>
+      <w:r>
+        <w:rPr>
+          <w:sz w:val="24"/>
+          <w:szCs w:val="24"/>
+        </w:rPr>
+        <w:t>–</w:t>
+      </w:r>
+      <w:r>
+        <w:rPr>
+          <w:sz w:val="24"/>
+          <w:szCs w:val="24"/>
+        </w:rPr>
+        <w:t xml:space="preserve"> </w:t>
+      </w:r>
+      <w:r>
+        <w:rPr>
+          <w:sz w:val="24"/>
+          <w:szCs w:val="24"/>
+        </w:rPr>
+        <w:t>The World</w:t>
+      </w:r>
+    </w:p>
+    <w:p>
+      <w:pPr>
+        <w:pStyle w:val="NoSpacing"/>
+        <w:jc w:val="center"/>
+        <w:rPr>
+          <w:sz w:val="24"/>
+          <w:szCs w:val="24"/>
+        </w:rPr>
+      </w:pPr>
+    </w:p>
+    <w:p>
+      <w:pPr>
+        <w:pStyle w:val="NoSpacing"/>
+        <w:rPr>
+          <w:sz w:val="20"/>
+          <w:szCs w:val="20"/>
+        </w:rPr>
+      </w:pPr>
+      <w:r>
+        <w:rPr>
+          <w:sz w:val="20"/>
+          <w:szCs w:val="20"/>
+        </w:rPr>
+        <w:tab/>
+      </w:r>
+      <w:r>
+        <w:rPr>
+          <w:sz w:val="20"/>
+          <w:szCs w:val="20"/>
+        </w:rPr>
+        <w:t xml:space="preserve">In ATS, </w:t>
+      </w:r>
+      <w:r>
+        <w:rPr>
+          <w:sz w:val="20"/>
+          <w:szCs w:val="20"/>
+        </w:rPr>
+        <w:t>the world is referring to a</w:t>
+      </w:r>
+      <w:r>
+        <w:rPr>
+          <w:sz w:val="20"/>
+          <w:szCs w:val="20"/>
+        </w:rPr>
+        <w:t>n</w:t>
+      </w:r>
+      <w:r>
+        <w:rPr>
+          <w:sz w:val="20"/>
+          <w:szCs w:val="20"/>
+        </w:rPr>
+        <w:t xml:space="preserve"> </w:t>
+      </w:r>
+      <w:r>
+        <w:rPr>
+          <w:i/>
+          <w:sz w:val="20"/>
+          <w:szCs w:val="20"/>
+        </w:rPr>
+        <w:t xml:space="preserve">X </w:t>
+      </w:r>
+      <w:r>
+        <w:rPr>
+          <w:sz w:val="20"/>
+          <w:szCs w:val="20"/>
+        </w:rPr>
+        <w:t xml:space="preserve">by </w:t>
+      </w:r>
+      <w:r>
+        <w:rPr>
+          <w:i/>
+          <w:sz w:val="20"/>
+          <w:szCs w:val="20"/>
+        </w:rPr>
+        <w:t xml:space="preserve">Y </w:t>
+      </w:r>
+      <w:r>
+        <w:rPr>
+          <w:sz w:val="20"/>
+          <w:szCs w:val="20"/>
+        </w:rPr>
+        <w:t xml:space="preserve">grid.  </w:t>
+      </w:r>
+      <w:r>
+        <w:rPr>
+          <w:b/>
+          <w:sz w:val="20"/>
+          <w:szCs w:val="20"/>
+        </w:rPr>
+        <w:t>Figure 2</w:t>
+      </w:r>
+      <w:r>
+        <w:rPr>
+          <w:sz w:val="20"/>
+          <w:szCs w:val="20"/>
+        </w:rPr>
+        <w:t xml:space="preserve"> </w:t>
+      </w:r>
+      <w:r>
+        <w:rPr>
+          <w:sz w:val="20"/>
+          <w:szCs w:val="20"/>
+        </w:rPr>
+        <w:t>gi</w:t>
+      </w:r>
+      <w:r>
+        <w:rPr>
+          <w:sz w:val="20"/>
+          <w:szCs w:val="20"/>
+        </w:rPr>
+        <w:t>ves an example of a 3 x 3 World.</w:t>
+      </w:r>
+    </w:p>
+    <w:p>
+      <w:pPr>
+        <w:pStyle w:val="NoSpacing"/>
+        <w:rPr>
+          <w:sz w:val="20"/>
+          <w:szCs w:val="20"/>
+        </w:rPr>
+      </w:pPr>
+    </w:p>
+    <w:p>
+      <w:pPr>
+        <w:pStyle w:val="NoSpacing"/>
+        <w:rPr>
+          <w:sz w:val="20"/>
+          <w:szCs w:val="20"/>
+        </w:rPr>
+      </w:pPr>
+      <w:r>
+        <w:rPr>
+          <w:noProof/>
+          <w:sz w:val="20"/>
+          <w:szCs w:val="20"/>
+        </w:rPr>
+        <w:drawing>
+          <wp:inline distT="0" distB="0" distL="0" distR="0">
+            <wp:extent cx="2743200" cy="2515526"/>
+            <wp:effectExtent l="0" t="0" r="0" b="0"/>
+            <wp:docPr id="2" name="Picture 2" descr="C:\Users\pongb\Documents\software\autonomous-traffic-simulator\images\fig_2_world_grid.png"/>
+            <wp:cNvGraphicFramePr>
+              <a:graphicFrameLocks xmlns:a="http://schemas.openxmlformats.org/drawingml/2006/main" noChangeAspect="1"/>
+            </wp:cNvGraphicFramePr>
+            <a:graphic xmlns:a="http://schemas.openxmlformats.org/drawingml/2006/main">
+              <a:graphicData uri="http://schemas.openxmlformats.org/drawingml/2006/picture">
+                <pic:pic xmlns:pic="http://schemas.openxmlformats.org/drawingml/2006/picture">
+                  <pic:nvPicPr>
+                    <pic:cNvPr id="0" name="Picture 1" descr="C:\Users\pongb\Documents\software\autonomous-traffic-simulator\images\fig_2_world_grid.png"/>
+                    <pic:cNvPicPr>
+                      <a:picLocks noChangeAspect="1" noChangeArrowheads="1"/>
+                    </pic:cNvPicPr>
+                  </pic:nvPicPr>
+                  <pic:blipFill>
+                    <a:blip r:embed="rId6">
+                      <a:extLst>
+                        <a:ext uri="{28A0092B-C50C-407E-A947-70E740481C1C}">
+                          <a14:useLocalDpi xmlns:a14="http://schemas.microsoft.com/office/drawing/2010/main" val="0"/>
+                        </a:ext>
+                      </a:extLst>
+                    </a:blip>
+                    <a:srcRect/>
+                    <a:stretch>
+                      <a:fillRect/>
+                    </a:stretch>
+                  </pic:blipFill>
+                  <pic:spPr bwMode="auto">
+                    <a:xfrm>
+                      <a:off x="0" y="0"/>
+                      <a:ext cx="2743200" cy="2515526"/>
+                    </a:xfrm>
+                    <a:prstGeom prst="rect">
+                      <a:avLst/>
+                    </a:prstGeom>
+                    <a:noFill/>
+                    <a:ln>
+                      <a:noFill/>
+                    </a:ln>
+                  </pic:spPr>
+                </pic:pic>
+              </a:graphicData>
+            </a:graphic>
+          </wp:inline>
+        </w:drawing>
+      </w:r>
+    </w:p>
+    <w:p>
+      <w:pPr>
+        <w:pStyle w:val="NoSpacing"/>
+        <w:jc w:val="center"/>
+        <w:rPr>
+          <w:sz w:val="20"/>
+          <w:szCs w:val="20"/>
+        </w:rPr>
+      </w:pPr>
+      <w:r>
+        <w:rPr>
+          <w:b/>
+          <w:sz w:val="20"/>
+          <w:szCs w:val="20"/>
+        </w:rPr>
+        <w:t>Figure 2</w:t>
+      </w:r>
+      <w:r>
+        <w:rPr>
+          <w:sz w:val="20"/>
+          <w:szCs w:val="20"/>
+        </w:rPr>
+        <w:t xml:space="preserve"> </w:t>
+      </w:r>
+      <w:r>
+        <w:rPr>
+          <w:sz w:val="20"/>
+          <w:szCs w:val="20"/>
+        </w:rPr>
+        <w:t>–</w:t>
+      </w:r>
+      <w:r>
+        <w:rPr>
+          <w:sz w:val="20"/>
+          <w:szCs w:val="20"/>
+        </w:rPr>
+        <w:t xml:space="preserve"> </w:t>
+      </w:r>
+      <w:r>
+        <w:rPr>
+          <w:sz w:val="20"/>
+          <w:szCs w:val="20"/>
+        </w:rPr>
+        <w:t>A Sample 3 x 3 World</w:t>
+      </w:r>
+    </w:p>
+    <w:p>
+      <w:pPr>
+        <w:pStyle w:val="NoSpacing"/>
+        <w:rPr>
+          <w:sz w:val="20"/>
+          <w:szCs w:val="20"/>
+        </w:rPr>
+      </w:pPr>
+      <w:r>
+        <w:rPr>
+          <w:sz w:val="20"/>
+          <w:szCs w:val="20"/>
+        </w:rPr>
+        <w:tab/>
+        <w:t xml:space="preserve">In Figure 2, </w:t>
+      </w:r>
+      <w:r>
+        <w:rPr>
+          <w:sz w:val="20"/>
+          <w:szCs w:val="20"/>
+        </w:rPr>
+        <w:t>ea</w:t>
+      </w:r>
+      <w:r>
+        <w:rPr>
+          <w:sz w:val="20"/>
+          <w:szCs w:val="20"/>
+        </w:rPr>
+        <w:t xml:space="preserve">ch black line segment refers to a road that autonomous vehicles can </w:t>
+      </w:r>
+      <w:r>
+        <w:rPr>
+          <w:sz w:val="20"/>
+          <w:szCs w:val="20"/>
+        </w:rPr>
+        <w:t xml:space="preserve">travel in.  Each intersecting line (indicated by either a red, orange, or green circle) </w:t>
+      </w:r>
+      <w:r>
+        <w:rPr>
+          <w:sz w:val="20"/>
+          <w:szCs w:val="20"/>
+        </w:rPr>
+        <w:t>represents an intersection.  At these intersections, a traffic light is placed.</w:t>
+      </w:r>
+      <w:r>
+        <w:rPr>
+          <w:sz w:val="20"/>
+          <w:szCs w:val="20"/>
+        </w:rPr>
+        <w:t xml:space="preserve">  A red circle indicates a four-way intersection; a green circle indicates a three-way intersection, and an orange circle represents </w:t>
+      </w:r>
+      <w:r>
+        <w:rPr>
+          <w:sz w:val="20"/>
+          <w:szCs w:val="20"/>
+        </w:rPr>
+        <w:t>a two-way intersection.</w:t>
+      </w:r>
+    </w:p>
+    <w:p>
+      <w:pPr>
+        <w:pStyle w:val="NoSpacing"/>
+        <w:rPr>
+          <w:sz w:val="20"/>
+          <w:szCs w:val="20"/>
+        </w:rPr>
+      </w:pPr>
+    </w:p>
+    <w:p>
+      <w:pPr>
+        <w:pStyle w:val="NoSpacing"/>
+        <w:rPr>
+          <w:sz w:val="20"/>
+          <w:szCs w:val="20"/>
+        </w:rPr>
+      </w:pPr>
+      <w:r>
+        <w:rPr>
+          <w:sz w:val="20"/>
+          <w:szCs w:val="20"/>
+        </w:rPr>
+        <w:tab/>
+        <w:t xml:space="preserve">In each road, </w:t>
+      </w:r>
+      <w:r>
+        <w:rPr>
+          <w:sz w:val="20"/>
+          <w:szCs w:val="20"/>
+        </w:rPr>
+        <w:t>there can be two or three lanes</w:t>
+      </w:r>
+      <w:r>
+        <w:rPr>
+          <w:sz w:val="20"/>
+          <w:szCs w:val="20"/>
+        </w:rPr>
+        <w:t xml:space="preserve"> in each direction (thus a road with two lanes in each direction </w:t>
+      </w:r>
+      <w:r>
+        <w:rPr>
+          <w:sz w:val="20"/>
+          <w:szCs w:val="20"/>
+        </w:rPr>
+        <w:t xml:space="preserve">spans four lanes across; likewise a road with three lanes in each direction spans six lanes across).  </w:t>
+      </w:r>
+      <w:r>
+        <w:rPr>
+          <w:sz w:val="20"/>
+          <w:szCs w:val="20"/>
+        </w:rPr>
+        <w:t xml:space="preserve">Our team defined </w:t>
+      </w:r>
       <w:bookmarkStart w:id="0" w:name="_GoBack"/>
       <w:bookmarkEnd w:id="0"/>
     </w:p>
@@ -1058,24 +1451,6 @@
       <w:pPr>
         <w:pStyle w:val="NoSpacing"/>
         <w:rPr>
-          <w:sz w:val="20"/>
-          <w:szCs w:val="20"/>
-        </w:rPr>
-      </w:pPr>
-    </w:p>
-    <w:p>
-      <w:pPr>
-        <w:pStyle w:val="NoSpacing"/>
-        <w:rPr>
-          <w:sz w:val="20"/>
-          <w:szCs w:val="20"/>
-        </w:rPr>
-      </w:pPr>
-    </w:p>
-    <w:p>
-      <w:pPr>
-        <w:pStyle w:val="NoSpacing"/>
-        <w:rPr>
           <w:b/>
           <w:sz w:val="20"/>
           <w:szCs w:val="20"/>
@@ -1136,7 +1511,7 @@
         </w:rPr>
         <w:t xml:space="preserve">.  </w:t>
       </w:r>
-      <w:hyperlink r:id="rId6" w:history="1">
+      <w:hyperlink r:id="rId7" w:history="1">
         <w:r>
           <w:rPr>
             <w:rStyle w:val="Hyperlink"/>
@@ -1232,7 +1607,7 @@
           <w:szCs w:val="20"/>
         </w:rPr>
       </w:pPr>
-      <w:hyperlink r:id="rId7" w:history="1">
+      <w:hyperlink r:id="rId8" w:history="1">
         <w:r>
           <w:rPr>
             <w:rStyle w:val="Hyperlink"/>

</xml_diff>

<commit_message>
Added Figure 3 World Intersection and finished the world description
</commit_message>
<xml_diff>
--- a/ats_an_autonomous_traffic_simulation.docx
+++ b/ats_an_autonomous_traffic_simulation.docx
@@ -1437,12 +1437,288 @@
         </w:rPr>
         <w:t xml:space="preserve">spans four lanes across; likewise a road with three lanes in each direction spans six lanes across).  </w:t>
       </w:r>
-      <w:r>
-        <w:rPr>
-          <w:sz w:val="20"/>
-          <w:szCs w:val="20"/>
-        </w:rPr>
-        <w:t xml:space="preserve">Our team defined </w:t>
+    </w:p>
+    <w:p>
+      <w:pPr>
+        <w:pStyle w:val="NoSpacing"/>
+        <w:rPr>
+          <w:sz w:val="20"/>
+          <w:szCs w:val="20"/>
+        </w:rPr>
+      </w:pPr>
+    </w:p>
+    <w:p>
+      <w:pPr>
+        <w:pStyle w:val="NoSpacing"/>
+        <w:rPr>
+          <w:sz w:val="20"/>
+          <w:szCs w:val="20"/>
+        </w:rPr>
+      </w:pPr>
+      <w:r>
+        <w:rPr>
+          <w:sz w:val="20"/>
+          <w:szCs w:val="20"/>
+        </w:rPr>
+        <w:tab/>
+        <w:t xml:space="preserve">An intersection </w:t>
+      </w:r>
+      <w:r>
+        <w:rPr>
+          <w:sz w:val="20"/>
+          <w:szCs w:val="20"/>
+        </w:rPr>
+        <w:t xml:space="preserve">is defined as a set of intersecting lines.  A traffic light is placed at this intersection, and has two states: red or green.  </w:t>
+      </w:r>
+      <w:r>
+        <w:rPr>
+          <w:b/>
+          <w:sz w:val="20"/>
+          <w:szCs w:val="20"/>
+        </w:rPr>
+        <w:t>Figure 4</w:t>
+      </w:r>
+      <w:r>
+        <w:rPr>
+          <w:sz w:val="20"/>
+          <w:szCs w:val="20"/>
+        </w:rPr>
+        <w:t xml:space="preserve"> </w:t>
+      </w:r>
+      <w:r>
+        <w:rPr>
+          <w:sz w:val="20"/>
+          <w:szCs w:val="20"/>
+        </w:rPr>
+        <w:t>shows an example four-way</w:t>
+      </w:r>
+      <w:r>
+        <w:rPr>
+          <w:sz w:val="20"/>
+          <w:szCs w:val="20"/>
+        </w:rPr>
+        <w:t>, three-lane</w:t>
+      </w:r>
+      <w:r>
+        <w:rPr>
+          <w:sz w:val="20"/>
+          <w:szCs w:val="20"/>
+        </w:rPr>
+        <w:t xml:space="preserve"> intersection with a traffic light.</w:t>
+      </w:r>
+    </w:p>
+    <w:p>
+      <w:pPr>
+        <w:pStyle w:val="NoSpacing"/>
+        <w:rPr>
+          <w:sz w:val="20"/>
+          <w:szCs w:val="20"/>
+        </w:rPr>
+      </w:pPr>
+    </w:p>
+    <w:p>
+      <w:pPr>
+        <w:pStyle w:val="NoSpacing"/>
+        <w:rPr>
+          <w:sz w:val="20"/>
+          <w:szCs w:val="20"/>
+        </w:rPr>
+      </w:pPr>
+      <w:r>
+        <w:rPr>
+          <w:noProof/>
+          <w:sz w:val="20"/>
+          <w:szCs w:val="20"/>
+        </w:rPr>
+        <w:lastRenderedPageBreak/>
+        <w:drawing>
+          <wp:inline distT="0" distB="0" distL="0" distR="0">
+            <wp:extent cx="2743200" cy="2317944"/>
+            <wp:effectExtent l="0" t="0" r="0" b="6350"/>
+            <wp:docPr id="3" name="Picture 3" descr="C:\Users\pongb\Documents\software\autonomous-traffic-simulator\images\figure_3_world_intersection.png"/>
+            <wp:cNvGraphicFramePr>
+              <a:graphicFrameLocks xmlns:a="http://schemas.openxmlformats.org/drawingml/2006/main" noChangeAspect="1"/>
+            </wp:cNvGraphicFramePr>
+            <a:graphic xmlns:a="http://schemas.openxmlformats.org/drawingml/2006/main">
+              <a:graphicData uri="http://schemas.openxmlformats.org/drawingml/2006/picture">
+                <pic:pic xmlns:pic="http://schemas.openxmlformats.org/drawingml/2006/picture">
+                  <pic:nvPicPr>
+                    <pic:cNvPr id="0" name="Picture 1" descr="C:\Users\pongb\Documents\software\autonomous-traffic-simulator\images\figure_3_world_intersection.png"/>
+                    <pic:cNvPicPr>
+                      <a:picLocks noChangeAspect="1" noChangeArrowheads="1"/>
+                    </pic:cNvPicPr>
+                  </pic:nvPicPr>
+                  <pic:blipFill>
+                    <a:blip r:embed="rId7">
+                      <a:extLst>
+                        <a:ext uri="{28A0092B-C50C-407E-A947-70E740481C1C}">
+                          <a14:useLocalDpi xmlns:a14="http://schemas.microsoft.com/office/drawing/2010/main" val="0"/>
+                        </a:ext>
+                      </a:extLst>
+                    </a:blip>
+                    <a:srcRect/>
+                    <a:stretch>
+                      <a:fillRect/>
+                    </a:stretch>
+                  </pic:blipFill>
+                  <pic:spPr bwMode="auto">
+                    <a:xfrm>
+                      <a:off x="0" y="0"/>
+                      <a:ext cx="2743200" cy="2317944"/>
+                    </a:xfrm>
+                    <a:prstGeom prst="rect">
+                      <a:avLst/>
+                    </a:prstGeom>
+                    <a:noFill/>
+                    <a:ln>
+                      <a:noFill/>
+                    </a:ln>
+                  </pic:spPr>
+                </pic:pic>
+              </a:graphicData>
+            </a:graphic>
+          </wp:inline>
+        </w:drawing>
+      </w:r>
+    </w:p>
+    <w:p>
+      <w:pPr>
+        <w:pStyle w:val="NoSpacing"/>
+        <w:jc w:val="center"/>
+        <w:rPr>
+          <w:sz w:val="20"/>
+          <w:szCs w:val="20"/>
+        </w:rPr>
+      </w:pPr>
+      <w:r>
+        <w:rPr>
+          <w:b/>
+          <w:sz w:val="20"/>
+          <w:szCs w:val="20"/>
+        </w:rPr>
+        <w:t>Figure 3</w:t>
+      </w:r>
+      <w:r>
+        <w:rPr>
+          <w:sz w:val="20"/>
+          <w:szCs w:val="20"/>
+        </w:rPr>
+        <w:t xml:space="preserve"> </w:t>
+      </w:r>
+      <w:r>
+        <w:rPr>
+          <w:sz w:val="20"/>
+          <w:szCs w:val="20"/>
+        </w:rPr>
+        <w:t>–</w:t>
+      </w:r>
+      <w:r>
+        <w:rPr>
+          <w:sz w:val="20"/>
+          <w:szCs w:val="20"/>
+        </w:rPr>
+        <w:t xml:space="preserve"> </w:t>
+      </w:r>
+      <w:r>
+        <w:rPr>
+          <w:sz w:val="20"/>
+          <w:szCs w:val="20"/>
+        </w:rPr>
+        <w:t xml:space="preserve">A four-way, </w:t>
+      </w:r>
+      <w:r>
+        <w:rPr>
+          <w:sz w:val="20"/>
+          <w:szCs w:val="20"/>
+        </w:rPr>
+        <w:t>three-lane intersection</w:t>
+      </w:r>
+    </w:p>
+    <w:p>
+      <w:pPr>
+        <w:pStyle w:val="NoSpacing"/>
+        <w:jc w:val="center"/>
+        <w:rPr>
+          <w:sz w:val="20"/>
+          <w:szCs w:val="20"/>
+        </w:rPr>
+      </w:pPr>
+    </w:p>
+    <w:p>
+      <w:pPr>
+        <w:pStyle w:val="NoSpacing"/>
+        <w:rPr>
+          <w:sz w:val="20"/>
+          <w:szCs w:val="20"/>
+        </w:rPr>
+      </w:pPr>
+      <w:r>
+        <w:rPr>
+          <w:sz w:val="20"/>
+          <w:szCs w:val="20"/>
+        </w:rPr>
+        <w:tab/>
+      </w:r>
+      <w:r>
+        <w:rPr>
+          <w:sz w:val="20"/>
+          <w:szCs w:val="20"/>
+        </w:rPr>
+        <w:t xml:space="preserve">The arrows </w:t>
+      </w:r>
+      <w:r>
+        <w:rPr>
+          <w:sz w:val="20"/>
+          <w:szCs w:val="20"/>
+        </w:rPr>
+        <w:t xml:space="preserve">in Figure 3 show the possible directions that traffic can move in.  </w:t>
+      </w:r>
+      <w:r>
+        <w:rPr>
+          <w:sz w:val="20"/>
+          <w:szCs w:val="20"/>
+        </w:rPr>
+        <w:t xml:space="preserve">It is important to note that our traffic lights have a ten-second </w:t>
+      </w:r>
+      <w:r>
+        <w:rPr>
+          <w:sz w:val="20"/>
+          <w:szCs w:val="20"/>
+        </w:rPr>
+        <w:t>counter.  In addition, we assume that it takes one-second for a car to cross the intersection.</w:t>
+      </w:r>
+      <w:r>
+        <w:rPr>
+          <w:sz w:val="20"/>
+          <w:szCs w:val="20"/>
+        </w:rPr>
+        <w:t xml:space="preserve">  </w:t>
+      </w:r>
+    </w:p>
+    <w:p>
+      <w:pPr>
+        <w:pStyle w:val="NoSpacing"/>
+        <w:rPr>
+          <w:sz w:val="20"/>
+          <w:szCs w:val="20"/>
+        </w:rPr>
+      </w:pPr>
+    </w:p>
+    <w:p>
+      <w:pPr>
+        <w:pStyle w:val="NoSpacing"/>
+        <w:jc w:val="center"/>
+        <w:rPr>
+          <w:sz w:val="24"/>
+          <w:szCs w:val="24"/>
+        </w:rPr>
+      </w:pPr>
+      <w:r>
+        <w:rPr>
+          <w:sz w:val="24"/>
+          <w:szCs w:val="24"/>
+        </w:rPr>
+        <w:t xml:space="preserve">III - </w:t>
       </w:r>
       <w:bookmarkStart w:id="0" w:name="_GoBack"/>
       <w:bookmarkEnd w:id="0"/>
@@ -1451,6 +1727,15 @@
       <w:pPr>
         <w:pStyle w:val="NoSpacing"/>
         <w:rPr>
+          <w:sz w:val="20"/>
+          <w:szCs w:val="20"/>
+        </w:rPr>
+      </w:pPr>
+    </w:p>
+    <w:p>
+      <w:pPr>
+        <w:pStyle w:val="NoSpacing"/>
+        <w:rPr>
           <w:b/>
           <w:sz w:val="20"/>
           <w:szCs w:val="20"/>
@@ -1511,7 +1796,7 @@
         </w:rPr>
         <w:t xml:space="preserve">.  </w:t>
       </w:r>
-      <w:hyperlink r:id="rId7" w:history="1">
+      <w:hyperlink r:id="rId8" w:history="1">
         <w:r>
           <w:rPr>
             <w:rStyle w:val="Hyperlink"/>
@@ -1607,7 +1892,7 @@
           <w:szCs w:val="20"/>
         </w:rPr>
       </w:pPr>
-      <w:hyperlink r:id="rId8" w:history="1">
+      <w:hyperlink r:id="rId9" w:history="1">
         <w:r>
           <w:rPr>
             <w:rStyle w:val="Hyperlink"/>

</xml_diff>

<commit_message>
Began work of adding the traffic light event handler to the writeup
</commit_message>
<xml_diff>
--- a/ats_an_autonomous_traffic_simulation.docx
+++ b/ats_an_autonomous_traffic_simulation.docx
@@ -730,7 +730,14 @@
           <w:sz w:val="20"/>
           <w:szCs w:val="20"/>
         </w:rPr>
-        <w:t>Autonomous Vehicle Inter-Vehicle communication protocols</w:t>
+        <w:t>Autonomous Vehicle Inter</w:t>
+      </w:r>
+      <w:r>
+        <w:rPr>
+          <w:sz w:val="20"/>
+          <w:szCs w:val="20"/>
+        </w:rPr>
+        <w:t>-Vehicle Event Handlers</w:t>
       </w:r>
     </w:p>
     <w:p>
@@ -1718,7 +1725,123 @@
           <w:sz w:val="24"/>
           <w:szCs w:val="24"/>
         </w:rPr>
-        <w:t xml:space="preserve">III - </w:t>
+        <w:t xml:space="preserve">III </w:t>
+      </w:r>
+      <w:r>
+        <w:rPr>
+          <w:sz w:val="24"/>
+          <w:szCs w:val="24"/>
+        </w:rPr>
+        <w:t>–</w:t>
+      </w:r>
+      <w:r>
+        <w:rPr>
+          <w:sz w:val="24"/>
+          <w:szCs w:val="24"/>
+        </w:rPr>
+        <w:t xml:space="preserve"> </w:t>
+      </w:r>
+      <w:r>
+        <w:rPr>
+          <w:sz w:val="24"/>
+          <w:szCs w:val="24"/>
+        </w:rPr>
+        <w:t>Traffic Light Event Handler Algorithm</w:t>
+      </w:r>
+    </w:p>
+    <w:p>
+      <w:pPr>
+        <w:pStyle w:val="NoSpacing"/>
+        <w:jc w:val="center"/>
+        <w:rPr>
+          <w:sz w:val="24"/>
+          <w:szCs w:val="24"/>
+        </w:rPr>
+      </w:pPr>
+    </w:p>
+    <w:p>
+      <w:pPr>
+        <w:pStyle w:val="NoSpacing"/>
+        <w:rPr>
+          <w:sz w:val="20"/>
+          <w:szCs w:val="20"/>
+        </w:rPr>
+      </w:pPr>
+      <w:r>
+        <w:rPr>
+          <w:sz w:val="24"/>
+          <w:szCs w:val="24"/>
+        </w:rPr>
+        <w:tab/>
+      </w:r>
+      <w:r>
+        <w:rPr>
+          <w:sz w:val="20"/>
+          <w:szCs w:val="20"/>
+        </w:rPr>
+        <w:t>Our</w:t>
+      </w:r>
+      <w:r>
+        <w:rPr>
+          <w:sz w:val="20"/>
+          <w:szCs w:val="20"/>
+        </w:rPr>
+        <w:t xml:space="preserve"> team drew inspiration from</w:t>
+      </w:r>
+      <w:r>
+        <w:rPr>
+          <w:sz w:val="20"/>
+          <w:szCs w:val="20"/>
+        </w:rPr>
+        <w:t xml:space="preserve"> the “traffic” </w:t>
+      </w:r>
+      <w:r>
+        <w:rPr>
+          <w:sz w:val="20"/>
+          <w:szCs w:val="20"/>
+        </w:rPr>
+        <w:t>simulation provided as part of ROSS</w:t>
+      </w:r>
+      <w:r>
+        <w:rPr>
+          <w:sz w:val="20"/>
+          <w:szCs w:val="20"/>
+          <w:vertAlign w:val="superscript"/>
+        </w:rPr>
+        <w:t>(3)</w:t>
+      </w:r>
+      <w:r>
+        <w:rPr>
+          <w:sz w:val="20"/>
+          <w:szCs w:val="20"/>
+        </w:rPr>
+        <w:t xml:space="preserve">.  </w:t>
+      </w:r>
+    </w:p>
+    <w:p>
+      <w:pPr>
+        <w:pStyle w:val="NoSpacing"/>
+        <w:rPr>
+          <w:sz w:val="20"/>
+          <w:szCs w:val="20"/>
+        </w:rPr>
+      </w:pPr>
+    </w:p>
+    <w:p>
+      <w:pPr>
+        <w:pStyle w:val="NoSpacing"/>
+        <w:rPr>
+          <w:sz w:val="20"/>
+          <w:szCs w:val="20"/>
+        </w:rPr>
+      </w:pPr>
+      <w:r>
+        <w:rPr>
+          <w:sz w:val="20"/>
+          <w:szCs w:val="20"/>
+        </w:rPr>
+        <w:tab/>
+        <w:t xml:space="preserve">The algorithm for the traffic light event handler is </w:t>
       </w:r>
       <w:bookmarkStart w:id="0" w:name="_GoBack"/>
       <w:bookmarkEnd w:id="0"/>
@@ -1908,6 +2031,38 @@
           <w:szCs w:val="20"/>
         </w:rPr>
         <w:t>, 2013.</w:t>
+      </w:r>
+    </w:p>
+    <w:p>
+      <w:pPr>
+        <w:pStyle w:val="NoSpacing"/>
+        <w:rPr>
+          <w:sz w:val="20"/>
+          <w:szCs w:val="20"/>
+        </w:rPr>
+      </w:pPr>
+    </w:p>
+    <w:p>
+      <w:pPr>
+        <w:pStyle w:val="NoSpacing"/>
+        <w:rPr>
+          <w:sz w:val="20"/>
+          <w:szCs w:val="20"/>
+        </w:rPr>
+      </w:pPr>
+      <w:r>
+        <w:rPr>
+          <w:sz w:val="20"/>
+          <w:szCs w:val="20"/>
+        </w:rPr>
+        <w:t xml:space="preserve">3. </w:t>
+      </w:r>
+      <w:r>
+        <w:rPr>
+          <w:sz w:val="20"/>
+          <w:szCs w:val="20"/>
+        </w:rPr>
+        <w:t xml:space="preserve">“Traffic ROSS Simulation”, </w:t>
       </w:r>
     </w:p>
     <w:sectPr>

</xml_diff>

<commit_message>
Began psuedo-code for traffic light
</commit_message>
<xml_diff>
--- a/ats_an_autonomous_traffic_simulation.docx
+++ b/ats_an_autonomous_traffic_simulation.docx
@@ -1931,6 +1931,70 @@
           <w:sz w:val="20"/>
           <w:szCs w:val="20"/>
         </w:rPr>
+        <w:t>If light_change_time == 0:</w:t>
+      </w:r>
+    </w:p>
+    <w:p>
+      <w:pPr>
+        <w:pStyle w:val="NoSpacing"/>
+        <w:rPr>
+          <w:i/>
+          <w:sz w:val="20"/>
+          <w:szCs w:val="20"/>
+        </w:rPr>
+      </w:pPr>
+      <w:r>
+        <w:rPr>
+          <w:i/>
+          <w:sz w:val="20"/>
+          <w:szCs w:val="20"/>
+        </w:rPr>
+        <w:t xml:space="preserve">  Set event = light_change</w:t>
+      </w:r>
+    </w:p>
+    <w:p>
+      <w:pPr>
+        <w:pStyle w:val="NoSpacing"/>
+        <w:rPr>
+          <w:i/>
+          <w:sz w:val="20"/>
+          <w:szCs w:val="20"/>
+        </w:rPr>
+      </w:pPr>
+      <w:r>
+        <w:rPr>
+          <w:i/>
+          <w:sz w:val="20"/>
+          <w:szCs w:val="20"/>
+        </w:rPr>
+        <w:t>endif</w:t>
+      </w:r>
+    </w:p>
+    <w:p>
+      <w:pPr>
+        <w:pStyle w:val="NoSpacing"/>
+        <w:rPr>
+          <w:i/>
+          <w:sz w:val="20"/>
+          <w:szCs w:val="20"/>
+        </w:rPr>
+      </w:pPr>
+    </w:p>
+    <w:p>
+      <w:pPr>
+        <w:pStyle w:val="NoSpacing"/>
+        <w:rPr>
+          <w:i/>
+          <w:sz w:val="20"/>
+          <w:szCs w:val="20"/>
+        </w:rPr>
+      </w:pPr>
+      <w:r>
+        <w:rPr>
+          <w:i/>
+          <w:sz w:val="20"/>
+          <w:szCs w:val="20"/>
+        </w:rPr>
         <w:t xml:space="preserve">If </w:t>
       </w:r>
       <w:r>
@@ -2094,20 +2158,573 @@
           <w:sz w:val="20"/>
           <w:szCs w:val="20"/>
         </w:rPr>
-        <w:t>original time:</w:t>
-      </w:r>
-    </w:p>
-    <w:p>
-      <w:pPr>
-        <w:pStyle w:val="NoSpacing"/>
-        <w:rPr>
-          <w:i/>
-          <w:sz w:val="20"/>
-          <w:szCs w:val="20"/>
-        </w:rPr>
-      </w:pPr>
+        <w:t>original time</w:t>
+      </w:r>
+    </w:p>
+    <w:p>
+      <w:pPr>
+        <w:pStyle w:val="NoSpacing"/>
+        <w:rPr>
+          <w:i/>
+          <w:sz w:val="20"/>
+          <w:szCs w:val="20"/>
+        </w:rPr>
+      </w:pPr>
+      <w:r>
+        <w:rPr>
+          <w:i/>
+          <w:sz w:val="20"/>
+          <w:szCs w:val="20"/>
+        </w:rPr>
+        <w:t xml:space="preserve">    </w:t>
+      </w:r>
+      <w:r>
+        <w:rPr>
+          <w:i/>
+          <w:sz w:val="20"/>
+          <w:szCs w:val="20"/>
+        </w:rPr>
+        <w:t xml:space="preserve"> </w:t>
+      </w:r>
+      <w:r>
+        <w:rPr>
+          <w:i/>
+          <w:sz w:val="20"/>
+          <w:szCs w:val="20"/>
+        </w:rPr>
+        <w:t xml:space="preserve"> </w:t>
+      </w:r>
+      <w:r>
+        <w:rPr>
+          <w:i/>
+          <w:sz w:val="20"/>
+          <w:szCs w:val="20"/>
+        </w:rPr>
+        <w:t>E</w:t>
+      </w:r>
+      <w:r>
+        <w:rPr>
+          <w:i/>
+          <w:sz w:val="20"/>
+          <w:szCs w:val="20"/>
+        </w:rPr>
+        <w:t>lse</w:t>
+      </w:r>
+      <w:r>
+        <w:rPr>
+          <w:i/>
+          <w:sz w:val="20"/>
+          <w:szCs w:val="20"/>
+        </w:rPr>
+        <w:t>:</w:t>
+      </w:r>
+    </w:p>
+    <w:p>
+      <w:pPr>
+        <w:pStyle w:val="NoSpacing"/>
+        <w:rPr>
+          <w:i/>
+          <w:sz w:val="20"/>
+          <w:szCs w:val="20"/>
+        </w:rPr>
+      </w:pPr>
+      <w:r>
+        <w:rPr>
+          <w:i/>
+          <w:sz w:val="20"/>
+          <w:szCs w:val="20"/>
+        </w:rPr>
+        <w:t xml:space="preserve">        Set</w:t>
+      </w:r>
+      <w:r>
+        <w:rPr>
+          <w:i/>
+          <w:sz w:val="20"/>
+          <w:szCs w:val="20"/>
+        </w:rPr>
+        <w:t xml:space="preserve"> traffic_permitted </w:t>
+      </w:r>
+      <w:r>
+        <w:rPr>
+          <w:i/>
+          <w:sz w:val="20"/>
+          <w:szCs w:val="20"/>
+        </w:rPr>
+        <w:t>= EAST-WEST</w:t>
+      </w:r>
+    </w:p>
+    <w:p>
+      <w:pPr>
+        <w:pStyle w:val="NoSpacing"/>
+        <w:rPr>
+          <w:i/>
+          <w:sz w:val="20"/>
+          <w:szCs w:val="20"/>
+        </w:rPr>
+      </w:pPr>
+      <w:r>
+        <w:rPr>
+          <w:i/>
+          <w:sz w:val="20"/>
+          <w:szCs w:val="20"/>
+        </w:rPr>
+        <w:t xml:space="preserve">        Set all NORTH-SOUTH lights to RED</w:t>
+      </w:r>
+      <w:r>
+        <w:rPr>
+          <w:i/>
+          <w:sz w:val="20"/>
+          <w:szCs w:val="20"/>
+        </w:rPr>
+        <w:t xml:space="preserve"> </w:t>
+      </w:r>
+      <w:r>
+        <w:rPr>
+          <w:i/>
+          <w:sz w:val="20"/>
+          <w:szCs w:val="20"/>
+        </w:rPr>
+        <w:t xml:space="preserve"> </w:t>
+      </w:r>
+    </w:p>
+    <w:p>
+      <w:pPr>
+        <w:pStyle w:val="NoSpacing"/>
+        <w:rPr>
+          <w:i/>
+          <w:sz w:val="20"/>
+          <w:szCs w:val="20"/>
+        </w:rPr>
+      </w:pPr>
+      <w:r>
+        <w:rPr>
+          <w:i/>
+          <w:sz w:val="20"/>
+          <w:szCs w:val="20"/>
+        </w:rPr>
+        <w:t xml:space="preserve">        Set EAST-WEST left-turn light to GREEN</w:t>
+      </w:r>
+    </w:p>
+    <w:p>
+      <w:pPr>
+        <w:pStyle w:val="NoSpacing"/>
+        <w:rPr>
+          <w:i/>
+          <w:sz w:val="20"/>
+          <w:szCs w:val="20"/>
+        </w:rPr>
+      </w:pPr>
+      <w:r>
+        <w:rPr>
+          <w:i/>
+          <w:sz w:val="20"/>
+          <w:szCs w:val="20"/>
+        </w:rPr>
+        <w:t xml:space="preserve">        </w:t>
+      </w:r>
+      <w:r>
+        <w:rPr>
+          <w:i/>
+          <w:sz w:val="20"/>
+          <w:szCs w:val="20"/>
+        </w:rPr>
+        <w:t xml:space="preserve">Reset </w:t>
+      </w:r>
+      <w:r>
+        <w:rPr>
+          <w:i/>
+          <w:sz w:val="20"/>
+          <w:szCs w:val="20"/>
+        </w:rPr>
+        <w:t>traffic light to original time</w:t>
+      </w:r>
+    </w:p>
+    <w:p>
+      <w:pPr>
+        <w:pStyle w:val="NoSpacing"/>
+        <w:rPr>
+          <w:i/>
+          <w:sz w:val="20"/>
+          <w:szCs w:val="20"/>
+        </w:rPr>
+      </w:pPr>
+      <w:r>
+        <w:rPr>
+          <w:i/>
+          <w:sz w:val="20"/>
+          <w:szCs w:val="20"/>
+        </w:rPr>
+        <w:t xml:space="preserve">      Endif</w:t>
+      </w:r>
+    </w:p>
+    <w:p>
+      <w:pPr>
+        <w:pStyle w:val="NoSpacing"/>
+        <w:rPr>
+          <w:i/>
+          <w:sz w:val="20"/>
+          <w:szCs w:val="20"/>
+        </w:rPr>
+      </w:pPr>
+      <w:r>
+        <w:rPr>
+          <w:i/>
+          <w:sz w:val="20"/>
+          <w:szCs w:val="20"/>
+        </w:rPr>
+        <w:t xml:space="preserve">    Else </w:t>
+      </w:r>
+    </w:p>
+    <w:p>
+      <w:pPr>
+        <w:pStyle w:val="NoSpacing"/>
+        <w:rPr>
+          <w:i/>
+          <w:sz w:val="20"/>
+          <w:szCs w:val="20"/>
+        </w:rPr>
+      </w:pPr>
+      <w:r>
+        <w:rPr>
+          <w:i/>
+          <w:sz w:val="20"/>
+          <w:szCs w:val="20"/>
+        </w:rPr>
+        <w:t xml:space="preserve">      Set traffic_pe</w:t>
+      </w:r>
+      <w:r>
+        <w:rPr>
+          <w:i/>
+          <w:sz w:val="20"/>
+          <w:szCs w:val="20"/>
+        </w:rPr>
+        <w:t>rmitted = EAST-WEST</w:t>
+      </w:r>
+    </w:p>
+    <w:p>
+      <w:pPr>
+        <w:pStyle w:val="NoSpacing"/>
+        <w:rPr>
+          <w:i/>
+          <w:sz w:val="20"/>
+          <w:szCs w:val="20"/>
+        </w:rPr>
+      </w:pPr>
+      <w:r>
+        <w:rPr>
+          <w:i/>
+          <w:sz w:val="20"/>
+          <w:szCs w:val="20"/>
+        </w:rPr>
+        <w:lastRenderedPageBreak/>
+        <w:t xml:space="preserve">    </w:t>
+      </w:r>
+      <w:r>
+        <w:rPr>
+          <w:i/>
+          <w:sz w:val="20"/>
+          <w:szCs w:val="20"/>
+        </w:rPr>
+        <w:t>Set all NORTH-SOUTH lights to RED</w:t>
+      </w:r>
+    </w:p>
+    <w:p>
+      <w:pPr>
+        <w:pStyle w:val="NoSpacing"/>
+        <w:rPr>
+          <w:i/>
+          <w:sz w:val="20"/>
+          <w:szCs w:val="20"/>
+        </w:rPr>
+      </w:pPr>
+      <w:r>
+        <w:rPr>
+          <w:i/>
+          <w:sz w:val="20"/>
+          <w:szCs w:val="20"/>
+        </w:rPr>
+        <w:t xml:space="preserve">    Set all EAST-WEST lights to GREEN</w:t>
+      </w:r>
+    </w:p>
+    <w:p>
+      <w:pPr>
+        <w:pStyle w:val="NoSpacing"/>
+        <w:rPr>
+          <w:i/>
+          <w:sz w:val="20"/>
+          <w:szCs w:val="20"/>
+        </w:rPr>
+      </w:pPr>
+      <w:r>
+        <w:rPr>
+          <w:i/>
+          <w:sz w:val="20"/>
+          <w:szCs w:val="20"/>
+        </w:rPr>
+        <w:t xml:space="preserve">    Reset</w:t>
+      </w:r>
+      <w:r>
+        <w:rPr>
+          <w:i/>
+          <w:sz w:val="20"/>
+          <w:szCs w:val="20"/>
+        </w:rPr>
+        <w:t xml:space="preserve"> </w:t>
+      </w:r>
+      <w:r>
+        <w:rPr>
+          <w:i/>
+          <w:sz w:val="20"/>
+          <w:szCs w:val="20"/>
+        </w:rPr>
+        <w:t>traffic light to original time</w:t>
+      </w:r>
+    </w:p>
+    <w:p>
+      <w:pPr>
+        <w:pStyle w:val="NoSpacing"/>
+        <w:rPr>
+          <w:i/>
+          <w:sz w:val="20"/>
+          <w:szCs w:val="20"/>
+        </w:rPr>
+      </w:pPr>
+      <w:r>
+        <w:rPr>
+          <w:i/>
+          <w:sz w:val="20"/>
+          <w:szCs w:val="20"/>
+        </w:rPr>
+        <w:t xml:space="preserve">  Else if permitted_traffic == EAST-WEST:</w:t>
+      </w:r>
+    </w:p>
+    <w:p>
+      <w:pPr>
+        <w:pStyle w:val="NoSpacing"/>
+        <w:rPr>
+          <w:i/>
+          <w:sz w:val="20"/>
+          <w:szCs w:val="20"/>
+        </w:rPr>
+      </w:pPr>
+      <w:r>
+        <w:rPr>
+          <w:i/>
+          <w:sz w:val="20"/>
+          <w:szCs w:val="20"/>
+        </w:rPr>
+        <w:t xml:space="preserve">    </w:t>
+      </w:r>
+      <w:r>
+        <w:rPr>
+          <w:i/>
+          <w:sz w:val="20"/>
+          <w:szCs w:val="20"/>
+        </w:rPr>
+        <w:t>If EAST-WEST has left-turn arrow:</w:t>
+      </w:r>
+    </w:p>
+    <w:p>
+      <w:pPr>
+        <w:pStyle w:val="NoSpacing"/>
+        <w:rPr>
+          <w:i/>
+          <w:sz w:val="20"/>
+          <w:szCs w:val="20"/>
+        </w:rPr>
+      </w:pPr>
+      <w:r>
+        <w:rPr>
+          <w:i/>
+          <w:sz w:val="20"/>
+          <w:szCs w:val="20"/>
+        </w:rPr>
+        <w:t xml:space="preserve">      If left-turn is GREEN:</w:t>
+      </w:r>
+    </w:p>
+    <w:p>
+      <w:pPr>
+        <w:pStyle w:val="NoSpacing"/>
+        <w:rPr>
+          <w:i/>
+          <w:sz w:val="20"/>
+          <w:szCs w:val="20"/>
+        </w:rPr>
+      </w:pPr>
+      <w:r>
+        <w:rPr>
+          <w:i/>
+          <w:sz w:val="20"/>
+          <w:szCs w:val="20"/>
+        </w:rPr>
+        <w:t xml:space="preserve">        Set EAST-WEST left-turn lights RED</w:t>
+      </w:r>
+    </w:p>
+    <w:p>
+      <w:pPr>
+        <w:pStyle w:val="NoSpacing"/>
+        <w:rPr>
+          <w:i/>
+          <w:sz w:val="20"/>
+          <w:szCs w:val="20"/>
+        </w:rPr>
+      </w:pPr>
+      <w:r>
+        <w:rPr>
+          <w:i/>
+          <w:sz w:val="20"/>
+          <w:szCs w:val="20"/>
+        </w:rPr>
+        <w:t xml:space="preserve">        </w:t>
+      </w:r>
+      <w:r>
+        <w:rPr>
+          <w:i/>
+          <w:sz w:val="20"/>
+          <w:szCs w:val="20"/>
+        </w:rPr>
+        <w:t>Set EAST-WEST straight lights GREEN</w:t>
+      </w:r>
+    </w:p>
+    <w:p>
+      <w:pPr>
+        <w:pStyle w:val="NoSpacing"/>
+        <w:rPr>
+          <w:i/>
+          <w:sz w:val="20"/>
+          <w:szCs w:val="20"/>
+        </w:rPr>
+      </w:pPr>
+      <w:r>
+        <w:rPr>
+          <w:i/>
+          <w:sz w:val="20"/>
+          <w:szCs w:val="20"/>
+        </w:rPr>
+        <w:t xml:space="preserve">        Reset </w:t>
+      </w:r>
+      <w:r>
+        <w:rPr>
+          <w:i/>
+          <w:sz w:val="20"/>
+          <w:szCs w:val="20"/>
+        </w:rPr>
+        <w:t>traffic time to total time</w:t>
+      </w:r>
+    </w:p>
+    <w:p>
+      <w:pPr>
+        <w:pStyle w:val="NoSpacing"/>
+        <w:rPr>
+          <w:i/>
+          <w:sz w:val="20"/>
+          <w:szCs w:val="20"/>
+        </w:rPr>
+      </w:pPr>
+      <w:r>
+        <w:rPr>
+          <w:i/>
+          <w:sz w:val="20"/>
+          <w:szCs w:val="20"/>
+        </w:rPr>
+        <w:t xml:space="preserve">      Else:</w:t>
+      </w:r>
+    </w:p>
+    <w:p>
+      <w:pPr>
+        <w:pStyle w:val="NoSpacing"/>
+        <w:rPr>
+          <w:i/>
+          <w:sz w:val="20"/>
+          <w:szCs w:val="20"/>
+        </w:rPr>
+      </w:pPr>
+      <w:r>
+        <w:rPr>
+          <w:i/>
+          <w:sz w:val="20"/>
+          <w:szCs w:val="20"/>
+        </w:rPr>
+        <w:t xml:space="preserve">        </w:t>
+      </w:r>
+      <w:r>
+        <w:rPr>
+          <w:i/>
+          <w:sz w:val="20"/>
+          <w:szCs w:val="20"/>
+        </w:rPr>
+        <w:t>Change traffic_permitted</w:t>
+      </w:r>
+      <w:r>
+        <w:rPr>
+          <w:i/>
+          <w:sz w:val="20"/>
+          <w:szCs w:val="20"/>
+        </w:rPr>
+        <w:t xml:space="preserve"> </w:t>
+      </w:r>
+      <w:r>
+        <w:rPr>
+          <w:i/>
+          <w:sz w:val="20"/>
+          <w:szCs w:val="20"/>
+        </w:rPr>
+        <w:t>to NORTH-SOUTH</w:t>
+      </w:r>
+    </w:p>
+    <w:p>
+      <w:pPr>
+        <w:pStyle w:val="NoSpacing"/>
+        <w:rPr>
+          <w:i/>
+          <w:sz w:val="20"/>
+          <w:szCs w:val="20"/>
+        </w:rPr>
+      </w:pPr>
+      <w:r>
+        <w:rPr>
+          <w:i/>
+          <w:sz w:val="20"/>
+          <w:szCs w:val="20"/>
+        </w:rPr>
+        <w:t xml:space="preserve">        Change NORTH-SOUTH </w:t>
+      </w:r>
       <w:bookmarkStart w:id="0" w:name="_GoBack"/>
       <w:bookmarkEnd w:id="0"/>
+      <w:r>
+        <w:rPr>
+          <w:i/>
+          <w:sz w:val="20"/>
+          <w:szCs w:val="20"/>
+        </w:rPr>
+        <w:t xml:space="preserve"> </w:t>
+      </w:r>
+      <w:r>
+        <w:rPr>
+          <w:i/>
+          <w:sz w:val="20"/>
+          <w:szCs w:val="20"/>
+        </w:rPr>
+        <w:t xml:space="preserve"> </w:t>
+      </w:r>
+    </w:p>
+    <w:p>
+      <w:pPr>
+        <w:pStyle w:val="NoSpacing"/>
+        <w:rPr>
+          <w:i/>
+          <w:sz w:val="20"/>
+          <w:szCs w:val="20"/>
+        </w:rPr>
+      </w:pPr>
+      <w:r>
+        <w:rPr>
+          <w:i/>
+          <w:sz w:val="20"/>
+          <w:szCs w:val="20"/>
+        </w:rPr>
+        <w:t xml:space="preserve">    </w:t>
+      </w:r>
     </w:p>
     <w:p>
       <w:pPr>

</xml_diff>

<commit_message>
Writeup - Traffic Light State Diagram
</commit_message>
<xml_diff>
--- a/ats_an_autonomous_traffic_simulation.docx
+++ b/ats_an_autonomous_traffic_simulation.docx
@@ -1,6 +1,6 @@
 
 <file path=word/document.xml><?xml version="1.0" encoding="utf-8"?>
-<w:document xmlns:wpc="http://schemas.microsoft.com/office/word/2010/wordprocessingCanvas" xmlns:mo="http://schemas.microsoft.com/office/mac/office/2008/main" xmlns:mc="http://schemas.openxmlformats.org/markup-compatibility/2006" xmlns:mv="urn:schemas-microsoft-com:mac:vml" xmlns:o="urn:schemas-microsoft-com:office:office" xmlns:r="http://schemas.openxmlformats.org/officeDocument/2006/relationships" xmlns:m="http://schemas.openxmlformats.org/officeDocument/2006/math" xmlns:v="urn:schemas-microsoft-com:vml" xmlns:wp14="http://schemas.microsoft.com/office/word/2010/wordprocessingDrawing" xmlns:wp="http://schemas.openxmlformats.org/drawingml/2006/wordprocessingDrawing" xmlns:w10="urn:schemas-microsoft-com:office:word" xmlns:w="http://schemas.openxmlformats.org/wordprocessingml/2006/main" xmlns:w14="http://schemas.microsoft.com/office/word/2010/wordml" xmlns:wpg="http://schemas.microsoft.com/office/word/2010/wordprocessingGroup" xmlns:wpi="http://schemas.microsoft.com/office/word/2010/wordprocessingInk" xmlns:wne="http://schemas.microsoft.com/office/word/2006/wordml" xmlns:wps="http://schemas.microsoft.com/office/word/2010/wordprocessingShape" mc:Ignorable="w14 wp14">
+<w:document xmlns:wpc="http://schemas.microsoft.com/office/word/2010/wordprocessingCanvas" xmlns:mc="http://schemas.openxmlformats.org/markup-compatibility/2006" xmlns:o="urn:schemas-microsoft-com:office:office" xmlns:r="http://schemas.openxmlformats.org/officeDocument/2006/relationships" xmlns:m="http://schemas.openxmlformats.org/officeDocument/2006/math" xmlns:v="urn:schemas-microsoft-com:vml" xmlns:wp14="http://schemas.microsoft.com/office/word/2010/wordprocessingDrawing" xmlns:wp="http://schemas.openxmlformats.org/drawingml/2006/wordprocessingDrawing" xmlns:w10="urn:schemas-microsoft-com:office:word" xmlns:w="http://schemas.openxmlformats.org/wordprocessingml/2006/main" xmlns:w14="http://schemas.microsoft.com/office/word/2010/wordml" xmlns:wpg="http://schemas.microsoft.com/office/word/2010/wordprocessingGroup" xmlns:wpi="http://schemas.microsoft.com/office/word/2010/wordprocessingInk" xmlns:wne="http://schemas.microsoft.com/office/word/2006/wordml" xmlns:wps="http://schemas.microsoft.com/office/word/2010/wordprocessingShape" mc:Ignorable="w14 wp14">
   <w:body>
     <w:p>
       <w:pPr>
@@ -1482,21 +1482,7 @@
           <w:sz w:val="20"/>
           <w:szCs w:val="20"/>
         </w:rPr>
-        <w:t>there can be two or three lanes</w:t>
-      </w:r>
-      <w:r>
-        <w:rPr>
-          <w:sz w:val="20"/>
-          <w:szCs w:val="20"/>
-        </w:rPr>
-        <w:t xml:space="preserve"> in each direction (thus a road with two lanes in each direction </w:t>
-      </w:r>
-      <w:r>
-        <w:rPr>
-          <w:sz w:val="20"/>
-          <w:szCs w:val="20"/>
-        </w:rPr>
-        <w:t xml:space="preserve">spans four lanes across; likewise a road with three lanes in each direction spans six lanes across).  </w:t>
+        <w:t>there are two-lanes; one for each direction.</w:t>
       </w:r>
     </w:p>
     <w:p>
@@ -1537,7 +1523,7 @@
           <w:sz w:val="20"/>
           <w:szCs w:val="20"/>
         </w:rPr>
-        <w:t>Figure 4</w:t>
+        <w:t>Figure 3</w:t>
       </w:r>
       <w:r>
         <w:rPr>
@@ -1551,21 +1537,35 @@
           <w:sz w:val="20"/>
           <w:szCs w:val="20"/>
         </w:rPr>
-        <w:t>shows an example four-way</w:t>
-      </w:r>
-      <w:r>
-        <w:rPr>
-          <w:sz w:val="20"/>
-          <w:szCs w:val="20"/>
-        </w:rPr>
-        <w:t>, three-lane</w:t>
-      </w:r>
-      <w:r>
-        <w:rPr>
-          <w:sz w:val="20"/>
-          <w:szCs w:val="20"/>
-        </w:rPr>
-        <w:t xml:space="preserve"> intersection with a traffic light.</w:t>
+        <w:t>shows an example</w:t>
+      </w:r>
+      <w:r>
+        <w:rPr>
+          <w:sz w:val="20"/>
+          <w:szCs w:val="20"/>
+        </w:rPr>
+        <w:t xml:space="preserve"> of a </w:t>
+      </w:r>
+      <w:r>
+        <w:rPr>
+          <w:sz w:val="20"/>
+          <w:szCs w:val="20"/>
+        </w:rPr>
+        <w:t>four-way</w:t>
+      </w:r>
+      <w:r>
+        <w:rPr>
+          <w:sz w:val="20"/>
+          <w:szCs w:val="20"/>
+        </w:rPr>
+        <w:t xml:space="preserve"> </w:t>
+      </w:r>
+      <w:r>
+        <w:rPr>
+          <w:sz w:val="20"/>
+          <w:szCs w:val="20"/>
+        </w:rPr>
+        <w:t>intersection with a traffic light.</w:t>
       </w:r>
     </w:p>
     <w:p>
@@ -1593,10 +1593,10 @@
         </w:rPr>
         <w:lastRenderedPageBreak/>
         <w:drawing>
-          <wp:inline distT="0" distB="0" distL="0" distR="0" wp14:anchorId="4B00C836" wp14:editId="780D8C1E">
-            <wp:extent cx="2743200" cy="2317944"/>
-            <wp:effectExtent l="0" t="0" r="0" b="6350"/>
-            <wp:docPr id="3" name="Picture 3" descr="C:\Users\pongb\Documents\software\autonomous-traffic-simulator\images\figure_3_world_intersection.png"/>
+          <wp:inline distT="0" distB="0" distL="0" distR="0" wp14:anchorId="7B2DA408" wp14:editId="4D3B04A6">
+            <wp:extent cx="2743200" cy="2389661"/>
+            <wp:effectExtent l="0" t="0" r="0" b="0"/>
+            <wp:docPr id="4" name="Picture 4" descr="C:\Users\pongb\Documents\software\autonomous-traffic-simulator\images\figure_3_world_intersection.png"/>
             <wp:cNvGraphicFramePr>
               <a:graphicFrameLocks xmlns:a="http://schemas.openxmlformats.org/drawingml/2006/main" noChangeAspect="1"/>
             </wp:cNvGraphicFramePr>
@@ -1625,7 +1625,7 @@
                   <pic:spPr bwMode="auto">
                     <a:xfrm>
                       <a:off x="0" y="0"/>
-                      <a:ext cx="2743200" cy="2317944"/>
+                      <a:ext cx="2743200" cy="2389661"/>
                     </a:xfrm>
                     <a:prstGeom prst="rect">
                       <a:avLst/>
@@ -1645,6 +1645,15 @@
     <w:p>
       <w:pPr>
         <w:pStyle w:val="NoSpacing"/>
+        <w:rPr>
+          <w:sz w:val="20"/>
+          <w:szCs w:val="20"/>
+        </w:rPr>
+      </w:pPr>
+    </w:p>
+    <w:p>
+      <w:pPr>
+        <w:pStyle w:val="NoSpacing"/>
         <w:jc w:val="center"/>
         <w:rPr>
           <w:sz w:val="20"/>
@@ -1685,14 +1694,21 @@
           <w:sz w:val="20"/>
           <w:szCs w:val="20"/>
         </w:rPr>
-        <w:t xml:space="preserve">A four-way, </w:t>
-      </w:r>
-      <w:r>
-        <w:rPr>
-          <w:sz w:val="20"/>
-          <w:szCs w:val="20"/>
-        </w:rPr>
-        <w:t>three-lane intersection</w:t>
+        <w:t>A four-way</w:t>
+      </w:r>
+      <w:r>
+        <w:rPr>
+          <w:sz w:val="20"/>
+          <w:szCs w:val="20"/>
+        </w:rPr>
+        <w:t xml:space="preserve"> intersection</w:t>
+      </w:r>
+      <w:r>
+        <w:rPr>
+          <w:sz w:val="20"/>
+          <w:szCs w:val="20"/>
+        </w:rPr>
+        <w:t xml:space="preserve"> with a traffic light</w:t>
       </w:r>
     </w:p>
     <w:p>
@@ -1923,6 +1939,344 @@
       </w:pPr>
       <w:r>
         <w:rPr>
+          <w:b/>
+          <w:sz w:val="20"/>
+          <w:szCs w:val="20"/>
+        </w:rPr>
+        <w:tab/>
+      </w:r>
+      <w:r>
+        <w:rPr>
+          <w:sz w:val="20"/>
+          <w:szCs w:val="20"/>
+        </w:rPr>
+        <w:t xml:space="preserve">We defined three separate events that </w:t>
+      </w:r>
+      <w:r>
+        <w:rPr>
+          <w:sz w:val="20"/>
+          <w:szCs w:val="20"/>
+        </w:rPr>
+        <w:t xml:space="preserve">our traffic light event handler needed to create.  </w:t>
+      </w:r>
+      <w:r>
+        <w:rPr>
+          <w:sz w:val="20"/>
+          <w:szCs w:val="20"/>
+        </w:rPr>
+        <w:t xml:space="preserve">These events are: 1) </w:t>
+      </w:r>
+      <w:proofErr w:type="spellStart"/>
+      <w:r>
+        <w:rPr>
+          <w:b/>
+          <w:sz w:val="20"/>
+          <w:szCs w:val="20"/>
+        </w:rPr>
+        <w:t>light_change</w:t>
+      </w:r>
+      <w:proofErr w:type="spellEnd"/>
+      <w:r>
+        <w:rPr>
+          <w:sz w:val="20"/>
+          <w:szCs w:val="20"/>
+        </w:rPr>
+        <w:t xml:space="preserve"> (when does a light change?); 2) </w:t>
+      </w:r>
+      <w:proofErr w:type="spellStart"/>
+      <w:r>
+        <w:rPr>
+          <w:b/>
+          <w:sz w:val="20"/>
+          <w:szCs w:val="20"/>
+        </w:rPr>
+        <w:t>car_arrives</w:t>
+      </w:r>
+      <w:proofErr w:type="spellEnd"/>
+      <w:r>
+        <w:rPr>
+          <w:sz w:val="20"/>
+          <w:szCs w:val="20"/>
+        </w:rPr>
+        <w:t xml:space="preserve"> (handle when a car arrives at the intersection; and 3</w:t>
+      </w:r>
+      <w:r>
+        <w:rPr>
+          <w:b/>
+          <w:sz w:val="20"/>
+          <w:szCs w:val="20"/>
+        </w:rPr>
+        <w:t xml:space="preserve">) </w:t>
+      </w:r>
+      <w:proofErr w:type="spellStart"/>
+      <w:r>
+        <w:rPr>
+          <w:b/>
+          <w:sz w:val="20"/>
+          <w:szCs w:val="20"/>
+        </w:rPr>
+        <w:t>car_departs</w:t>
+      </w:r>
+      <w:proofErr w:type="spellEnd"/>
+      <w:r>
+        <w:rPr>
+          <w:sz w:val="20"/>
+          <w:szCs w:val="20"/>
+        </w:rPr>
+        <w:t xml:space="preserve"> (handles how a car leaves an intersection).</w:t>
+      </w:r>
+      <w:r>
+        <w:rPr>
+          <w:sz w:val="20"/>
+          <w:szCs w:val="20"/>
+        </w:rPr>
+        <w:t xml:space="preserve">  </w:t>
+      </w:r>
+      <w:r>
+        <w:rPr>
+          <w:b/>
+          <w:sz w:val="20"/>
+          <w:szCs w:val="20"/>
+        </w:rPr>
+        <w:t>Figure 4</w:t>
+      </w:r>
+      <w:r>
+        <w:rPr>
+          <w:sz w:val="20"/>
+          <w:szCs w:val="20"/>
+        </w:rPr>
+        <w:t xml:space="preserve"> </w:t>
+      </w:r>
+      <w:r>
+        <w:rPr>
+          <w:sz w:val="20"/>
+          <w:szCs w:val="20"/>
+        </w:rPr>
+        <w:t xml:space="preserve">shows a state </w:t>
+      </w:r>
+      <w:bookmarkStart w:id="6" w:name="_GoBack"/>
+      <w:bookmarkEnd w:id="6"/>
+      <w:r>
+        <w:rPr>
+          <w:sz w:val="20"/>
+          <w:szCs w:val="20"/>
+        </w:rPr>
+        <w:t xml:space="preserve">table </w:t>
+      </w:r>
+      <w:r>
+        <w:rPr>
+          <w:sz w:val="20"/>
+          <w:szCs w:val="20"/>
+        </w:rPr>
+        <w:t>showing how the</w:t>
+      </w:r>
+      <w:r>
+        <w:rPr>
+          <w:sz w:val="20"/>
+          <w:szCs w:val="20"/>
+        </w:rPr>
+        <w:t xml:space="preserve"> above three </w:t>
+      </w:r>
+      <w:r>
+        <w:rPr>
+          <w:sz w:val="20"/>
+          <w:szCs w:val="20"/>
+        </w:rPr>
+        <w:t>eve</w:t>
+      </w:r>
+      <w:r>
+        <w:rPr>
+          <w:sz w:val="20"/>
+          <w:szCs w:val="20"/>
+        </w:rPr>
+        <w:t>nts interacting with each other</w:t>
+      </w:r>
+      <w:r>
+        <w:rPr>
+          <w:sz w:val="20"/>
+          <w:szCs w:val="20"/>
+        </w:rPr>
+        <w:t>.</w:t>
+      </w:r>
+    </w:p>
+    <w:p>
+      <w:pPr>
+        <w:pStyle w:val="NoSpacing"/>
+        <w:rPr>
+          <w:sz w:val="20"/>
+          <w:szCs w:val="20"/>
+        </w:rPr>
+      </w:pPr>
+    </w:p>
+    <w:p>
+      <w:pPr>
+        <w:pStyle w:val="NoSpacing"/>
+        <w:rPr>
+          <w:sz w:val="20"/>
+          <w:szCs w:val="20"/>
+        </w:rPr>
+      </w:pPr>
+      <w:r>
+        <w:rPr>
+          <w:noProof/>
+          <w:sz w:val="20"/>
+          <w:szCs w:val="20"/>
+        </w:rPr>
+        <w:drawing>
+          <wp:inline distT="0" distB="0" distL="0" distR="0" wp14:anchorId="1A756568" wp14:editId="38C71605">
+            <wp:extent cx="3644116" cy="1808480"/>
+            <wp:effectExtent l="0" t="0" r="0" b="1270"/>
+            <wp:docPr id="5" name="Picture 5" descr="C:\Users\pongb\Documents\software\autonomous-traffic-simulator\images\figure_4_state_diagram_light_events.png"/>
+            <wp:cNvGraphicFramePr>
+              <a:graphicFrameLocks xmlns:a="http://schemas.openxmlformats.org/drawingml/2006/main" noChangeAspect="1"/>
+            </wp:cNvGraphicFramePr>
+            <a:graphic xmlns:a="http://schemas.openxmlformats.org/drawingml/2006/main">
+              <a:graphicData uri="http://schemas.openxmlformats.org/drawingml/2006/picture">
+                <pic:pic xmlns:pic="http://schemas.openxmlformats.org/drawingml/2006/picture">
+                  <pic:nvPicPr>
+                    <pic:cNvPr id="0" name="Picture 2" descr="C:\Users\pongb\Documents\software\autonomous-traffic-simulator\images\figure_4_state_diagram_light_events.png"/>
+                    <pic:cNvPicPr>
+                      <a:picLocks noChangeAspect="1" noChangeArrowheads="1"/>
+                    </pic:cNvPicPr>
+                  </pic:nvPicPr>
+                  <pic:blipFill>
+                    <a:blip r:embed="rId8">
+                      <a:extLst>
+                        <a:ext uri="{28A0092B-C50C-407E-A947-70E740481C1C}">
+                          <a14:useLocalDpi xmlns:a14="http://schemas.microsoft.com/office/drawing/2010/main" val="0"/>
+                        </a:ext>
+                      </a:extLst>
+                    </a:blip>
+                    <a:srcRect/>
+                    <a:stretch>
+                      <a:fillRect/>
+                    </a:stretch>
+                  </pic:blipFill>
+                  <pic:spPr bwMode="auto">
+                    <a:xfrm>
+                      <a:off x="0" y="0"/>
+                      <a:ext cx="3644116" cy="1808480"/>
+                    </a:xfrm>
+                    <a:prstGeom prst="rect">
+                      <a:avLst/>
+                    </a:prstGeom>
+                    <a:noFill/>
+                    <a:ln>
+                      <a:noFill/>
+                    </a:ln>
+                  </pic:spPr>
+                </pic:pic>
+              </a:graphicData>
+            </a:graphic>
+          </wp:inline>
+        </w:drawing>
+      </w:r>
+    </w:p>
+    <w:p>
+      <w:pPr>
+        <w:pStyle w:val="NoSpacing"/>
+        <w:jc w:val="center"/>
+        <w:rPr>
+          <w:b/>
+          <w:sz w:val="20"/>
+          <w:szCs w:val="20"/>
+        </w:rPr>
+      </w:pPr>
+      <w:r>
+        <w:rPr>
+          <w:b/>
+          <w:sz w:val="20"/>
+          <w:szCs w:val="20"/>
+        </w:rPr>
+        <w:t>Figure</w:t>
+      </w:r>
+      <w:r>
+        <w:rPr>
+          <w:sz w:val="20"/>
+          <w:szCs w:val="20"/>
+        </w:rPr>
+        <w:t xml:space="preserve"> </w:t>
+      </w:r>
+      <w:r>
+        <w:rPr>
+          <w:b/>
+          <w:sz w:val="20"/>
+          <w:szCs w:val="20"/>
+        </w:rPr>
+        <w:t xml:space="preserve">4 </w:t>
+      </w:r>
+      <w:r>
+        <w:rPr>
+          <w:b/>
+          <w:sz w:val="20"/>
+          <w:szCs w:val="20"/>
+        </w:rPr>
+        <w:t>–</w:t>
+      </w:r>
+      <w:r>
+        <w:rPr>
+          <w:b/>
+          <w:sz w:val="20"/>
+          <w:szCs w:val="20"/>
+        </w:rPr>
+        <w:t xml:space="preserve"> </w:t>
+      </w:r>
+      <w:r>
+        <w:rPr>
+          <w:b/>
+          <w:sz w:val="20"/>
+          <w:szCs w:val="20"/>
+        </w:rPr>
+        <w:t>State Diagram of Traffic Light Intersection Events</w:t>
+      </w:r>
+    </w:p>
+    <w:p>
+      <w:pPr>
+        <w:pStyle w:val="NoSpacing"/>
+        <w:rPr>
+          <w:b/>
+          <w:sz w:val="20"/>
+          <w:szCs w:val="20"/>
+        </w:rPr>
+      </w:pPr>
+      <w:r>
+        <w:rPr>
+          <w:b/>
+          <w:sz w:val="20"/>
+          <w:szCs w:val="20"/>
+        </w:rPr>
+        <w:lastRenderedPageBreak/>
+        <w:tab/>
+      </w:r>
+      <w:r>
+        <w:rPr>
+          <w:b/>
+          <w:sz w:val="20"/>
+          <w:szCs w:val="20"/>
+        </w:rPr>
+        <w:tab/>
+      </w:r>
+    </w:p>
+    <w:p>
+      <w:pPr>
+        <w:pStyle w:val="NoSpacing"/>
+        <w:rPr>
+          <w:b/>
+          <w:sz w:val="20"/>
+          <w:szCs w:val="20"/>
+        </w:rPr>
+      </w:pPr>
+    </w:p>
+    <w:p>
+      <w:pPr>
+        <w:pStyle w:val="NoSpacing"/>
+        <w:rPr>
+          <w:sz w:val="20"/>
+          <w:szCs w:val="20"/>
+        </w:rPr>
+      </w:pPr>
+      <w:r>
+        <w:rPr>
           <w:sz w:val="20"/>
           <w:szCs w:val="20"/>
         </w:rPr>
@@ -2616,7 +2970,6 @@
           <w:sz w:val="20"/>
           <w:szCs w:val="20"/>
         </w:rPr>
-        <w:lastRenderedPageBreak/>
         <w:t xml:space="preserve">    </w:t>
       </w:r>
       <w:r>
@@ -3039,7 +3392,15 @@
           <w:sz w:val="20"/>
           <w:szCs w:val="20"/>
         </w:rPr>
-        <w:t xml:space="preserve">have new affects on how cars move from intersection to intersection.  Most drivers tend to speed up to get through a yellow light.  The newer model can </w:t>
+        <w:t xml:space="preserve">have new affects on how cars </w:t>
+      </w:r>
+      <w:r>
+        <w:rPr>
+          <w:sz w:val="20"/>
+          <w:szCs w:val="20"/>
+        </w:rPr>
+        <w:lastRenderedPageBreak/>
+        <w:t xml:space="preserve">move from intersection to intersection.  Most drivers tend to speed up to get through a yellow light.  The newer model can </w:t>
       </w:r>
       <w:r>
         <w:rPr>
@@ -3055,8 +3416,6 @@
         </w:rPr>
         <w:t>the same behavior.</w:t>
       </w:r>
-      <w:bookmarkStart w:id="6" w:name="_GoBack"/>
-      <w:bookmarkEnd w:id="6"/>
     </w:p>
     <w:p>
       <w:pPr>
@@ -3122,7 +3481,7 @@
         </w:rPr>
         <w:t xml:space="preserve">.  </w:t>
       </w:r>
-      <w:hyperlink r:id="rId8" w:history="1">
+      <w:hyperlink r:id="rId9" w:history="1">
         <w:r>
           <w:rPr>
             <w:rStyle w:val="Hyperlink"/>
@@ -3220,7 +3579,7 @@
           <w:szCs w:val="20"/>
         </w:rPr>
       </w:pPr>
-      <w:hyperlink r:id="rId9" w:history="1">
+      <w:hyperlink r:id="rId10" w:history="1">
         <w:r>
           <w:rPr>
             <w:rStyle w:val="Hyperlink"/>
@@ -3292,7 +3651,7 @@
         </w:rPr>
         <w:t xml:space="preserve">.  </w:t>
       </w:r>
-      <w:hyperlink r:id="rId10" w:history="1">
+      <w:hyperlink r:id="rId11" w:history="1">
         <w:r>
           <w:rPr>
             <w:rStyle w:val="Hyperlink"/>
@@ -3338,7 +3697,7 @@
       </w:pPr>
     </w:pPrDefault>
   </w:docDefaults>
-  <w:latentStyles w:defLockedState="0" w:defUIPriority="99" w:defSemiHidden="1" w:defUnhideWhenUsed="1" w:defQFormat="0" w:count="276">
+  <w:latentStyles w:defLockedState="0" w:defUIPriority="99" w:defSemiHidden="1" w:defUnhideWhenUsed="1" w:defQFormat="0" w:count="267">
     <w:lsdException w:name="Normal" w:semiHidden="0" w:uiPriority="0" w:unhideWhenUsed="0" w:qFormat="1"/>
     <w:lsdException w:name="heading 1" w:semiHidden="0" w:uiPriority="9" w:unhideWhenUsed="0" w:qFormat="1"/>
     <w:lsdException w:name="heading 2" w:uiPriority="9" w:qFormat="1"/>
@@ -3563,7 +3922,7 @@
 </file>
 
 <file path=word/stylesWithEffects.xml><?xml version="1.0" encoding="utf-8"?>
-<w:styles xmlns:wpc="http://schemas.microsoft.com/office/word/2010/wordprocessingCanvas" xmlns:mo="http://schemas.microsoft.com/office/mac/office/2008/main" xmlns:mc="http://schemas.openxmlformats.org/markup-compatibility/2006" xmlns:mv="urn:schemas-microsoft-com:mac:vml" xmlns:o="urn:schemas-microsoft-com:office:office" xmlns:r="http://schemas.openxmlformats.org/officeDocument/2006/relationships" xmlns:m="http://schemas.openxmlformats.org/officeDocument/2006/math" xmlns:v="urn:schemas-microsoft-com:vml" xmlns:wp14="http://schemas.microsoft.com/office/word/2010/wordprocessingDrawing" xmlns:wp="http://schemas.openxmlformats.org/drawingml/2006/wordprocessingDrawing" xmlns:w10="urn:schemas-microsoft-com:office:word" xmlns:w="http://schemas.openxmlformats.org/wordprocessingml/2006/main" xmlns:w14="http://schemas.microsoft.com/office/word/2010/wordml" xmlns:wpg="http://schemas.microsoft.com/office/word/2010/wordprocessingGroup" xmlns:wpi="http://schemas.microsoft.com/office/word/2010/wordprocessingInk" xmlns:wne="http://schemas.microsoft.com/office/word/2006/wordml" xmlns:wps="http://schemas.microsoft.com/office/word/2010/wordprocessingShape" mc:Ignorable="w14 wp14">
+<w:styles xmlns:wpc="http://schemas.microsoft.com/office/word/2010/wordprocessingCanvas" xmlns:mc="http://schemas.openxmlformats.org/markup-compatibility/2006" xmlns:o="urn:schemas-microsoft-com:office:office" xmlns:r="http://schemas.openxmlformats.org/officeDocument/2006/relationships" xmlns:m="http://schemas.openxmlformats.org/officeDocument/2006/math" xmlns:v="urn:schemas-microsoft-com:vml" xmlns:wp14="http://schemas.microsoft.com/office/word/2010/wordprocessingDrawing" xmlns:wp="http://schemas.openxmlformats.org/drawingml/2006/wordprocessingDrawing" xmlns:w10="urn:schemas-microsoft-com:office:word" xmlns:w="http://schemas.openxmlformats.org/wordprocessingml/2006/main" xmlns:w14="http://schemas.microsoft.com/office/word/2010/wordml" xmlns:wpg="http://schemas.microsoft.com/office/word/2010/wordprocessingGroup" xmlns:wpi="http://schemas.microsoft.com/office/word/2010/wordprocessingInk" xmlns:wne="http://schemas.microsoft.com/office/word/2006/wordml" xmlns:wps="http://schemas.microsoft.com/office/word/2010/wordprocessingShape" mc:Ignorable="w14 wp14">
   <w:docDefaults>
     <w:rPrDefault>
       <w:rPr>
@@ -3579,7 +3938,7 @@
       </w:pPr>
     </w:pPrDefault>
   </w:docDefaults>
-  <w:latentStyles w:defLockedState="0" w:defUIPriority="99" w:defSemiHidden="1" w:defUnhideWhenUsed="1" w:defQFormat="0" w:count="276">
+  <w:latentStyles w:defLockedState="0" w:defUIPriority="99" w:defSemiHidden="1" w:defUnhideWhenUsed="1" w:defQFormat="0" w:count="267">
     <w:lsdException w:name="Normal" w:semiHidden="0" w:uiPriority="0" w:unhideWhenUsed="0" w:qFormat="1"/>
     <w:lsdException w:name="heading 1" w:semiHidden="0" w:uiPriority="9" w:unhideWhenUsed="0" w:qFormat="1"/>
     <w:lsdException w:name="heading 2" w:uiPriority="9" w:qFormat="1"/>

</xml_diff>

<commit_message>
Added more Future Research
</commit_message>
<xml_diff>
--- a/ats_an_autonomous_traffic_simulation.docx
+++ b/ats_an_autonomous_traffic_simulation.docx
@@ -3033,6 +3033,27 @@
           <w:szCs w:val="20"/>
         </w:rPr>
         <w:t xml:space="preserve"> with left turning lights.  Lastly, the current model only has red and green lights.  Adding the yellow light will </w:t>
+      </w:r>
+      <w:r>
+        <w:rPr>
+          <w:sz w:val="20"/>
+          <w:szCs w:val="20"/>
+        </w:rPr>
+        <w:t xml:space="preserve">have new affects on how cars move from intersection to intersection.  Most drivers tend to speed up to get through a yellow light.  The newer model can </w:t>
+      </w:r>
+      <w:r>
+        <w:rPr>
+          <w:sz w:val="20"/>
+          <w:szCs w:val="20"/>
+        </w:rPr>
+        <w:t xml:space="preserve">mimic </w:t>
+      </w:r>
+      <w:r>
+        <w:rPr>
+          <w:sz w:val="20"/>
+          <w:szCs w:val="20"/>
+        </w:rPr>
+        <w:t>the same behavior.</w:t>
       </w:r>
       <w:bookmarkStart w:id="6" w:name="_GoBack"/>
       <w:bookmarkEnd w:id="6"/>

</xml_diff>

<commit_message>
Finished writeup - AVEH
</commit_message>
<xml_diff>
--- a/ats_an_autonomous_traffic_simulation.docx
+++ b/ats_an_autonomous_traffic_simulation.docx
@@ -1448,6 +1448,20 @@
         </w:rPr>
         <w:t>there are two-lanes; one for each direction.</w:t>
       </w:r>
+      <w:r>
+        <w:rPr>
+          <w:sz w:val="20"/>
+          <w:szCs w:val="20"/>
+        </w:rPr>
+        <w:t xml:space="preserve">  For each direction, </w:t>
+      </w:r>
+      <w:r>
+        <w:rPr>
+          <w:sz w:val="20"/>
+          <w:szCs w:val="20"/>
+        </w:rPr>
+        <w:t>there is a left-turn lane and a straight lane.</w:t>
+      </w:r>
     </w:p>
     <w:p>
       <w:pPr>
@@ -1551,16 +1565,63 @@
       </w:pPr>
       <w:r>
         <w:rPr>
+          <w:sz w:val="20"/>
+          <w:szCs w:val="20"/>
+        </w:rPr>
+        <w:tab/>
+        <w:t>In the wo</w:t>
+      </w:r>
+      <w:r>
+        <w:rPr>
+          <w:sz w:val="20"/>
+          <w:szCs w:val="20"/>
+        </w:rPr>
+        <w:t>r</w:t>
+      </w:r>
+      <w:r>
+        <w:rPr>
+          <w:sz w:val="20"/>
+          <w:szCs w:val="20"/>
+        </w:rPr>
+        <w:t xml:space="preserve">ld, there is an ending point </w:t>
+      </w:r>
+      <w:r>
+        <w:rPr>
+          <w:sz w:val="20"/>
+          <w:szCs w:val="20"/>
+        </w:rPr>
+        <w:t>defined that all cars are aiming to get to.</w:t>
+      </w:r>
+    </w:p>
+    <w:p>
+      <w:pPr>
+        <w:pStyle w:val="NoSpacing"/>
+        <w:rPr>
+          <w:sz w:val="20"/>
+          <w:szCs w:val="20"/>
+        </w:rPr>
+      </w:pPr>
+    </w:p>
+    <w:p>
+      <w:pPr>
+        <w:pStyle w:val="NoSpacing"/>
+        <w:rPr>
+          <w:sz w:val="20"/>
+          <w:szCs w:val="20"/>
+        </w:rPr>
+      </w:pPr>
+      <w:r>
+        <w:rPr>
           <w:noProof/>
           <w:sz w:val="20"/>
           <w:szCs w:val="20"/>
         </w:rPr>
         <w:lastRenderedPageBreak/>
         <w:drawing>
-          <wp:inline distT="0" distB="0" distL="0" distR="0" wp14:anchorId="7B2DA408" wp14:editId="4D3B04A6">
-            <wp:extent cx="2743200" cy="2389661"/>
+          <wp:inline distT="0" distB="0" distL="0" distR="0" wp14:anchorId="1908DAFE" wp14:editId="258CB809">
+            <wp:extent cx="2743200" cy="2861441"/>
             <wp:effectExtent l="0" t="0" r="0" b="0"/>
-            <wp:docPr id="4" name="Picture 4" descr="C:\Users\pongb\Documents\software\autonomous-traffic-simulator\images\figure_3_world_intersection.png"/>
+            <wp:docPr id="3" name="Picture 3" descr="C:\Users\pongb\Documents\software\autonomous-traffic-simulator\images\figure_3_world_intersection.png"/>
             <wp:cNvGraphicFramePr>
               <a:graphicFrameLocks xmlns:a="http://schemas.openxmlformats.org/drawingml/2006/main" noChangeAspect="1"/>
             </wp:cNvGraphicFramePr>
@@ -1589,7 +1650,7 @@
                   <pic:spPr bwMode="auto">
                     <a:xfrm>
                       <a:off x="0" y="0"/>
-                      <a:ext cx="2743200" cy="2389661"/>
+                      <a:ext cx="2743200" cy="2861441"/>
                     </a:xfrm>
                     <a:prstGeom prst="rect">
                       <a:avLst/>
@@ -2055,9 +2116,9 @@
           <w:szCs w:val="20"/>
         </w:rPr>
         <w:drawing>
-          <wp:inline distT="0" distB="0" distL="0" distR="0" wp14:anchorId="1A756568" wp14:editId="38C71605">
-            <wp:extent cx="3644116" cy="1808480"/>
-            <wp:effectExtent l="0" t="0" r="0" b="1270"/>
+          <wp:inline distT="0" distB="0" distL="0" distR="0" wp14:anchorId="1A756568" wp14:editId="5C979636">
+            <wp:extent cx="3193720" cy="1584960"/>
+            <wp:effectExtent l="0" t="0" r="6985" b="0"/>
             <wp:docPr id="5" name="Picture 5" descr="C:\Users\pongb\Documents\software\autonomous-traffic-simulator\images\figure_4_state_diagram_light_events.png"/>
             <wp:cNvGraphicFramePr>
               <a:graphicFrameLocks xmlns:a="http://schemas.openxmlformats.org/drawingml/2006/main" noChangeAspect="1"/>
@@ -2087,7 +2148,7 @@
                   <pic:spPr bwMode="auto">
                     <a:xfrm>
                       <a:off x="0" y="0"/>
-                      <a:ext cx="3644116" cy="1808480"/>
+                      <a:ext cx="3193720" cy="1584960"/>
                     </a:xfrm>
                     <a:prstGeom prst="rect">
                       <a:avLst/>
@@ -2120,6 +2181,7 @@
           <w:sz w:val="20"/>
           <w:szCs w:val="20"/>
         </w:rPr>
+        <w:lastRenderedPageBreak/>
         <w:t>Figure</w:t>
       </w:r>
       <w:r>
@@ -2176,71 +2238,1152 @@
           <w:sz w:val="20"/>
           <w:szCs w:val="20"/>
         </w:rPr>
+        <w:tab/>
+      </w:r>
+      <w:r>
+        <w:rPr>
+          <w:sz w:val="20"/>
+          <w:szCs w:val="20"/>
+        </w:rPr>
+        <w:t xml:space="preserve">When a car arrives at an intersection, </w:t>
+      </w:r>
+      <w:r>
+        <w:rPr>
+          <w:sz w:val="20"/>
+          <w:szCs w:val="20"/>
+        </w:rPr>
+        <w:t>the intersection calculates the number of cars arriving from each direction</w:t>
+      </w:r>
+      <w:r>
+        <w:rPr>
+          <w:sz w:val="20"/>
+          <w:szCs w:val="20"/>
+        </w:rPr>
+        <w:t xml:space="preserve">.  </w:t>
+      </w:r>
+      <w:r>
+        <w:rPr>
+          <w:sz w:val="20"/>
+          <w:szCs w:val="20"/>
+        </w:rPr>
+        <w:t xml:space="preserve">To get from a starting point to an ending point, </w:t>
+      </w:r>
+      <w:r>
+        <w:rPr>
+          <w:sz w:val="20"/>
+          <w:szCs w:val="20"/>
+        </w:rPr>
+        <w:t xml:space="preserve">a car will first travel either north or south in the Y-Axis until the car and its destination point both have the same Y-coordinate.  Next, the car </w:t>
+      </w:r>
+      <w:r>
+        <w:rPr>
+          <w:sz w:val="20"/>
+          <w:szCs w:val="20"/>
+        </w:rPr>
+        <w:t>will turn left or right and then travel to east or west until the car reaches the destination point.</w:t>
+      </w:r>
+      <w:r>
+        <w:rPr>
+          <w:sz w:val="20"/>
+          <w:szCs w:val="20"/>
+        </w:rPr>
+        <w:t xml:space="preserve">  If the </w:t>
+      </w:r>
+      <w:r>
+        <w:rPr>
+          <w:sz w:val="20"/>
+          <w:szCs w:val="20"/>
+        </w:rPr>
+        <w:t xml:space="preserve">car </w:t>
+      </w:r>
+      <w:r>
+        <w:rPr>
+          <w:sz w:val="20"/>
+          <w:szCs w:val="20"/>
+        </w:rPr>
+        <w:t>has reached its destination, the event breaks and returns to main.</w:t>
+      </w:r>
+      <w:r>
+        <w:rPr>
+          <w:sz w:val="20"/>
+          <w:szCs w:val="20"/>
+        </w:rPr>
+        <w:t xml:space="preserve">  </w:t>
+      </w:r>
+      <w:r>
+        <w:rPr>
+          <w:sz w:val="20"/>
+          <w:szCs w:val="20"/>
+        </w:rPr>
+        <w:t xml:space="preserve">The car arrives event </w:t>
+      </w:r>
+      <w:r>
+        <w:rPr>
+          <w:sz w:val="20"/>
+          <w:szCs w:val="20"/>
+        </w:rPr>
+        <w:t xml:space="preserve">calculates the next intersection and direction the car must travel to in the next iteration of the simulation.  </w:t>
+      </w:r>
+      <w:r>
+        <w:rPr>
+          <w:sz w:val="20"/>
+          <w:szCs w:val="20"/>
+        </w:rPr>
+        <w:t>Finally, the CAR_ARRIVES event schedules a CAR_DEPARTS event.</w:t>
+      </w:r>
+    </w:p>
+    <w:p>
+      <w:pPr>
+        <w:pStyle w:val="NoSpacing"/>
+        <w:rPr>
+          <w:sz w:val="20"/>
+          <w:szCs w:val="20"/>
+        </w:rPr>
+      </w:pPr>
+    </w:p>
+    <w:p>
+      <w:pPr>
+        <w:pStyle w:val="NoSpacing"/>
+        <w:rPr>
+          <w:b/>
+          <w:sz w:val="20"/>
+          <w:szCs w:val="20"/>
+        </w:rPr>
+      </w:pPr>
+      <w:r>
+        <w:rPr>
+          <w:sz w:val="20"/>
+          <w:szCs w:val="20"/>
+        </w:rPr>
+        <w:tab/>
+      </w:r>
+      <w:r>
+        <w:rPr>
+          <w:sz w:val="20"/>
+          <w:szCs w:val="20"/>
+        </w:rPr>
+        <w:t xml:space="preserve">The departure event, as indicated by Figure 4, </w:t>
+      </w:r>
+      <w:r>
+        <w:rPr>
+          <w:b/>
+          <w:sz w:val="20"/>
+          <w:szCs w:val="20"/>
+        </w:rPr>
+        <w:tab/>
+      </w:r>
+    </w:p>
+    <w:p>
+      <w:pPr>
+        <w:pStyle w:val="NoSpacing"/>
+        <w:rPr>
+          <w:b/>
+          <w:sz w:val="20"/>
+          <w:szCs w:val="20"/>
+        </w:rPr>
+      </w:pPr>
+    </w:p>
+    <w:p>
+      <w:pPr>
+        <w:pStyle w:val="NoSpacing"/>
+        <w:rPr>
+          <w:sz w:val="20"/>
+          <w:szCs w:val="20"/>
+        </w:rPr>
+      </w:pPr>
+      <w:r>
+        <w:rPr>
+          <w:sz w:val="20"/>
+          <w:szCs w:val="20"/>
+        </w:rPr>
+        <w:tab/>
+      </w:r>
+    </w:p>
+    <w:p>
+      <w:pPr>
+        <w:pStyle w:val="NoSpacing"/>
+        <w:rPr>
+          <w:sz w:val="20"/>
+          <w:szCs w:val="20"/>
+        </w:rPr>
+      </w:pPr>
+    </w:p>
+    <w:p>
+      <w:pPr>
+        <w:pStyle w:val="NoSpacing"/>
+        <w:rPr>
+          <w:sz w:val="20"/>
+          <w:szCs w:val="20"/>
+        </w:rPr>
+      </w:pPr>
+      <w:r>
+        <w:rPr>
+          <w:sz w:val="20"/>
+          <w:szCs w:val="20"/>
+        </w:rPr>
+        <w:t xml:space="preserve">The algorithm for the traffic light event handler is </w:t>
+      </w:r>
+      <w:r>
+        <w:rPr>
+          <w:sz w:val="20"/>
+          <w:szCs w:val="20"/>
+        </w:rPr>
+        <w:t xml:space="preserve">shown in </w:t>
+      </w:r>
+      <w:r>
+        <w:rPr>
+          <w:b/>
+          <w:sz w:val="20"/>
+          <w:szCs w:val="20"/>
+        </w:rPr>
+        <w:t>Listing</w:t>
+      </w:r>
+      <w:r>
+        <w:rPr>
+          <w:sz w:val="20"/>
+          <w:szCs w:val="20"/>
+        </w:rPr>
+        <w:t xml:space="preserve"> </w:t>
+      </w:r>
+      <w:r>
+        <w:rPr>
+          <w:b/>
+          <w:sz w:val="20"/>
+          <w:szCs w:val="20"/>
+        </w:rPr>
+        <w:t>1</w:t>
+      </w:r>
+      <w:r>
+        <w:rPr>
+          <w:sz w:val="20"/>
+          <w:szCs w:val="20"/>
+        </w:rPr>
+        <w:t>:</w:t>
+      </w:r>
+    </w:p>
+    <w:p>
+      <w:pPr>
+        <w:pStyle w:val="NoSpacing"/>
+        <w:rPr>
+          <w:sz w:val="20"/>
+          <w:szCs w:val="20"/>
+        </w:rPr>
+      </w:pPr>
+    </w:p>
+    <w:p>
+      <w:pPr>
+        <w:pStyle w:val="NoSpacing"/>
+        <w:rPr>
+          <w:sz w:val="20"/>
+          <w:szCs w:val="20"/>
+        </w:rPr>
+      </w:pPr>
+      <w:r>
+        <w:rPr>
+          <w:b/>
+          <w:sz w:val="20"/>
+          <w:szCs w:val="20"/>
+        </w:rPr>
+        <w:t>Listing 1 – Traffic Light Event Handler</w:t>
+      </w:r>
+    </w:p>
+    <w:p>
+      <w:pPr>
+        <w:pStyle w:val="NoSpacing"/>
+        <w:rPr>
+          <w:sz w:val="20"/>
+          <w:szCs w:val="20"/>
+        </w:rPr>
+      </w:pPr>
+    </w:p>
+    <w:p>
+      <w:pPr>
+        <w:pStyle w:val="NoSpacing"/>
+        <w:rPr>
+          <w:i/>
+          <w:sz w:val="20"/>
+          <w:szCs w:val="20"/>
+        </w:rPr>
+      </w:pPr>
+      <w:r>
+        <w:rPr>
+          <w:i/>
+          <w:sz w:val="20"/>
+          <w:szCs w:val="20"/>
+        </w:rPr>
+        <w:t>If light_change_time == 0:</w:t>
+      </w:r>
+    </w:p>
+    <w:p>
+      <w:pPr>
+        <w:pStyle w:val="NoSpacing"/>
+        <w:rPr>
+          <w:i/>
+          <w:sz w:val="20"/>
+          <w:szCs w:val="20"/>
+        </w:rPr>
+      </w:pPr>
+      <w:r>
+        <w:rPr>
+          <w:i/>
+          <w:sz w:val="20"/>
+          <w:szCs w:val="20"/>
+        </w:rPr>
+        <w:t xml:space="preserve">  Set event = light_change</w:t>
+      </w:r>
+    </w:p>
+    <w:p>
+      <w:pPr>
+        <w:pStyle w:val="NoSpacing"/>
+        <w:rPr>
+          <w:i/>
+          <w:sz w:val="20"/>
+          <w:szCs w:val="20"/>
+        </w:rPr>
+      </w:pPr>
+      <w:r>
+        <w:rPr>
+          <w:i/>
+          <w:sz w:val="20"/>
+          <w:szCs w:val="20"/>
+        </w:rPr>
+        <w:t>endif</w:t>
+      </w:r>
+    </w:p>
+    <w:p>
+      <w:pPr>
+        <w:pStyle w:val="NoSpacing"/>
+        <w:rPr>
+          <w:i/>
+          <w:sz w:val="20"/>
+          <w:szCs w:val="20"/>
+        </w:rPr>
+      </w:pPr>
+    </w:p>
+    <w:p>
+      <w:pPr>
+        <w:pStyle w:val="NoSpacing"/>
+        <w:rPr>
+          <w:i/>
+          <w:sz w:val="20"/>
+          <w:szCs w:val="20"/>
+        </w:rPr>
+      </w:pPr>
+      <w:r>
+        <w:rPr>
+          <w:i/>
+          <w:sz w:val="20"/>
+          <w:szCs w:val="20"/>
+        </w:rPr>
+        <w:t xml:space="preserve">If </w:t>
+      </w:r>
+      <w:r>
+        <w:rPr>
+          <w:i/>
+          <w:sz w:val="20"/>
+          <w:szCs w:val="20"/>
+        </w:rPr>
+        <w:t>event == light_change:</w:t>
+      </w:r>
+    </w:p>
+    <w:p>
+      <w:pPr>
+        <w:pStyle w:val="NoSpacing"/>
+        <w:rPr>
+          <w:i/>
+          <w:sz w:val="20"/>
+          <w:szCs w:val="20"/>
+        </w:rPr>
+      </w:pPr>
+      <w:r>
+        <w:rPr>
+          <w:i/>
+          <w:sz w:val="20"/>
+          <w:szCs w:val="20"/>
+        </w:rPr>
+        <w:t xml:space="preserve">  </w:t>
+      </w:r>
+      <w:r>
+        <w:rPr>
+          <w:i/>
+          <w:sz w:val="20"/>
+          <w:szCs w:val="20"/>
+        </w:rPr>
+        <w:t>If traffic_permitted == NORTH-SOUTH:</w:t>
+      </w:r>
+    </w:p>
+    <w:p>
+      <w:pPr>
+        <w:pStyle w:val="NoSpacing"/>
+        <w:rPr>
+          <w:i/>
+          <w:sz w:val="20"/>
+          <w:szCs w:val="20"/>
+        </w:rPr>
+      </w:pPr>
+      <w:r>
+        <w:rPr>
+          <w:i/>
+          <w:sz w:val="20"/>
+          <w:szCs w:val="20"/>
+        </w:rPr>
+        <w:t xml:space="preserve">    </w:t>
+      </w:r>
+      <w:r>
+        <w:rPr>
+          <w:i/>
+          <w:sz w:val="20"/>
+          <w:szCs w:val="20"/>
+        </w:rPr>
+        <w:t xml:space="preserve">If NORTH-SOUTH </w:t>
+      </w:r>
+      <w:r>
+        <w:rPr>
+          <w:i/>
+          <w:sz w:val="20"/>
+          <w:szCs w:val="20"/>
+        </w:rPr>
+        <w:t>directions have left-turn:</w:t>
+      </w:r>
+    </w:p>
+    <w:p>
+      <w:pPr>
+        <w:pStyle w:val="NoSpacing"/>
+        <w:rPr>
+          <w:i/>
+          <w:sz w:val="20"/>
+          <w:szCs w:val="20"/>
+        </w:rPr>
+      </w:pPr>
+      <w:r>
+        <w:rPr>
+          <w:i/>
+          <w:sz w:val="20"/>
+          <w:szCs w:val="20"/>
+        </w:rPr>
+        <w:t xml:space="preserve">      If left-turn == GREEN:</w:t>
+      </w:r>
+    </w:p>
+    <w:p>
+      <w:pPr>
+        <w:pStyle w:val="NoSpacing"/>
+        <w:rPr>
+          <w:i/>
+          <w:sz w:val="20"/>
+          <w:szCs w:val="20"/>
+        </w:rPr>
+      </w:pPr>
+      <w:r>
+        <w:rPr>
+          <w:i/>
+          <w:sz w:val="20"/>
+          <w:szCs w:val="20"/>
+        </w:rPr>
+        <w:t xml:space="preserve">        Set no</w:t>
+      </w:r>
+      <w:r>
+        <w:rPr>
+          <w:i/>
+          <w:sz w:val="20"/>
+          <w:szCs w:val="20"/>
+        </w:rPr>
+        <w:t>rth and south left-turns to RED</w:t>
+      </w:r>
+    </w:p>
+    <w:p>
+      <w:pPr>
+        <w:pStyle w:val="NoSpacing"/>
+        <w:rPr>
+          <w:i/>
+          <w:sz w:val="20"/>
+          <w:szCs w:val="20"/>
+        </w:rPr>
+      </w:pPr>
+      <w:r>
+        <w:rPr>
+          <w:i/>
+          <w:sz w:val="20"/>
+          <w:szCs w:val="20"/>
+        </w:rPr>
+        <w:t xml:space="preserve">        Turn north and south straight lanes GREEN</w:t>
+      </w:r>
+    </w:p>
+    <w:p>
+      <w:pPr>
+        <w:pStyle w:val="NoSpacing"/>
+        <w:rPr>
+          <w:i/>
+          <w:sz w:val="20"/>
+          <w:szCs w:val="20"/>
+        </w:rPr>
+      </w:pPr>
+      <w:r>
+        <w:rPr>
+          <w:sz w:val="20"/>
+          <w:szCs w:val="20"/>
+        </w:rPr>
+        <w:t xml:space="preserve">        </w:t>
+      </w:r>
+      <w:r>
+        <w:rPr>
+          <w:i/>
+          <w:sz w:val="20"/>
+          <w:szCs w:val="20"/>
+        </w:rPr>
+        <w:t xml:space="preserve">Reset traffic light to </w:t>
+      </w:r>
+      <w:r>
+        <w:rPr>
+          <w:i/>
+          <w:sz w:val="20"/>
+          <w:szCs w:val="20"/>
+        </w:rPr>
+        <w:t>original time</w:t>
+      </w:r>
+    </w:p>
+    <w:p>
+      <w:pPr>
+        <w:pStyle w:val="NoSpacing"/>
+        <w:rPr>
+          <w:i/>
+          <w:sz w:val="20"/>
+          <w:szCs w:val="20"/>
+        </w:rPr>
+      </w:pPr>
+      <w:r>
+        <w:rPr>
+          <w:i/>
+          <w:sz w:val="20"/>
+          <w:szCs w:val="20"/>
+        </w:rPr>
+        <w:t xml:space="preserve">    </w:t>
+      </w:r>
+      <w:r>
+        <w:rPr>
+          <w:i/>
+          <w:sz w:val="20"/>
+          <w:szCs w:val="20"/>
+        </w:rPr>
+        <w:t xml:space="preserve"> </w:t>
+      </w:r>
+      <w:r>
+        <w:rPr>
+          <w:i/>
+          <w:sz w:val="20"/>
+          <w:szCs w:val="20"/>
+        </w:rPr>
+        <w:t xml:space="preserve"> </w:t>
+      </w:r>
+      <w:r>
+        <w:rPr>
+          <w:i/>
+          <w:sz w:val="20"/>
+          <w:szCs w:val="20"/>
+        </w:rPr>
+        <w:t>E</w:t>
+      </w:r>
+      <w:r>
+        <w:rPr>
+          <w:i/>
+          <w:sz w:val="20"/>
+          <w:szCs w:val="20"/>
+        </w:rPr>
+        <w:t>lse</w:t>
+      </w:r>
+      <w:r>
+        <w:rPr>
+          <w:i/>
+          <w:sz w:val="20"/>
+          <w:szCs w:val="20"/>
+        </w:rPr>
+        <w:t>:</w:t>
+      </w:r>
+    </w:p>
+    <w:p>
+      <w:pPr>
+        <w:pStyle w:val="NoSpacing"/>
+        <w:rPr>
+          <w:i/>
+          <w:sz w:val="20"/>
+          <w:szCs w:val="20"/>
+        </w:rPr>
+      </w:pPr>
+      <w:r>
+        <w:rPr>
+          <w:i/>
+          <w:sz w:val="20"/>
+          <w:szCs w:val="20"/>
+        </w:rPr>
+        <w:t xml:space="preserve">        Set</w:t>
+      </w:r>
+      <w:r>
+        <w:rPr>
+          <w:i/>
+          <w:sz w:val="20"/>
+          <w:szCs w:val="20"/>
+        </w:rPr>
+        <w:t xml:space="preserve"> traffic_permitted </w:t>
+      </w:r>
+      <w:r>
+        <w:rPr>
+          <w:i/>
+          <w:sz w:val="20"/>
+          <w:szCs w:val="20"/>
+        </w:rPr>
+        <w:t>= EAST-WEST</w:t>
+      </w:r>
+    </w:p>
+    <w:p>
+      <w:pPr>
+        <w:pStyle w:val="NoSpacing"/>
+        <w:rPr>
+          <w:i/>
+          <w:sz w:val="20"/>
+          <w:szCs w:val="20"/>
+        </w:rPr>
+      </w:pPr>
+      <w:r>
+        <w:rPr>
+          <w:i/>
+          <w:sz w:val="20"/>
+          <w:szCs w:val="20"/>
+        </w:rPr>
+        <w:t xml:space="preserve">        Set all NORTH-SOUTH lights to RED</w:t>
+      </w:r>
+      <w:r>
+        <w:rPr>
+          <w:i/>
+          <w:sz w:val="20"/>
+          <w:szCs w:val="20"/>
+        </w:rPr>
+        <w:t xml:space="preserve"> </w:t>
+      </w:r>
+      <w:r>
+        <w:rPr>
+          <w:i/>
+          <w:sz w:val="20"/>
+          <w:szCs w:val="20"/>
+        </w:rPr>
+        <w:t xml:space="preserve"> </w:t>
+      </w:r>
+    </w:p>
+    <w:p>
+      <w:pPr>
+        <w:pStyle w:val="NoSpacing"/>
+        <w:rPr>
+          <w:i/>
+          <w:sz w:val="20"/>
+          <w:szCs w:val="20"/>
+        </w:rPr>
+      </w:pPr>
+      <w:r>
+        <w:rPr>
+          <w:i/>
+          <w:sz w:val="20"/>
+          <w:szCs w:val="20"/>
+        </w:rPr>
+        <w:t xml:space="preserve">        Set EAST-WEST left-turn light to GREEN</w:t>
+      </w:r>
+    </w:p>
+    <w:p>
+      <w:pPr>
+        <w:pStyle w:val="NoSpacing"/>
+        <w:rPr>
+          <w:i/>
+          <w:sz w:val="20"/>
+          <w:szCs w:val="20"/>
+        </w:rPr>
+      </w:pPr>
+      <w:r>
+        <w:rPr>
+          <w:i/>
+          <w:sz w:val="20"/>
+          <w:szCs w:val="20"/>
+        </w:rPr>
+        <w:t xml:space="preserve">        </w:t>
+      </w:r>
+      <w:r>
+        <w:rPr>
+          <w:i/>
+          <w:sz w:val="20"/>
+          <w:szCs w:val="20"/>
+        </w:rPr>
+        <w:t xml:space="preserve">Reset </w:t>
+      </w:r>
+      <w:r>
+        <w:rPr>
+          <w:i/>
+          <w:sz w:val="20"/>
+          <w:szCs w:val="20"/>
+        </w:rPr>
+        <w:t>traffic light to original time</w:t>
+      </w:r>
+    </w:p>
+    <w:p>
+      <w:pPr>
+        <w:pStyle w:val="NoSpacing"/>
+        <w:rPr>
+          <w:i/>
+          <w:sz w:val="20"/>
+          <w:szCs w:val="20"/>
+        </w:rPr>
+      </w:pPr>
+      <w:r>
+        <w:rPr>
+          <w:i/>
+          <w:sz w:val="20"/>
+          <w:szCs w:val="20"/>
+        </w:rPr>
+        <w:t xml:space="preserve">      Endif</w:t>
+      </w:r>
+    </w:p>
+    <w:p>
+      <w:pPr>
+        <w:pStyle w:val="NoSpacing"/>
+        <w:rPr>
+          <w:i/>
+          <w:sz w:val="20"/>
+          <w:szCs w:val="20"/>
+        </w:rPr>
+      </w:pPr>
+      <w:r>
+        <w:rPr>
+          <w:i/>
+          <w:sz w:val="20"/>
+          <w:szCs w:val="20"/>
+        </w:rPr>
+        <w:t xml:space="preserve">    Else </w:t>
+      </w:r>
+    </w:p>
+    <w:p>
+      <w:pPr>
+        <w:pStyle w:val="NoSpacing"/>
+        <w:rPr>
+          <w:i/>
+          <w:sz w:val="20"/>
+          <w:szCs w:val="20"/>
+        </w:rPr>
+      </w:pPr>
+      <w:r>
+        <w:rPr>
+          <w:i/>
+          <w:sz w:val="20"/>
+          <w:szCs w:val="20"/>
+        </w:rPr>
+        <w:t xml:space="preserve">      Set traffic_pe</w:t>
+      </w:r>
+      <w:r>
+        <w:rPr>
+          <w:i/>
+          <w:sz w:val="20"/>
+          <w:szCs w:val="20"/>
+        </w:rPr>
+        <w:t>rmitted = EAST-WEST</w:t>
+      </w:r>
+    </w:p>
+    <w:p>
+      <w:pPr>
+        <w:pStyle w:val="NoSpacing"/>
+        <w:rPr>
+          <w:i/>
+          <w:sz w:val="20"/>
+          <w:szCs w:val="20"/>
+        </w:rPr>
+      </w:pPr>
+      <w:r>
+        <w:rPr>
+          <w:i/>
+          <w:sz w:val="20"/>
+          <w:szCs w:val="20"/>
+        </w:rPr>
+        <w:t xml:space="preserve">    </w:t>
+      </w:r>
+      <w:r>
+        <w:rPr>
+          <w:i/>
+          <w:sz w:val="20"/>
+          <w:szCs w:val="20"/>
+        </w:rPr>
+        <w:t>Set all NORTH-SOUTH lights to RED</w:t>
+      </w:r>
+    </w:p>
+    <w:p>
+      <w:pPr>
+        <w:pStyle w:val="NoSpacing"/>
+        <w:rPr>
+          <w:i/>
+          <w:sz w:val="20"/>
+          <w:szCs w:val="20"/>
+        </w:rPr>
+      </w:pPr>
+      <w:r>
+        <w:rPr>
+          <w:i/>
+          <w:sz w:val="20"/>
+          <w:szCs w:val="20"/>
+        </w:rPr>
+        <w:t xml:space="preserve">    Set all EAST-WEST lights to GREEN</w:t>
+      </w:r>
+    </w:p>
+    <w:p>
+      <w:pPr>
+        <w:pStyle w:val="NoSpacing"/>
+        <w:rPr>
+          <w:i/>
+          <w:sz w:val="20"/>
+          <w:szCs w:val="20"/>
+        </w:rPr>
+      </w:pPr>
+      <w:r>
+        <w:rPr>
+          <w:i/>
+          <w:sz w:val="20"/>
+          <w:szCs w:val="20"/>
+        </w:rPr>
+        <w:t xml:space="preserve">    Reset</w:t>
+      </w:r>
+      <w:r>
+        <w:rPr>
+          <w:i/>
+          <w:sz w:val="20"/>
+          <w:szCs w:val="20"/>
+        </w:rPr>
+        <w:t xml:space="preserve"> </w:t>
+      </w:r>
+      <w:r>
+        <w:rPr>
+          <w:i/>
+          <w:sz w:val="20"/>
+          <w:szCs w:val="20"/>
+        </w:rPr>
+        <w:t>traffic light to original time</w:t>
+      </w:r>
+    </w:p>
+    <w:p>
+      <w:pPr>
+        <w:pStyle w:val="NoSpacing"/>
+        <w:rPr>
+          <w:i/>
+          <w:sz w:val="20"/>
+          <w:szCs w:val="20"/>
+        </w:rPr>
+      </w:pPr>
+      <w:r>
+        <w:rPr>
+          <w:i/>
+          <w:sz w:val="20"/>
+          <w:szCs w:val="20"/>
+        </w:rPr>
+        <w:t xml:space="preserve">  Else if permitted_traffic == EAST-WEST:</w:t>
+      </w:r>
+    </w:p>
+    <w:p>
+      <w:pPr>
+        <w:pStyle w:val="NoSpacing"/>
+        <w:rPr>
+          <w:i/>
+          <w:sz w:val="20"/>
+          <w:szCs w:val="20"/>
+        </w:rPr>
+      </w:pPr>
+      <w:r>
+        <w:rPr>
+          <w:i/>
+          <w:sz w:val="20"/>
+          <w:szCs w:val="20"/>
+        </w:rPr>
+        <w:t xml:space="preserve">    </w:t>
+      </w:r>
+      <w:r>
+        <w:rPr>
+          <w:i/>
+          <w:sz w:val="20"/>
+          <w:szCs w:val="20"/>
+        </w:rPr>
+        <w:t>If EAST-WEST has left-turn arrow:</w:t>
+      </w:r>
+    </w:p>
+    <w:p>
+      <w:pPr>
+        <w:pStyle w:val="NoSpacing"/>
+        <w:rPr>
+          <w:i/>
+          <w:sz w:val="20"/>
+          <w:szCs w:val="20"/>
+        </w:rPr>
+      </w:pPr>
+      <w:r>
+        <w:rPr>
+          <w:i/>
+          <w:sz w:val="20"/>
+          <w:szCs w:val="20"/>
+        </w:rPr>
+        <w:t xml:space="preserve">      If left-turn is GREEN:</w:t>
+      </w:r>
+    </w:p>
+    <w:p>
+      <w:pPr>
+        <w:pStyle w:val="NoSpacing"/>
+        <w:rPr>
+          <w:i/>
+          <w:sz w:val="20"/>
+          <w:szCs w:val="20"/>
+        </w:rPr>
+      </w:pPr>
+      <w:r>
+        <w:rPr>
+          <w:i/>
+          <w:sz w:val="20"/>
+          <w:szCs w:val="20"/>
+        </w:rPr>
+        <w:t xml:space="preserve">        Set EAST-WEST left-turn lights RED</w:t>
+      </w:r>
+    </w:p>
+    <w:p>
+      <w:pPr>
+        <w:pStyle w:val="NoSpacing"/>
+        <w:rPr>
+          <w:i/>
+          <w:sz w:val="20"/>
+          <w:szCs w:val="20"/>
+        </w:rPr>
+      </w:pPr>
+      <w:r>
+        <w:rPr>
+          <w:i/>
+          <w:sz w:val="20"/>
+          <w:szCs w:val="20"/>
+        </w:rPr>
         <w:lastRenderedPageBreak/>
+        <w:t xml:space="preserve">        </w:t>
+      </w:r>
+      <w:r>
+        <w:rPr>
+          <w:i/>
+          <w:sz w:val="20"/>
+          <w:szCs w:val="20"/>
+        </w:rPr>
+        <w:t>Set EAST-WEST straight lights GREEN</w:t>
+      </w:r>
+    </w:p>
+    <w:p>
+      <w:pPr>
+        <w:pStyle w:val="NoSpacing"/>
+        <w:rPr>
+          <w:i/>
+          <w:sz w:val="20"/>
+          <w:szCs w:val="20"/>
+        </w:rPr>
+      </w:pPr>
+      <w:r>
+        <w:rPr>
+          <w:i/>
+          <w:sz w:val="20"/>
+          <w:szCs w:val="20"/>
+        </w:rPr>
+        <w:t xml:space="preserve">        Reset </w:t>
+      </w:r>
+      <w:r>
+        <w:rPr>
+          <w:i/>
+          <w:sz w:val="20"/>
+          <w:szCs w:val="20"/>
+        </w:rPr>
+        <w:t>traffic time to total time</w:t>
+      </w:r>
+    </w:p>
+    <w:p>
+      <w:pPr>
+        <w:pStyle w:val="NoSpacing"/>
+        <w:rPr>
+          <w:i/>
+          <w:sz w:val="20"/>
+          <w:szCs w:val="20"/>
+        </w:rPr>
+      </w:pPr>
+      <w:r>
+        <w:rPr>
+          <w:i/>
+          <w:sz w:val="20"/>
+          <w:szCs w:val="20"/>
+        </w:rPr>
+        <w:t xml:space="preserve">      Else:</w:t>
+      </w:r>
+    </w:p>
+    <w:p>
+      <w:pPr>
+        <w:pStyle w:val="NoSpacing"/>
+        <w:rPr>
+          <w:i/>
+          <w:sz w:val="20"/>
+          <w:szCs w:val="20"/>
+        </w:rPr>
+      </w:pPr>
+      <w:r>
+        <w:rPr>
+          <w:i/>
+          <w:sz w:val="20"/>
+          <w:szCs w:val="20"/>
+        </w:rPr>
+        <w:t xml:space="preserve">        </w:t>
+      </w:r>
+      <w:r>
+        <w:rPr>
+          <w:i/>
+          <w:sz w:val="20"/>
+          <w:szCs w:val="20"/>
+        </w:rPr>
+        <w:t>Change traffic_permitted</w:t>
+      </w:r>
+      <w:r>
+        <w:rPr>
+          <w:i/>
+          <w:sz w:val="20"/>
+          <w:szCs w:val="20"/>
+        </w:rPr>
+        <w:t xml:space="preserve"> </w:t>
+      </w:r>
+      <w:r>
+        <w:rPr>
+          <w:i/>
+          <w:sz w:val="20"/>
+          <w:szCs w:val="20"/>
+        </w:rPr>
+        <w:t>to NORTH-SOUTH</w:t>
+      </w:r>
+    </w:p>
+    <w:p>
+      <w:pPr>
+        <w:pStyle w:val="NoSpacing"/>
+        <w:rPr>
+          <w:i/>
+          <w:sz w:val="20"/>
+          <w:szCs w:val="20"/>
+        </w:rPr>
+      </w:pPr>
+      <w:r>
+        <w:rPr>
+          <w:i/>
+          <w:sz w:val="20"/>
+          <w:szCs w:val="20"/>
+        </w:rPr>
+        <w:t xml:space="preserve">        Change NORTH-SOUTH </w:t>
+      </w:r>
+      <w:r>
+        <w:rPr>
+          <w:i/>
+          <w:sz w:val="20"/>
+          <w:szCs w:val="20"/>
+        </w:rPr>
+        <w:t xml:space="preserve"> </w:t>
+      </w:r>
+      <w:r>
+        <w:rPr>
+          <w:i/>
+          <w:sz w:val="20"/>
+          <w:szCs w:val="20"/>
+        </w:rPr>
+        <w:t xml:space="preserve"> </w:t>
+      </w:r>
+    </w:p>
+    <w:p>
+      <w:pPr>
+        <w:pStyle w:val="NoSpacing"/>
+        <w:rPr>
+          <w:i/>
+          <w:sz w:val="20"/>
+          <w:szCs w:val="20"/>
+        </w:rPr>
+      </w:pPr>
+    </w:p>
+    <w:p>
+      <w:pPr>
+        <w:pStyle w:val="NoSpacing"/>
+        <w:jc w:val="center"/>
+        <w:rPr>
+          <w:sz w:val="24"/>
+          <w:szCs w:val="24"/>
+        </w:rPr>
+      </w:pPr>
+      <w:r>
+        <w:rPr>
+          <w:sz w:val="24"/>
+          <w:szCs w:val="24"/>
+        </w:rPr>
+        <w:t xml:space="preserve">IV </w:t>
+      </w:r>
+      <w:r>
+        <w:rPr>
+          <w:sz w:val="24"/>
+          <w:szCs w:val="24"/>
+        </w:rPr>
+        <w:t>–</w:t>
+      </w:r>
+      <w:r>
+        <w:rPr>
+          <w:sz w:val="24"/>
+          <w:szCs w:val="24"/>
+        </w:rPr>
+        <w:t xml:space="preserve"> </w:t>
+      </w:r>
+      <w:r>
+        <w:rPr>
+          <w:sz w:val="24"/>
+          <w:szCs w:val="24"/>
+        </w:rPr>
+        <w:t>Autonomous Vehicle Event Handler Algorithms</w:t>
+      </w:r>
+    </w:p>
+    <w:p>
+      <w:pPr>
+        <w:pStyle w:val="NoSpacing"/>
+        <w:rPr>
+          <w:sz w:val="20"/>
+          <w:szCs w:val="20"/>
+        </w:rPr>
+      </w:pPr>
+      <w:r>
+        <w:rPr>
+          <w:sz w:val="20"/>
+          <w:szCs w:val="20"/>
+        </w:rPr>
         <w:tab/>
-      </w:r>
-      <w:r>
-        <w:rPr>
-          <w:sz w:val="20"/>
-          <w:szCs w:val="20"/>
-        </w:rPr>
-        <w:t xml:space="preserve">When a car arrives at an intersection, </w:t>
-      </w:r>
-      <w:r>
-        <w:rPr>
-          <w:sz w:val="20"/>
-          <w:szCs w:val="20"/>
-        </w:rPr>
-        <w:t>the intersection calculates the number of cars arriving from each direction</w:t>
-      </w:r>
-      <w:r>
-        <w:rPr>
-          <w:sz w:val="20"/>
-          <w:szCs w:val="20"/>
-        </w:rPr>
-        <w:t xml:space="preserve">.  </w:t>
-      </w:r>
-      <w:r>
-        <w:rPr>
-          <w:sz w:val="20"/>
-          <w:szCs w:val="20"/>
-        </w:rPr>
-        <w:t xml:space="preserve">To get from a starting point to an ending point, </w:t>
-      </w:r>
-      <w:r>
-        <w:rPr>
-          <w:sz w:val="20"/>
-          <w:szCs w:val="20"/>
-        </w:rPr>
-        <w:t xml:space="preserve">a car will first travel either north or south in the Y-Axis until the car and its destination point both have the same Y-coordinate.  Next, the car </w:t>
-      </w:r>
-      <w:r>
-        <w:rPr>
-          <w:sz w:val="20"/>
-          <w:szCs w:val="20"/>
-        </w:rPr>
-        <w:t>will turn left or right and then travel to east or west until the car reaches the destination point.</w:t>
-      </w:r>
-      <w:r>
-        <w:rPr>
-          <w:sz w:val="20"/>
-          <w:szCs w:val="20"/>
-        </w:rPr>
-        <w:t xml:space="preserve">  If the </w:t>
-      </w:r>
-      <w:r>
-        <w:rPr>
-          <w:sz w:val="20"/>
-          <w:szCs w:val="20"/>
-        </w:rPr>
-        <w:t xml:space="preserve">car </w:t>
-      </w:r>
-      <w:r>
-        <w:rPr>
-          <w:sz w:val="20"/>
-          <w:szCs w:val="20"/>
-        </w:rPr>
-        <w:t>has reached its destination, the event breaks and returns to main.</w:t>
+        <w:t xml:space="preserve">The autonomous vehicle event handler </w:t>
+      </w:r>
+      <w:r>
+        <w:rPr>
+          <w:sz w:val="20"/>
+          <w:szCs w:val="20"/>
+        </w:rPr>
+        <w:t xml:space="preserve">(AVEH) </w:t>
+      </w:r>
+      <w:r>
+        <w:rPr>
+          <w:sz w:val="20"/>
+          <w:szCs w:val="20"/>
+        </w:rPr>
+        <w:t xml:space="preserve">manages how </w:t>
+      </w:r>
+      <w:r>
+        <w:rPr>
+          <w:sz w:val="20"/>
+          <w:szCs w:val="20"/>
+        </w:rPr>
+        <w:t>the actual vehicles move</w:t>
+      </w:r>
+      <w:r>
+        <w:rPr>
+          <w:sz w:val="20"/>
+          <w:szCs w:val="20"/>
+        </w:rPr>
+        <w:t xml:space="preserve"> optimally and</w:t>
+      </w:r>
+      <w:r>
+        <w:rPr>
+          <w:sz w:val="20"/>
+          <w:szCs w:val="20"/>
+        </w:rPr>
+        <w:t xml:space="preserve"> concurrently through an intersection.</w:t>
       </w:r>
       <w:r>
         <w:rPr>
@@ -2254,37 +3397,89 @@
           <w:sz w:val="20"/>
           <w:szCs w:val="20"/>
         </w:rPr>
-        <w:t xml:space="preserve">The car arrives event </w:t>
-      </w:r>
-      <w:r>
-        <w:rPr>
-          <w:sz w:val="20"/>
-          <w:szCs w:val="20"/>
-        </w:rPr>
-        <w:t xml:space="preserve">calculates the next intersection and direction the car must travel to in the next iteration of the simulation.  </w:t>
-      </w:r>
-      <w:r>
-        <w:rPr>
-          <w:sz w:val="20"/>
-          <w:szCs w:val="20"/>
-        </w:rPr>
-        <w:t>Finally, the CAR_ARRIVES event schedules a CAR_DEPARTS event.</w:t>
-      </w:r>
-    </w:p>
-    <w:p>
-      <w:pPr>
-        <w:pStyle w:val="NoSpacing"/>
-        <w:rPr>
-          <w:sz w:val="20"/>
-          <w:szCs w:val="20"/>
-        </w:rPr>
-      </w:pPr>
-    </w:p>
-    <w:p>
-      <w:pPr>
-        <w:pStyle w:val="NoSpacing"/>
-        <w:rPr>
-          <w:b/>
+        <w:t xml:space="preserve">We defined </w:t>
+      </w:r>
+      <w:r>
+        <w:rPr>
+          <w:sz w:val="20"/>
+          <w:szCs w:val="20"/>
+        </w:rPr>
+        <w:t xml:space="preserve">four events for this handler: 1) </w:t>
+      </w:r>
+      <w:r>
+        <w:rPr>
+          <w:b/>
+          <w:sz w:val="20"/>
+          <w:szCs w:val="20"/>
+        </w:rPr>
+        <w:t>arrive</w:t>
+      </w:r>
+      <w:r>
+        <w:rPr>
+          <w:sz w:val="20"/>
+          <w:szCs w:val="20"/>
+        </w:rPr>
+        <w:t xml:space="preserve">; 2) </w:t>
+      </w:r>
+      <w:r>
+        <w:rPr>
+          <w:b/>
+          <w:sz w:val="20"/>
+          <w:szCs w:val="20"/>
+        </w:rPr>
+        <w:t>move_up</w:t>
+      </w:r>
+      <w:r>
+        <w:rPr>
+          <w:sz w:val="20"/>
+          <w:szCs w:val="20"/>
+        </w:rPr>
+        <w:t xml:space="preserve">; 3) </w:t>
+      </w:r>
+      <w:r>
+        <w:rPr>
+          <w:b/>
+          <w:sz w:val="20"/>
+          <w:szCs w:val="20"/>
+        </w:rPr>
+        <w:t>enter_intersection</w:t>
+      </w:r>
+      <w:r>
+        <w:rPr>
+          <w:sz w:val="20"/>
+          <w:szCs w:val="20"/>
+        </w:rPr>
+        <w:t xml:space="preserve">; and 4) </w:t>
+      </w:r>
+      <w:r>
+        <w:rPr>
+          <w:b/>
+          <w:sz w:val="20"/>
+          <w:szCs w:val="20"/>
+        </w:rPr>
+        <w:t>exit</w:t>
+      </w:r>
+      <w:r>
+        <w:rPr>
+          <w:sz w:val="20"/>
+          <w:szCs w:val="20"/>
+        </w:rPr>
+        <w:t xml:space="preserve">. </w:t>
+      </w:r>
+    </w:p>
+    <w:p>
+      <w:pPr>
+        <w:pStyle w:val="NoSpacing"/>
+        <w:rPr>
+          <w:sz w:val="20"/>
+          <w:szCs w:val="20"/>
+        </w:rPr>
+      </w:pPr>
+    </w:p>
+    <w:p>
+      <w:pPr>
+        <w:pStyle w:val="NoSpacing"/>
+        <w:rPr>
           <w:sz w:val="20"/>
           <w:szCs w:val="20"/>
         </w:rPr>
@@ -2301,931 +3496,830 @@
           <w:sz w:val="20"/>
           <w:szCs w:val="20"/>
         </w:rPr>
-        <w:t xml:space="preserve">The departure event, as indicated by Figure 4, </w:t>
+        <w:t xml:space="preserve">When a car arrives into an intersection, the </w:t>
+      </w:r>
+      <w:r>
+        <w:rPr>
+          <w:sz w:val="20"/>
+          <w:szCs w:val="20"/>
+        </w:rPr>
+        <w:t xml:space="preserve">AVEH schedules </w:t>
+      </w:r>
+      <w:r>
+        <w:rPr>
+          <w:sz w:val="20"/>
+          <w:szCs w:val="20"/>
+        </w:rPr>
+        <w:t xml:space="preserve">an </w:t>
+      </w:r>
+      <w:r>
+        <w:rPr>
+          <w:i/>
+          <w:sz w:val="20"/>
+          <w:szCs w:val="20"/>
+        </w:rPr>
+        <w:t>arrive</w:t>
+      </w:r>
+      <w:r>
+        <w:rPr>
+          <w:sz w:val="20"/>
+          <w:szCs w:val="20"/>
+        </w:rPr>
+        <w:t xml:space="preserve"> </w:t>
+      </w:r>
+      <w:r>
+        <w:rPr>
+          <w:sz w:val="20"/>
+          <w:szCs w:val="20"/>
+        </w:rPr>
+        <w:t xml:space="preserve">event.  </w:t>
+      </w:r>
+      <w:r>
+        <w:rPr>
+          <w:sz w:val="20"/>
+          <w:szCs w:val="20"/>
+        </w:rPr>
+        <w:t>This event pla</w:t>
+      </w:r>
+      <w:r>
+        <w:rPr>
+          <w:sz w:val="20"/>
+          <w:szCs w:val="20"/>
+        </w:rPr>
+        <w:t xml:space="preserve">ces the car into a queue of cars.  </w:t>
+      </w:r>
+      <w:r>
+        <w:rPr>
+          <w:sz w:val="20"/>
+          <w:szCs w:val="20"/>
+        </w:rPr>
+        <w:t xml:space="preserve">If this car is the </w:t>
+      </w:r>
+      <w:r>
+        <w:rPr>
+          <w:sz w:val="20"/>
+          <w:szCs w:val="20"/>
+        </w:rPr>
+        <w:t xml:space="preserve">only car in its lane, </w:t>
+      </w:r>
+      <w:r>
+        <w:rPr>
+          <w:sz w:val="20"/>
+          <w:szCs w:val="20"/>
+        </w:rPr>
+        <w:t xml:space="preserve">the AVEH </w:t>
+      </w:r>
+      <w:r>
+        <w:rPr>
+          <w:sz w:val="20"/>
+          <w:szCs w:val="20"/>
+        </w:rPr>
+        <w:t xml:space="preserve">next schedules an </w:t>
+      </w:r>
+      <w:r>
+        <w:rPr>
+          <w:i/>
+          <w:sz w:val="20"/>
+          <w:szCs w:val="20"/>
+        </w:rPr>
+        <w:t>enter_intersection</w:t>
+      </w:r>
+      <w:r>
+        <w:rPr>
+          <w:sz w:val="20"/>
+          <w:szCs w:val="20"/>
+        </w:rPr>
+        <w:t xml:space="preserve"> event, in which the car now begins to drive into the intersection.  </w:t>
+      </w:r>
+      <w:r>
+        <w:rPr>
+          <w:sz w:val="20"/>
+          <w:szCs w:val="20"/>
+        </w:rPr>
+        <w:t xml:space="preserve">When the car is about to leave the intersection, AVEH schedules </w:t>
+      </w:r>
+      <w:r>
+        <w:rPr>
+          <w:sz w:val="20"/>
+          <w:szCs w:val="20"/>
+        </w:rPr>
+        <w:t xml:space="preserve">an </w:t>
+      </w:r>
+      <w:r>
+        <w:rPr>
+          <w:i/>
+          <w:sz w:val="20"/>
+          <w:szCs w:val="20"/>
+        </w:rPr>
+        <w:t>exit</w:t>
+      </w:r>
+      <w:r>
+        <w:rPr>
+          <w:sz w:val="20"/>
+          <w:szCs w:val="20"/>
+        </w:rPr>
+        <w:t xml:space="preserve"> </w:t>
+      </w:r>
+      <w:r>
+        <w:rPr>
+          <w:sz w:val="20"/>
+          <w:szCs w:val="20"/>
+        </w:rPr>
+        <w:t>event.</w:t>
+      </w:r>
+    </w:p>
+    <w:p>
+      <w:pPr>
+        <w:pStyle w:val="NoSpacing"/>
+        <w:rPr>
+          <w:sz w:val="20"/>
+          <w:szCs w:val="20"/>
+        </w:rPr>
+      </w:pPr>
+    </w:p>
+    <w:p>
+      <w:pPr>
+        <w:pStyle w:val="NoSpacing"/>
+        <w:rPr>
+          <w:sz w:val="20"/>
+          <w:szCs w:val="20"/>
+        </w:rPr>
+      </w:pPr>
+      <w:r>
+        <w:rPr>
+          <w:sz w:val="20"/>
+          <w:szCs w:val="20"/>
+        </w:rPr>
+        <w:tab/>
+      </w:r>
+      <w:r>
+        <w:rPr>
+          <w:sz w:val="20"/>
+          <w:szCs w:val="20"/>
+        </w:rPr>
+        <w:t xml:space="preserve">The above case only handles </w:t>
+      </w:r>
+      <w:r>
+        <w:rPr>
+          <w:sz w:val="20"/>
+          <w:szCs w:val="20"/>
+        </w:rPr>
+        <w:t xml:space="preserve">the case in which </w:t>
+      </w:r>
+      <w:r>
+        <w:rPr>
+          <w:sz w:val="20"/>
+          <w:szCs w:val="20"/>
+        </w:rPr>
+        <w:t xml:space="preserve">the car arriving is the first and only car in the lane.  </w:t>
+      </w:r>
+      <w:r>
+        <w:rPr>
+          <w:sz w:val="20"/>
+          <w:szCs w:val="20"/>
+        </w:rPr>
+        <w:t xml:space="preserve">In the case when an arriving car is not the first car in line, </w:t>
+      </w:r>
+      <w:r>
+        <w:rPr>
+          <w:sz w:val="20"/>
+          <w:szCs w:val="20"/>
+        </w:rPr>
+        <w:t xml:space="preserve">the fourth event, </w:t>
+      </w:r>
+      <w:r>
+        <w:rPr>
+          <w:i/>
+          <w:sz w:val="20"/>
+          <w:szCs w:val="20"/>
+        </w:rPr>
+        <w:t>move_up</w:t>
+      </w:r>
+      <w:r>
+        <w:rPr>
+          <w:sz w:val="20"/>
+          <w:szCs w:val="20"/>
+        </w:rPr>
+        <w:t xml:space="preserve"> is scheduled.  Move_up </w:t>
+      </w:r>
+      <w:r>
+        <w:rPr>
+          <w:sz w:val="20"/>
+          <w:szCs w:val="20"/>
+        </w:rPr>
+        <w:t xml:space="preserve">calculates the amount of time the car will spend waiting in line until it is </w:t>
+      </w:r>
+      <w:r>
+        <w:rPr>
+          <w:sz w:val="20"/>
+          <w:szCs w:val="20"/>
+        </w:rPr>
+        <w:t xml:space="preserve">at the front of the line.  AVEH will continue to schedule move_up </w:t>
+      </w:r>
+      <w:r>
+        <w:rPr>
+          <w:sz w:val="20"/>
+          <w:szCs w:val="20"/>
+        </w:rPr>
+        <w:t xml:space="preserve">events until the car reaches the front of the line.  </w:t>
+      </w:r>
+    </w:p>
+    <w:p>
+      <w:pPr>
+        <w:pStyle w:val="NoSpacing"/>
+        <w:rPr>
+          <w:sz w:val="20"/>
+          <w:szCs w:val="20"/>
+        </w:rPr>
+      </w:pPr>
+    </w:p>
+    <w:p>
+      <w:pPr>
+        <w:pStyle w:val="NoSpacing"/>
+        <w:rPr>
+          <w:sz w:val="20"/>
+          <w:szCs w:val="20"/>
+        </w:rPr>
+      </w:pPr>
+      <w:r>
+        <w:rPr>
+          <w:sz w:val="20"/>
+          <w:szCs w:val="20"/>
+        </w:rPr>
+        <w:tab/>
+      </w:r>
+      <w:r>
+        <w:rPr>
+          <w:b/>
+          <w:sz w:val="20"/>
+          <w:szCs w:val="20"/>
+        </w:rPr>
+        <w:t>Figure 5</w:t>
+      </w:r>
+      <w:r>
+        <w:rPr>
+          <w:sz w:val="20"/>
+          <w:szCs w:val="20"/>
+        </w:rPr>
+        <w:t xml:space="preserve"> </w:t>
+      </w:r>
+      <w:r>
+        <w:rPr>
+          <w:sz w:val="20"/>
+          <w:szCs w:val="20"/>
+        </w:rPr>
+        <w:t>shows a state diagram of how the aforementioned four events are scheduled by the AVEH.</w:t>
+      </w:r>
+    </w:p>
+    <w:p>
+      <w:pPr>
+        <w:pStyle w:val="NoSpacing"/>
+        <w:rPr>
+          <w:sz w:val="20"/>
+          <w:szCs w:val="20"/>
+        </w:rPr>
+      </w:pPr>
+    </w:p>
+    <w:p>
+      <w:pPr>
+        <w:pStyle w:val="NoSpacing"/>
+        <w:rPr>
+          <w:sz w:val="20"/>
+          <w:szCs w:val="20"/>
+        </w:rPr>
+      </w:pPr>
+      <w:r>
+        <w:rPr>
+          <w:noProof/>
+          <w:sz w:val="20"/>
+          <w:szCs w:val="20"/>
+        </w:rPr>
+        <w:drawing>
+          <wp:inline distT="0" distB="0" distL="0" distR="0" wp14:anchorId="6731ADFE" wp14:editId="69EC5F6A">
+            <wp:extent cx="3291840" cy="1303390"/>
+            <wp:effectExtent l="0" t="0" r="3810" b="0"/>
+            <wp:docPr id="6" name="Picture 6" descr="C:\Users\pongb\Documents\software\autonomous-traffic-simulator\images\figure_5_state_diagram_AVEH.png"/>
+            <wp:cNvGraphicFramePr>
+              <a:graphicFrameLocks xmlns:a="http://schemas.openxmlformats.org/drawingml/2006/main" noChangeAspect="1"/>
+            </wp:cNvGraphicFramePr>
+            <a:graphic xmlns:a="http://schemas.openxmlformats.org/drawingml/2006/main">
+              <a:graphicData uri="http://schemas.openxmlformats.org/drawingml/2006/picture">
+                <pic:pic xmlns:pic="http://schemas.openxmlformats.org/drawingml/2006/picture">
+                  <pic:nvPicPr>
+                    <pic:cNvPr id="0" name="Picture 2" descr="C:\Users\pongb\Documents\software\autonomous-traffic-simulator\images\figure_5_state_diagram_AVEH.png"/>
+                    <pic:cNvPicPr>
+                      <a:picLocks noChangeAspect="1" noChangeArrowheads="1"/>
+                    </pic:cNvPicPr>
+                  </pic:nvPicPr>
+                  <pic:blipFill>
+                    <a:blip r:embed="rId9">
+                      <a:extLst>
+                        <a:ext uri="{28A0092B-C50C-407E-A947-70E740481C1C}">
+                          <a14:useLocalDpi xmlns:a14="http://schemas.microsoft.com/office/drawing/2010/main" val="0"/>
+                        </a:ext>
+                      </a:extLst>
+                    </a:blip>
+                    <a:srcRect/>
+                    <a:stretch>
+                      <a:fillRect/>
+                    </a:stretch>
+                  </pic:blipFill>
+                  <pic:spPr bwMode="auto">
+                    <a:xfrm>
+                      <a:off x="0" y="0"/>
+                      <a:ext cx="3299698" cy="1306501"/>
+                    </a:xfrm>
+                    <a:prstGeom prst="rect">
+                      <a:avLst/>
+                    </a:prstGeom>
+                    <a:noFill/>
+                    <a:ln>
+                      <a:noFill/>
+                    </a:ln>
+                  </pic:spPr>
+                </pic:pic>
+              </a:graphicData>
+            </a:graphic>
+          </wp:inline>
+        </w:drawing>
+      </w:r>
+    </w:p>
+    <w:p>
+      <w:pPr>
+        <w:pStyle w:val="NoSpacing"/>
+        <w:jc w:val="center"/>
+        <w:rPr>
+          <w:sz w:val="20"/>
+          <w:szCs w:val="20"/>
+        </w:rPr>
+      </w:pPr>
+      <w:r>
+        <w:rPr>
+          <w:b/>
+          <w:sz w:val="20"/>
+          <w:szCs w:val="20"/>
+        </w:rPr>
+        <w:t>Figure 5</w:t>
+      </w:r>
+      <w:r>
+        <w:rPr>
+          <w:sz w:val="20"/>
+          <w:szCs w:val="20"/>
+        </w:rPr>
+        <w:t xml:space="preserve"> </w:t>
+      </w:r>
+      <w:r>
+        <w:rPr>
+          <w:sz w:val="20"/>
+          <w:szCs w:val="20"/>
+        </w:rPr>
+        <w:t>–</w:t>
+      </w:r>
+      <w:r>
+        <w:rPr>
+          <w:sz w:val="20"/>
+          <w:szCs w:val="20"/>
+        </w:rPr>
+        <w:t xml:space="preserve"> </w:t>
+      </w:r>
+      <w:r>
+        <w:rPr>
+          <w:sz w:val="20"/>
+          <w:szCs w:val="20"/>
+        </w:rPr>
+        <w:t xml:space="preserve">State Diagram for </w:t>
+      </w:r>
+      <w:r>
+        <w:rPr>
+          <w:sz w:val="20"/>
+          <w:szCs w:val="20"/>
+        </w:rPr>
+        <w:t>the Autonomous</w:t>
+      </w:r>
+    </w:p>
+    <w:p>
+      <w:pPr>
+        <w:pStyle w:val="NoSpacing"/>
+        <w:jc w:val="center"/>
+        <w:rPr>
+          <w:sz w:val="20"/>
+          <w:szCs w:val="20"/>
+        </w:rPr>
+      </w:pPr>
+      <w:r>
+        <w:rPr>
+          <w:sz w:val="20"/>
+          <w:szCs w:val="20"/>
+        </w:rPr>
+        <w:t>Vehicle Event Handler</w:t>
+      </w:r>
+    </w:p>
+    <w:p>
+      <w:pPr>
+        <w:pStyle w:val="NoSpacing"/>
+        <w:jc w:val="center"/>
+        <w:rPr>
+          <w:sz w:val="20"/>
+          <w:szCs w:val="20"/>
+        </w:rPr>
+      </w:pPr>
+    </w:p>
+    <w:p>
+      <w:pPr>
+        <w:pStyle w:val="NoSpacing"/>
+        <w:rPr>
+          <w:sz w:val="20"/>
+          <w:szCs w:val="20"/>
+        </w:rPr>
+      </w:pPr>
+      <w:r>
+        <w:rPr>
+          <w:sz w:val="20"/>
+          <w:szCs w:val="20"/>
+        </w:rPr>
+        <w:tab/>
+      </w:r>
+      <w:r>
+        <w:rPr>
+          <w:sz w:val="20"/>
+          <w:szCs w:val="20"/>
+        </w:rPr>
+        <w:t xml:space="preserve">By default, the enter_intersection event performs a round-robin </w:t>
+      </w:r>
+      <w:r>
+        <w:rPr>
+          <w:sz w:val="20"/>
+          <w:szCs w:val="20"/>
+        </w:rPr>
+        <w:t xml:space="preserve">algorithm to allow </w:t>
+      </w:r>
+      <w:r>
+        <w:rPr>
+          <w:sz w:val="20"/>
+          <w:szCs w:val="20"/>
+        </w:rPr>
+        <w:t xml:space="preserve">cars to travel across the intersection; for instance, </w:t>
+      </w:r>
+      <w:r>
+        <w:rPr>
+          <w:sz w:val="20"/>
+          <w:szCs w:val="20"/>
+        </w:rPr>
+        <w:t xml:space="preserve">a car </w:t>
+      </w:r>
+      <w:r>
+        <w:rPr>
+          <w:sz w:val="20"/>
+          <w:szCs w:val="20"/>
+        </w:rPr>
+        <w:t xml:space="preserve">from the south lane will go, followed by a car in the west lane, then one from the north, and finally one </w:t>
+      </w:r>
+      <w:r>
+        <w:rPr>
+          <w:sz w:val="20"/>
+          <w:szCs w:val="20"/>
+        </w:rPr>
+        <w:lastRenderedPageBreak/>
+        <w:t xml:space="preserve">from the east.  </w:t>
+      </w:r>
+      <w:r>
+        <w:rPr>
+          <w:sz w:val="20"/>
+          <w:szCs w:val="20"/>
+        </w:rPr>
+        <w:t>However, t</w:t>
+      </w:r>
+      <w:r>
+        <w:rPr>
+          <w:sz w:val="20"/>
+          <w:szCs w:val="20"/>
+        </w:rPr>
+        <w:t xml:space="preserve">o further optimize </w:t>
+      </w:r>
+      <w:r>
+        <w:rPr>
+          <w:sz w:val="20"/>
+          <w:szCs w:val="20"/>
+        </w:rPr>
+        <w:t xml:space="preserve">the </w:t>
+      </w:r>
+      <w:r>
+        <w:rPr>
+          <w:sz w:val="20"/>
+          <w:szCs w:val="20"/>
+        </w:rPr>
+        <w:t xml:space="preserve">intersection, </w:t>
+      </w:r>
+      <w:r>
+        <w:rPr>
+          <w:sz w:val="20"/>
+          <w:szCs w:val="20"/>
+        </w:rPr>
+        <w:t xml:space="preserve">in the </w:t>
+      </w:r>
+      <w:r>
+        <w:rPr>
+          <w:sz w:val="20"/>
+          <w:szCs w:val="20"/>
+        </w:rPr>
+        <w:t xml:space="preserve">enter_intersection event, AVEH </w:t>
+      </w:r>
+      <w:r>
+        <w:rPr>
+          <w:sz w:val="20"/>
+          <w:szCs w:val="20"/>
+        </w:rPr>
+        <w:t xml:space="preserve">checks to see how many </w:t>
+      </w:r>
+      <w:r>
+        <w:rPr>
+          <w:sz w:val="20"/>
+          <w:szCs w:val="20"/>
+        </w:rPr>
+        <w:t xml:space="preserve">cars are in the opposite directions.  </w:t>
+      </w:r>
+      <w:r>
+        <w:rPr>
+          <w:sz w:val="20"/>
+          <w:szCs w:val="20"/>
+        </w:rPr>
+        <w:t>If no cars exist, multiple cars may cross the intersection.</w:t>
+      </w:r>
+      <w:r>
+        <w:rPr>
+          <w:sz w:val="20"/>
+          <w:szCs w:val="20"/>
+        </w:rPr>
+        <w:t xml:space="preserve">  </w:t>
+      </w:r>
+      <w:r>
+        <w:rPr>
+          <w:b/>
+          <w:sz w:val="20"/>
+          <w:szCs w:val="20"/>
+        </w:rPr>
+        <w:t xml:space="preserve">Figure </w:t>
+      </w:r>
+      <w:r>
+        <w:rPr>
+          <w:b/>
+          <w:sz w:val="20"/>
+          <w:szCs w:val="20"/>
+        </w:rPr>
+        <w:t xml:space="preserve">6 </w:t>
+      </w:r>
+      <w:r>
+        <w:rPr>
+          <w:sz w:val="20"/>
+          <w:szCs w:val="20"/>
+        </w:rPr>
+        <w:t xml:space="preserve">demonstrates an example of when multiple cars may </w:t>
+      </w:r>
+      <w:r>
+        <w:rPr>
+          <w:sz w:val="20"/>
+          <w:szCs w:val="20"/>
+        </w:rPr>
+        <w:t>enter the intersection.</w:t>
+      </w:r>
+    </w:p>
+    <w:p>
+      <w:pPr>
+        <w:pStyle w:val="NoSpacing"/>
+        <w:rPr>
+          <w:sz w:val="20"/>
+          <w:szCs w:val="20"/>
+        </w:rPr>
+      </w:pPr>
+    </w:p>
+    <w:p>
+      <w:pPr>
+        <w:pStyle w:val="NoSpacing"/>
+        <w:rPr>
+          <w:sz w:val="20"/>
+          <w:szCs w:val="20"/>
+        </w:rPr>
+      </w:pPr>
+    </w:p>
+    <w:p>
+      <w:pPr>
+        <w:pStyle w:val="NoSpacing"/>
+        <w:rPr>
+          <w:sz w:val="20"/>
+          <w:szCs w:val="20"/>
+        </w:rPr>
+      </w:pPr>
+      <w:r>
+        <w:rPr>
+          <w:noProof/>
+          <w:sz w:val="20"/>
+          <w:szCs w:val="20"/>
+        </w:rPr>
+        <w:drawing>
+          <wp:inline distT="0" distB="0" distL="0" distR="0" wp14:anchorId="3E071A94" wp14:editId="76395AF7">
+            <wp:extent cx="2743200" cy="2822331"/>
+            <wp:effectExtent l="0" t="0" r="0" b="0"/>
+            <wp:docPr id="7" name="Picture 7" descr="C:\Users\pongb\Documents\software\autonomous-traffic-simulator\images\figure_6_mult_cars_crossing.png"/>
+            <wp:cNvGraphicFramePr>
+              <a:graphicFrameLocks xmlns:a="http://schemas.openxmlformats.org/drawingml/2006/main" noChangeAspect="1"/>
+            </wp:cNvGraphicFramePr>
+            <a:graphic xmlns:a="http://schemas.openxmlformats.org/drawingml/2006/main">
+              <a:graphicData uri="http://schemas.openxmlformats.org/drawingml/2006/picture">
+                <pic:pic xmlns:pic="http://schemas.openxmlformats.org/drawingml/2006/picture">
+                  <pic:nvPicPr>
+                    <pic:cNvPr id="0" name="Picture 3" descr="C:\Users\pongb\Documents\software\autonomous-traffic-simulator\images\figure_6_mult_cars_crossing.png"/>
+                    <pic:cNvPicPr>
+                      <a:picLocks noChangeAspect="1" noChangeArrowheads="1"/>
+                    </pic:cNvPicPr>
+                  </pic:nvPicPr>
+                  <pic:blipFill>
+                    <a:blip r:embed="rId10">
+                      <a:extLst>
+                        <a:ext uri="{28A0092B-C50C-407E-A947-70E740481C1C}">
+                          <a14:useLocalDpi xmlns:a14="http://schemas.microsoft.com/office/drawing/2010/main" val="0"/>
+                        </a:ext>
+                      </a:extLst>
+                    </a:blip>
+                    <a:srcRect/>
+                    <a:stretch>
+                      <a:fillRect/>
+                    </a:stretch>
+                  </pic:blipFill>
+                  <pic:spPr bwMode="auto">
+                    <a:xfrm>
+                      <a:off x="0" y="0"/>
+                      <a:ext cx="2743200" cy="2822331"/>
+                    </a:xfrm>
+                    <a:prstGeom prst="rect">
+                      <a:avLst/>
+                    </a:prstGeom>
+                    <a:noFill/>
+                    <a:ln>
+                      <a:noFill/>
+                    </a:ln>
+                  </pic:spPr>
+                </pic:pic>
+              </a:graphicData>
+            </a:graphic>
+          </wp:inline>
+        </w:drawing>
+      </w:r>
+    </w:p>
+    <w:p>
+      <w:pPr>
+        <w:pStyle w:val="NoSpacing"/>
+        <w:jc w:val="center"/>
+        <w:rPr>
+          <w:sz w:val="20"/>
+          <w:szCs w:val="20"/>
+        </w:rPr>
+      </w:pPr>
+      <w:r>
+        <w:rPr>
+          <w:b/>
+          <w:sz w:val="20"/>
+          <w:szCs w:val="20"/>
+        </w:rPr>
+        <w:t xml:space="preserve">Figure 6 </w:t>
+      </w:r>
+      <w:r>
+        <w:rPr>
+          <w:b/>
+          <w:sz w:val="20"/>
+          <w:szCs w:val="20"/>
+        </w:rPr>
+        <w:t>–</w:t>
+      </w:r>
+      <w:r>
+        <w:rPr>
+          <w:b/>
+          <w:sz w:val="20"/>
+          <w:szCs w:val="20"/>
+        </w:rPr>
+        <w:t xml:space="preserve"> </w:t>
+      </w:r>
+      <w:r>
+        <w:rPr>
+          <w:sz w:val="20"/>
+          <w:szCs w:val="20"/>
+        </w:rPr>
+        <w:t>Optimizing how many cars can travel across an intersection by AVEH</w:t>
+      </w:r>
+    </w:p>
+    <w:p>
+      <w:pPr>
+        <w:pStyle w:val="NoSpacing"/>
+        <w:jc w:val="center"/>
+        <w:rPr>
+          <w:sz w:val="20"/>
+          <w:szCs w:val="20"/>
+        </w:rPr>
+      </w:pPr>
+    </w:p>
+    <w:p>
+      <w:pPr>
+        <w:pStyle w:val="NoSpacing"/>
+        <w:rPr>
+          <w:sz w:val="20"/>
+          <w:szCs w:val="20"/>
+        </w:rPr>
+      </w:pPr>
+      <w:r>
+        <w:rPr>
+          <w:sz w:val="20"/>
+          <w:szCs w:val="20"/>
+        </w:rPr>
+        <w:tab/>
+        <w:t xml:space="preserve">In Figure 6, </w:t>
+      </w:r>
+      <w:r>
+        <w:rPr>
+          <w:sz w:val="20"/>
+          <w:szCs w:val="20"/>
+        </w:rPr>
+        <w:t>since there are no cars arriving in either the east-west or south left-turn directions, multiple cars will schedule event_intersection events and proceed across the intersection.</w:t>
+      </w:r>
+    </w:p>
+    <w:p>
+      <w:pPr>
+        <w:pStyle w:val="NoSpacing"/>
+        <w:rPr>
+          <w:sz w:val="20"/>
+          <w:szCs w:val="20"/>
+        </w:rPr>
+      </w:pPr>
+    </w:p>
+    <w:p>
+      <w:pPr>
+        <w:pStyle w:val="NoSpacing"/>
+        <w:rPr>
+          <w:sz w:val="20"/>
+          <w:szCs w:val="20"/>
+        </w:rPr>
+      </w:pPr>
+      <w:r>
+        <w:rPr>
+          <w:sz w:val="20"/>
+          <w:szCs w:val="20"/>
+        </w:rPr>
+        <w:tab/>
+      </w:r>
+      <w:r>
+        <w:rPr>
+          <w:sz w:val="20"/>
+          <w:szCs w:val="20"/>
+        </w:rPr>
+        <w:t xml:space="preserve">Another optimization </w:t>
+      </w:r>
+      <w:r>
+        <w:rPr>
+          <w:sz w:val="20"/>
+          <w:szCs w:val="20"/>
+        </w:rPr>
+        <w:t xml:space="preserve">is when multiple cars wish to make a right-turn from different directions.  The AVEH will </w:t>
+      </w:r>
+      <w:r>
+        <w:rPr>
+          <w:sz w:val="20"/>
+          <w:szCs w:val="20"/>
+        </w:rPr>
+        <w:t>allow multiple cars to make these turns as long as the cars do no conflict with each other while turning.</w:t>
+      </w:r>
+    </w:p>
+    <w:p>
+      <w:pPr>
+        <w:pStyle w:val="NoSpacing"/>
+        <w:rPr>
+          <w:sz w:val="20"/>
+          <w:szCs w:val="20"/>
+        </w:rPr>
+      </w:pPr>
+    </w:p>
+    <w:p>
+      <w:pPr>
+        <w:pStyle w:val="NoSpacing"/>
+        <w:jc w:val="center"/>
+        <w:rPr>
+          <w:sz w:val="24"/>
+          <w:szCs w:val="24"/>
+        </w:rPr>
+      </w:pPr>
+      <w:r>
+        <w:rPr>
+          <w:sz w:val="24"/>
+          <w:szCs w:val="24"/>
+        </w:rPr>
+        <w:t xml:space="preserve">IV </w:t>
+      </w:r>
+      <w:r>
+        <w:rPr>
+          <w:sz w:val="24"/>
+          <w:szCs w:val="24"/>
+        </w:rPr>
+        <w:t>– Results of Simulation</w:t>
       </w:r>
       <w:bookmarkStart w:id="6" w:name="_GoBack"/>
       <w:bookmarkEnd w:id="6"/>
-      <w:r>
-        <w:rPr>
-          <w:b/>
-          <w:sz w:val="20"/>
-          <w:szCs w:val="20"/>
-        </w:rPr>
-        <w:tab/>
-      </w:r>
-    </w:p>
-    <w:p>
-      <w:pPr>
-        <w:pStyle w:val="NoSpacing"/>
-        <w:rPr>
-          <w:b/>
-          <w:sz w:val="20"/>
-          <w:szCs w:val="20"/>
-        </w:rPr>
-      </w:pPr>
-    </w:p>
-    <w:p>
-      <w:pPr>
-        <w:pStyle w:val="NoSpacing"/>
-        <w:rPr>
-          <w:sz w:val="20"/>
-          <w:szCs w:val="20"/>
-        </w:rPr>
-      </w:pPr>
-      <w:r>
-        <w:rPr>
-          <w:sz w:val="20"/>
-          <w:szCs w:val="20"/>
-        </w:rPr>
-        <w:tab/>
-      </w:r>
-    </w:p>
-    <w:p>
-      <w:pPr>
-        <w:pStyle w:val="NoSpacing"/>
-        <w:rPr>
-          <w:sz w:val="20"/>
-          <w:szCs w:val="20"/>
-        </w:rPr>
-      </w:pPr>
-    </w:p>
-    <w:p>
-      <w:pPr>
-        <w:pStyle w:val="NoSpacing"/>
-        <w:rPr>
-          <w:sz w:val="20"/>
-          <w:szCs w:val="20"/>
-        </w:rPr>
-      </w:pPr>
-      <w:r>
-        <w:rPr>
-          <w:sz w:val="20"/>
-          <w:szCs w:val="20"/>
-        </w:rPr>
-        <w:t xml:space="preserve">The algorithm for the traffic light event handler is </w:t>
-      </w:r>
-      <w:r>
-        <w:rPr>
-          <w:sz w:val="20"/>
-          <w:szCs w:val="20"/>
-        </w:rPr>
-        <w:t xml:space="preserve">shown in </w:t>
-      </w:r>
-      <w:r>
-        <w:rPr>
-          <w:b/>
-          <w:sz w:val="20"/>
-          <w:szCs w:val="20"/>
-        </w:rPr>
-        <w:t>Listing</w:t>
-      </w:r>
-      <w:r>
-        <w:rPr>
-          <w:sz w:val="20"/>
-          <w:szCs w:val="20"/>
-        </w:rPr>
-        <w:t xml:space="preserve"> </w:t>
-      </w:r>
-      <w:r>
-        <w:rPr>
-          <w:b/>
-          <w:sz w:val="20"/>
-          <w:szCs w:val="20"/>
-        </w:rPr>
-        <w:t>1</w:t>
-      </w:r>
-      <w:r>
-        <w:rPr>
-          <w:sz w:val="20"/>
-          <w:szCs w:val="20"/>
-        </w:rPr>
-        <w:t>:</w:t>
-      </w:r>
-    </w:p>
-    <w:p>
-      <w:pPr>
-        <w:pStyle w:val="NoSpacing"/>
-        <w:rPr>
-          <w:sz w:val="20"/>
-          <w:szCs w:val="20"/>
-        </w:rPr>
-      </w:pPr>
-    </w:p>
-    <w:p>
-      <w:pPr>
-        <w:pStyle w:val="NoSpacing"/>
-        <w:rPr>
-          <w:sz w:val="20"/>
-          <w:szCs w:val="20"/>
-        </w:rPr>
-      </w:pPr>
-      <w:r>
-        <w:rPr>
-          <w:b/>
-          <w:sz w:val="20"/>
-          <w:szCs w:val="20"/>
-        </w:rPr>
-        <w:t>Listing 1 – Traffic Light Event Handler</w:t>
-      </w:r>
-    </w:p>
-    <w:p>
-      <w:pPr>
-        <w:pStyle w:val="NoSpacing"/>
-        <w:rPr>
-          <w:sz w:val="20"/>
-          <w:szCs w:val="20"/>
-        </w:rPr>
-      </w:pPr>
-    </w:p>
-    <w:p>
-      <w:pPr>
-        <w:pStyle w:val="NoSpacing"/>
-        <w:rPr>
-          <w:i/>
-          <w:sz w:val="20"/>
-          <w:szCs w:val="20"/>
-        </w:rPr>
-      </w:pPr>
-      <w:r>
-        <w:rPr>
-          <w:i/>
-          <w:sz w:val="20"/>
-          <w:szCs w:val="20"/>
-        </w:rPr>
-        <w:t>If light_change_time == 0:</w:t>
-      </w:r>
-    </w:p>
-    <w:p>
-      <w:pPr>
-        <w:pStyle w:val="NoSpacing"/>
-        <w:rPr>
-          <w:i/>
-          <w:sz w:val="20"/>
-          <w:szCs w:val="20"/>
-        </w:rPr>
-      </w:pPr>
-      <w:r>
-        <w:rPr>
-          <w:i/>
-          <w:sz w:val="20"/>
-          <w:szCs w:val="20"/>
-        </w:rPr>
-        <w:t xml:space="preserve">  Set event = light_change</w:t>
-      </w:r>
-    </w:p>
-    <w:p>
-      <w:pPr>
-        <w:pStyle w:val="NoSpacing"/>
-        <w:rPr>
-          <w:i/>
-          <w:sz w:val="20"/>
-          <w:szCs w:val="20"/>
-        </w:rPr>
-      </w:pPr>
-      <w:r>
-        <w:rPr>
-          <w:i/>
-          <w:sz w:val="20"/>
-          <w:szCs w:val="20"/>
-        </w:rPr>
-        <w:t>endif</w:t>
-      </w:r>
-    </w:p>
-    <w:p>
-      <w:pPr>
-        <w:pStyle w:val="NoSpacing"/>
-        <w:rPr>
-          <w:i/>
-          <w:sz w:val="20"/>
-          <w:szCs w:val="20"/>
-        </w:rPr>
-      </w:pPr>
-    </w:p>
-    <w:p>
-      <w:pPr>
-        <w:pStyle w:val="NoSpacing"/>
-        <w:rPr>
-          <w:i/>
-          <w:sz w:val="20"/>
-          <w:szCs w:val="20"/>
-        </w:rPr>
-      </w:pPr>
-      <w:r>
-        <w:rPr>
-          <w:i/>
-          <w:sz w:val="20"/>
-          <w:szCs w:val="20"/>
-        </w:rPr>
-        <w:t xml:space="preserve">If </w:t>
-      </w:r>
-      <w:r>
-        <w:rPr>
-          <w:i/>
-          <w:sz w:val="20"/>
-          <w:szCs w:val="20"/>
-        </w:rPr>
-        <w:t>event == light_change:</w:t>
-      </w:r>
-    </w:p>
-    <w:p>
-      <w:pPr>
-        <w:pStyle w:val="NoSpacing"/>
-        <w:rPr>
-          <w:i/>
-          <w:sz w:val="20"/>
-          <w:szCs w:val="20"/>
-        </w:rPr>
-      </w:pPr>
-      <w:r>
-        <w:rPr>
-          <w:i/>
-          <w:sz w:val="20"/>
-          <w:szCs w:val="20"/>
-        </w:rPr>
-        <w:t xml:space="preserve">  </w:t>
-      </w:r>
-      <w:r>
-        <w:rPr>
-          <w:i/>
-          <w:sz w:val="20"/>
-          <w:szCs w:val="20"/>
-        </w:rPr>
-        <w:t>If traffic_permitted == NORTH-SOUTH:</w:t>
-      </w:r>
-    </w:p>
-    <w:p>
-      <w:pPr>
-        <w:pStyle w:val="NoSpacing"/>
-        <w:rPr>
-          <w:i/>
-          <w:sz w:val="20"/>
-          <w:szCs w:val="20"/>
-        </w:rPr>
-      </w:pPr>
-      <w:r>
-        <w:rPr>
-          <w:i/>
-          <w:sz w:val="20"/>
-          <w:szCs w:val="20"/>
-        </w:rPr>
-        <w:t xml:space="preserve">    </w:t>
-      </w:r>
-      <w:r>
-        <w:rPr>
-          <w:i/>
-          <w:sz w:val="20"/>
-          <w:szCs w:val="20"/>
-        </w:rPr>
-        <w:t xml:space="preserve">If NORTH-SOUTH </w:t>
-      </w:r>
-      <w:r>
-        <w:rPr>
-          <w:i/>
-          <w:sz w:val="20"/>
-          <w:szCs w:val="20"/>
-        </w:rPr>
-        <w:t>directions have left-turn:</w:t>
-      </w:r>
-    </w:p>
-    <w:p>
-      <w:pPr>
-        <w:pStyle w:val="NoSpacing"/>
-        <w:rPr>
-          <w:i/>
-          <w:sz w:val="20"/>
-          <w:szCs w:val="20"/>
-        </w:rPr>
-      </w:pPr>
-      <w:r>
-        <w:rPr>
-          <w:i/>
-          <w:sz w:val="20"/>
-          <w:szCs w:val="20"/>
-        </w:rPr>
-        <w:t xml:space="preserve">      If left-turn == GREEN:</w:t>
-      </w:r>
-    </w:p>
-    <w:p>
-      <w:pPr>
-        <w:pStyle w:val="NoSpacing"/>
-        <w:rPr>
-          <w:i/>
-          <w:sz w:val="20"/>
-          <w:szCs w:val="20"/>
-        </w:rPr>
-      </w:pPr>
-      <w:r>
-        <w:rPr>
-          <w:i/>
-          <w:sz w:val="20"/>
-          <w:szCs w:val="20"/>
-        </w:rPr>
-        <w:t xml:space="preserve">        Set no</w:t>
-      </w:r>
-      <w:r>
-        <w:rPr>
-          <w:i/>
-          <w:sz w:val="20"/>
-          <w:szCs w:val="20"/>
-        </w:rPr>
-        <w:t>rth and south left-turns to RED</w:t>
-      </w:r>
-    </w:p>
-    <w:p>
-      <w:pPr>
-        <w:pStyle w:val="NoSpacing"/>
-        <w:rPr>
-          <w:i/>
-          <w:sz w:val="20"/>
-          <w:szCs w:val="20"/>
-        </w:rPr>
-      </w:pPr>
-      <w:r>
-        <w:rPr>
-          <w:i/>
-          <w:sz w:val="20"/>
-          <w:szCs w:val="20"/>
-        </w:rPr>
-        <w:t xml:space="preserve">        Turn north and south straight lanes GREEN</w:t>
-      </w:r>
-    </w:p>
-    <w:p>
-      <w:pPr>
-        <w:pStyle w:val="NoSpacing"/>
-        <w:rPr>
-          <w:i/>
-          <w:sz w:val="20"/>
-          <w:szCs w:val="20"/>
-        </w:rPr>
-      </w:pPr>
-      <w:r>
-        <w:rPr>
-          <w:sz w:val="20"/>
-          <w:szCs w:val="20"/>
-        </w:rPr>
-        <w:t xml:space="preserve">        </w:t>
-      </w:r>
-      <w:r>
-        <w:rPr>
-          <w:i/>
-          <w:sz w:val="20"/>
-          <w:szCs w:val="20"/>
-        </w:rPr>
-        <w:t xml:space="preserve">Reset traffic light to </w:t>
-      </w:r>
-      <w:r>
-        <w:rPr>
-          <w:i/>
-          <w:sz w:val="20"/>
-          <w:szCs w:val="20"/>
-        </w:rPr>
-        <w:t>original time</w:t>
-      </w:r>
-    </w:p>
-    <w:p>
-      <w:pPr>
-        <w:pStyle w:val="NoSpacing"/>
-        <w:rPr>
-          <w:i/>
-          <w:sz w:val="20"/>
-          <w:szCs w:val="20"/>
-        </w:rPr>
-      </w:pPr>
-      <w:r>
-        <w:rPr>
-          <w:i/>
-          <w:sz w:val="20"/>
-          <w:szCs w:val="20"/>
-        </w:rPr>
-        <w:t xml:space="preserve">    </w:t>
-      </w:r>
-      <w:r>
-        <w:rPr>
-          <w:i/>
-          <w:sz w:val="20"/>
-          <w:szCs w:val="20"/>
-        </w:rPr>
-        <w:t xml:space="preserve"> </w:t>
-      </w:r>
-      <w:r>
-        <w:rPr>
-          <w:i/>
-          <w:sz w:val="20"/>
-          <w:szCs w:val="20"/>
-        </w:rPr>
-        <w:t xml:space="preserve"> </w:t>
-      </w:r>
-      <w:r>
-        <w:rPr>
-          <w:i/>
-          <w:sz w:val="20"/>
-          <w:szCs w:val="20"/>
-        </w:rPr>
-        <w:t>E</w:t>
-      </w:r>
-      <w:r>
-        <w:rPr>
-          <w:i/>
-          <w:sz w:val="20"/>
-          <w:szCs w:val="20"/>
-        </w:rPr>
-        <w:t>lse</w:t>
-      </w:r>
-      <w:r>
-        <w:rPr>
-          <w:i/>
-          <w:sz w:val="20"/>
-          <w:szCs w:val="20"/>
-        </w:rPr>
-        <w:t>:</w:t>
-      </w:r>
-    </w:p>
-    <w:p>
-      <w:pPr>
-        <w:pStyle w:val="NoSpacing"/>
-        <w:rPr>
-          <w:i/>
-          <w:sz w:val="20"/>
-          <w:szCs w:val="20"/>
-        </w:rPr>
-      </w:pPr>
-      <w:r>
-        <w:rPr>
-          <w:i/>
-          <w:sz w:val="20"/>
-          <w:szCs w:val="20"/>
-        </w:rPr>
-        <w:t xml:space="preserve">        Set</w:t>
-      </w:r>
-      <w:r>
-        <w:rPr>
-          <w:i/>
-          <w:sz w:val="20"/>
-          <w:szCs w:val="20"/>
-        </w:rPr>
-        <w:t xml:space="preserve"> traffic_permitted </w:t>
-      </w:r>
-      <w:r>
-        <w:rPr>
-          <w:i/>
-          <w:sz w:val="20"/>
-          <w:szCs w:val="20"/>
-        </w:rPr>
-        <w:t>= EAST-WEST</w:t>
-      </w:r>
-    </w:p>
-    <w:p>
-      <w:pPr>
-        <w:pStyle w:val="NoSpacing"/>
-        <w:rPr>
-          <w:i/>
-          <w:sz w:val="20"/>
-          <w:szCs w:val="20"/>
-        </w:rPr>
-      </w:pPr>
-      <w:r>
-        <w:rPr>
-          <w:i/>
-          <w:sz w:val="20"/>
-          <w:szCs w:val="20"/>
-        </w:rPr>
-        <w:t xml:space="preserve">        Set all NORTH-SOUTH lights to RED</w:t>
-      </w:r>
-      <w:r>
-        <w:rPr>
-          <w:i/>
-          <w:sz w:val="20"/>
-          <w:szCs w:val="20"/>
-        </w:rPr>
-        <w:t xml:space="preserve"> </w:t>
-      </w:r>
-      <w:r>
-        <w:rPr>
-          <w:i/>
-          <w:sz w:val="20"/>
-          <w:szCs w:val="20"/>
-        </w:rPr>
-        <w:t xml:space="preserve"> </w:t>
-      </w:r>
-    </w:p>
-    <w:p>
-      <w:pPr>
-        <w:pStyle w:val="NoSpacing"/>
-        <w:rPr>
-          <w:i/>
-          <w:sz w:val="20"/>
-          <w:szCs w:val="20"/>
-        </w:rPr>
-      </w:pPr>
-      <w:r>
-        <w:rPr>
-          <w:i/>
-          <w:sz w:val="20"/>
-          <w:szCs w:val="20"/>
-        </w:rPr>
-        <w:t xml:space="preserve">        Set EAST-WEST left-turn light to GREEN</w:t>
-      </w:r>
-    </w:p>
-    <w:p>
-      <w:pPr>
-        <w:pStyle w:val="NoSpacing"/>
-        <w:rPr>
-          <w:i/>
-          <w:sz w:val="20"/>
-          <w:szCs w:val="20"/>
-        </w:rPr>
-      </w:pPr>
-      <w:r>
-        <w:rPr>
-          <w:i/>
-          <w:sz w:val="20"/>
-          <w:szCs w:val="20"/>
-        </w:rPr>
-        <w:t xml:space="preserve">        </w:t>
-      </w:r>
-      <w:r>
-        <w:rPr>
-          <w:i/>
-          <w:sz w:val="20"/>
-          <w:szCs w:val="20"/>
-        </w:rPr>
-        <w:t xml:space="preserve">Reset </w:t>
-      </w:r>
-      <w:r>
-        <w:rPr>
-          <w:i/>
-          <w:sz w:val="20"/>
-          <w:szCs w:val="20"/>
-        </w:rPr>
-        <w:t>traffic light to original time</w:t>
-      </w:r>
-    </w:p>
-    <w:p>
-      <w:pPr>
-        <w:pStyle w:val="NoSpacing"/>
-        <w:rPr>
-          <w:i/>
-          <w:sz w:val="20"/>
-          <w:szCs w:val="20"/>
-        </w:rPr>
-      </w:pPr>
-      <w:r>
-        <w:rPr>
-          <w:i/>
-          <w:sz w:val="20"/>
-          <w:szCs w:val="20"/>
-        </w:rPr>
-        <w:t xml:space="preserve">      Endif</w:t>
-      </w:r>
-    </w:p>
-    <w:p>
-      <w:pPr>
-        <w:pStyle w:val="NoSpacing"/>
-        <w:rPr>
-          <w:i/>
-          <w:sz w:val="20"/>
-          <w:szCs w:val="20"/>
-        </w:rPr>
-      </w:pPr>
-      <w:r>
-        <w:rPr>
-          <w:i/>
-          <w:sz w:val="20"/>
-          <w:szCs w:val="20"/>
-        </w:rPr>
-        <w:t xml:space="preserve">    Else </w:t>
-      </w:r>
-    </w:p>
-    <w:p>
-      <w:pPr>
-        <w:pStyle w:val="NoSpacing"/>
-        <w:rPr>
-          <w:i/>
-          <w:sz w:val="20"/>
-          <w:szCs w:val="20"/>
-        </w:rPr>
-      </w:pPr>
-      <w:r>
-        <w:rPr>
-          <w:i/>
-          <w:sz w:val="20"/>
-          <w:szCs w:val="20"/>
-        </w:rPr>
-        <w:t xml:space="preserve">      Set traffic_pe</w:t>
-      </w:r>
-      <w:r>
-        <w:rPr>
-          <w:i/>
-          <w:sz w:val="20"/>
-          <w:szCs w:val="20"/>
-        </w:rPr>
-        <w:t>rmitted = EAST-WEST</w:t>
-      </w:r>
-    </w:p>
-    <w:p>
-      <w:pPr>
-        <w:pStyle w:val="NoSpacing"/>
-        <w:rPr>
-          <w:i/>
-          <w:sz w:val="20"/>
-          <w:szCs w:val="20"/>
-        </w:rPr>
-      </w:pPr>
-      <w:r>
-        <w:rPr>
-          <w:i/>
-          <w:sz w:val="20"/>
-          <w:szCs w:val="20"/>
-        </w:rPr>
-        <w:t xml:space="preserve">    </w:t>
-      </w:r>
-      <w:r>
-        <w:rPr>
-          <w:i/>
-          <w:sz w:val="20"/>
-          <w:szCs w:val="20"/>
-        </w:rPr>
-        <w:t>Set all NORTH-SOUTH lights to RED</w:t>
-      </w:r>
-    </w:p>
-    <w:p>
-      <w:pPr>
-        <w:pStyle w:val="NoSpacing"/>
-        <w:rPr>
-          <w:i/>
-          <w:sz w:val="20"/>
-          <w:szCs w:val="20"/>
-        </w:rPr>
-      </w:pPr>
-      <w:r>
-        <w:rPr>
-          <w:i/>
-          <w:sz w:val="20"/>
-          <w:szCs w:val="20"/>
-        </w:rPr>
-        <w:t xml:space="preserve">    Set all EAST-WEST lights to GREEN</w:t>
-      </w:r>
-    </w:p>
-    <w:p>
-      <w:pPr>
-        <w:pStyle w:val="NoSpacing"/>
-        <w:rPr>
-          <w:i/>
-          <w:sz w:val="20"/>
-          <w:szCs w:val="20"/>
-        </w:rPr>
-      </w:pPr>
-      <w:r>
-        <w:rPr>
-          <w:i/>
-          <w:sz w:val="20"/>
-          <w:szCs w:val="20"/>
-        </w:rPr>
-        <w:t xml:space="preserve">    Reset</w:t>
-      </w:r>
-      <w:r>
-        <w:rPr>
-          <w:i/>
-          <w:sz w:val="20"/>
-          <w:szCs w:val="20"/>
-        </w:rPr>
-        <w:t xml:space="preserve"> </w:t>
-      </w:r>
-      <w:r>
-        <w:rPr>
-          <w:i/>
-          <w:sz w:val="20"/>
-          <w:szCs w:val="20"/>
-        </w:rPr>
-        <w:t>traffic light to original time</w:t>
-      </w:r>
-    </w:p>
-    <w:p>
-      <w:pPr>
-        <w:pStyle w:val="NoSpacing"/>
-        <w:rPr>
-          <w:i/>
-          <w:sz w:val="20"/>
-          <w:szCs w:val="20"/>
-        </w:rPr>
-      </w:pPr>
-      <w:r>
-        <w:rPr>
-          <w:i/>
-          <w:sz w:val="20"/>
-          <w:szCs w:val="20"/>
-        </w:rPr>
-        <w:t xml:space="preserve">  Else if permitted_traffic == EAST-WEST:</w:t>
-      </w:r>
-    </w:p>
-    <w:p>
-      <w:pPr>
-        <w:pStyle w:val="NoSpacing"/>
-        <w:rPr>
-          <w:i/>
-          <w:sz w:val="20"/>
-          <w:szCs w:val="20"/>
-        </w:rPr>
-      </w:pPr>
-      <w:r>
-        <w:rPr>
-          <w:i/>
-          <w:sz w:val="20"/>
-          <w:szCs w:val="20"/>
-        </w:rPr>
-        <w:t xml:space="preserve">    </w:t>
-      </w:r>
-      <w:r>
-        <w:rPr>
-          <w:i/>
-          <w:sz w:val="20"/>
-          <w:szCs w:val="20"/>
-        </w:rPr>
-        <w:t>If EAST-WEST has left-turn arrow:</w:t>
-      </w:r>
-    </w:p>
-    <w:p>
-      <w:pPr>
-        <w:pStyle w:val="NoSpacing"/>
-        <w:rPr>
-          <w:i/>
-          <w:sz w:val="20"/>
-          <w:szCs w:val="20"/>
-        </w:rPr>
-      </w:pPr>
-      <w:r>
-        <w:rPr>
-          <w:i/>
-          <w:sz w:val="20"/>
-          <w:szCs w:val="20"/>
-        </w:rPr>
-        <w:t xml:space="preserve">      If left-turn is GREEN:</w:t>
-      </w:r>
-    </w:p>
-    <w:p>
-      <w:pPr>
-        <w:pStyle w:val="NoSpacing"/>
-        <w:rPr>
-          <w:i/>
-          <w:sz w:val="20"/>
-          <w:szCs w:val="20"/>
-        </w:rPr>
-      </w:pPr>
-      <w:r>
-        <w:rPr>
-          <w:i/>
-          <w:sz w:val="20"/>
-          <w:szCs w:val="20"/>
-        </w:rPr>
-        <w:t xml:space="preserve">        Set EAST-WEST left-turn lights RED</w:t>
-      </w:r>
-    </w:p>
-    <w:p>
-      <w:pPr>
-        <w:pStyle w:val="NoSpacing"/>
-        <w:rPr>
-          <w:i/>
-          <w:sz w:val="20"/>
-          <w:szCs w:val="20"/>
-        </w:rPr>
-      </w:pPr>
-      <w:r>
-        <w:rPr>
-          <w:i/>
-          <w:sz w:val="20"/>
-          <w:szCs w:val="20"/>
-        </w:rPr>
-        <w:t xml:space="preserve">        </w:t>
-      </w:r>
-      <w:r>
-        <w:rPr>
-          <w:i/>
-          <w:sz w:val="20"/>
-          <w:szCs w:val="20"/>
-        </w:rPr>
-        <w:t>Set EAST-WEST straight lights GREEN</w:t>
-      </w:r>
-    </w:p>
-    <w:p>
-      <w:pPr>
-        <w:pStyle w:val="NoSpacing"/>
-        <w:rPr>
-          <w:i/>
-          <w:sz w:val="20"/>
-          <w:szCs w:val="20"/>
-        </w:rPr>
-      </w:pPr>
-      <w:r>
-        <w:rPr>
-          <w:i/>
-          <w:sz w:val="20"/>
-          <w:szCs w:val="20"/>
-        </w:rPr>
-        <w:t xml:space="preserve">        Reset </w:t>
-      </w:r>
-      <w:r>
-        <w:rPr>
-          <w:i/>
-          <w:sz w:val="20"/>
-          <w:szCs w:val="20"/>
-        </w:rPr>
-        <w:t>traffic time to total time</w:t>
-      </w:r>
-    </w:p>
-    <w:p>
-      <w:pPr>
-        <w:pStyle w:val="NoSpacing"/>
-        <w:rPr>
-          <w:i/>
-          <w:sz w:val="20"/>
-          <w:szCs w:val="20"/>
-        </w:rPr>
-      </w:pPr>
-      <w:r>
-        <w:rPr>
-          <w:i/>
-          <w:sz w:val="20"/>
-          <w:szCs w:val="20"/>
-        </w:rPr>
-        <w:lastRenderedPageBreak/>
-        <w:t xml:space="preserve">      Else:</w:t>
-      </w:r>
-    </w:p>
-    <w:p>
-      <w:pPr>
-        <w:pStyle w:val="NoSpacing"/>
-        <w:rPr>
-          <w:i/>
-          <w:sz w:val="20"/>
-          <w:szCs w:val="20"/>
-        </w:rPr>
-      </w:pPr>
-      <w:r>
-        <w:rPr>
-          <w:i/>
-          <w:sz w:val="20"/>
-          <w:szCs w:val="20"/>
-        </w:rPr>
-        <w:t xml:space="preserve">        </w:t>
-      </w:r>
-      <w:r>
-        <w:rPr>
-          <w:i/>
-          <w:sz w:val="20"/>
-          <w:szCs w:val="20"/>
-        </w:rPr>
-        <w:t>Change traffic_permitted</w:t>
-      </w:r>
-      <w:r>
-        <w:rPr>
-          <w:i/>
-          <w:sz w:val="20"/>
-          <w:szCs w:val="20"/>
-        </w:rPr>
-        <w:t xml:space="preserve"> </w:t>
-      </w:r>
-      <w:r>
-        <w:rPr>
-          <w:i/>
-          <w:sz w:val="20"/>
-          <w:szCs w:val="20"/>
-        </w:rPr>
-        <w:t>to NORTH-SOUTH</w:t>
-      </w:r>
-    </w:p>
-    <w:p>
-      <w:pPr>
-        <w:pStyle w:val="NoSpacing"/>
-        <w:rPr>
-          <w:i/>
-          <w:sz w:val="20"/>
-          <w:szCs w:val="20"/>
-        </w:rPr>
-      </w:pPr>
-      <w:r>
-        <w:rPr>
-          <w:i/>
-          <w:sz w:val="20"/>
-          <w:szCs w:val="20"/>
-        </w:rPr>
-        <w:t xml:space="preserve">        Change NORTH-SOUTH </w:t>
-      </w:r>
-      <w:r>
-        <w:rPr>
-          <w:i/>
-          <w:sz w:val="20"/>
-          <w:szCs w:val="20"/>
-        </w:rPr>
-        <w:t xml:space="preserve"> </w:t>
-      </w:r>
-      <w:r>
-        <w:rPr>
-          <w:i/>
-          <w:sz w:val="20"/>
-          <w:szCs w:val="20"/>
-        </w:rPr>
-        <w:t xml:space="preserve"> </w:t>
-      </w:r>
     </w:p>
     <w:p>
       <w:pPr>
@@ -3259,7 +4353,7 @@
           <w:sz w:val="24"/>
           <w:szCs w:val="24"/>
         </w:rPr>
-        <w:t>IV – Future</w:t>
+        <w:t>V – Future</w:t>
       </w:r>
       <w:r>
         <w:rPr>
@@ -3318,7 +4412,15 @@
           <w:sz w:val="20"/>
           <w:szCs w:val="20"/>
         </w:rPr>
-        <w:t>have a combination of one to three lanes</w:t>
+        <w:t xml:space="preserve">have a combination of one to </w:t>
+      </w:r>
+      <w:r>
+        <w:rPr>
+          <w:sz w:val="20"/>
+          <w:szCs w:val="20"/>
+        </w:rPr>
+        <w:lastRenderedPageBreak/>
+        <w:t>three lanes</w:t>
       </w:r>
       <w:r>
         <w:rPr>
@@ -3332,7 +4434,14 @@
           <w:sz w:val="20"/>
           <w:szCs w:val="20"/>
         </w:rPr>
-        <w:t xml:space="preserve">have new affects on how cars move from intersection to intersection.  Most drivers tend to speed up to get through a yellow light.  The newer model can </w:t>
+        <w:t>have new e</w:t>
+      </w:r>
+      <w:r>
+        <w:rPr>
+          <w:sz w:val="20"/>
+          <w:szCs w:val="20"/>
+        </w:rPr>
+        <w:t xml:space="preserve">ffects on how cars move from intersection to intersection.  Most drivers tend to speed up to get through a yellow light.  The newer model can </w:t>
       </w:r>
       <w:r>
         <w:rPr>
@@ -3413,7 +4522,7 @@
         </w:rPr>
         <w:t xml:space="preserve">.  </w:t>
       </w:r>
-      <w:hyperlink r:id="rId9" w:history="1">
+      <w:hyperlink r:id="rId11" w:history="1">
         <w:r>
           <w:rPr>
             <w:rStyle w:val="Hyperlink"/>
@@ -3509,7 +4618,7 @@
           <w:szCs w:val="20"/>
         </w:rPr>
       </w:pPr>
-      <w:hyperlink r:id="rId10" w:history="1">
+      <w:hyperlink r:id="rId12" w:history="1">
         <w:r>
           <w:rPr>
             <w:rStyle w:val="Hyperlink"/>
@@ -3581,7 +4690,7 @@
         </w:rPr>
         <w:t xml:space="preserve">.  </w:t>
       </w:r>
-      <w:hyperlink r:id="rId11" w:history="1">
+      <w:hyperlink r:id="rId13" w:history="1">
         <w:r>
           <w:rPr>
             <w:rStyle w:val="Hyperlink"/>

</xml_diff>

<commit_message>
Started adding graphs and data tables to writeup
</commit_message>
<xml_diff>
--- a/ats_an_autonomous_traffic_simulation.docx
+++ b/ats_an_autonomous_traffic_simulation.docx
@@ -2500,801 +2500,58 @@
       <w:pPr>
         <w:pStyle w:val="NoSpacing"/>
         <w:rPr>
+          <w:sz w:val="20"/>
+          <w:szCs w:val="20"/>
+        </w:rPr>
+      </w:pPr>
+    </w:p>
+    <w:p>
+      <w:pPr>
+        <w:pStyle w:val="NoSpacing"/>
+        <w:rPr>
           <w:i/>
           <w:sz w:val="20"/>
           <w:szCs w:val="20"/>
         </w:rPr>
       </w:pPr>
-      <w:r>
-        <w:rPr>
-          <w:i/>
-          <w:sz w:val="20"/>
-          <w:szCs w:val="20"/>
-        </w:rPr>
-        <w:t>If light_change_time == 0:</w:t>
-      </w:r>
-    </w:p>
-    <w:p>
-      <w:pPr>
-        <w:pStyle w:val="NoSpacing"/>
-        <w:rPr>
-          <w:i/>
-          <w:sz w:val="20"/>
-          <w:szCs w:val="20"/>
-        </w:rPr>
-      </w:pPr>
-      <w:r>
-        <w:rPr>
-          <w:i/>
-          <w:sz w:val="20"/>
-          <w:szCs w:val="20"/>
-        </w:rPr>
-        <w:t xml:space="preserve">  Set event = light_change</w:t>
-      </w:r>
-    </w:p>
-    <w:p>
-      <w:pPr>
-        <w:pStyle w:val="NoSpacing"/>
-        <w:rPr>
-          <w:i/>
-          <w:sz w:val="20"/>
-          <w:szCs w:val="20"/>
-        </w:rPr>
-      </w:pPr>
-      <w:r>
-        <w:rPr>
-          <w:i/>
-          <w:sz w:val="20"/>
-          <w:szCs w:val="20"/>
-        </w:rPr>
-        <w:t>endif</w:t>
-      </w:r>
-    </w:p>
-    <w:p>
-      <w:pPr>
-        <w:pStyle w:val="NoSpacing"/>
-        <w:rPr>
-          <w:i/>
-          <w:sz w:val="20"/>
-          <w:szCs w:val="20"/>
-        </w:rPr>
-      </w:pPr>
-    </w:p>
-    <w:p>
-      <w:pPr>
-        <w:pStyle w:val="NoSpacing"/>
-        <w:rPr>
-          <w:i/>
-          <w:sz w:val="20"/>
-          <w:szCs w:val="20"/>
-        </w:rPr>
-      </w:pPr>
-      <w:r>
-        <w:rPr>
-          <w:i/>
-          <w:sz w:val="20"/>
-          <w:szCs w:val="20"/>
-        </w:rPr>
-        <w:t xml:space="preserve">If </w:t>
-      </w:r>
-      <w:r>
-        <w:rPr>
-          <w:i/>
-          <w:sz w:val="20"/>
-          <w:szCs w:val="20"/>
-        </w:rPr>
-        <w:t>event == light_change:</w:t>
-      </w:r>
-    </w:p>
-    <w:p>
-      <w:pPr>
-        <w:pStyle w:val="NoSpacing"/>
-        <w:rPr>
-          <w:i/>
-          <w:sz w:val="20"/>
-          <w:szCs w:val="20"/>
-        </w:rPr>
-      </w:pPr>
-      <w:r>
-        <w:rPr>
-          <w:i/>
-          <w:sz w:val="20"/>
-          <w:szCs w:val="20"/>
-        </w:rPr>
-        <w:t xml:space="preserve">  </w:t>
-      </w:r>
-      <w:r>
-        <w:rPr>
-          <w:i/>
-          <w:sz w:val="20"/>
-          <w:szCs w:val="20"/>
-        </w:rPr>
-        <w:t>If traffic_permitted == NORTH-SOUTH:</w:t>
-      </w:r>
-    </w:p>
-    <w:p>
-      <w:pPr>
-        <w:pStyle w:val="NoSpacing"/>
-        <w:rPr>
-          <w:i/>
-          <w:sz w:val="20"/>
-          <w:szCs w:val="20"/>
-        </w:rPr>
-      </w:pPr>
-      <w:r>
-        <w:rPr>
-          <w:i/>
-          <w:sz w:val="20"/>
-          <w:szCs w:val="20"/>
-        </w:rPr>
-        <w:t xml:space="preserve">    </w:t>
-      </w:r>
-      <w:r>
-        <w:rPr>
-          <w:i/>
-          <w:sz w:val="20"/>
-          <w:szCs w:val="20"/>
-        </w:rPr>
-        <w:t xml:space="preserve">If NORTH-SOUTH </w:t>
-      </w:r>
-      <w:r>
-        <w:rPr>
-          <w:i/>
-          <w:sz w:val="20"/>
-          <w:szCs w:val="20"/>
-        </w:rPr>
-        <w:t>directions have left-turn:</w:t>
-      </w:r>
-    </w:p>
-    <w:p>
-      <w:pPr>
-        <w:pStyle w:val="NoSpacing"/>
-        <w:rPr>
-          <w:i/>
-          <w:sz w:val="20"/>
-          <w:szCs w:val="20"/>
-        </w:rPr>
-      </w:pPr>
-      <w:r>
-        <w:rPr>
-          <w:i/>
-          <w:sz w:val="20"/>
-          <w:szCs w:val="20"/>
-        </w:rPr>
-        <w:t xml:space="preserve">      If left-turn == GREEN:</w:t>
-      </w:r>
-    </w:p>
-    <w:p>
-      <w:pPr>
-        <w:pStyle w:val="NoSpacing"/>
-        <w:rPr>
-          <w:i/>
-          <w:sz w:val="20"/>
-          <w:szCs w:val="20"/>
-        </w:rPr>
-      </w:pPr>
-      <w:r>
-        <w:rPr>
-          <w:i/>
-          <w:sz w:val="20"/>
-          <w:szCs w:val="20"/>
-        </w:rPr>
-        <w:t xml:space="preserve">        Set no</w:t>
-      </w:r>
-      <w:r>
-        <w:rPr>
-          <w:i/>
-          <w:sz w:val="20"/>
-          <w:szCs w:val="20"/>
-        </w:rPr>
-        <w:t>rth and south left-turns to RED</w:t>
-      </w:r>
-    </w:p>
-    <w:p>
-      <w:pPr>
-        <w:pStyle w:val="NoSpacing"/>
-        <w:rPr>
-          <w:i/>
-          <w:sz w:val="20"/>
-          <w:szCs w:val="20"/>
-        </w:rPr>
-      </w:pPr>
-      <w:r>
-        <w:rPr>
-          <w:i/>
-          <w:sz w:val="20"/>
-          <w:szCs w:val="20"/>
-        </w:rPr>
-        <w:t xml:space="preserve">        Turn north and south straight lanes GREEN</w:t>
-      </w:r>
-    </w:p>
-    <w:p>
-      <w:pPr>
-        <w:pStyle w:val="NoSpacing"/>
-        <w:rPr>
-          <w:i/>
-          <w:sz w:val="20"/>
-          <w:szCs w:val="20"/>
-        </w:rPr>
-      </w:pPr>
-      <w:r>
-        <w:rPr>
-          <w:sz w:val="20"/>
-          <w:szCs w:val="20"/>
-        </w:rPr>
-        <w:t xml:space="preserve">        </w:t>
-      </w:r>
-      <w:r>
-        <w:rPr>
-          <w:i/>
-          <w:sz w:val="20"/>
-          <w:szCs w:val="20"/>
-        </w:rPr>
-        <w:t xml:space="preserve">Reset traffic light to </w:t>
-      </w:r>
-      <w:r>
-        <w:rPr>
-          <w:i/>
-          <w:sz w:val="20"/>
-          <w:szCs w:val="20"/>
-        </w:rPr>
-        <w:t>original time</w:t>
-      </w:r>
-    </w:p>
-    <w:p>
-      <w:pPr>
-        <w:pStyle w:val="NoSpacing"/>
-        <w:rPr>
-          <w:i/>
-          <w:sz w:val="20"/>
-          <w:szCs w:val="20"/>
-        </w:rPr>
-      </w:pPr>
-      <w:r>
-        <w:rPr>
-          <w:i/>
-          <w:sz w:val="20"/>
-          <w:szCs w:val="20"/>
-        </w:rPr>
-        <w:t xml:space="preserve">    </w:t>
-      </w:r>
-      <w:r>
-        <w:rPr>
-          <w:i/>
-          <w:sz w:val="20"/>
-          <w:szCs w:val="20"/>
+    </w:p>
+    <w:p>
+      <w:pPr>
+        <w:pStyle w:val="NoSpacing"/>
+        <w:jc w:val="center"/>
+        <w:rPr>
+          <w:sz w:val="24"/>
+          <w:szCs w:val="24"/>
+        </w:rPr>
+      </w:pPr>
+      <w:r>
+        <w:rPr>
+          <w:sz w:val="24"/>
+          <w:szCs w:val="24"/>
+        </w:rPr>
+        <w:t xml:space="preserve">IV </w:t>
+      </w:r>
+      <w:r>
+        <w:rPr>
+          <w:sz w:val="24"/>
+          <w:szCs w:val="24"/>
+        </w:rPr>
+        <w:t>–</w:t>
+      </w:r>
+      <w:r>
+        <w:rPr>
+          <w:sz w:val="24"/>
+          <w:szCs w:val="24"/>
         </w:rPr>
         <w:t xml:space="preserve"> </w:t>
       </w:r>
       <w:r>
         <w:rPr>
-          <w:i/>
-          <w:sz w:val="20"/>
-          <w:szCs w:val="20"/>
-        </w:rPr>
-        <w:t xml:space="preserve"> </w:t>
-      </w:r>
-      <w:r>
-        <w:rPr>
-          <w:i/>
-          <w:sz w:val="20"/>
-          <w:szCs w:val="20"/>
-        </w:rPr>
-        <w:t>E</w:t>
-      </w:r>
-      <w:r>
-        <w:rPr>
-          <w:i/>
-          <w:sz w:val="20"/>
-          <w:szCs w:val="20"/>
-        </w:rPr>
-        <w:t>lse</w:t>
-      </w:r>
-      <w:r>
-        <w:rPr>
-          <w:i/>
-          <w:sz w:val="20"/>
-          <w:szCs w:val="20"/>
-        </w:rPr>
-        <w:t>:</w:t>
-      </w:r>
-    </w:p>
-    <w:p>
-      <w:pPr>
-        <w:pStyle w:val="NoSpacing"/>
-        <w:rPr>
-          <w:i/>
-          <w:sz w:val="20"/>
-          <w:szCs w:val="20"/>
-        </w:rPr>
-      </w:pPr>
-      <w:r>
-        <w:rPr>
-          <w:i/>
-          <w:sz w:val="20"/>
-          <w:szCs w:val="20"/>
-        </w:rPr>
-        <w:t xml:space="preserve">        Set</w:t>
-      </w:r>
-      <w:r>
-        <w:rPr>
-          <w:i/>
-          <w:sz w:val="20"/>
-          <w:szCs w:val="20"/>
-        </w:rPr>
-        <w:t xml:space="preserve"> traffic_permitted </w:t>
-      </w:r>
-      <w:r>
-        <w:rPr>
-          <w:i/>
-          <w:sz w:val="20"/>
-          <w:szCs w:val="20"/>
-        </w:rPr>
-        <w:t>= EAST-WEST</w:t>
-      </w:r>
-    </w:p>
-    <w:p>
-      <w:pPr>
-        <w:pStyle w:val="NoSpacing"/>
-        <w:rPr>
-          <w:i/>
-          <w:sz w:val="20"/>
-          <w:szCs w:val="20"/>
-        </w:rPr>
-      </w:pPr>
-      <w:r>
-        <w:rPr>
-          <w:i/>
-          <w:sz w:val="20"/>
-          <w:szCs w:val="20"/>
-        </w:rPr>
-        <w:t xml:space="preserve">        Set all NORTH-SOUTH lights to RED</w:t>
-      </w:r>
-      <w:r>
-        <w:rPr>
-          <w:i/>
-          <w:sz w:val="20"/>
-          <w:szCs w:val="20"/>
-        </w:rPr>
-        <w:t xml:space="preserve"> </w:t>
-      </w:r>
-      <w:r>
-        <w:rPr>
-          <w:i/>
-          <w:sz w:val="20"/>
-          <w:szCs w:val="20"/>
-        </w:rPr>
-        <w:t xml:space="preserve"> </w:t>
-      </w:r>
-    </w:p>
-    <w:p>
-      <w:pPr>
-        <w:pStyle w:val="NoSpacing"/>
-        <w:rPr>
-          <w:i/>
-          <w:sz w:val="20"/>
-          <w:szCs w:val="20"/>
-        </w:rPr>
-      </w:pPr>
-      <w:r>
-        <w:rPr>
-          <w:i/>
-          <w:sz w:val="20"/>
-          <w:szCs w:val="20"/>
-        </w:rPr>
-        <w:t xml:space="preserve">        Set EAST-WEST left-turn light to GREEN</w:t>
-      </w:r>
-    </w:p>
-    <w:p>
-      <w:pPr>
-        <w:pStyle w:val="NoSpacing"/>
-        <w:rPr>
-          <w:i/>
-          <w:sz w:val="20"/>
-          <w:szCs w:val="20"/>
-        </w:rPr>
-      </w:pPr>
-      <w:r>
-        <w:rPr>
-          <w:i/>
-          <w:sz w:val="20"/>
-          <w:szCs w:val="20"/>
-        </w:rPr>
-        <w:t xml:space="preserve">        </w:t>
-      </w:r>
-      <w:r>
-        <w:rPr>
-          <w:i/>
-          <w:sz w:val="20"/>
-          <w:szCs w:val="20"/>
-        </w:rPr>
-        <w:t xml:space="preserve">Reset </w:t>
-      </w:r>
-      <w:r>
-        <w:rPr>
-          <w:i/>
-          <w:sz w:val="20"/>
-          <w:szCs w:val="20"/>
-        </w:rPr>
-        <w:t>traffic light to original time</w:t>
-      </w:r>
-    </w:p>
-    <w:p>
-      <w:pPr>
-        <w:pStyle w:val="NoSpacing"/>
-        <w:rPr>
-          <w:i/>
-          <w:sz w:val="20"/>
-          <w:szCs w:val="20"/>
-        </w:rPr>
-      </w:pPr>
-      <w:r>
-        <w:rPr>
-          <w:i/>
-          <w:sz w:val="20"/>
-          <w:szCs w:val="20"/>
-        </w:rPr>
-        <w:t xml:space="preserve">      Endif</w:t>
-      </w:r>
-    </w:p>
-    <w:p>
-      <w:pPr>
-        <w:pStyle w:val="NoSpacing"/>
-        <w:rPr>
-          <w:i/>
-          <w:sz w:val="20"/>
-          <w:szCs w:val="20"/>
-        </w:rPr>
-      </w:pPr>
-      <w:r>
-        <w:rPr>
-          <w:i/>
-          <w:sz w:val="20"/>
-          <w:szCs w:val="20"/>
-        </w:rPr>
-        <w:t xml:space="preserve">    Else </w:t>
-      </w:r>
-    </w:p>
-    <w:p>
-      <w:pPr>
-        <w:pStyle w:val="NoSpacing"/>
-        <w:rPr>
-          <w:i/>
-          <w:sz w:val="20"/>
-          <w:szCs w:val="20"/>
-        </w:rPr>
-      </w:pPr>
-      <w:r>
-        <w:rPr>
-          <w:i/>
-          <w:sz w:val="20"/>
-          <w:szCs w:val="20"/>
-        </w:rPr>
-        <w:t xml:space="preserve">      Set traffic_pe</w:t>
-      </w:r>
-      <w:r>
-        <w:rPr>
-          <w:i/>
-          <w:sz w:val="20"/>
-          <w:szCs w:val="20"/>
-        </w:rPr>
-        <w:t>rmitted = EAST-WEST</w:t>
-      </w:r>
-    </w:p>
-    <w:p>
-      <w:pPr>
-        <w:pStyle w:val="NoSpacing"/>
-        <w:rPr>
-          <w:i/>
-          <w:sz w:val="20"/>
-          <w:szCs w:val="20"/>
-        </w:rPr>
-      </w:pPr>
-      <w:r>
-        <w:rPr>
-          <w:i/>
-          <w:sz w:val="20"/>
-          <w:szCs w:val="20"/>
-        </w:rPr>
-        <w:t xml:space="preserve">    </w:t>
-      </w:r>
-      <w:r>
-        <w:rPr>
-          <w:i/>
-          <w:sz w:val="20"/>
-          <w:szCs w:val="20"/>
-        </w:rPr>
-        <w:t>Set all NORTH-SOUTH lights to RED</w:t>
-      </w:r>
-    </w:p>
-    <w:p>
-      <w:pPr>
-        <w:pStyle w:val="NoSpacing"/>
-        <w:rPr>
-          <w:i/>
-          <w:sz w:val="20"/>
-          <w:szCs w:val="20"/>
-        </w:rPr>
-      </w:pPr>
-      <w:r>
-        <w:rPr>
-          <w:i/>
-          <w:sz w:val="20"/>
-          <w:szCs w:val="20"/>
-        </w:rPr>
-        <w:t xml:space="preserve">    Set all EAST-WEST lights to GREEN</w:t>
-      </w:r>
-    </w:p>
-    <w:p>
-      <w:pPr>
-        <w:pStyle w:val="NoSpacing"/>
-        <w:rPr>
-          <w:i/>
-          <w:sz w:val="20"/>
-          <w:szCs w:val="20"/>
-        </w:rPr>
-      </w:pPr>
-      <w:r>
-        <w:rPr>
-          <w:i/>
-          <w:sz w:val="20"/>
-          <w:szCs w:val="20"/>
-        </w:rPr>
-        <w:t xml:space="preserve">    Reset</w:t>
-      </w:r>
-      <w:r>
-        <w:rPr>
-          <w:i/>
-          <w:sz w:val="20"/>
-          <w:szCs w:val="20"/>
-        </w:rPr>
-        <w:t xml:space="preserve"> </w:t>
-      </w:r>
-      <w:r>
-        <w:rPr>
-          <w:i/>
-          <w:sz w:val="20"/>
-          <w:szCs w:val="20"/>
-        </w:rPr>
-        <w:t>traffic light to original time</w:t>
-      </w:r>
-    </w:p>
-    <w:p>
-      <w:pPr>
-        <w:pStyle w:val="NoSpacing"/>
-        <w:rPr>
-          <w:i/>
-          <w:sz w:val="20"/>
-          <w:szCs w:val="20"/>
-        </w:rPr>
-      </w:pPr>
-      <w:r>
-        <w:rPr>
-          <w:i/>
-          <w:sz w:val="20"/>
-          <w:szCs w:val="20"/>
-        </w:rPr>
-        <w:t xml:space="preserve">  Else if permitted_traffic == EAST-WEST:</w:t>
-      </w:r>
-    </w:p>
-    <w:p>
-      <w:pPr>
-        <w:pStyle w:val="NoSpacing"/>
-        <w:rPr>
-          <w:i/>
-          <w:sz w:val="20"/>
-          <w:szCs w:val="20"/>
-        </w:rPr>
-      </w:pPr>
-      <w:r>
-        <w:rPr>
-          <w:i/>
-          <w:sz w:val="20"/>
-          <w:szCs w:val="20"/>
-        </w:rPr>
-        <w:t xml:space="preserve">    </w:t>
-      </w:r>
-      <w:r>
-        <w:rPr>
-          <w:i/>
-          <w:sz w:val="20"/>
-          <w:szCs w:val="20"/>
-        </w:rPr>
-        <w:t>If EAST-WEST has left-turn arrow:</w:t>
-      </w:r>
-    </w:p>
-    <w:p>
-      <w:pPr>
-        <w:pStyle w:val="NoSpacing"/>
-        <w:rPr>
-          <w:i/>
-          <w:sz w:val="20"/>
-          <w:szCs w:val="20"/>
-        </w:rPr>
-      </w:pPr>
-      <w:r>
-        <w:rPr>
-          <w:i/>
-          <w:sz w:val="20"/>
-          <w:szCs w:val="20"/>
-        </w:rPr>
-        <w:t xml:space="preserve">      If left-turn is GREEN:</w:t>
-      </w:r>
-    </w:p>
-    <w:p>
-      <w:pPr>
-        <w:pStyle w:val="NoSpacing"/>
-        <w:rPr>
-          <w:i/>
-          <w:sz w:val="20"/>
-          <w:szCs w:val="20"/>
-        </w:rPr>
-      </w:pPr>
-      <w:r>
-        <w:rPr>
-          <w:i/>
-          <w:sz w:val="20"/>
-          <w:szCs w:val="20"/>
-        </w:rPr>
-        <w:t xml:space="preserve">        Set EAST-WEST left-turn lights RED</w:t>
-      </w:r>
-    </w:p>
-    <w:p>
-      <w:pPr>
-        <w:pStyle w:val="NoSpacing"/>
-        <w:rPr>
-          <w:i/>
-          <w:sz w:val="20"/>
-          <w:szCs w:val="20"/>
-        </w:rPr>
-      </w:pPr>
-      <w:r>
-        <w:rPr>
-          <w:i/>
-          <w:sz w:val="20"/>
-          <w:szCs w:val="20"/>
-        </w:rPr>
-        <w:lastRenderedPageBreak/>
-        <w:t xml:space="preserve">        </w:t>
-      </w:r>
-      <w:r>
-        <w:rPr>
-          <w:i/>
-          <w:sz w:val="20"/>
-          <w:szCs w:val="20"/>
-        </w:rPr>
-        <w:t>Set EAST-WEST straight lights GREEN</w:t>
-      </w:r>
-    </w:p>
-    <w:p>
-      <w:pPr>
-        <w:pStyle w:val="NoSpacing"/>
-        <w:rPr>
-          <w:i/>
-          <w:sz w:val="20"/>
-          <w:szCs w:val="20"/>
-        </w:rPr>
-      </w:pPr>
-      <w:r>
-        <w:rPr>
-          <w:i/>
-          <w:sz w:val="20"/>
-          <w:szCs w:val="20"/>
-        </w:rPr>
-        <w:t xml:space="preserve">        Reset </w:t>
-      </w:r>
-      <w:r>
-        <w:rPr>
-          <w:i/>
-          <w:sz w:val="20"/>
-          <w:szCs w:val="20"/>
-        </w:rPr>
-        <w:t>traffic time to total time</w:t>
-      </w:r>
-    </w:p>
-    <w:p>
-      <w:pPr>
-        <w:pStyle w:val="NoSpacing"/>
-        <w:rPr>
-          <w:i/>
-          <w:sz w:val="20"/>
-          <w:szCs w:val="20"/>
-        </w:rPr>
-      </w:pPr>
-      <w:r>
-        <w:rPr>
-          <w:i/>
-          <w:sz w:val="20"/>
-          <w:szCs w:val="20"/>
-        </w:rPr>
-        <w:t xml:space="preserve">      Else:</w:t>
-      </w:r>
-    </w:p>
-    <w:p>
-      <w:pPr>
-        <w:pStyle w:val="NoSpacing"/>
-        <w:rPr>
-          <w:i/>
-          <w:sz w:val="20"/>
-          <w:szCs w:val="20"/>
-        </w:rPr>
-      </w:pPr>
-      <w:r>
-        <w:rPr>
-          <w:i/>
-          <w:sz w:val="20"/>
-          <w:szCs w:val="20"/>
-        </w:rPr>
-        <w:t xml:space="preserve">        </w:t>
-      </w:r>
-      <w:r>
-        <w:rPr>
-          <w:i/>
-          <w:sz w:val="20"/>
-          <w:szCs w:val="20"/>
-        </w:rPr>
-        <w:t>Change traffic_permitted</w:t>
-      </w:r>
-      <w:r>
-        <w:rPr>
-          <w:i/>
-          <w:sz w:val="20"/>
-          <w:szCs w:val="20"/>
-        </w:rPr>
-        <w:t xml:space="preserve"> </w:t>
-      </w:r>
-      <w:r>
-        <w:rPr>
-          <w:i/>
-          <w:sz w:val="20"/>
-          <w:szCs w:val="20"/>
-        </w:rPr>
-        <w:t>to NORTH-SOUTH</w:t>
-      </w:r>
-    </w:p>
-    <w:p>
-      <w:pPr>
-        <w:pStyle w:val="NoSpacing"/>
-        <w:rPr>
-          <w:i/>
-          <w:sz w:val="20"/>
-          <w:szCs w:val="20"/>
-        </w:rPr>
-      </w:pPr>
-      <w:r>
-        <w:rPr>
-          <w:i/>
-          <w:sz w:val="20"/>
-          <w:szCs w:val="20"/>
-        </w:rPr>
-        <w:t xml:space="preserve">        Change NORTH-SOUTH </w:t>
-      </w:r>
-      <w:r>
-        <w:rPr>
-          <w:i/>
-          <w:sz w:val="20"/>
-          <w:szCs w:val="20"/>
-        </w:rPr>
-        <w:t xml:space="preserve"> </w:t>
-      </w:r>
-      <w:r>
-        <w:rPr>
-          <w:i/>
-          <w:sz w:val="20"/>
-          <w:szCs w:val="20"/>
-        </w:rPr>
-        <w:t xml:space="preserve"> </w:t>
-      </w:r>
-    </w:p>
-    <w:p>
-      <w:pPr>
-        <w:pStyle w:val="NoSpacing"/>
-        <w:rPr>
-          <w:i/>
-          <w:sz w:val="20"/>
-          <w:szCs w:val="20"/>
-        </w:rPr>
-      </w:pPr>
+          <w:sz w:val="24"/>
+          <w:szCs w:val="24"/>
+        </w:rPr>
+        <w:t>Autonomous Vehicle Event Handler Algorithms</w:t>
+      </w:r>
     </w:p>
     <w:p>
       <w:pPr>
@@ -3305,34 +2562,6 @@
           <w:szCs w:val="24"/>
         </w:rPr>
       </w:pPr>
-      <w:r>
-        <w:rPr>
-          <w:sz w:val="24"/>
-          <w:szCs w:val="24"/>
-        </w:rPr>
-        <w:t xml:space="preserve">IV </w:t>
-      </w:r>
-      <w:r>
-        <w:rPr>
-          <w:sz w:val="24"/>
-          <w:szCs w:val="24"/>
-        </w:rPr>
-        <w:t>–</w:t>
-      </w:r>
-      <w:r>
-        <w:rPr>
-          <w:sz w:val="24"/>
-          <w:szCs w:val="24"/>
-        </w:rPr>
-        <w:t xml:space="preserve"> </w:t>
-      </w:r>
-      <w:r>
-        <w:rPr>
-          <w:sz w:val="24"/>
-          <w:szCs w:val="24"/>
-        </w:rPr>
-        <w:t>Autonomous Vehicle Event Handler Algorithms</w:t>
-      </w:r>
     </w:p>
     <w:p>
       <w:pPr>
@@ -3707,7 +2936,15 @@
           <w:sz w:val="20"/>
           <w:szCs w:val="20"/>
         </w:rPr>
-        <w:t xml:space="preserve">calculates the amount of time the car will spend waiting in line until it is </w:t>
+        <w:t xml:space="preserve">calculates the amount of time the car will </w:t>
+      </w:r>
+      <w:r>
+        <w:rPr>
+          <w:sz w:val="20"/>
+          <w:szCs w:val="20"/>
+        </w:rPr>
+        <w:lastRenderedPageBreak/>
+        <w:t xml:space="preserve">spend waiting in line until it is </w:t>
       </w:r>
       <w:r>
         <w:rPr>
@@ -3972,15 +3209,7 @@
           <w:sz w:val="20"/>
           <w:szCs w:val="20"/>
         </w:rPr>
-        <w:t xml:space="preserve">from the south lane will go, followed by a car in the west lane, then one from the north, and finally one </w:t>
-      </w:r>
-      <w:r>
-        <w:rPr>
-          <w:sz w:val="20"/>
-          <w:szCs w:val="20"/>
-        </w:rPr>
-        <w:lastRenderedPageBreak/>
-        <w:t xml:space="preserve">from the east.  </w:t>
+        <w:t xml:space="preserve">from the south lane will go, followed by a car in the west lane, then one from the north, and finally one from the east.  </w:t>
       </w:r>
       <w:r>
         <w:rPr>
@@ -4298,28 +3527,2101 @@
     <w:p>
       <w:pPr>
         <w:pStyle w:val="NoSpacing"/>
+        <w:rPr>
+          <w:sz w:val="20"/>
+          <w:szCs w:val="20"/>
+        </w:rPr>
+      </w:pPr>
+      <w:r>
+        <w:rPr>
+          <w:sz w:val="20"/>
+          <w:szCs w:val="20"/>
+        </w:rPr>
+        <w:lastRenderedPageBreak/>
+        <w:tab/>
+        <w:t xml:space="preserve">By using these optimizations, our team would like to see if </w:t>
+      </w:r>
+      <w:r>
+        <w:rPr>
+          <w:sz w:val="20"/>
+          <w:szCs w:val="20"/>
+        </w:rPr>
+        <w:t xml:space="preserve">autonomous vehicles truly will decrease the commute time </w:t>
+      </w:r>
+      <w:r>
+        <w:rPr>
+          <w:sz w:val="20"/>
+          <w:szCs w:val="20"/>
+        </w:rPr>
+        <w:t>for everyone.</w:t>
+      </w:r>
+    </w:p>
+    <w:p>
+      <w:pPr>
+        <w:pStyle w:val="NoSpacing"/>
+        <w:rPr>
+          <w:sz w:val="20"/>
+          <w:szCs w:val="20"/>
+        </w:rPr>
+      </w:pPr>
+    </w:p>
+    <w:p>
+      <w:pPr>
+        <w:pStyle w:val="NoSpacing"/>
+        <w:rPr>
+          <w:sz w:val="20"/>
+          <w:szCs w:val="20"/>
+        </w:rPr>
+      </w:pPr>
+    </w:p>
+    <w:p>
+      <w:pPr>
+        <w:pStyle w:val="NoSpacing"/>
+        <w:rPr>
+          <w:sz w:val="20"/>
+          <w:szCs w:val="20"/>
+        </w:rPr>
+      </w:pPr>
+    </w:p>
+    <w:p>
+      <w:pPr>
+        <w:pStyle w:val="NoSpacing"/>
+        <w:rPr>
+          <w:sz w:val="20"/>
+          <w:szCs w:val="20"/>
+        </w:rPr>
+      </w:pPr>
+    </w:p>
+    <w:p>
+      <w:pPr>
+        <w:pStyle w:val="NoSpacing"/>
+        <w:rPr>
+          <w:sz w:val="20"/>
+          <w:szCs w:val="20"/>
+        </w:rPr>
+      </w:pPr>
+    </w:p>
+    <w:p>
+      <w:pPr>
+        <w:pStyle w:val="NoSpacing"/>
+        <w:rPr>
+          <w:sz w:val="20"/>
+          <w:szCs w:val="20"/>
+        </w:rPr>
+      </w:pPr>
+    </w:p>
+    <w:p>
+      <w:pPr>
+        <w:spacing w:after="0" w:line="240" w:lineRule="auto"/>
         <w:jc w:val="center"/>
         <w:rPr>
-          <w:sz w:val="24"/>
-          <w:szCs w:val="24"/>
-        </w:rPr>
-      </w:pPr>
-      <w:r>
-        <w:rPr>
-          <w:sz w:val="24"/>
-          <w:szCs w:val="24"/>
-        </w:rPr>
-        <w:t xml:space="preserve">IV </w:t>
-      </w:r>
-      <w:r>
-        <w:rPr>
-          <w:sz w:val="24"/>
-          <w:szCs w:val="24"/>
-        </w:rPr>
-        <w:t>– Results of Simulation</w:t>
+          <w:rFonts w:ascii="Calibri" w:eastAsia="Times New Roman" w:hAnsi="Calibri" w:cs="Times New Roman"/>
+          <w:b/>
+          <w:bCs/>
+          <w:color w:val="000000"/>
+        </w:rPr>
+      </w:pPr>
+    </w:p>
+    <w:p>
+      <w:pPr>
+        <w:spacing w:after="0" w:line="240" w:lineRule="auto"/>
+        <w:jc w:val="center"/>
+        <w:rPr>
+          <w:rFonts w:ascii="Calibri" w:eastAsia="Times New Roman" w:hAnsi="Calibri" w:cs="Times New Roman"/>
+          <w:b/>
+          <w:bCs/>
+          <w:color w:val="000000"/>
+        </w:rPr>
+      </w:pPr>
+    </w:p>
+    <w:p>
+      <w:pPr>
+        <w:spacing w:after="0" w:line="240" w:lineRule="auto"/>
+        <w:rPr>
+          <w:rFonts w:ascii="Calibri" w:eastAsia="Times New Roman" w:hAnsi="Calibri" w:cs="Times New Roman"/>
+          <w:b/>
+          <w:bCs/>
+          <w:color w:val="000000"/>
+        </w:rPr>
+      </w:pPr>
+    </w:p>
+    <w:p>
+      <w:pPr>
+        <w:spacing w:after="0" w:line="240" w:lineRule="auto"/>
+        <w:jc w:val="center"/>
+        <w:rPr>
+          <w:rFonts w:ascii="Calibri" w:eastAsia="Times New Roman" w:hAnsi="Calibri" w:cs="Times New Roman"/>
+          <w:b/>
+          <w:bCs/>
+          <w:color w:val="000000"/>
+        </w:rPr>
+        <w:sectPr>
+          <w:type w:val="continuous"/>
+          <w:pgSz w:w="12240" w:h="15840"/>
+          <w:pgMar w:top="1440" w:right="1440" w:bottom="1440" w:left="1440" w:header="720" w:footer="720" w:gutter="0"/>
+          <w:cols w:num="2" w:space="720"/>
+          <w:docGrid w:linePitch="360"/>
+        </w:sectPr>
+      </w:pPr>
+    </w:p>
+    <w:tbl>
+      <w:tblPr>
+        <w:tblW w:w="9120" w:type="dxa"/>
+        <w:tblInd w:w="93" w:type="dxa"/>
+        <w:tblLook w:val="04A0" w:firstRow="1" w:lastRow="0" w:firstColumn="1" w:lastColumn="0" w:noHBand="0" w:noVBand="1"/>
+      </w:tblPr>
+      <w:tblGrid>
+        <w:gridCol w:w="1720"/>
+        <w:gridCol w:w="3680"/>
+        <w:gridCol w:w="3720"/>
+      </w:tblGrid>
+      <w:tr>
+        <w:trPr>
+          <w:trHeight w:val="300"/>
+        </w:trPr>
+        <w:tc>
+          <w:tcPr>
+            <w:tcW w:w="1720" w:type="dxa"/>
+            <w:tcBorders>
+              <w:top w:val="nil"/>
+              <w:left w:val="nil"/>
+              <w:bottom w:val="nil"/>
+              <w:right w:val="nil"/>
+            </w:tcBorders>
+            <w:shd w:val="clear" w:color="auto" w:fill="auto"/>
+            <w:noWrap/>
+            <w:vAlign w:val="bottom"/>
+            <w:hideMark/>
+          </w:tcPr>
+          <w:p>
+            <w:pPr>
+              <w:spacing w:after="0" w:line="240" w:lineRule="auto"/>
+              <w:jc w:val="center"/>
+              <w:rPr>
+                <w:rFonts w:ascii="Calibri" w:eastAsia="Times New Roman" w:hAnsi="Calibri" w:cs="Times New Roman"/>
+                <w:b/>
+                <w:bCs/>
+                <w:color w:val="000000"/>
+              </w:rPr>
+            </w:pPr>
+            <w:r>
+              <w:rPr>
+                <w:rFonts w:ascii="Calibri" w:eastAsia="Times New Roman" w:hAnsi="Calibri" w:cs="Times New Roman"/>
+                <w:b/>
+                <w:bCs/>
+                <w:color w:val="000000"/>
+              </w:rPr>
+              <w:lastRenderedPageBreak/>
+              <w:t>Number Of Cores</w:t>
+            </w:r>
+          </w:p>
+        </w:tc>
+        <w:tc>
+          <w:tcPr>
+            <w:tcW w:w="3680" w:type="dxa"/>
+            <w:tcBorders>
+              <w:top w:val="nil"/>
+              <w:left w:val="nil"/>
+              <w:bottom w:val="nil"/>
+              <w:right w:val="nil"/>
+            </w:tcBorders>
+            <w:shd w:val="clear" w:color="auto" w:fill="auto"/>
+            <w:noWrap/>
+            <w:vAlign w:val="bottom"/>
+            <w:hideMark/>
+          </w:tcPr>
+          <w:p>
+            <w:pPr>
+              <w:spacing w:after="0" w:line="240" w:lineRule="auto"/>
+              <w:jc w:val="center"/>
+              <w:rPr>
+                <w:rFonts w:ascii="Calibri" w:eastAsia="Times New Roman" w:hAnsi="Calibri" w:cs="Times New Roman"/>
+                <w:b/>
+                <w:bCs/>
+                <w:color w:val="000000"/>
+              </w:rPr>
+            </w:pPr>
+            <w:r>
+              <w:rPr>
+                <w:rFonts w:ascii="Calibri" w:eastAsia="Times New Roman" w:hAnsi="Calibri" w:cs="Times New Roman"/>
+                <w:b/>
+                <w:bCs/>
+                <w:color w:val="000000"/>
+              </w:rPr>
+              <w:t>Average Runtime per Car (in seconds)</w:t>
+            </w:r>
+          </w:p>
+        </w:tc>
+        <w:tc>
+          <w:tcPr>
+            <w:tcW w:w="3720" w:type="dxa"/>
+            <w:tcBorders>
+              <w:top w:val="nil"/>
+              <w:left w:val="nil"/>
+              <w:bottom w:val="nil"/>
+              <w:right w:val="nil"/>
+            </w:tcBorders>
+            <w:shd w:val="clear" w:color="auto" w:fill="auto"/>
+            <w:noWrap/>
+            <w:vAlign w:val="bottom"/>
+            <w:hideMark/>
+          </w:tcPr>
+          <w:p>
+            <w:pPr>
+              <w:spacing w:after="0" w:line="240" w:lineRule="auto"/>
+              <w:jc w:val="center"/>
+              <w:rPr>
+                <w:rFonts w:ascii="Calibri" w:eastAsia="Times New Roman" w:hAnsi="Calibri" w:cs="Times New Roman"/>
+                <w:b/>
+                <w:bCs/>
+                <w:color w:val="000000"/>
+              </w:rPr>
+            </w:pPr>
+            <w:r>
+              <w:rPr>
+                <w:rFonts w:ascii="Calibri" w:eastAsia="Times New Roman" w:hAnsi="Calibri" w:cs="Times New Roman"/>
+                <w:b/>
+                <w:bCs/>
+                <w:color w:val="000000"/>
+              </w:rPr>
+              <w:t>Total Simulation Runtime (in seconds)</w:t>
+            </w:r>
+          </w:p>
+        </w:tc>
+      </w:tr>
+      <w:tr>
+        <w:trPr>
+          <w:trHeight w:val="300"/>
+        </w:trPr>
+        <w:tc>
+          <w:tcPr>
+            <w:tcW w:w="1720" w:type="dxa"/>
+            <w:tcBorders>
+              <w:top w:val="nil"/>
+              <w:left w:val="nil"/>
+              <w:bottom w:val="nil"/>
+              <w:right w:val="nil"/>
+            </w:tcBorders>
+            <w:shd w:val="clear" w:color="auto" w:fill="auto"/>
+            <w:noWrap/>
+            <w:vAlign w:val="bottom"/>
+            <w:hideMark/>
+          </w:tcPr>
+          <w:p>
+            <w:pPr>
+              <w:spacing w:after="0" w:line="240" w:lineRule="auto"/>
+              <w:jc w:val="center"/>
+              <w:rPr>
+                <w:rFonts w:ascii="Calibri" w:eastAsia="Times New Roman" w:hAnsi="Calibri" w:cs="Times New Roman"/>
+                <w:color w:val="000000"/>
+              </w:rPr>
+            </w:pPr>
+            <w:r>
+              <w:rPr>
+                <w:rFonts w:ascii="Calibri" w:eastAsia="Times New Roman" w:hAnsi="Calibri" w:cs="Times New Roman"/>
+                <w:color w:val="000000"/>
+              </w:rPr>
+              <w:t>1</w:t>
+            </w:r>
+          </w:p>
+        </w:tc>
+        <w:tc>
+          <w:tcPr>
+            <w:tcW w:w="3680" w:type="dxa"/>
+            <w:tcBorders>
+              <w:top w:val="nil"/>
+              <w:left w:val="nil"/>
+              <w:bottom w:val="nil"/>
+              <w:right w:val="nil"/>
+            </w:tcBorders>
+            <w:shd w:val="clear" w:color="auto" w:fill="auto"/>
+            <w:noWrap/>
+            <w:vAlign w:val="bottom"/>
+            <w:hideMark/>
+          </w:tcPr>
+          <w:p>
+            <w:pPr>
+              <w:spacing w:after="0" w:line="240" w:lineRule="auto"/>
+              <w:jc w:val="center"/>
+              <w:rPr>
+                <w:rFonts w:ascii="Calibri" w:eastAsia="Times New Roman" w:hAnsi="Calibri" w:cs="Times New Roman"/>
+                <w:color w:val="000000"/>
+              </w:rPr>
+            </w:pPr>
+            <w:r>
+              <w:rPr>
+                <w:rFonts w:ascii="Calibri" w:eastAsia="Times New Roman" w:hAnsi="Calibri" w:cs="Times New Roman"/>
+                <w:color w:val="000000"/>
+              </w:rPr>
+              <w:t>648</w:t>
+            </w:r>
+          </w:p>
+        </w:tc>
+        <w:tc>
+          <w:tcPr>
+            <w:tcW w:w="3720" w:type="dxa"/>
+            <w:tcBorders>
+              <w:top w:val="nil"/>
+              <w:left w:val="nil"/>
+              <w:bottom w:val="nil"/>
+              <w:right w:val="nil"/>
+            </w:tcBorders>
+            <w:shd w:val="clear" w:color="auto" w:fill="auto"/>
+            <w:noWrap/>
+            <w:vAlign w:val="bottom"/>
+            <w:hideMark/>
+          </w:tcPr>
+          <w:p>
+            <w:pPr>
+              <w:spacing w:after="0" w:line="240" w:lineRule="auto"/>
+              <w:jc w:val="center"/>
+              <w:rPr>
+                <w:rFonts w:ascii="Calibri" w:eastAsia="Times New Roman" w:hAnsi="Calibri" w:cs="Times New Roman"/>
+                <w:color w:val="000000"/>
+              </w:rPr>
+            </w:pPr>
+            <w:r>
+              <w:rPr>
+                <w:rFonts w:ascii="Calibri" w:eastAsia="Times New Roman" w:hAnsi="Calibri" w:cs="Times New Roman"/>
+                <w:color w:val="000000"/>
+              </w:rPr>
+              <w:t>10.1064</w:t>
+            </w:r>
+          </w:p>
+        </w:tc>
+      </w:tr>
+      <w:tr>
+        <w:trPr>
+          <w:trHeight w:val="300"/>
+        </w:trPr>
+        <w:tc>
+          <w:tcPr>
+            <w:tcW w:w="1720" w:type="dxa"/>
+            <w:tcBorders>
+              <w:top w:val="nil"/>
+              <w:left w:val="nil"/>
+              <w:bottom w:val="nil"/>
+              <w:right w:val="nil"/>
+            </w:tcBorders>
+            <w:shd w:val="clear" w:color="auto" w:fill="auto"/>
+            <w:noWrap/>
+            <w:vAlign w:val="bottom"/>
+            <w:hideMark/>
+          </w:tcPr>
+          <w:p>
+            <w:pPr>
+              <w:spacing w:after="0" w:line="240" w:lineRule="auto"/>
+              <w:jc w:val="center"/>
+              <w:rPr>
+                <w:rFonts w:ascii="Calibri" w:eastAsia="Times New Roman" w:hAnsi="Calibri" w:cs="Times New Roman"/>
+                <w:color w:val="000000"/>
+              </w:rPr>
+            </w:pPr>
+            <w:r>
+              <w:rPr>
+                <w:rFonts w:ascii="Calibri" w:eastAsia="Times New Roman" w:hAnsi="Calibri" w:cs="Times New Roman"/>
+                <w:color w:val="000000"/>
+              </w:rPr>
+              <w:t>64</w:t>
+            </w:r>
+          </w:p>
+        </w:tc>
+        <w:tc>
+          <w:tcPr>
+            <w:tcW w:w="3680" w:type="dxa"/>
+            <w:tcBorders>
+              <w:top w:val="nil"/>
+              <w:left w:val="nil"/>
+              <w:bottom w:val="nil"/>
+              <w:right w:val="nil"/>
+            </w:tcBorders>
+            <w:shd w:val="clear" w:color="auto" w:fill="auto"/>
+            <w:noWrap/>
+            <w:vAlign w:val="bottom"/>
+            <w:hideMark/>
+          </w:tcPr>
+          <w:p>
+            <w:pPr>
+              <w:spacing w:after="0" w:line="240" w:lineRule="auto"/>
+              <w:jc w:val="center"/>
+              <w:rPr>
+                <w:rFonts w:ascii="Calibri" w:eastAsia="Times New Roman" w:hAnsi="Calibri" w:cs="Times New Roman"/>
+                <w:color w:val="000000"/>
+              </w:rPr>
+            </w:pPr>
+            <w:r>
+              <w:rPr>
+                <w:rFonts w:ascii="Calibri" w:eastAsia="Times New Roman" w:hAnsi="Calibri" w:cs="Times New Roman"/>
+                <w:color w:val="000000"/>
+              </w:rPr>
+              <w:t>644.0625</w:t>
+            </w:r>
+          </w:p>
+        </w:tc>
+        <w:tc>
+          <w:tcPr>
+            <w:tcW w:w="3720" w:type="dxa"/>
+            <w:tcBorders>
+              <w:top w:val="nil"/>
+              <w:left w:val="nil"/>
+              <w:bottom w:val="nil"/>
+              <w:right w:val="nil"/>
+            </w:tcBorders>
+            <w:shd w:val="clear" w:color="auto" w:fill="auto"/>
+            <w:noWrap/>
+            <w:vAlign w:val="bottom"/>
+            <w:hideMark/>
+          </w:tcPr>
+          <w:p>
+            <w:pPr>
+              <w:spacing w:after="0" w:line="240" w:lineRule="auto"/>
+              <w:jc w:val="center"/>
+              <w:rPr>
+                <w:rFonts w:ascii="Calibri" w:eastAsia="Times New Roman" w:hAnsi="Calibri" w:cs="Times New Roman"/>
+                <w:color w:val="000000"/>
+              </w:rPr>
+            </w:pPr>
+            <w:r>
+              <w:rPr>
+                <w:rFonts w:ascii="Calibri" w:eastAsia="Times New Roman" w:hAnsi="Calibri" w:cs="Times New Roman"/>
+                <w:color w:val="000000"/>
+              </w:rPr>
+              <w:t>0.3413</w:t>
+            </w:r>
+          </w:p>
+        </w:tc>
+      </w:tr>
+      <w:tr>
+        <w:trPr>
+          <w:trHeight w:val="300"/>
+        </w:trPr>
+        <w:tc>
+          <w:tcPr>
+            <w:tcW w:w="1720" w:type="dxa"/>
+            <w:tcBorders>
+              <w:top w:val="nil"/>
+              <w:left w:val="nil"/>
+              <w:bottom w:val="nil"/>
+              <w:right w:val="nil"/>
+            </w:tcBorders>
+            <w:shd w:val="clear" w:color="auto" w:fill="auto"/>
+            <w:noWrap/>
+            <w:vAlign w:val="bottom"/>
+            <w:hideMark/>
+          </w:tcPr>
+          <w:p>
+            <w:pPr>
+              <w:spacing w:after="0" w:line="240" w:lineRule="auto"/>
+              <w:jc w:val="center"/>
+              <w:rPr>
+                <w:rFonts w:ascii="Calibri" w:eastAsia="Times New Roman" w:hAnsi="Calibri" w:cs="Times New Roman"/>
+                <w:color w:val="000000"/>
+              </w:rPr>
+            </w:pPr>
+            <w:r>
+              <w:rPr>
+                <w:rFonts w:ascii="Calibri" w:eastAsia="Times New Roman" w:hAnsi="Calibri" w:cs="Times New Roman"/>
+                <w:color w:val="000000"/>
+              </w:rPr>
+              <w:t>128</w:t>
+            </w:r>
+          </w:p>
+        </w:tc>
+        <w:tc>
+          <w:tcPr>
+            <w:tcW w:w="3680" w:type="dxa"/>
+            <w:tcBorders>
+              <w:top w:val="nil"/>
+              <w:left w:val="nil"/>
+              <w:bottom w:val="nil"/>
+              <w:right w:val="nil"/>
+            </w:tcBorders>
+            <w:shd w:val="clear" w:color="auto" w:fill="auto"/>
+            <w:noWrap/>
+            <w:vAlign w:val="bottom"/>
+            <w:hideMark/>
+          </w:tcPr>
+          <w:p>
+            <w:pPr>
+              <w:spacing w:after="0" w:line="240" w:lineRule="auto"/>
+              <w:jc w:val="center"/>
+              <w:rPr>
+                <w:rFonts w:ascii="Calibri" w:eastAsia="Times New Roman" w:hAnsi="Calibri" w:cs="Times New Roman"/>
+                <w:color w:val="000000"/>
+              </w:rPr>
+            </w:pPr>
+            <w:r>
+              <w:rPr>
+                <w:rFonts w:ascii="Calibri" w:eastAsia="Times New Roman" w:hAnsi="Calibri" w:cs="Times New Roman"/>
+                <w:color w:val="000000"/>
+              </w:rPr>
+              <w:t>645.1171875</w:t>
+            </w:r>
+          </w:p>
+        </w:tc>
+        <w:tc>
+          <w:tcPr>
+            <w:tcW w:w="3720" w:type="dxa"/>
+            <w:tcBorders>
+              <w:top w:val="nil"/>
+              <w:left w:val="nil"/>
+              <w:bottom w:val="nil"/>
+              <w:right w:val="nil"/>
+            </w:tcBorders>
+            <w:shd w:val="clear" w:color="auto" w:fill="auto"/>
+            <w:noWrap/>
+            <w:vAlign w:val="bottom"/>
+            <w:hideMark/>
+          </w:tcPr>
+          <w:p>
+            <w:pPr>
+              <w:spacing w:after="0" w:line="240" w:lineRule="auto"/>
+              <w:jc w:val="center"/>
+              <w:rPr>
+                <w:rFonts w:ascii="Calibri" w:eastAsia="Times New Roman" w:hAnsi="Calibri" w:cs="Times New Roman"/>
+                <w:color w:val="000000"/>
+              </w:rPr>
+            </w:pPr>
+            <w:r>
+              <w:rPr>
+                <w:rFonts w:ascii="Calibri" w:eastAsia="Times New Roman" w:hAnsi="Calibri" w:cs="Times New Roman"/>
+                <w:color w:val="000000"/>
+              </w:rPr>
+              <w:t>0.1869</w:t>
+            </w:r>
+          </w:p>
+        </w:tc>
+      </w:tr>
+      <w:tr>
+        <w:trPr>
+          <w:trHeight w:val="300"/>
+        </w:trPr>
+        <w:tc>
+          <w:tcPr>
+            <w:tcW w:w="1720" w:type="dxa"/>
+            <w:tcBorders>
+              <w:top w:val="nil"/>
+              <w:left w:val="nil"/>
+              <w:bottom w:val="nil"/>
+              <w:right w:val="nil"/>
+            </w:tcBorders>
+            <w:shd w:val="clear" w:color="auto" w:fill="auto"/>
+            <w:noWrap/>
+            <w:vAlign w:val="bottom"/>
+            <w:hideMark/>
+          </w:tcPr>
+          <w:p>
+            <w:pPr>
+              <w:spacing w:after="0" w:line="240" w:lineRule="auto"/>
+              <w:jc w:val="center"/>
+              <w:rPr>
+                <w:rFonts w:ascii="Calibri" w:eastAsia="Times New Roman" w:hAnsi="Calibri" w:cs="Times New Roman"/>
+                <w:color w:val="000000"/>
+              </w:rPr>
+            </w:pPr>
+            <w:r>
+              <w:rPr>
+                <w:rFonts w:ascii="Calibri" w:eastAsia="Times New Roman" w:hAnsi="Calibri" w:cs="Times New Roman"/>
+                <w:color w:val="000000"/>
+              </w:rPr>
+              <w:t>256</w:t>
+            </w:r>
+          </w:p>
+        </w:tc>
+        <w:tc>
+          <w:tcPr>
+            <w:tcW w:w="3680" w:type="dxa"/>
+            <w:tcBorders>
+              <w:top w:val="nil"/>
+              <w:left w:val="nil"/>
+              <w:bottom w:val="nil"/>
+              <w:right w:val="nil"/>
+            </w:tcBorders>
+            <w:shd w:val="clear" w:color="auto" w:fill="auto"/>
+            <w:noWrap/>
+            <w:vAlign w:val="bottom"/>
+            <w:hideMark/>
+          </w:tcPr>
+          <w:p>
+            <w:pPr>
+              <w:spacing w:after="0" w:line="240" w:lineRule="auto"/>
+              <w:jc w:val="center"/>
+              <w:rPr>
+                <w:rFonts w:ascii="Calibri" w:eastAsia="Times New Roman" w:hAnsi="Calibri" w:cs="Times New Roman"/>
+                <w:color w:val="000000"/>
+              </w:rPr>
+            </w:pPr>
+            <w:r>
+              <w:rPr>
+                <w:rFonts w:ascii="Calibri" w:eastAsia="Times New Roman" w:hAnsi="Calibri" w:cs="Times New Roman"/>
+                <w:color w:val="000000"/>
+              </w:rPr>
+              <w:t>1471</w:t>
+            </w:r>
+          </w:p>
+        </w:tc>
+        <w:tc>
+          <w:tcPr>
+            <w:tcW w:w="3720" w:type="dxa"/>
+            <w:tcBorders>
+              <w:top w:val="nil"/>
+              <w:left w:val="nil"/>
+              <w:bottom w:val="nil"/>
+              <w:right w:val="nil"/>
+            </w:tcBorders>
+            <w:shd w:val="clear" w:color="auto" w:fill="auto"/>
+            <w:noWrap/>
+            <w:vAlign w:val="bottom"/>
+            <w:hideMark/>
+          </w:tcPr>
+          <w:p>
+            <w:pPr>
+              <w:spacing w:after="0" w:line="240" w:lineRule="auto"/>
+              <w:jc w:val="center"/>
+              <w:rPr>
+                <w:rFonts w:ascii="Calibri" w:eastAsia="Times New Roman" w:hAnsi="Calibri" w:cs="Times New Roman"/>
+                <w:color w:val="000000"/>
+              </w:rPr>
+            </w:pPr>
+            <w:r>
+              <w:rPr>
+                <w:rFonts w:ascii="Calibri" w:eastAsia="Times New Roman" w:hAnsi="Calibri" w:cs="Times New Roman"/>
+                <w:color w:val="000000"/>
+              </w:rPr>
+              <w:t>0.0967</w:t>
+            </w:r>
+          </w:p>
+        </w:tc>
+      </w:tr>
+      <w:tr>
+        <w:trPr>
+          <w:trHeight w:val="300"/>
+        </w:trPr>
+        <w:tc>
+          <w:tcPr>
+            <w:tcW w:w="1720" w:type="dxa"/>
+            <w:tcBorders>
+              <w:top w:val="nil"/>
+              <w:left w:val="nil"/>
+              <w:bottom w:val="nil"/>
+              <w:right w:val="nil"/>
+            </w:tcBorders>
+            <w:shd w:val="clear" w:color="auto" w:fill="auto"/>
+            <w:noWrap/>
+            <w:vAlign w:val="bottom"/>
+            <w:hideMark/>
+          </w:tcPr>
+          <w:p>
+            <w:pPr>
+              <w:spacing w:after="0" w:line="240" w:lineRule="auto"/>
+              <w:jc w:val="center"/>
+              <w:rPr>
+                <w:rFonts w:ascii="Calibri" w:eastAsia="Times New Roman" w:hAnsi="Calibri" w:cs="Times New Roman"/>
+                <w:color w:val="000000"/>
+              </w:rPr>
+            </w:pPr>
+            <w:r>
+              <w:rPr>
+                <w:rFonts w:ascii="Calibri" w:eastAsia="Times New Roman" w:hAnsi="Calibri" w:cs="Times New Roman"/>
+                <w:color w:val="000000"/>
+              </w:rPr>
+              <w:t>512</w:t>
+            </w:r>
+          </w:p>
+        </w:tc>
+        <w:tc>
+          <w:tcPr>
+            <w:tcW w:w="3680" w:type="dxa"/>
+            <w:tcBorders>
+              <w:top w:val="nil"/>
+              <w:left w:val="nil"/>
+              <w:bottom w:val="nil"/>
+              <w:right w:val="nil"/>
+            </w:tcBorders>
+            <w:shd w:val="clear" w:color="auto" w:fill="auto"/>
+            <w:noWrap/>
+            <w:vAlign w:val="bottom"/>
+            <w:hideMark/>
+          </w:tcPr>
+          <w:p>
+            <w:pPr>
+              <w:spacing w:after="0" w:line="240" w:lineRule="auto"/>
+              <w:jc w:val="center"/>
+              <w:rPr>
+                <w:rFonts w:ascii="Calibri" w:eastAsia="Times New Roman" w:hAnsi="Calibri" w:cs="Times New Roman"/>
+                <w:color w:val="000000"/>
+              </w:rPr>
+            </w:pPr>
+            <w:r>
+              <w:rPr>
+                <w:rFonts w:ascii="Calibri" w:eastAsia="Times New Roman" w:hAnsi="Calibri" w:cs="Times New Roman"/>
+                <w:color w:val="000000"/>
+              </w:rPr>
+              <w:t>537.234375</w:t>
+            </w:r>
+          </w:p>
+        </w:tc>
+        <w:tc>
+          <w:tcPr>
+            <w:tcW w:w="3720" w:type="dxa"/>
+            <w:tcBorders>
+              <w:top w:val="nil"/>
+              <w:left w:val="nil"/>
+              <w:bottom w:val="nil"/>
+              <w:right w:val="nil"/>
+            </w:tcBorders>
+            <w:shd w:val="clear" w:color="auto" w:fill="auto"/>
+            <w:noWrap/>
+            <w:vAlign w:val="bottom"/>
+            <w:hideMark/>
+          </w:tcPr>
+          <w:p>
+            <w:pPr>
+              <w:spacing w:after="0" w:line="240" w:lineRule="auto"/>
+              <w:jc w:val="center"/>
+              <w:rPr>
+                <w:rFonts w:ascii="Calibri" w:eastAsia="Times New Roman" w:hAnsi="Calibri" w:cs="Times New Roman"/>
+                <w:color w:val="000000"/>
+              </w:rPr>
+            </w:pPr>
+            <w:r>
+              <w:rPr>
+                <w:rFonts w:ascii="Calibri" w:eastAsia="Times New Roman" w:hAnsi="Calibri" w:cs="Times New Roman"/>
+                <w:color w:val="000000"/>
+              </w:rPr>
+              <w:t>0.126</w:t>
+            </w:r>
+          </w:p>
+        </w:tc>
+      </w:tr>
+      <w:tr>
+        <w:trPr>
+          <w:trHeight w:val="300"/>
+        </w:trPr>
+        <w:tc>
+          <w:tcPr>
+            <w:tcW w:w="1720" w:type="dxa"/>
+            <w:tcBorders>
+              <w:top w:val="nil"/>
+              <w:left w:val="nil"/>
+              <w:bottom w:val="nil"/>
+              <w:right w:val="nil"/>
+            </w:tcBorders>
+            <w:shd w:val="clear" w:color="auto" w:fill="auto"/>
+            <w:noWrap/>
+            <w:vAlign w:val="bottom"/>
+            <w:hideMark/>
+          </w:tcPr>
+          <w:p>
+            <w:pPr>
+              <w:spacing w:after="0" w:line="240" w:lineRule="auto"/>
+              <w:jc w:val="center"/>
+              <w:rPr>
+                <w:rFonts w:ascii="Calibri" w:eastAsia="Times New Roman" w:hAnsi="Calibri" w:cs="Times New Roman"/>
+                <w:color w:val="000000"/>
+              </w:rPr>
+            </w:pPr>
+            <w:r>
+              <w:rPr>
+                <w:rFonts w:ascii="Calibri" w:eastAsia="Times New Roman" w:hAnsi="Calibri" w:cs="Times New Roman"/>
+                <w:color w:val="000000"/>
+              </w:rPr>
+              <w:t>1024</w:t>
+            </w:r>
+          </w:p>
+        </w:tc>
+        <w:tc>
+          <w:tcPr>
+            <w:tcW w:w="3680" w:type="dxa"/>
+            <w:tcBorders>
+              <w:top w:val="nil"/>
+              <w:left w:val="nil"/>
+              <w:bottom w:val="nil"/>
+              <w:right w:val="nil"/>
+            </w:tcBorders>
+            <w:shd w:val="clear" w:color="auto" w:fill="auto"/>
+            <w:noWrap/>
+            <w:vAlign w:val="bottom"/>
+            <w:hideMark/>
+          </w:tcPr>
+          <w:p>
+            <w:pPr>
+              <w:spacing w:after="0" w:line="240" w:lineRule="auto"/>
+              <w:jc w:val="center"/>
+              <w:rPr>
+                <w:rFonts w:ascii="Calibri" w:eastAsia="Times New Roman" w:hAnsi="Calibri" w:cs="Times New Roman"/>
+                <w:color w:val="000000"/>
+              </w:rPr>
+            </w:pPr>
+            <w:r>
+              <w:rPr>
+                <w:rFonts w:ascii="Calibri" w:eastAsia="Times New Roman" w:hAnsi="Calibri" w:cs="Times New Roman"/>
+                <w:color w:val="000000"/>
+              </w:rPr>
+              <w:t>380.831</w:t>
+            </w:r>
+          </w:p>
+        </w:tc>
+        <w:tc>
+          <w:tcPr>
+            <w:tcW w:w="3720" w:type="dxa"/>
+            <w:tcBorders>
+              <w:top w:val="nil"/>
+              <w:left w:val="nil"/>
+              <w:bottom w:val="nil"/>
+              <w:right w:val="nil"/>
+            </w:tcBorders>
+            <w:shd w:val="clear" w:color="auto" w:fill="auto"/>
+            <w:noWrap/>
+            <w:vAlign w:val="bottom"/>
+            <w:hideMark/>
+          </w:tcPr>
+          <w:p>
+            <w:pPr>
+              <w:spacing w:after="0" w:line="240" w:lineRule="auto"/>
+              <w:jc w:val="center"/>
+              <w:rPr>
+                <w:rFonts w:ascii="Calibri" w:eastAsia="Times New Roman" w:hAnsi="Calibri" w:cs="Times New Roman"/>
+                <w:color w:val="000000"/>
+              </w:rPr>
+            </w:pPr>
+            <w:r>
+              <w:rPr>
+                <w:rFonts w:ascii="Calibri" w:eastAsia="Times New Roman" w:hAnsi="Calibri" w:cs="Times New Roman"/>
+                <w:color w:val="000000"/>
+              </w:rPr>
+              <w:t>0.2749</w:t>
+            </w:r>
+          </w:p>
+        </w:tc>
+      </w:tr>
+      <w:tr>
+        <w:trPr>
+          <w:trHeight w:val="300"/>
+        </w:trPr>
+        <w:tc>
+          <w:tcPr>
+            <w:tcW w:w="1720" w:type="dxa"/>
+            <w:tcBorders>
+              <w:top w:val="nil"/>
+              <w:left w:val="nil"/>
+              <w:bottom w:val="nil"/>
+              <w:right w:val="nil"/>
+            </w:tcBorders>
+            <w:shd w:val="clear" w:color="auto" w:fill="auto"/>
+            <w:noWrap/>
+            <w:vAlign w:val="bottom"/>
+          </w:tcPr>
+          <w:p>
+            <w:pPr>
+              <w:pStyle w:val="NoSpacing"/>
+              <w:rPr>
+                <w:rFonts w:ascii="Calibri" w:eastAsia="Times New Roman" w:hAnsi="Calibri" w:cs="Times New Roman"/>
+                <w:color w:val="000000"/>
+              </w:rPr>
+            </w:pPr>
+          </w:p>
+          <w:p>
+            <w:pPr>
+              <w:pStyle w:val="NoSpacing"/>
+              <w:rPr>
+                <w:rFonts w:ascii="Calibri" w:eastAsia="Times New Roman" w:hAnsi="Calibri" w:cs="Times New Roman"/>
+                <w:color w:val="000000"/>
+              </w:rPr>
+            </w:pPr>
+          </w:p>
+        </w:tc>
+        <w:tc>
+          <w:tcPr>
+            <w:tcW w:w="3680" w:type="dxa"/>
+            <w:tcBorders>
+              <w:top w:val="nil"/>
+              <w:left w:val="nil"/>
+              <w:bottom w:val="nil"/>
+              <w:right w:val="nil"/>
+            </w:tcBorders>
+            <w:shd w:val="clear" w:color="auto" w:fill="auto"/>
+            <w:noWrap/>
+            <w:vAlign w:val="bottom"/>
+          </w:tcPr>
+          <w:p>
+            <w:pPr>
+              <w:spacing w:after="0" w:line="240" w:lineRule="auto"/>
+              <w:rPr>
+                <w:rFonts w:ascii="Calibri" w:eastAsia="Times New Roman" w:hAnsi="Calibri" w:cs="Times New Roman"/>
+                <w:color w:val="000000"/>
+              </w:rPr>
+            </w:pPr>
+          </w:p>
+        </w:tc>
+        <w:tc>
+          <w:tcPr>
+            <w:tcW w:w="3720" w:type="dxa"/>
+            <w:tcBorders>
+              <w:top w:val="nil"/>
+              <w:left w:val="nil"/>
+              <w:bottom w:val="nil"/>
+              <w:right w:val="nil"/>
+            </w:tcBorders>
+            <w:shd w:val="clear" w:color="auto" w:fill="auto"/>
+            <w:noWrap/>
+            <w:vAlign w:val="bottom"/>
+          </w:tcPr>
+          <w:p>
+            <w:pPr>
+              <w:spacing w:after="0" w:line="240" w:lineRule="auto"/>
+              <w:rPr>
+                <w:rFonts w:ascii="Calibri" w:eastAsia="Times New Roman" w:hAnsi="Calibri" w:cs="Times New Roman"/>
+                <w:color w:val="000000"/>
+              </w:rPr>
+            </w:pPr>
+          </w:p>
+        </w:tc>
+      </w:tr>
+    </w:tbl>
+    <w:p>
+      <w:pPr>
+        <w:pStyle w:val="NoSpacing"/>
+        <w:rPr>
+          <w:sz w:val="20"/>
+          <w:szCs w:val="20"/>
+        </w:rPr>
+        <w:sectPr>
+          <w:type w:val="continuous"/>
+          <w:pgSz w:w="12240" w:h="15840"/>
+          <w:pgMar w:top="1440" w:right="1440" w:bottom="1440" w:left="1440" w:header="720" w:footer="720" w:gutter="0"/>
+          <w:cols w:space="720"/>
+          <w:docGrid w:linePitch="360"/>
+        </w:sectPr>
+      </w:pPr>
+    </w:p>
+    <w:p>
+      <w:pPr>
+        <w:pStyle w:val="NoSpacing"/>
+        <w:jc w:val="center"/>
+        <w:rPr>
+          <w:sz w:val="20"/>
+          <w:szCs w:val="20"/>
+        </w:rPr>
+      </w:pPr>
+      <w:r>
+        <w:rPr>
+          <w:b/>
+          <w:sz w:val="20"/>
+          <w:szCs w:val="20"/>
+        </w:rPr>
+        <w:lastRenderedPageBreak/>
+        <w:t xml:space="preserve">Table 1 – </w:t>
+      </w:r>
+      <w:r>
+        <w:rPr>
+          <w:sz w:val="20"/>
+          <w:szCs w:val="20"/>
+        </w:rPr>
+        <w:t xml:space="preserve">Results from Naïve Algorithm – Sequential </w:t>
+      </w:r>
+      <w:r>
+        <w:rPr>
+          <w:sz w:val="20"/>
+          <w:szCs w:val="20"/>
+        </w:rPr>
+        <w:t>and Parallel Runs</w:t>
+      </w:r>
+    </w:p>
+    <w:p>
+      <w:pPr>
+        <w:pStyle w:val="NoSpacing"/>
+        <w:rPr>
+          <w:sz w:val="20"/>
+          <w:szCs w:val="20"/>
+        </w:rPr>
+        <w:sectPr>
+          <w:type w:val="continuous"/>
+          <w:pgSz w:w="12240" w:h="15840"/>
+          <w:pgMar w:top="1440" w:right="1440" w:bottom="1440" w:left="1440" w:header="720" w:footer="720" w:gutter="0"/>
+          <w:cols w:space="720"/>
+          <w:docGrid w:linePitch="360"/>
+        </w:sectPr>
+      </w:pPr>
+    </w:p>
+    <w:p>
+      <w:pPr>
+        <w:pStyle w:val="NoSpacing"/>
+        <w:rPr>
+          <w:sz w:val="24"/>
+          <w:szCs w:val="24"/>
+        </w:rPr>
+        <w:sectPr>
+          <w:type w:val="continuous"/>
+          <w:pgSz w:w="12240" w:h="15840"/>
+          <w:pgMar w:top="1440" w:right="1440" w:bottom="1440" w:left="1440" w:header="720" w:footer="720" w:gutter="0"/>
+          <w:cols w:num="2" w:space="720"/>
+          <w:docGrid w:linePitch="360"/>
+        </w:sectPr>
+      </w:pPr>
+    </w:p>
+    <w:p>
+      <w:pPr>
+        <w:pStyle w:val="NoSpacing"/>
+        <w:rPr>
+          <w:sz w:val="24"/>
+          <w:szCs w:val="24"/>
+        </w:rPr>
+      </w:pPr>
+    </w:p>
+    <w:p>
+      <w:pPr>
+        <w:pStyle w:val="NoSpacing"/>
+        <w:rPr>
+          <w:sz w:val="24"/>
+          <w:szCs w:val="24"/>
+        </w:rPr>
+        <w:sectPr>
+          <w:type w:val="continuous"/>
+          <w:pgSz w:w="12240" w:h="15840"/>
+          <w:pgMar w:top="1440" w:right="1440" w:bottom="1440" w:left="1440" w:header="720" w:footer="720" w:gutter="0"/>
+          <w:cols w:num="2" w:space="720"/>
+          <w:docGrid w:linePitch="360"/>
+        </w:sectPr>
+      </w:pPr>
+    </w:p>
+    <w:p>
+      <w:pPr>
+        <w:pStyle w:val="NoSpacing"/>
+        <w:jc w:val="center"/>
+        <w:rPr>
+          <w:sz w:val="24"/>
+          <w:szCs w:val="24"/>
+        </w:rPr>
+      </w:pPr>
+      <w:r>
+        <w:rPr>
+          <w:sz w:val="24"/>
+          <w:szCs w:val="24"/>
+        </w:rPr>
+        <w:lastRenderedPageBreak/>
+        <w:t>IV – Results of Simulation</w:t>
+      </w:r>
+    </w:p>
+    <w:p>
+      <w:pPr>
+        <w:pStyle w:val="NoSpacing"/>
+        <w:rPr>
+          <w:sz w:val="24"/>
+          <w:szCs w:val="24"/>
+        </w:rPr>
+      </w:pPr>
+    </w:p>
+    <w:p>
+      <w:pPr>
+        <w:pStyle w:val="NoSpacing"/>
+        <w:rPr>
+          <w:sz w:val="20"/>
+          <w:szCs w:val="20"/>
+        </w:rPr>
+      </w:pPr>
+      <w:r>
+        <w:rPr>
+          <w:sz w:val="24"/>
+          <w:szCs w:val="24"/>
+        </w:rPr>
+        <w:tab/>
+      </w:r>
+      <w:r>
+        <w:rPr>
+          <w:sz w:val="20"/>
+          <w:szCs w:val="20"/>
+        </w:rPr>
+        <w:t>Our team ran a series of four separate simulations on the Blue Gene Q.  We created two simulations that modeled a naïve navigation algorithm for the cars navigating through a traffic light without the aforementioned traffic optimization algorithm.  The other two simulations include the AVEH and its intersection optimization algorithms.</w:t>
+      </w:r>
+    </w:p>
+    <w:p>
+      <w:pPr>
+        <w:pStyle w:val="NoSpacing"/>
+        <w:rPr>
+          <w:sz w:val="20"/>
+          <w:szCs w:val="20"/>
+        </w:rPr>
+      </w:pPr>
+    </w:p>
+    <w:p>
+      <w:pPr>
+        <w:pStyle w:val="NoSpacing"/>
+        <w:rPr>
+          <w:sz w:val="20"/>
+          <w:szCs w:val="20"/>
+        </w:rPr>
+      </w:pPr>
+      <w:r>
+        <w:rPr>
+          <w:sz w:val="20"/>
+          <w:szCs w:val="20"/>
+        </w:rPr>
+        <w:tab/>
+        <w:t>We performed a strong – scaling analysis whereby our world is a grid of 128 x 128 units and cars randomly spawn in the world but share a common ending destination coordinate point.</w:t>
+      </w:r>
+    </w:p>
+    <w:p>
+      <w:pPr>
+        <w:pStyle w:val="NoSpacing"/>
+        <w:rPr>
+          <w:sz w:val="20"/>
+          <w:szCs w:val="20"/>
+        </w:rPr>
+      </w:pPr>
+    </w:p>
+    <w:p>
+      <w:pPr>
+        <w:pStyle w:val="NoSpacing"/>
+        <w:rPr>
+          <w:sz w:val="20"/>
+          <w:szCs w:val="20"/>
+        </w:rPr>
+      </w:pPr>
+      <w:r>
+        <w:rPr>
+          <w:sz w:val="20"/>
+          <w:szCs w:val="20"/>
+        </w:rPr>
+        <w:tab/>
+        <w:t>The two simulations from both versions result from running each simulation in a sequential manner (i.e. using ROSS’s synch = 1 for a serial run and synch = 3 for a parallel run).</w:t>
+      </w:r>
+    </w:p>
+    <w:p>
+      <w:pPr>
+        <w:pStyle w:val="NoSpacing"/>
+        <w:rPr>
+          <w:sz w:val="20"/>
+          <w:szCs w:val="20"/>
+        </w:rPr>
+      </w:pPr>
+    </w:p>
+    <w:p>
+      <w:pPr>
+        <w:pStyle w:val="NoSpacing"/>
+        <w:rPr>
+          <w:sz w:val="20"/>
+          <w:szCs w:val="20"/>
+        </w:rPr>
+      </w:pPr>
+      <w:r>
+        <w:rPr>
+          <w:sz w:val="20"/>
+          <w:szCs w:val="20"/>
+        </w:rPr>
+        <w:tab/>
+        <w:t xml:space="preserve">In </w:t>
+      </w:r>
+      <w:r>
+        <w:rPr>
+          <w:b/>
+          <w:sz w:val="20"/>
+          <w:szCs w:val="20"/>
+        </w:rPr>
+        <w:t>Figure 7 and Table 1</w:t>
+      </w:r>
+      <w:r>
+        <w:rPr>
+          <w:sz w:val="20"/>
+          <w:szCs w:val="20"/>
+        </w:rPr>
+        <w:t xml:space="preserve">, our team’s run results for a sequential run for the </w:t>
+      </w:r>
+      <w:r>
+        <w:rPr>
+          <w:i/>
+          <w:sz w:val="20"/>
+          <w:szCs w:val="20"/>
+        </w:rPr>
+        <w:t>traffic</w:t>
+      </w:r>
+      <w:r>
+        <w:rPr>
+          <w:sz w:val="20"/>
+          <w:szCs w:val="20"/>
+        </w:rPr>
+        <w:t xml:space="preserve"> (no AVEH and intersection optimization) simulation is shown.  </w:t>
+      </w:r>
+      <w:r>
+        <w:rPr>
+          <w:sz w:val="20"/>
+          <w:szCs w:val="20"/>
+        </w:rPr>
+        <w:lastRenderedPageBreak/>
+        <w:t>Table 1 additionally shows the data from our sequential tests.</w:t>
+      </w:r>
+    </w:p>
+    <w:p>
+      <w:pPr>
+        <w:pStyle w:val="NoSpacing"/>
+        <w:rPr>
+          <w:sz w:val="20"/>
+          <w:szCs w:val="20"/>
+        </w:rPr>
+      </w:pPr>
+    </w:p>
+    <w:p>
+      <w:pPr>
+        <w:pStyle w:val="NoSpacing"/>
+        <w:rPr>
+          <w:sz w:val="20"/>
+          <w:szCs w:val="20"/>
+        </w:rPr>
+      </w:pPr>
+      <w:r>
+        <w:rPr>
+          <w:sz w:val="20"/>
+          <w:szCs w:val="20"/>
+        </w:rPr>
+        <w:tab/>
+        <w:t xml:space="preserve">As Table 1 </w:t>
+      </w:r>
+      <w:r>
+        <w:rPr>
+          <w:sz w:val="20"/>
+          <w:szCs w:val="20"/>
+        </w:rPr>
+        <w:t xml:space="preserve">indicates, the average car </w:t>
+      </w:r>
+      <w:r>
+        <w:rPr>
+          <w:sz w:val="20"/>
+          <w:szCs w:val="20"/>
+        </w:rPr>
+        <w:t xml:space="preserve">takes an average of 648 seconds to reach </w:t>
+      </w:r>
+      <w:r>
+        <w:rPr>
+          <w:sz w:val="20"/>
+          <w:szCs w:val="20"/>
+        </w:rPr>
+        <w:t>the ending destination, while the</w:t>
       </w:r>
       <w:bookmarkStart w:id="6" w:name="_GoBack"/>
       <w:bookmarkEnd w:id="6"/>
+      <w:r>
+        <w:rPr>
+          <w:sz w:val="20"/>
+          <w:szCs w:val="20"/>
+        </w:rPr>
+        <w:t xml:space="preserve"> entire simulation runs in 10.1064 seconds for the </w:t>
+      </w:r>
+    </w:p>
+    <w:p>
+      <w:pPr>
+        <w:pStyle w:val="NoSpacing"/>
+        <w:rPr>
+          <w:sz w:val="20"/>
+          <w:szCs w:val="20"/>
+        </w:rPr>
+      </w:pPr>
+      <w:r>
+        <w:rPr>
+          <w:sz w:val="20"/>
+          <w:szCs w:val="20"/>
+        </w:rPr>
+        <w:tab/>
+      </w:r>
+    </w:p>
+    <w:p>
+      <w:pPr>
+        <w:pStyle w:val="NoSpacing"/>
+        <w:rPr>
+          <w:sz w:val="20"/>
+          <w:szCs w:val="20"/>
+        </w:rPr>
+      </w:pPr>
+    </w:p>
+    <w:p>
+      <w:pPr>
+        <w:pStyle w:val="NoSpacing"/>
+        <w:rPr>
+          <w:sz w:val="20"/>
+          <w:szCs w:val="20"/>
+        </w:rPr>
+      </w:pPr>
+    </w:p>
+    <w:p>
+      <w:pPr>
+        <w:pStyle w:val="NoSpacing"/>
+        <w:rPr>
+          <w:sz w:val="20"/>
+          <w:szCs w:val="20"/>
+        </w:rPr>
+      </w:pPr>
+    </w:p>
+    <w:p>
+      <w:pPr>
+        <w:pStyle w:val="NoSpacing"/>
+        <w:rPr>
+          <w:sz w:val="20"/>
+          <w:szCs w:val="20"/>
+        </w:rPr>
+      </w:pPr>
+    </w:p>
+    <w:p>
+      <w:pPr>
+        <w:pStyle w:val="NoSpacing"/>
+        <w:rPr>
+          <w:sz w:val="20"/>
+          <w:szCs w:val="20"/>
+        </w:rPr>
+      </w:pPr>
+    </w:p>
+    <w:p>
+      <w:pPr>
+        <w:pStyle w:val="NoSpacing"/>
+        <w:rPr>
+          <w:sz w:val="20"/>
+          <w:szCs w:val="20"/>
+        </w:rPr>
+      </w:pPr>
+    </w:p>
+    <w:p>
+      <w:pPr>
+        <w:pStyle w:val="NoSpacing"/>
+        <w:rPr>
+          <w:sz w:val="20"/>
+          <w:szCs w:val="20"/>
+        </w:rPr>
+      </w:pPr>
+    </w:p>
+    <w:p>
+      <w:pPr>
+        <w:pStyle w:val="NoSpacing"/>
+        <w:rPr>
+          <w:sz w:val="20"/>
+          <w:szCs w:val="20"/>
+        </w:rPr>
+      </w:pPr>
+    </w:p>
+    <w:p>
+      <w:pPr>
+        <w:pStyle w:val="NoSpacing"/>
+        <w:rPr>
+          <w:sz w:val="20"/>
+          <w:szCs w:val="20"/>
+        </w:rPr>
+      </w:pPr>
+    </w:p>
+    <w:p>
+      <w:pPr>
+        <w:pStyle w:val="NoSpacing"/>
+        <w:rPr>
+          <w:sz w:val="20"/>
+          <w:szCs w:val="20"/>
+        </w:rPr>
+      </w:pPr>
+    </w:p>
+    <w:p>
+      <w:pPr>
+        <w:pStyle w:val="NoSpacing"/>
+        <w:rPr>
+          <w:sz w:val="20"/>
+          <w:szCs w:val="20"/>
+        </w:rPr>
+      </w:pPr>
+    </w:p>
+    <w:p>
+      <w:pPr>
+        <w:pStyle w:val="NoSpacing"/>
+        <w:rPr>
+          <w:sz w:val="20"/>
+          <w:szCs w:val="20"/>
+        </w:rPr>
+      </w:pPr>
+    </w:p>
+    <w:p>
+      <w:pPr>
+        <w:pStyle w:val="NoSpacing"/>
+        <w:rPr>
+          <w:sz w:val="20"/>
+          <w:szCs w:val="20"/>
+        </w:rPr>
+      </w:pPr>
+    </w:p>
+    <w:p>
+      <w:pPr>
+        <w:pStyle w:val="NoSpacing"/>
+        <w:rPr>
+          <w:sz w:val="20"/>
+          <w:szCs w:val="20"/>
+        </w:rPr>
+      </w:pPr>
+    </w:p>
+    <w:p>
+      <w:pPr>
+        <w:pStyle w:val="NoSpacing"/>
+        <w:rPr>
+          <w:sz w:val="20"/>
+          <w:szCs w:val="20"/>
+        </w:rPr>
+      </w:pPr>
+    </w:p>
+    <w:p>
+      <w:pPr>
+        <w:pStyle w:val="NoSpacing"/>
+        <w:rPr>
+          <w:sz w:val="20"/>
+          <w:szCs w:val="20"/>
+        </w:rPr>
+      </w:pPr>
+    </w:p>
+    <w:p>
+      <w:pPr>
+        <w:pStyle w:val="NoSpacing"/>
+        <w:rPr>
+          <w:sz w:val="20"/>
+          <w:szCs w:val="20"/>
+        </w:rPr>
+      </w:pPr>
+    </w:p>
+    <w:p>
+      <w:pPr>
+        <w:pStyle w:val="NoSpacing"/>
+        <w:rPr>
+          <w:sz w:val="20"/>
+          <w:szCs w:val="20"/>
+        </w:rPr>
+      </w:pPr>
+    </w:p>
+    <w:p>
+      <w:pPr>
+        <w:pStyle w:val="NoSpacing"/>
+        <w:rPr>
+          <w:sz w:val="20"/>
+          <w:szCs w:val="20"/>
+        </w:rPr>
+      </w:pPr>
+    </w:p>
+    <w:p>
+      <w:pPr>
+        <w:pStyle w:val="NoSpacing"/>
+        <w:rPr>
+          <w:sz w:val="20"/>
+          <w:szCs w:val="20"/>
+        </w:rPr>
+      </w:pPr>
+    </w:p>
+    <w:p>
+      <w:pPr>
+        <w:pStyle w:val="NoSpacing"/>
+        <w:rPr>
+          <w:sz w:val="20"/>
+          <w:szCs w:val="20"/>
+        </w:rPr>
+      </w:pPr>
+    </w:p>
+    <w:p>
+      <w:pPr>
+        <w:pStyle w:val="NoSpacing"/>
+        <w:rPr>
+          <w:sz w:val="20"/>
+          <w:szCs w:val="20"/>
+        </w:rPr>
+      </w:pPr>
+    </w:p>
+    <w:p>
+      <w:pPr>
+        <w:pStyle w:val="NoSpacing"/>
+        <w:rPr>
+          <w:sz w:val="20"/>
+          <w:szCs w:val="20"/>
+        </w:rPr>
+      </w:pPr>
+    </w:p>
+    <w:p>
+      <w:pPr>
+        <w:pStyle w:val="NoSpacing"/>
+        <w:rPr>
+          <w:sz w:val="20"/>
+          <w:szCs w:val="20"/>
+        </w:rPr>
+      </w:pPr>
+    </w:p>
+    <w:p>
+      <w:pPr>
+        <w:pStyle w:val="NoSpacing"/>
+        <w:rPr>
+          <w:sz w:val="20"/>
+          <w:szCs w:val="20"/>
+        </w:rPr>
+      </w:pPr>
+    </w:p>
+    <w:p>
+      <w:pPr>
+        <w:pStyle w:val="NoSpacing"/>
+        <w:rPr>
+          <w:sz w:val="20"/>
+          <w:szCs w:val="20"/>
+        </w:rPr>
+      </w:pPr>
+    </w:p>
+    <w:p>
+      <w:pPr>
+        <w:pStyle w:val="NoSpacing"/>
+        <w:rPr>
+          <w:sz w:val="20"/>
+          <w:szCs w:val="20"/>
+        </w:rPr>
+        <w:sectPr>
+          <w:type w:val="continuous"/>
+          <w:pgSz w:w="12240" w:h="15840"/>
+          <w:pgMar w:top="1440" w:right="1440" w:bottom="1440" w:left="1440" w:header="720" w:footer="720" w:gutter="0"/>
+          <w:cols w:num="2" w:space="720"/>
+          <w:docGrid w:linePitch="360"/>
+        </w:sectPr>
+      </w:pPr>
+    </w:p>
+    <w:p>
+      <w:pPr>
+        <w:pStyle w:val="NoSpacing"/>
+        <w:rPr>
+          <w:sz w:val="24"/>
+          <w:szCs w:val="24"/>
+        </w:rPr>
+        <w:sectPr>
+          <w:type w:val="continuous"/>
+          <w:pgSz w:w="12240" w:h="15840"/>
+          <w:pgMar w:top="1440" w:right="1440" w:bottom="1440" w:left="1440" w:header="720" w:footer="720" w:gutter="0"/>
+          <w:cols w:num="2" w:space="720"/>
+          <w:docGrid w:linePitch="360"/>
+        </w:sectPr>
+      </w:pPr>
+    </w:p>
+    <w:p>
+      <w:pPr>
+        <w:pStyle w:val="NoSpacing"/>
+        <w:rPr>
+          <w:sz w:val="24"/>
+          <w:szCs w:val="24"/>
+        </w:rPr>
+      </w:pPr>
+    </w:p>
+    <w:p>
+      <w:pPr>
+        <w:pStyle w:val="NoSpacing"/>
+        <w:rPr>
+          <w:sz w:val="24"/>
+          <w:szCs w:val="24"/>
+        </w:rPr>
+      </w:pPr>
+    </w:p>
+    <w:p>
+      <w:pPr>
+        <w:pStyle w:val="NoSpacing"/>
+        <w:rPr>
+          <w:sz w:val="24"/>
+          <w:szCs w:val="24"/>
+        </w:rPr>
+      </w:pPr>
+    </w:p>
+    <w:p>
+      <w:pPr>
+        <w:pStyle w:val="NoSpacing"/>
+        <w:rPr>
+          <w:sz w:val="24"/>
+          <w:szCs w:val="24"/>
+        </w:rPr>
+      </w:pPr>
+    </w:p>
+    <w:p>
+      <w:pPr>
+        <w:pStyle w:val="NoSpacing"/>
+        <w:rPr>
+          <w:sz w:val="24"/>
+          <w:szCs w:val="24"/>
+        </w:rPr>
+      </w:pPr>
+    </w:p>
+    <w:p>
+      <w:pPr>
+        <w:pStyle w:val="NoSpacing"/>
+        <w:rPr>
+          <w:sz w:val="24"/>
+          <w:szCs w:val="24"/>
+        </w:rPr>
+      </w:pPr>
+    </w:p>
+    <w:p>
+      <w:pPr>
+        <w:pStyle w:val="NoSpacing"/>
+        <w:rPr>
+          <w:sz w:val="24"/>
+          <w:szCs w:val="24"/>
+        </w:rPr>
+      </w:pPr>
+    </w:p>
+    <w:p>
+      <w:pPr>
+        <w:pStyle w:val="NoSpacing"/>
+        <w:rPr>
+          <w:sz w:val="24"/>
+          <w:szCs w:val="24"/>
+        </w:rPr>
+      </w:pPr>
+    </w:p>
+    <w:p>
+      <w:pPr>
+        <w:pStyle w:val="NoSpacing"/>
+        <w:rPr>
+          <w:sz w:val="24"/>
+          <w:szCs w:val="24"/>
+        </w:rPr>
+        <w:sectPr>
+          <w:type w:val="continuous"/>
+          <w:pgSz w:w="12240" w:h="15840"/>
+          <w:pgMar w:top="1440" w:right="1440" w:bottom="1440" w:left="1440" w:header="720" w:footer="720" w:gutter="0"/>
+          <w:cols w:num="2" w:space="720"/>
+          <w:docGrid w:linePitch="360"/>
+        </w:sectPr>
+      </w:pPr>
+    </w:p>
+    <w:p>
+      <w:pPr>
+        <w:pStyle w:val="NoSpacing"/>
+        <w:rPr>
+          <w:sz w:val="24"/>
+          <w:szCs w:val="24"/>
+        </w:rPr>
+      </w:pPr>
+    </w:p>
+    <w:p>
+      <w:pPr>
+        <w:pStyle w:val="NoSpacing"/>
+        <w:rPr>
+          <w:sz w:val="24"/>
+          <w:szCs w:val="24"/>
+        </w:rPr>
+      </w:pPr>
+    </w:p>
+    <w:p>
+      <w:pPr>
+        <w:pStyle w:val="NoSpacing"/>
+        <w:rPr>
+          <w:sz w:val="24"/>
+          <w:szCs w:val="24"/>
+        </w:rPr>
+      </w:pPr>
+    </w:p>
+    <w:p>
+      <w:pPr>
+        <w:pStyle w:val="NoSpacing"/>
+        <w:rPr>
+          <w:sz w:val="24"/>
+          <w:szCs w:val="24"/>
+        </w:rPr>
+      </w:pPr>
+    </w:p>
+    <w:p>
+      <w:pPr>
+        <w:pStyle w:val="NoSpacing"/>
+        <w:rPr>
+          <w:sz w:val="24"/>
+          <w:szCs w:val="24"/>
+        </w:rPr>
+      </w:pPr>
+    </w:p>
+    <w:p>
+      <w:pPr>
+        <w:pStyle w:val="NoSpacing"/>
+        <w:rPr>
+          <w:sz w:val="24"/>
+          <w:szCs w:val="24"/>
+        </w:rPr>
+      </w:pPr>
+    </w:p>
+    <w:p>
+      <w:pPr>
+        <w:pStyle w:val="NoSpacing"/>
+        <w:rPr>
+          <w:sz w:val="24"/>
+          <w:szCs w:val="24"/>
+        </w:rPr>
+      </w:pPr>
+    </w:p>
+    <w:p>
+      <w:pPr>
+        <w:pStyle w:val="NoSpacing"/>
+        <w:rPr>
+          <w:sz w:val="24"/>
+          <w:szCs w:val="24"/>
+        </w:rPr>
+      </w:pPr>
+    </w:p>
+    <w:p>
+      <w:pPr>
+        <w:pStyle w:val="NoSpacing"/>
+        <w:rPr>
+          <w:sz w:val="24"/>
+          <w:szCs w:val="24"/>
+        </w:rPr>
+      </w:pPr>
+    </w:p>
+    <w:p>
+      <w:pPr>
+        <w:pStyle w:val="NoSpacing"/>
+        <w:rPr>
+          <w:sz w:val="24"/>
+          <w:szCs w:val="24"/>
+        </w:rPr>
+      </w:pPr>
+    </w:p>
+    <w:p>
+      <w:pPr>
+        <w:pStyle w:val="NoSpacing"/>
+        <w:rPr>
+          <w:sz w:val="24"/>
+          <w:szCs w:val="24"/>
+        </w:rPr>
+      </w:pPr>
+    </w:p>
+    <w:p>
+      <w:pPr>
+        <w:pStyle w:val="NoSpacing"/>
+        <w:rPr>
+          <w:sz w:val="24"/>
+          <w:szCs w:val="24"/>
+        </w:rPr>
+      </w:pPr>
+    </w:p>
+    <w:p>
+      <w:pPr>
+        <w:pStyle w:val="NoSpacing"/>
+        <w:rPr>
+          <w:sz w:val="24"/>
+          <w:szCs w:val="24"/>
+        </w:rPr>
+      </w:pPr>
+    </w:p>
+    <w:p>
+      <w:pPr>
+        <w:pStyle w:val="NoSpacing"/>
+        <w:rPr>
+          <w:sz w:val="24"/>
+          <w:szCs w:val="24"/>
+        </w:rPr>
+      </w:pPr>
+    </w:p>
+    <w:p>
+      <w:pPr>
+        <w:pStyle w:val="NoSpacing"/>
+        <w:rPr>
+          <w:sz w:val="24"/>
+          <w:szCs w:val="24"/>
+        </w:rPr>
+      </w:pPr>
+    </w:p>
+    <w:p>
+      <w:pPr>
+        <w:pStyle w:val="NoSpacing"/>
+        <w:rPr>
+          <w:sz w:val="24"/>
+          <w:szCs w:val="24"/>
+        </w:rPr>
+      </w:pPr>
+    </w:p>
+    <w:p>
+      <w:pPr>
+        <w:pStyle w:val="NoSpacing"/>
+        <w:rPr>
+          <w:sz w:val="24"/>
+          <w:szCs w:val="24"/>
+        </w:rPr>
+      </w:pPr>
+    </w:p>
+    <w:p>
+      <w:pPr>
+        <w:pStyle w:val="NoSpacing"/>
+        <w:rPr>
+          <w:sz w:val="24"/>
+          <w:szCs w:val="24"/>
+        </w:rPr>
+      </w:pPr>
+    </w:p>
+    <w:p>
+      <w:pPr>
+        <w:pStyle w:val="NoSpacing"/>
+        <w:rPr>
+          <w:sz w:val="24"/>
+          <w:szCs w:val="24"/>
+        </w:rPr>
+      </w:pPr>
+    </w:p>
+    <w:p>
+      <w:pPr>
+        <w:pStyle w:val="NoSpacing"/>
+        <w:rPr>
+          <w:sz w:val="24"/>
+          <w:szCs w:val="24"/>
+        </w:rPr>
+      </w:pPr>
+    </w:p>
+    <w:p>
+      <w:pPr>
+        <w:pStyle w:val="NoSpacing"/>
+        <w:rPr>
+          <w:sz w:val="24"/>
+          <w:szCs w:val="24"/>
+        </w:rPr>
+      </w:pPr>
+    </w:p>
+    <w:p>
+      <w:pPr>
+        <w:pStyle w:val="NoSpacing"/>
+        <w:rPr>
+          <w:sz w:val="24"/>
+          <w:szCs w:val="24"/>
+        </w:rPr>
+      </w:pPr>
+    </w:p>
+    <w:p>
+      <w:pPr>
+        <w:pStyle w:val="NoSpacing"/>
+        <w:rPr>
+          <w:sz w:val="24"/>
+          <w:szCs w:val="24"/>
+        </w:rPr>
+      </w:pPr>
+    </w:p>
+    <w:p>
+      <w:pPr>
+        <w:pStyle w:val="NoSpacing"/>
+        <w:rPr>
+          <w:sz w:val="24"/>
+          <w:szCs w:val="24"/>
+        </w:rPr>
+      </w:pPr>
+    </w:p>
+    <w:p>
+      <w:pPr>
+        <w:pStyle w:val="NoSpacing"/>
+        <w:rPr>
+          <w:sz w:val="24"/>
+          <w:szCs w:val="24"/>
+        </w:rPr>
+        <w:sectPr>
+          <w:type w:val="continuous"/>
+          <w:pgSz w:w="12240" w:h="15840"/>
+          <w:pgMar w:top="1440" w:right="1440" w:bottom="1440" w:left="1440" w:header="720" w:footer="720" w:gutter="0"/>
+          <w:cols w:num="2" w:space="720"/>
+          <w:docGrid w:linePitch="360"/>
+        </w:sectPr>
+      </w:pPr>
+    </w:p>
+    <w:p>
+      <w:pPr>
+        <w:pStyle w:val="NoSpacing"/>
+        <w:rPr>
+          <w:sz w:val="20"/>
+          <w:szCs w:val="20"/>
+        </w:rPr>
+        <w:sectPr>
+          <w:type w:val="continuous"/>
+          <w:pgSz w:w="12240" w:h="15840"/>
+          <w:pgMar w:top="1440" w:right="1440" w:bottom="1440" w:left="1440" w:header="720" w:footer="720" w:gutter="0"/>
+          <w:cols w:num="2" w:space="720"/>
+          <w:docGrid w:linePitch="360"/>
+        </w:sectPr>
+      </w:pPr>
+    </w:p>
+    <w:p>
+      <w:pPr>
+        <w:pStyle w:val="NoSpacing"/>
+        <w:rPr>
+          <w:sz w:val="20"/>
+          <w:szCs w:val="20"/>
+        </w:rPr>
+      </w:pPr>
+    </w:p>
+    <w:p>
+      <w:pPr>
+        <w:pStyle w:val="NoSpacing"/>
+        <w:rPr>
+          <w:sz w:val="20"/>
+          <w:szCs w:val="20"/>
+        </w:rPr>
+      </w:pPr>
+    </w:p>
+    <w:p>
+      <w:pPr>
+        <w:pStyle w:val="NoSpacing"/>
+        <w:rPr>
+          <w:sz w:val="20"/>
+          <w:szCs w:val="20"/>
+        </w:rPr>
+      </w:pPr>
+    </w:p>
+    <w:p>
+      <w:pPr>
+        <w:pStyle w:val="NoSpacing"/>
+        <w:rPr>
+          <w:sz w:val="20"/>
+          <w:szCs w:val="20"/>
+        </w:rPr>
+      </w:pPr>
+    </w:p>
+    <w:p>
+      <w:pPr>
+        <w:pStyle w:val="NoSpacing"/>
+        <w:rPr>
+          <w:sz w:val="20"/>
+          <w:szCs w:val="20"/>
+        </w:rPr>
+      </w:pPr>
+    </w:p>
+    <w:p>
+      <w:pPr>
+        <w:pStyle w:val="NoSpacing"/>
+        <w:rPr>
+          <w:sz w:val="20"/>
+          <w:szCs w:val="20"/>
+        </w:rPr>
+      </w:pPr>
+    </w:p>
+    <w:p>
+      <w:pPr>
+        <w:pStyle w:val="NoSpacing"/>
+        <w:rPr>
+          <w:sz w:val="20"/>
+          <w:szCs w:val="20"/>
+        </w:rPr>
+      </w:pPr>
+    </w:p>
+    <w:p>
+      <w:pPr>
+        <w:pStyle w:val="NoSpacing"/>
+        <w:rPr>
+          <w:sz w:val="20"/>
+          <w:szCs w:val="20"/>
+        </w:rPr>
+      </w:pPr>
+    </w:p>
+    <w:p>
+      <w:pPr>
+        <w:pStyle w:val="NoSpacing"/>
+        <w:rPr>
+          <w:sz w:val="20"/>
+          <w:szCs w:val="20"/>
+        </w:rPr>
+      </w:pPr>
+    </w:p>
+    <w:p>
+      <w:pPr>
+        <w:pStyle w:val="NoSpacing"/>
+        <w:rPr>
+          <w:sz w:val="20"/>
+          <w:szCs w:val="20"/>
+        </w:rPr>
+      </w:pPr>
+    </w:p>
+    <w:p>
+      <w:pPr>
+        <w:pStyle w:val="NoSpacing"/>
+        <w:rPr>
+          <w:sz w:val="20"/>
+          <w:szCs w:val="20"/>
+        </w:rPr>
+      </w:pPr>
+    </w:p>
+    <w:p>
+      <w:pPr>
+        <w:pStyle w:val="NoSpacing"/>
+        <w:rPr>
+          <w:sz w:val="20"/>
+          <w:szCs w:val="20"/>
+        </w:rPr>
+      </w:pPr>
+    </w:p>
+    <w:p>
+      <w:pPr>
+        <w:pStyle w:val="NoSpacing"/>
+        <w:rPr>
+          <w:sz w:val="20"/>
+          <w:szCs w:val="20"/>
+        </w:rPr>
+      </w:pPr>
+    </w:p>
+    <w:p>
+      <w:pPr>
+        <w:pStyle w:val="NoSpacing"/>
+        <w:rPr>
+          <w:sz w:val="20"/>
+          <w:szCs w:val="20"/>
+        </w:rPr>
+      </w:pPr>
+    </w:p>
+    <w:p>
+      <w:pPr>
+        <w:pStyle w:val="NoSpacing"/>
+        <w:rPr>
+          <w:sz w:val="20"/>
+          <w:szCs w:val="20"/>
+        </w:rPr>
+      </w:pPr>
+    </w:p>
+    <w:p>
+      <w:pPr>
+        <w:pStyle w:val="NoSpacing"/>
+        <w:rPr>
+          <w:sz w:val="20"/>
+          <w:szCs w:val="20"/>
+        </w:rPr>
+      </w:pPr>
+    </w:p>
+    <w:p>
+      <w:pPr>
+        <w:pStyle w:val="NoSpacing"/>
+        <w:rPr>
+          <w:sz w:val="20"/>
+          <w:szCs w:val="20"/>
+        </w:rPr>
+      </w:pPr>
+    </w:p>
+    <w:p>
+      <w:pPr>
+        <w:pStyle w:val="NoSpacing"/>
+        <w:rPr>
+          <w:sz w:val="20"/>
+          <w:szCs w:val="20"/>
+        </w:rPr>
+      </w:pPr>
+    </w:p>
+    <w:p>
+      <w:pPr>
+        <w:pStyle w:val="NoSpacing"/>
+        <w:rPr>
+          <w:sz w:val="20"/>
+          <w:szCs w:val="20"/>
+        </w:rPr>
+      </w:pPr>
+    </w:p>
+    <w:p>
+      <w:pPr>
+        <w:pStyle w:val="NoSpacing"/>
+        <w:rPr>
+          <w:sz w:val="20"/>
+          <w:szCs w:val="20"/>
+        </w:rPr>
+      </w:pPr>
+    </w:p>
+    <w:p>
+      <w:pPr>
+        <w:pStyle w:val="NoSpacing"/>
+        <w:rPr>
+          <w:sz w:val="20"/>
+          <w:szCs w:val="20"/>
+        </w:rPr>
+      </w:pPr>
+    </w:p>
+    <w:p>
+      <w:pPr>
+        <w:pStyle w:val="NoSpacing"/>
+        <w:rPr>
+          <w:sz w:val="20"/>
+          <w:szCs w:val="20"/>
+        </w:rPr>
+      </w:pPr>
     </w:p>
     <w:p>
       <w:pPr>
@@ -4374,15 +5676,25 @@
       <w:pPr>
         <w:pStyle w:val="NoSpacing"/>
         <w:rPr>
-          <w:sz w:val="20"/>
-          <w:szCs w:val="20"/>
-        </w:rPr>
-      </w:pPr>
-      <w:r>
-        <w:rPr>
-          <w:sz w:val="20"/>
-          <w:szCs w:val="20"/>
-        </w:rPr>
+          <w:sz w:val="24"/>
+          <w:szCs w:val="24"/>
+        </w:rPr>
+      </w:pPr>
+    </w:p>
+    <w:p>
+      <w:pPr>
+        <w:pStyle w:val="NoSpacing"/>
+        <w:rPr>
+          <w:sz w:val="20"/>
+          <w:szCs w:val="20"/>
+        </w:rPr>
+      </w:pPr>
+      <w:r>
+        <w:rPr>
+          <w:sz w:val="20"/>
+          <w:szCs w:val="20"/>
+        </w:rPr>
+        <w:lastRenderedPageBreak/>
         <w:tab/>
         <w:t xml:space="preserve">The currently developed world is simplified compared to a real world setting.  Further research can be done using actual map data from Google Maps.  This can accurately determine travel time between lights, the maximum number of cars between intersections, the speed limit and many more factors.  In addition, adding more than one lane to an intersection creates a more </w:t>
       </w:r>
@@ -4412,15 +5724,7 @@
           <w:sz w:val="20"/>
           <w:szCs w:val="20"/>
         </w:rPr>
-        <w:t xml:space="preserve">have a combination of one to </w:t>
-      </w:r>
-      <w:r>
-        <w:rPr>
-          <w:sz w:val="20"/>
-          <w:szCs w:val="20"/>
-        </w:rPr>
-        <w:lastRenderedPageBreak/>
-        <w:t>three lanes</w:t>
+        <w:t>have a combination of one to three lanes</w:t>
       </w:r>
       <w:r>
         <w:rPr>

</xml_diff>

<commit_message>
Finished Naive Implementation Writeup
</commit_message>
<xml_diff>
--- a/ats_an_autonomous_traffic_simulation.docx
+++ b/ats_an_autonomous_traffic_simulation.docx
@@ -297,7 +297,16 @@
           <w:sz w:val="20"/>
           <w:szCs w:val="20"/>
         </w:rPr>
-        <w:t>), a discrete-event simulation built upon the open source ROSS framework</w:t>
+        <w:t xml:space="preserve">), a discrete-event simulation built upon the open source ROSS </w:t>
+      </w:r>
+      <w:proofErr w:type="gramStart"/>
+      <w:r>
+        <w:rPr>
+          <w:b/>
+          <w:sz w:val="20"/>
+          <w:szCs w:val="20"/>
+        </w:rPr>
+        <w:t>framework</w:t>
       </w:r>
       <w:r>
         <w:rPr>
@@ -306,7 +315,17 @@
           <w:szCs w:val="20"/>
           <w:vertAlign w:val="superscript"/>
         </w:rPr>
-        <w:t>(1)</w:t>
+        <w:t>(</w:t>
+      </w:r>
+      <w:proofErr w:type="gramEnd"/>
+      <w:r>
+        <w:rPr>
+          <w:b/>
+          <w:sz w:val="20"/>
+          <w:szCs w:val="20"/>
+          <w:vertAlign w:val="superscript"/>
+        </w:rPr>
+        <w:t>1)</w:t>
       </w:r>
       <w:r>
         <w:rPr>
@@ -788,6 +807,24 @@
         </w:rPr>
         <w:t>, wrote up this paper</w:t>
       </w:r>
+    </w:p>
+    <w:p>
+      <w:pPr>
+        <w:pStyle w:val="NoSpacing"/>
+        <w:rPr>
+          <w:sz w:val="20"/>
+          <w:szCs w:val="20"/>
+        </w:rPr>
+      </w:pPr>
+    </w:p>
+    <w:p>
+      <w:pPr>
+        <w:pStyle w:val="NoSpacing"/>
+        <w:rPr>
+          <w:sz w:val="20"/>
+          <w:szCs w:val="20"/>
+        </w:rPr>
+      </w:pPr>
     </w:p>
     <w:p>
       <w:pPr>
@@ -912,7 +949,15 @@
           <w:sz w:val="20"/>
           <w:szCs w:val="20"/>
         </w:rPr>
-        <w:t>Google’s Autonomous Vehicle</w:t>
+        <w:t xml:space="preserve">Google’s Autonomous </w:t>
+      </w:r>
+      <w:proofErr w:type="gramStart"/>
+      <w:r>
+        <w:rPr>
+          <w:sz w:val="20"/>
+          <w:szCs w:val="20"/>
+        </w:rPr>
+        <w:t>Vehicle</w:t>
       </w:r>
       <w:r>
         <w:rPr>
@@ -920,7 +965,16 @@
           <w:szCs w:val="20"/>
           <w:vertAlign w:val="superscript"/>
         </w:rPr>
-        <w:t>(2)</w:t>
+        <w:t>(</w:t>
+      </w:r>
+      <w:proofErr w:type="gramEnd"/>
+      <w:r>
+        <w:rPr>
+          <w:sz w:val="20"/>
+          <w:szCs w:val="20"/>
+          <w:vertAlign w:val="superscript"/>
+        </w:rPr>
+        <w:t>2)</w:t>
       </w:r>
     </w:p>
     <w:p>
@@ -952,7 +1006,23 @@
           <w:sz w:val="20"/>
           <w:szCs w:val="20"/>
         </w:rPr>
-        <w:t xml:space="preserve">One of the goals of autonomous vehicles is to </w:t>
+        <w:t xml:space="preserve">One of the goals of autonomous vehicles is </w:t>
+      </w:r>
+      <w:proofErr w:type="gramStart"/>
+      <w:r>
+        <w:rPr>
+          <w:sz w:val="20"/>
+          <w:szCs w:val="20"/>
+        </w:rPr>
+        <w:t>to</w:t>
+      </w:r>
+      <w:proofErr w:type="gramEnd"/>
+      <w:r>
+        <w:rPr>
+          <w:sz w:val="20"/>
+          <w:szCs w:val="20"/>
+        </w:rPr>
+        <w:t xml:space="preserve"> </w:t>
       </w:r>
       <w:r>
         <w:rPr>
@@ -1029,7 +1099,23 @@
           <w:sz w:val="20"/>
           <w:szCs w:val="20"/>
         </w:rPr>
-        <w:t>as the number of vehicles increases on a fixed world size and under the condition that in each intersection on the world, there exists a traffic light.</w:t>
+        <w:t xml:space="preserve">as the number of vehicles increases on a fixed world size and under the condition that in each intersection on the world, there </w:t>
+      </w:r>
+      <w:proofErr w:type="gramStart"/>
+      <w:r>
+        <w:rPr>
+          <w:sz w:val="20"/>
+          <w:szCs w:val="20"/>
+        </w:rPr>
+        <w:t>exists</w:t>
+      </w:r>
+      <w:proofErr w:type="gramEnd"/>
+      <w:r>
+        <w:rPr>
+          <w:sz w:val="20"/>
+          <w:szCs w:val="20"/>
+        </w:rPr>
+        <w:t xml:space="preserve"> a traffic light.</w:t>
       </w:r>
     </w:p>
     <w:p>
@@ -1100,7 +1186,6 @@
           <w:sz w:val="24"/>
           <w:szCs w:val="24"/>
         </w:rPr>
-        <w:lastRenderedPageBreak/>
         <w:t xml:space="preserve">II </w:t>
       </w:r>
       <w:r>
@@ -1910,7 +1995,15 @@
           <w:sz w:val="20"/>
           <w:szCs w:val="20"/>
         </w:rPr>
-        <w:t>simulation provided as part of ROSS</w:t>
+        <w:t xml:space="preserve">simulation provided as part of </w:t>
+      </w:r>
+      <w:proofErr w:type="gramStart"/>
+      <w:r>
+        <w:rPr>
+          <w:sz w:val="20"/>
+          <w:szCs w:val="20"/>
+        </w:rPr>
+        <w:t>ROSS</w:t>
       </w:r>
       <w:r>
         <w:rPr>
@@ -1918,7 +2011,16 @@
           <w:szCs w:val="20"/>
           <w:vertAlign w:val="superscript"/>
         </w:rPr>
-        <w:t>(3)</w:t>
+        <w:t>(</w:t>
+      </w:r>
+      <w:proofErr w:type="gramEnd"/>
+      <w:r>
+        <w:rPr>
+          <w:sz w:val="20"/>
+          <w:szCs w:val="20"/>
+          <w:vertAlign w:val="superscript"/>
+        </w:rPr>
+        <w:t>3)</w:t>
       </w:r>
       <w:r>
         <w:rPr>
@@ -1974,6 +2076,7 @@
         </w:rPr>
         <w:t xml:space="preserve">These events are: 1) </w:t>
       </w:r>
+      <w:proofErr w:type="spellStart"/>
       <w:r>
         <w:rPr>
           <w:b/>
@@ -1982,6 +2085,7 @@
         </w:rPr>
         <w:t>light_change</w:t>
       </w:r>
+      <w:proofErr w:type="spellEnd"/>
       <w:r>
         <w:rPr>
           <w:sz w:val="20"/>
@@ -1989,6 +2093,7 @@
         </w:rPr>
         <w:t xml:space="preserve"> (when does a light change?); 2) </w:t>
       </w:r>
+      <w:proofErr w:type="spellStart"/>
       <w:r>
         <w:rPr>
           <w:b/>
@@ -1997,6 +2102,7 @@
         </w:rPr>
         <w:t>car_arrives</w:t>
       </w:r>
+      <w:proofErr w:type="spellEnd"/>
       <w:r>
         <w:rPr>
           <w:sz w:val="20"/>
@@ -2012,6 +2118,7 @@
         </w:rPr>
         <w:t xml:space="preserve">) </w:t>
       </w:r>
+      <w:proofErr w:type="spellStart"/>
       <w:r>
         <w:rPr>
           <w:b/>
@@ -2020,6 +2127,7 @@
         </w:rPr>
         <w:t>car_departs</w:t>
       </w:r>
+      <w:proofErr w:type="spellEnd"/>
       <w:r>
         <w:rPr>
           <w:sz w:val="20"/>
@@ -2109,16 +2217,35 @@
           <w:szCs w:val="20"/>
         </w:rPr>
       </w:pPr>
+    </w:p>
+    <w:p>
+      <w:pPr>
+        <w:pStyle w:val="NoSpacing"/>
+        <w:rPr>
+          <w:sz w:val="20"/>
+          <w:szCs w:val="20"/>
+        </w:rPr>
+      </w:pPr>
+    </w:p>
+    <w:p>
+      <w:pPr>
+        <w:pStyle w:val="NoSpacing"/>
+        <w:rPr>
+          <w:sz w:val="20"/>
+          <w:szCs w:val="20"/>
+        </w:rPr>
+      </w:pPr>
       <w:r>
         <w:rPr>
           <w:noProof/>
           <w:sz w:val="20"/>
           <w:szCs w:val="20"/>
         </w:rPr>
+        <w:lastRenderedPageBreak/>
         <w:drawing>
-          <wp:inline distT="0" distB="0" distL="0" distR="0" wp14:anchorId="1A756568" wp14:editId="5C979636">
-            <wp:extent cx="3193720" cy="1584960"/>
-            <wp:effectExtent l="0" t="0" r="6985" b="0"/>
+          <wp:inline distT="0" distB="0" distL="0" distR="0" wp14:anchorId="1A756568" wp14:editId="1A72E28A">
+            <wp:extent cx="3187579" cy="2615184"/>
+            <wp:effectExtent l="0" t="0" r="0" b="0"/>
             <wp:docPr id="5" name="Picture 5" descr="C:\Users\pongb\Documents\software\autonomous-traffic-simulator\images\figure_4_state_diagram_light_events.png"/>
             <wp:cNvGraphicFramePr>
               <a:graphicFrameLocks xmlns:a="http://schemas.openxmlformats.org/drawingml/2006/main" noChangeAspect="1"/>
@@ -2148,7 +2275,7 @@
                   <pic:spPr bwMode="auto">
                     <a:xfrm>
                       <a:off x="0" y="0"/>
-                      <a:ext cx="3193720" cy="1584960"/>
+                      <a:ext cx="3193720" cy="2620222"/>
                     </a:xfrm>
                     <a:prstGeom prst="rect">
                       <a:avLst/>
@@ -2181,7 +2308,6 @@
           <w:sz w:val="20"/>
           <w:szCs w:val="20"/>
         </w:rPr>
-        <w:lastRenderedPageBreak/>
         <w:t>Figure</w:t>
       </w:r>
       <w:r>
@@ -2227,6 +2353,17 @@
     <w:p>
       <w:pPr>
         <w:pStyle w:val="NoSpacing"/>
+        <w:jc w:val="center"/>
+        <w:rPr>
+          <w:b/>
+          <w:sz w:val="20"/>
+          <w:szCs w:val="20"/>
+        </w:rPr>
+      </w:pPr>
+    </w:p>
+    <w:p>
+      <w:pPr>
+        <w:pStyle w:val="NoSpacing"/>
         <w:rPr>
           <w:sz w:val="20"/>
           <w:szCs w:val="20"/>
@@ -2495,6 +2632,8 @@
           <w:szCs w:val="20"/>
         </w:rPr>
       </w:pPr>
+      <w:bookmarkStart w:id="6" w:name="_GoBack"/>
+      <w:bookmarkEnd w:id="6"/>
     </w:p>
     <w:p>
       <w:pPr>
@@ -2605,7 +2744,15 @@
           <w:sz w:val="20"/>
           <w:szCs w:val="20"/>
         </w:rPr>
-        <w:t xml:space="preserve"> optimally and</w:t>
+        <w:t xml:space="preserve"> </w:t>
+      </w:r>
+      <w:r>
+        <w:rPr>
+          <w:sz w:val="20"/>
+          <w:szCs w:val="20"/>
+        </w:rPr>
+        <w:lastRenderedPageBreak/>
+        <w:t>optimally and</w:t>
       </w:r>
       <w:r>
         <w:rPr>
@@ -2650,6 +2797,7 @@
         </w:rPr>
         <w:t xml:space="preserve">; 2) </w:t>
       </w:r>
+      <w:proofErr w:type="spellStart"/>
       <w:r>
         <w:rPr>
           <w:b/>
@@ -2658,6 +2806,7 @@
         </w:rPr>
         <w:t>move_up</w:t>
       </w:r>
+      <w:proofErr w:type="spellEnd"/>
       <w:r>
         <w:rPr>
           <w:sz w:val="20"/>
@@ -2665,6 +2814,7 @@
         </w:rPr>
         <w:t xml:space="preserve">; 3) </w:t>
       </w:r>
+      <w:proofErr w:type="spellStart"/>
       <w:r>
         <w:rPr>
           <w:b/>
@@ -2673,6 +2823,7 @@
         </w:rPr>
         <w:t>enter_intersection</w:t>
       </w:r>
+      <w:proofErr w:type="spellEnd"/>
       <w:r>
         <w:rPr>
           <w:sz w:val="20"/>
@@ -2805,6 +2956,7 @@
         </w:rPr>
         <w:t xml:space="preserve">next schedules an </w:t>
       </w:r>
+      <w:proofErr w:type="spellStart"/>
       <w:r>
         <w:rPr>
           <w:i/>
@@ -2813,6 +2965,7 @@
         </w:rPr>
         <w:t>enter_intersection</w:t>
       </w:r>
+      <w:proofErr w:type="spellEnd"/>
       <w:r>
         <w:rPr>
           <w:sz w:val="20"/>
@@ -2916,6 +3069,7 @@
         </w:rPr>
         <w:t xml:space="preserve">the fourth event, </w:t>
       </w:r>
+      <w:proofErr w:type="spellStart"/>
       <w:r>
         <w:rPr>
           <w:i/>
@@ -2924,34 +3078,59 @@
         </w:rPr>
         <w:t>move_up</w:t>
       </w:r>
-      <w:r>
-        <w:rPr>
-          <w:sz w:val="20"/>
-          <w:szCs w:val="20"/>
-        </w:rPr>
-        <w:t xml:space="preserve"> is scheduled.  Move_up </w:t>
-      </w:r>
-      <w:r>
-        <w:rPr>
-          <w:sz w:val="20"/>
-          <w:szCs w:val="20"/>
-        </w:rPr>
-        <w:t xml:space="preserve">calculates the amount of time the car will </w:t>
-      </w:r>
-      <w:r>
-        <w:rPr>
-          <w:sz w:val="20"/>
-          <w:szCs w:val="20"/>
-        </w:rPr>
-        <w:lastRenderedPageBreak/>
-        <w:t xml:space="preserve">spend waiting in line until it is </w:t>
-      </w:r>
-      <w:r>
-        <w:rPr>
-          <w:sz w:val="20"/>
-          <w:szCs w:val="20"/>
-        </w:rPr>
-        <w:t xml:space="preserve">at the front of the line.  AVEH will continue to schedule move_up </w:t>
+      <w:proofErr w:type="spellEnd"/>
+      <w:r>
+        <w:rPr>
+          <w:sz w:val="20"/>
+          <w:szCs w:val="20"/>
+        </w:rPr>
+        <w:t xml:space="preserve"> is scheduled.  </w:t>
+      </w:r>
+      <w:proofErr w:type="spellStart"/>
+      <w:r>
+        <w:rPr>
+          <w:sz w:val="20"/>
+          <w:szCs w:val="20"/>
+        </w:rPr>
+        <w:t>Move_up</w:t>
+      </w:r>
+      <w:proofErr w:type="spellEnd"/>
+      <w:r>
+        <w:rPr>
+          <w:sz w:val="20"/>
+          <w:szCs w:val="20"/>
+        </w:rPr>
+        <w:t xml:space="preserve"> </w:t>
+      </w:r>
+      <w:r>
+        <w:rPr>
+          <w:sz w:val="20"/>
+          <w:szCs w:val="20"/>
+        </w:rPr>
+        <w:t xml:space="preserve">calculates the amount of time the car will spend waiting in line until it is </w:t>
+      </w:r>
+      <w:r>
+        <w:rPr>
+          <w:sz w:val="20"/>
+          <w:szCs w:val="20"/>
+        </w:rPr>
+        <w:t xml:space="preserve">at the front of the line.  AVEH will continue to schedule </w:t>
+      </w:r>
+      <w:proofErr w:type="spellStart"/>
+      <w:r>
+        <w:rPr>
+          <w:sz w:val="20"/>
+          <w:szCs w:val="20"/>
+        </w:rPr>
+        <w:t>move_up</w:t>
+      </w:r>
+      <w:proofErr w:type="spellEnd"/>
+      <w:r>
+        <w:rPr>
+          <w:sz w:val="20"/>
+          <w:szCs w:val="20"/>
+        </w:rPr>
+        <w:t xml:space="preserve"> </w:t>
       </w:r>
       <w:r>
         <w:rPr>
@@ -3032,8 +3211,8 @@
           <w:szCs w:val="20"/>
         </w:rPr>
         <w:drawing>
-          <wp:inline distT="0" distB="0" distL="0" distR="0" wp14:anchorId="6731ADFE" wp14:editId="69EC5F6A">
-            <wp:extent cx="3291840" cy="1303390"/>
+          <wp:inline distT="0" distB="0" distL="0" distR="0" wp14:anchorId="6731ADFE" wp14:editId="1E790FDD">
+            <wp:extent cx="3291840" cy="2057400"/>
             <wp:effectExtent l="0" t="0" r="3810" b="0"/>
             <wp:docPr id="6" name="Picture 6" descr="C:\Users\pongb\Documents\software\autonomous-traffic-simulator\images\figure_5_state_diagram_AVEH.png"/>
             <wp:cNvGraphicFramePr>
@@ -3064,7 +3243,7 @@
                   <pic:spPr bwMode="auto">
                     <a:xfrm>
                       <a:off x="0" y="0"/>
-                      <a:ext cx="3299698" cy="1306501"/>
+                      <a:ext cx="3299698" cy="2062311"/>
                     </a:xfrm>
                     <a:prstGeom prst="rect">
                       <a:avLst/>
@@ -3164,6 +3343,26 @@
     <w:p>
       <w:pPr>
         <w:pStyle w:val="NoSpacing"/>
+        <w:jc w:val="center"/>
+        <w:rPr>
+          <w:sz w:val="20"/>
+          <w:szCs w:val="20"/>
+        </w:rPr>
+      </w:pPr>
+    </w:p>
+    <w:p>
+      <w:pPr>
+        <w:pStyle w:val="NoSpacing"/>
+        <w:jc w:val="center"/>
+        <w:rPr>
+          <w:sz w:val="20"/>
+          <w:szCs w:val="20"/>
+        </w:rPr>
+      </w:pPr>
+    </w:p>
+    <w:p>
+      <w:pPr>
+        <w:pStyle w:val="NoSpacing"/>
         <w:rPr>
           <w:sz w:val="20"/>
           <w:szCs w:val="20"/>
@@ -3181,7 +3380,23 @@
           <w:sz w:val="20"/>
           <w:szCs w:val="20"/>
         </w:rPr>
-        <w:t xml:space="preserve">By default, the enter_intersection event performs a round-robin </w:t>
+        <w:t xml:space="preserve">By default, the </w:t>
+      </w:r>
+      <w:proofErr w:type="spellStart"/>
+      <w:r>
+        <w:rPr>
+          <w:sz w:val="20"/>
+          <w:szCs w:val="20"/>
+        </w:rPr>
+        <w:t>enter_intersection</w:t>
+      </w:r>
+      <w:proofErr w:type="spellEnd"/>
+      <w:r>
+        <w:rPr>
+          <w:sz w:val="20"/>
+          <w:szCs w:val="20"/>
+        </w:rPr>
+        <w:t xml:space="preserve"> event performs a round-robin </w:t>
       </w:r>
       <w:r>
         <w:rPr>
@@ -3246,12 +3461,21 @@
         </w:rPr>
         <w:t xml:space="preserve">in the </w:t>
       </w:r>
-      <w:r>
-        <w:rPr>
-          <w:sz w:val="20"/>
-          <w:szCs w:val="20"/>
-        </w:rPr>
-        <w:t xml:space="preserve">enter_intersection event, AVEH </w:t>
+      <w:proofErr w:type="spellStart"/>
+      <w:r>
+        <w:rPr>
+          <w:sz w:val="20"/>
+          <w:szCs w:val="20"/>
+        </w:rPr>
+        <w:t>enter_intersection</w:t>
+      </w:r>
+      <w:proofErr w:type="spellEnd"/>
+      <w:r>
+        <w:rPr>
+          <w:sz w:val="20"/>
+          <w:szCs w:val="20"/>
+        </w:rPr>
+        <w:t xml:space="preserve"> event, AVEH </w:t>
       </w:r>
       <w:r>
         <w:rPr>
@@ -3265,7 +3489,15 @@
           <w:sz w:val="20"/>
           <w:szCs w:val="20"/>
         </w:rPr>
-        <w:t xml:space="preserve">cars are in the opposite directions.  </w:t>
+        <w:t xml:space="preserve">cars are in the opposite </w:t>
+      </w:r>
+      <w:r>
+        <w:rPr>
+          <w:sz w:val="20"/>
+          <w:szCs w:val="20"/>
+        </w:rPr>
+        <w:lastRenderedPageBreak/>
+        <w:t xml:space="preserve">directions.  </w:t>
       </w:r>
       <w:r>
         <w:rPr>
@@ -3311,15 +3543,6 @@
         </w:rPr>
         <w:t>enter the intersection.</w:t>
       </w:r>
-    </w:p>
-    <w:p>
-      <w:pPr>
-        <w:pStyle w:val="NoSpacing"/>
-        <w:rPr>
-          <w:sz w:val="20"/>
-          <w:szCs w:val="20"/>
-        </w:rPr>
-      </w:pPr>
     </w:p>
     <w:p>
       <w:pPr>
@@ -3458,6 +3681,7 @@
           <w:sz w:val="20"/>
           <w:szCs w:val="20"/>
         </w:rPr>
+        <w:lastRenderedPageBreak/>
         <w:tab/>
         <w:t xml:space="preserve">In Figure 6, </w:t>
       </w:r>
@@ -3466,7 +3690,57 @@
           <w:sz w:val="20"/>
           <w:szCs w:val="20"/>
         </w:rPr>
-        <w:t>since there are no cars arriving in either the east-west or south left-turn directions, multiple cars will schedule event_intersection events and proceed across the intersection.</w:t>
+        <w:t xml:space="preserve">since there are no cars arriving in either the east-west or south left-turn directions, </w:t>
+      </w:r>
+    </w:p>
+    <w:p>
+      <w:pPr>
+        <w:pStyle w:val="NoSpacing"/>
+        <w:rPr>
+          <w:sz w:val="20"/>
+          <w:szCs w:val="20"/>
+        </w:rPr>
+      </w:pPr>
+    </w:p>
+    <w:p>
+      <w:pPr>
+        <w:pStyle w:val="NoSpacing"/>
+        <w:rPr>
+          <w:sz w:val="20"/>
+          <w:szCs w:val="20"/>
+        </w:rPr>
+      </w:pPr>
+      <w:proofErr w:type="gramStart"/>
+      <w:r>
+        <w:rPr>
+          <w:sz w:val="20"/>
+          <w:szCs w:val="20"/>
+        </w:rPr>
+        <w:t>multiple</w:t>
+      </w:r>
+      <w:proofErr w:type="gramEnd"/>
+      <w:r>
+        <w:rPr>
+          <w:sz w:val="20"/>
+          <w:szCs w:val="20"/>
+        </w:rPr>
+        <w:t xml:space="preserve"> cars will schedule </w:t>
+      </w:r>
+      <w:proofErr w:type="spellStart"/>
+      <w:r>
+        <w:rPr>
+          <w:sz w:val="20"/>
+          <w:szCs w:val="20"/>
+        </w:rPr>
+        <w:t>event_intersection</w:t>
+      </w:r>
+      <w:proofErr w:type="spellEnd"/>
+      <w:r>
+        <w:rPr>
+          <w:sz w:val="20"/>
+          <w:szCs w:val="20"/>
+        </w:rPr>
+        <w:t xml:space="preserve"> events and proceed across the intersection.</w:t>
       </w:r>
     </w:p>
     <w:p>
@@ -3537,7 +3811,6 @@
           <w:sz w:val="20"/>
           <w:szCs w:val="20"/>
         </w:rPr>
-        <w:lastRenderedPageBreak/>
         <w:tab/>
         <w:t xml:space="preserve">By using these optimizations, our team would like to see if </w:t>
       </w:r>
@@ -4657,6 +4930,7 @@
           <w:sz w:val="20"/>
           <w:szCs w:val="20"/>
         </w:rPr>
+        <w:lastRenderedPageBreak/>
         <w:tab/>
         <w:t>We performed a strong – scaling analysis whereby our world is a grid of 128 x 128 units and cars randomly spawn in the world but share a common ending destination coordinate point.</w:t>
       </w:r>
@@ -4718,7 +4992,31 @@
           <w:sz w:val="20"/>
           <w:szCs w:val="20"/>
         </w:rPr>
-        <w:t>Figure 7 and Table 1</w:t>
+        <w:t>Figure 7</w:t>
+      </w:r>
+      <w:r>
+        <w:rPr>
+          <w:b/>
+          <w:sz w:val="20"/>
+          <w:szCs w:val="20"/>
+        </w:rPr>
+        <w:t>, Figure 8</w:t>
+      </w:r>
+      <w:r>
+        <w:rPr>
+          <w:b/>
+          <w:sz w:val="20"/>
+          <w:szCs w:val="20"/>
+        </w:rPr>
+        <w:t>,</w:t>
+      </w:r>
+      <w:r>
+        <w:rPr>
+          <w:b/>
+          <w:sz w:val="20"/>
+          <w:szCs w:val="20"/>
+        </w:rPr>
+        <w:t xml:space="preserve"> and Table 1</w:t>
       </w:r>
       <w:r>
         <w:rPr>
@@ -4740,7 +5038,7 @@
           <w:sz w:val="20"/>
           <w:szCs w:val="20"/>
         </w:rPr>
-        <w:t xml:space="preserve"> (no AVEH and intersection optimization) simulation is shown.  </w:t>
+        <w:t xml:space="preserve"> </w:t>
       </w:r>
       <w:r>
         <w:rPr>
@@ -4748,7 +5046,21 @@
           <w:szCs w:val="20"/>
         </w:rPr>
         <w:lastRenderedPageBreak/>
-        <w:t>Table 1 additionally shows the data from our sequential tests.</w:t>
+        <w:t>(no AVEH and intersection optimization) simulation is shown.  Table 1 additi</w:t>
+      </w:r>
+      <w:r>
+        <w:rPr>
+          <w:sz w:val="20"/>
+          <w:szCs w:val="20"/>
+        </w:rPr>
+        <w:t>onally shows the data from our paralle</w:t>
+      </w:r>
+      <w:r>
+        <w:rPr>
+          <w:sz w:val="20"/>
+          <w:szCs w:val="20"/>
+        </w:rPr>
+        <w:t>l tests.</w:t>
       </w:r>
     </w:p>
     <w:p>
@@ -4795,17 +5107,95 @@
           <w:sz w:val="20"/>
           <w:szCs w:val="20"/>
         </w:rPr>
-        <w:t>the ending destination, while the</w:t>
-      </w:r>
-      <w:bookmarkStart w:id="6" w:name="_GoBack"/>
-      <w:bookmarkEnd w:id="6"/>
-      <w:r>
-        <w:rPr>
-          <w:sz w:val="20"/>
-          <w:szCs w:val="20"/>
-        </w:rPr>
-        <w:t xml:space="preserve"> entire simulation runs in 10.1064 seconds for the </w:t>
-      </w:r>
+        <w:t xml:space="preserve">the ending destination, while the entire simulation runs in 10.1064 seconds for the </w:t>
+      </w:r>
+      <w:r>
+        <w:rPr>
+          <w:sz w:val="20"/>
+          <w:szCs w:val="20"/>
+        </w:rPr>
+        <w:t xml:space="preserve">naïve sequential implementation.  </w:t>
+      </w:r>
+      <w:r>
+        <w:rPr>
+          <w:sz w:val="20"/>
+          <w:szCs w:val="20"/>
+        </w:rPr>
+        <w:t>The average runtime for the sequential run can be seen in Figure 7; the total simulation runtime for the sequential run can be viewed in Figure 8.</w:t>
+      </w:r>
+    </w:p>
+    <w:p>
+      <w:pPr>
+        <w:pStyle w:val="NoSpacing"/>
+        <w:rPr>
+          <w:sz w:val="20"/>
+          <w:szCs w:val="20"/>
+        </w:rPr>
+      </w:pPr>
+    </w:p>
+    <w:p>
+      <w:pPr>
+        <w:pStyle w:val="NoSpacing"/>
+        <w:rPr>
+          <w:sz w:val="20"/>
+          <w:szCs w:val="20"/>
+        </w:rPr>
+      </w:pPr>
+      <w:r>
+        <w:rPr>
+          <w:sz w:val="20"/>
+          <w:szCs w:val="20"/>
+        </w:rPr>
+        <w:t>However, as Figu</w:t>
+      </w:r>
+      <w:r>
+        <w:rPr>
+          <w:sz w:val="20"/>
+          <w:szCs w:val="20"/>
+        </w:rPr>
+        <w:t xml:space="preserve">re 1 indicates, in general, as the number of cores increases, the average car takes less </w:t>
+      </w:r>
+      <w:r>
+        <w:rPr>
+          <w:sz w:val="20"/>
+          <w:szCs w:val="20"/>
+        </w:rPr>
+        <w:t xml:space="preserve">time </w:t>
+      </w:r>
+      <w:r>
+        <w:rPr>
+          <w:sz w:val="20"/>
+          <w:szCs w:val="20"/>
+        </w:rPr>
+        <w:t>to reach the ending destination.</w:t>
+      </w:r>
+    </w:p>
+    <w:p>
+      <w:pPr>
+        <w:pStyle w:val="NoSpacing"/>
+        <w:rPr>
+          <w:sz w:val="20"/>
+          <w:szCs w:val="20"/>
+        </w:rPr>
+      </w:pPr>
+    </w:p>
+    <w:p>
+      <w:pPr>
+        <w:pStyle w:val="NoSpacing"/>
+        <w:rPr>
+          <w:sz w:val="20"/>
+          <w:szCs w:val="20"/>
+        </w:rPr>
+      </w:pPr>
+    </w:p>
+    <w:p>
+      <w:pPr>
+        <w:pStyle w:val="NoSpacing"/>
+        <w:rPr>
+          <w:sz w:val="20"/>
+          <w:szCs w:val="20"/>
+        </w:rPr>
+      </w:pPr>
     </w:p>
     <w:p>
       <w:pPr>
@@ -4831,150 +5221,13 @@
           <w:szCs w:val="20"/>
         </w:rPr>
       </w:pPr>
-    </w:p>
-    <w:p>
-      <w:pPr>
-        <w:pStyle w:val="NoSpacing"/>
-        <w:rPr>
-          <w:sz w:val="20"/>
-          <w:szCs w:val="20"/>
-        </w:rPr>
-      </w:pPr>
-    </w:p>
-    <w:p>
-      <w:pPr>
-        <w:pStyle w:val="NoSpacing"/>
-        <w:rPr>
-          <w:sz w:val="20"/>
-          <w:szCs w:val="20"/>
-        </w:rPr>
-      </w:pPr>
-    </w:p>
-    <w:p>
-      <w:pPr>
-        <w:pStyle w:val="NoSpacing"/>
-        <w:rPr>
-          <w:sz w:val="20"/>
-          <w:szCs w:val="20"/>
-        </w:rPr>
-      </w:pPr>
-    </w:p>
-    <w:p>
-      <w:pPr>
-        <w:pStyle w:val="NoSpacing"/>
-        <w:rPr>
-          <w:sz w:val="20"/>
-          <w:szCs w:val="20"/>
-        </w:rPr>
-      </w:pPr>
-    </w:p>
-    <w:p>
-      <w:pPr>
-        <w:pStyle w:val="NoSpacing"/>
-        <w:rPr>
-          <w:sz w:val="20"/>
-          <w:szCs w:val="20"/>
-        </w:rPr>
-      </w:pPr>
-    </w:p>
-    <w:p>
-      <w:pPr>
-        <w:pStyle w:val="NoSpacing"/>
-        <w:rPr>
-          <w:sz w:val="20"/>
-          <w:szCs w:val="20"/>
-        </w:rPr>
-      </w:pPr>
-    </w:p>
-    <w:p>
-      <w:pPr>
-        <w:pStyle w:val="NoSpacing"/>
-        <w:rPr>
-          <w:sz w:val="20"/>
-          <w:szCs w:val="20"/>
-        </w:rPr>
-      </w:pPr>
-    </w:p>
-    <w:p>
-      <w:pPr>
-        <w:pStyle w:val="NoSpacing"/>
-        <w:rPr>
-          <w:sz w:val="20"/>
-          <w:szCs w:val="20"/>
-        </w:rPr>
-      </w:pPr>
-    </w:p>
-    <w:p>
-      <w:pPr>
-        <w:pStyle w:val="NoSpacing"/>
-        <w:rPr>
-          <w:sz w:val="20"/>
-          <w:szCs w:val="20"/>
-        </w:rPr>
-      </w:pPr>
-    </w:p>
-    <w:p>
-      <w:pPr>
-        <w:pStyle w:val="NoSpacing"/>
-        <w:rPr>
-          <w:sz w:val="20"/>
-          <w:szCs w:val="20"/>
-        </w:rPr>
-      </w:pPr>
-    </w:p>
-    <w:p>
-      <w:pPr>
-        <w:pStyle w:val="NoSpacing"/>
-        <w:rPr>
-          <w:sz w:val="20"/>
-          <w:szCs w:val="20"/>
-        </w:rPr>
-      </w:pPr>
-    </w:p>
-    <w:p>
-      <w:pPr>
-        <w:pStyle w:val="NoSpacing"/>
-        <w:rPr>
-          <w:sz w:val="20"/>
-          <w:szCs w:val="20"/>
-        </w:rPr>
-      </w:pPr>
-    </w:p>
-    <w:p>
-      <w:pPr>
-        <w:pStyle w:val="NoSpacing"/>
-        <w:rPr>
-          <w:sz w:val="20"/>
-          <w:szCs w:val="20"/>
-        </w:rPr>
-      </w:pPr>
-    </w:p>
-    <w:p>
-      <w:pPr>
-        <w:pStyle w:val="NoSpacing"/>
-        <w:rPr>
-          <w:sz w:val="20"/>
-          <w:szCs w:val="20"/>
-        </w:rPr>
-      </w:pPr>
-    </w:p>
-    <w:p>
-      <w:pPr>
-        <w:pStyle w:val="NoSpacing"/>
-        <w:rPr>
-          <w:sz w:val="20"/>
-          <w:szCs w:val="20"/>
-        </w:rPr>
-      </w:pPr>
-    </w:p>
-    <w:p>
-      <w:pPr>
-        <w:pStyle w:val="NoSpacing"/>
-        <w:rPr>
-          <w:sz w:val="20"/>
-          <w:szCs w:val="20"/>
-        </w:rPr>
-      </w:pPr>
+      <w:r>
+        <w:rPr>
+          <w:sz w:val="20"/>
+          <w:szCs w:val="20"/>
+        </w:rPr>
+        <w:tab/>
+      </w:r>
     </w:p>
     <w:p>
       <w:pPr>
@@ -5077,8 +5330,128 @@
       <w:pPr>
         <w:pStyle w:val="NoSpacing"/>
         <w:rPr>
-          <w:sz w:val="24"/>
-          <w:szCs w:val="24"/>
+          <w:sz w:val="20"/>
+          <w:szCs w:val="20"/>
+        </w:rPr>
+        <w:sectPr>
+          <w:type w:val="continuous"/>
+          <w:pgSz w:w="12240" w:h="15840"/>
+          <w:pgMar w:top="1440" w:right="1440" w:bottom="1440" w:left="1440" w:header="720" w:footer="720" w:gutter="0"/>
+          <w:cols w:space="720"/>
+          <w:docGrid w:linePitch="360"/>
+        </w:sectPr>
+      </w:pPr>
+      <w:r>
+        <w:rPr>
+          <w:noProof/>
+        </w:rPr>
+        <w:lastRenderedPageBreak/>
+        <w:drawing>
+          <wp:inline distT="0" distB="0" distL="0" distR="0" wp14:anchorId="265362D3" wp14:editId="4FA34608">
+            <wp:extent cx="6419088" cy="2404872"/>
+            <wp:effectExtent l="0" t="0" r="20320" b="14605"/>
+            <wp:docPr id="4" name="Chart 4"/>
+            <wp:cNvGraphicFramePr/>
+            <a:graphic xmlns:a="http://schemas.openxmlformats.org/drawingml/2006/main">
+              <a:graphicData uri="http://schemas.openxmlformats.org/drawingml/2006/chart">
+                <c:chart xmlns:c="http://schemas.openxmlformats.org/drawingml/2006/chart" xmlns:r="http://schemas.openxmlformats.org/officeDocument/2006/relationships" r:id="rId11"/>
+              </a:graphicData>
+            </a:graphic>
+          </wp:inline>
+        </w:drawing>
+      </w:r>
+    </w:p>
+    <w:p>
+      <w:pPr>
+        <w:pStyle w:val="NoSpacing"/>
+        <w:jc w:val="center"/>
+        <w:rPr>
+          <w:sz w:val="20"/>
+          <w:szCs w:val="20"/>
+        </w:rPr>
+      </w:pPr>
+      <w:r>
+        <w:rPr>
+          <w:b/>
+          <w:sz w:val="20"/>
+          <w:szCs w:val="20"/>
+        </w:rPr>
+        <w:lastRenderedPageBreak/>
+        <w:t xml:space="preserve">Figure 7 </w:t>
+      </w:r>
+      <w:r>
+        <w:rPr>
+          <w:sz w:val="20"/>
+          <w:szCs w:val="20"/>
+        </w:rPr>
+        <w:t xml:space="preserve">- </w:t>
+      </w:r>
+      <w:r>
+        <w:rPr>
+          <w:sz w:val="20"/>
+          <w:szCs w:val="20"/>
+        </w:rPr>
+        <w:t xml:space="preserve">Naïve Sequential Run – Average time a car spends traveling to </w:t>
+      </w:r>
+    </w:p>
+    <w:p>
+      <w:pPr>
+        <w:pStyle w:val="NoSpacing"/>
+        <w:jc w:val="center"/>
+        <w:rPr>
+          <w:sz w:val="20"/>
+          <w:szCs w:val="20"/>
+        </w:rPr>
+      </w:pPr>
+      <w:r>
+        <w:rPr>
+          <w:sz w:val="20"/>
+          <w:szCs w:val="20"/>
+        </w:rPr>
+        <w:t>Its ending destination</w:t>
+      </w:r>
+    </w:p>
+    <w:p>
+      <w:pPr>
+        <w:pStyle w:val="NoSpacing"/>
+        <w:jc w:val="center"/>
+        <w:rPr>
+          <w:sz w:val="20"/>
+          <w:szCs w:val="20"/>
+        </w:rPr>
+        <w:sectPr>
+          <w:type w:val="continuous"/>
+          <w:pgSz w:w="12240" w:h="15840"/>
+          <w:pgMar w:top="1440" w:right="1440" w:bottom="1440" w:left="1440" w:header="720" w:footer="720" w:gutter="0"/>
+          <w:cols w:space="720"/>
+          <w:docGrid w:linePitch="360"/>
+        </w:sectPr>
+      </w:pPr>
+    </w:p>
+    <w:p>
+      <w:pPr>
+        <w:pStyle w:val="NoSpacing"/>
+        <w:rPr>
+          <w:sz w:val="20"/>
+          <w:szCs w:val="20"/>
+        </w:rPr>
+      </w:pPr>
+    </w:p>
+    <w:p>
+      <w:pPr>
+        <w:pStyle w:val="NoSpacing"/>
+        <w:rPr>
+          <w:sz w:val="20"/>
+          <w:szCs w:val="20"/>
+        </w:rPr>
+      </w:pPr>
+    </w:p>
+    <w:p>
+      <w:pPr>
+        <w:pStyle w:val="NoSpacing"/>
+        <w:rPr>
+          <w:sz w:val="20"/>
+          <w:szCs w:val="20"/>
         </w:rPr>
         <w:sectPr>
           <w:type w:val="continuous"/>
@@ -5093,80 +5466,651 @@
       <w:pPr>
         <w:pStyle w:val="NoSpacing"/>
         <w:rPr>
-          <w:sz w:val="24"/>
-          <w:szCs w:val="24"/>
-        </w:rPr>
-      </w:pPr>
-    </w:p>
-    <w:p>
-      <w:pPr>
-        <w:pStyle w:val="NoSpacing"/>
-        <w:rPr>
-          <w:sz w:val="24"/>
-          <w:szCs w:val="24"/>
-        </w:rPr>
-      </w:pPr>
-    </w:p>
-    <w:p>
-      <w:pPr>
-        <w:pStyle w:val="NoSpacing"/>
-        <w:rPr>
-          <w:sz w:val="24"/>
-          <w:szCs w:val="24"/>
-        </w:rPr>
-      </w:pPr>
-    </w:p>
-    <w:p>
-      <w:pPr>
-        <w:pStyle w:val="NoSpacing"/>
-        <w:rPr>
-          <w:sz w:val="24"/>
-          <w:szCs w:val="24"/>
-        </w:rPr>
-      </w:pPr>
-    </w:p>
-    <w:p>
-      <w:pPr>
-        <w:pStyle w:val="NoSpacing"/>
-        <w:rPr>
-          <w:sz w:val="24"/>
-          <w:szCs w:val="24"/>
-        </w:rPr>
-      </w:pPr>
-    </w:p>
-    <w:p>
-      <w:pPr>
-        <w:pStyle w:val="NoSpacing"/>
-        <w:rPr>
-          <w:sz w:val="24"/>
-          <w:szCs w:val="24"/>
-        </w:rPr>
-      </w:pPr>
-    </w:p>
-    <w:p>
-      <w:pPr>
-        <w:pStyle w:val="NoSpacing"/>
-        <w:rPr>
-          <w:sz w:val="24"/>
-          <w:szCs w:val="24"/>
-        </w:rPr>
-      </w:pPr>
-    </w:p>
-    <w:p>
-      <w:pPr>
-        <w:pStyle w:val="NoSpacing"/>
-        <w:rPr>
-          <w:sz w:val="24"/>
-          <w:szCs w:val="24"/>
-        </w:rPr>
-      </w:pPr>
-    </w:p>
-    <w:p>
-      <w:pPr>
-        <w:pStyle w:val="NoSpacing"/>
-        <w:rPr>
-          <w:sz w:val="24"/>
-          <w:szCs w:val="24"/>
+          <w:sz w:val="20"/>
+          <w:szCs w:val="20"/>
+        </w:rPr>
+      </w:pPr>
+      <w:r>
+        <w:rPr>
+          <w:noProof/>
+        </w:rPr>
+        <w:lastRenderedPageBreak/>
+        <w:drawing>
+          <wp:inline distT="0" distB="0" distL="0" distR="0" wp14:anchorId="4E83E4C0" wp14:editId="6F8D8856">
+            <wp:extent cx="6419088" cy="2871216"/>
+            <wp:effectExtent l="0" t="0" r="20320" b="24765"/>
+            <wp:docPr id="8" name="Chart 8"/>
+            <wp:cNvGraphicFramePr/>
+            <a:graphic xmlns:a="http://schemas.openxmlformats.org/drawingml/2006/main">
+              <a:graphicData uri="http://schemas.openxmlformats.org/drawingml/2006/chart">
+                <c:chart xmlns:c="http://schemas.openxmlformats.org/drawingml/2006/chart" xmlns:r="http://schemas.openxmlformats.org/officeDocument/2006/relationships" r:id="rId12"/>
+              </a:graphicData>
+            </a:graphic>
+          </wp:inline>
+        </w:drawing>
+      </w:r>
+    </w:p>
+    <w:p>
+      <w:pPr>
+        <w:pStyle w:val="NoSpacing"/>
+        <w:jc w:val="center"/>
+        <w:rPr>
+          <w:sz w:val="20"/>
+          <w:szCs w:val="20"/>
+        </w:rPr>
+        <w:sectPr>
+          <w:type w:val="continuous"/>
+          <w:pgSz w:w="12240" w:h="15840"/>
+          <w:pgMar w:top="1440" w:right="1440" w:bottom="1440" w:left="1440" w:header="720" w:footer="720" w:gutter="0"/>
+          <w:cols w:space="720"/>
+          <w:docGrid w:linePitch="360"/>
+        </w:sectPr>
+      </w:pPr>
+      <w:r>
+        <w:rPr>
+          <w:b/>
+          <w:sz w:val="20"/>
+          <w:szCs w:val="20"/>
+        </w:rPr>
+        <w:t xml:space="preserve">Figure 8 </w:t>
+      </w:r>
+      <w:r>
+        <w:rPr>
+          <w:sz w:val="20"/>
+          <w:szCs w:val="20"/>
+        </w:rPr>
+        <w:t>–</w:t>
+      </w:r>
+      <w:r>
+        <w:rPr>
+          <w:sz w:val="20"/>
+          <w:szCs w:val="20"/>
+        </w:rPr>
+        <w:t xml:space="preserve"> </w:t>
+      </w:r>
+      <w:r>
+        <w:rPr>
+          <w:sz w:val="20"/>
+          <w:szCs w:val="20"/>
+        </w:rPr>
+        <w:t>Naïve Sequential Run – Total Simulation Time</w:t>
+      </w:r>
+    </w:p>
+    <w:p>
+      <w:pPr>
+        <w:pStyle w:val="NoSpacing"/>
+        <w:rPr>
+          <w:sz w:val="20"/>
+          <w:szCs w:val="20"/>
+        </w:rPr>
+      </w:pPr>
+    </w:p>
+    <w:p>
+      <w:pPr>
+        <w:pStyle w:val="NoSpacing"/>
+        <w:rPr>
+          <w:sz w:val="20"/>
+          <w:szCs w:val="20"/>
+        </w:rPr>
+      </w:pPr>
+      <w:r>
+        <w:rPr>
+          <w:sz w:val="20"/>
+          <w:szCs w:val="20"/>
+        </w:rPr>
+        <w:tab/>
+      </w:r>
+      <w:r>
+        <w:rPr>
+          <w:sz w:val="20"/>
+          <w:szCs w:val="20"/>
+        </w:rPr>
+        <w:t xml:space="preserve">In </w:t>
+      </w:r>
+      <w:r>
+        <w:rPr>
+          <w:b/>
+          <w:sz w:val="20"/>
+          <w:szCs w:val="20"/>
+        </w:rPr>
+        <w:t>Figure 9</w:t>
+      </w:r>
+      <w:r>
+        <w:rPr>
+          <w:sz w:val="20"/>
+          <w:szCs w:val="20"/>
+        </w:rPr>
+        <w:t xml:space="preserve"> and </w:t>
+      </w:r>
+      <w:r>
+        <w:rPr>
+          <w:b/>
+          <w:sz w:val="20"/>
+          <w:szCs w:val="20"/>
+        </w:rPr>
+        <w:t>Figure 10</w:t>
+      </w:r>
+      <w:r>
+        <w:rPr>
+          <w:sz w:val="20"/>
+          <w:szCs w:val="20"/>
+        </w:rPr>
+        <w:t>,</w:t>
+      </w:r>
+      <w:r>
+        <w:rPr>
+          <w:sz w:val="20"/>
+          <w:szCs w:val="20"/>
+        </w:rPr>
+        <w:t xml:space="preserve"> </w:t>
+      </w:r>
+      <w:r>
+        <w:rPr>
+          <w:sz w:val="20"/>
+          <w:szCs w:val="20"/>
+        </w:rPr>
+        <w:t xml:space="preserve">our group’s </w:t>
+      </w:r>
+      <w:r>
+        <w:rPr>
+          <w:sz w:val="20"/>
+          <w:szCs w:val="20"/>
+        </w:rPr>
+        <w:t>naïve parallel are shown.</w:t>
+      </w:r>
+      <w:r>
+        <w:rPr>
+          <w:sz w:val="20"/>
+          <w:szCs w:val="20"/>
+        </w:rPr>
+        <w:t xml:space="preserve">  </w:t>
+      </w:r>
+    </w:p>
+    <w:p>
+      <w:pPr>
+        <w:pStyle w:val="NoSpacing"/>
+        <w:rPr>
+          <w:sz w:val="20"/>
+          <w:szCs w:val="20"/>
+        </w:rPr>
+      </w:pPr>
+    </w:p>
+    <w:p>
+      <w:pPr>
+        <w:pStyle w:val="NoSpacing"/>
+        <w:rPr>
+          <w:sz w:val="20"/>
+          <w:szCs w:val="20"/>
+        </w:rPr>
+      </w:pPr>
+      <w:r>
+        <w:rPr>
+          <w:sz w:val="20"/>
+          <w:szCs w:val="20"/>
+        </w:rPr>
+        <w:tab/>
+        <w:t xml:space="preserve">One of the more interesting points of discussion of </w:t>
+      </w:r>
+      <w:r>
+        <w:rPr>
+          <w:sz w:val="20"/>
+          <w:szCs w:val="20"/>
+        </w:rPr>
+        <w:t>the parallel implementation is that the average runtime per car increases as the number of cores rises from 64 to 256, then dramatically drops down.</w:t>
+      </w:r>
+      <w:r>
+        <w:rPr>
+          <w:sz w:val="20"/>
+          <w:szCs w:val="20"/>
+        </w:rPr>
+        <w:t xml:space="preserve">  Our team speculates </w:t>
+      </w:r>
+      <w:r>
+        <w:rPr>
+          <w:sz w:val="20"/>
+          <w:szCs w:val="20"/>
+        </w:rPr>
+        <w:t xml:space="preserve">that the reason behind this temporary increase is due to the MPI Sends/Receives utilized by ROSS.  Unfortunately, as ROSS handles the </w:t>
+      </w:r>
+      <w:proofErr w:type="spellStart"/>
+      <w:r>
+        <w:rPr>
+          <w:sz w:val="20"/>
+          <w:szCs w:val="20"/>
+        </w:rPr>
+        <w:t>interprocess</w:t>
+      </w:r>
+      <w:proofErr w:type="spellEnd"/>
+      <w:r>
+        <w:rPr>
+          <w:sz w:val="20"/>
+          <w:szCs w:val="20"/>
+        </w:rPr>
+        <w:t xml:space="preserve"> communicati</w:t>
+      </w:r>
+      <w:r>
+        <w:rPr>
+          <w:sz w:val="20"/>
+          <w:szCs w:val="20"/>
+        </w:rPr>
+        <w:t>on between MPI ranks, our team wa</w:t>
+      </w:r>
+      <w:r>
+        <w:rPr>
+          <w:sz w:val="20"/>
+          <w:szCs w:val="20"/>
+        </w:rPr>
+        <w:t xml:space="preserve">s not able </w:t>
+      </w:r>
+      <w:proofErr w:type="gramStart"/>
+      <w:r>
+        <w:rPr>
+          <w:sz w:val="20"/>
+          <w:szCs w:val="20"/>
+        </w:rPr>
+        <w:t>t</w:t>
+      </w:r>
+      <w:r>
+        <w:rPr>
+          <w:sz w:val="20"/>
+          <w:szCs w:val="20"/>
+        </w:rPr>
+        <w:t xml:space="preserve">o </w:t>
+      </w:r>
+      <w:r>
+        <w:rPr>
+          <w:sz w:val="20"/>
+          <w:szCs w:val="20"/>
+        </w:rPr>
+        <w:t>determi</w:t>
+      </w:r>
+      <w:r>
+        <w:rPr>
+          <w:sz w:val="20"/>
+          <w:szCs w:val="20"/>
+        </w:rPr>
+        <w:t>ne</w:t>
+      </w:r>
+      <w:proofErr w:type="gramEnd"/>
+      <w:r>
+        <w:rPr>
+          <w:sz w:val="20"/>
+          <w:szCs w:val="20"/>
+        </w:rPr>
+        <w:t xml:space="preserve"> nor provide actual hard-data to </w:t>
+      </w:r>
+      <w:proofErr w:type="spellStart"/>
+      <w:r>
+        <w:rPr>
+          <w:sz w:val="20"/>
+          <w:szCs w:val="20"/>
+        </w:rPr>
+        <w:t>backup</w:t>
+      </w:r>
+      <w:proofErr w:type="spellEnd"/>
+      <w:r>
+        <w:rPr>
+          <w:sz w:val="20"/>
+          <w:szCs w:val="20"/>
+        </w:rPr>
+        <w:t xml:space="preserve"> our speculation.  </w:t>
+      </w:r>
+      <w:r>
+        <w:rPr>
+          <w:sz w:val="20"/>
+          <w:szCs w:val="20"/>
+        </w:rPr>
+        <w:t xml:space="preserve">However, </w:t>
+      </w:r>
+      <w:r>
+        <w:rPr>
+          <w:sz w:val="20"/>
+          <w:szCs w:val="20"/>
+        </w:rPr>
+        <w:t xml:space="preserve">we came up with this conclusion after </w:t>
+      </w:r>
+      <w:r>
+        <w:rPr>
+          <w:sz w:val="20"/>
+          <w:szCs w:val="20"/>
+        </w:rPr>
+        <w:t xml:space="preserve">recalling that in prior homework assignments, </w:t>
+      </w:r>
+      <w:r>
+        <w:rPr>
+          <w:sz w:val="20"/>
+          <w:szCs w:val="20"/>
+        </w:rPr>
+        <w:t>the performance of other parallel applications is reduced at a certain number of cores</w:t>
+      </w:r>
+      <w:r>
+        <w:rPr>
+          <w:sz w:val="20"/>
+          <w:szCs w:val="20"/>
+        </w:rPr>
+        <w:t xml:space="preserve"> (in our naïve simulation, this number is 256 cores)</w:t>
+      </w:r>
+      <w:r>
+        <w:rPr>
+          <w:sz w:val="20"/>
+          <w:szCs w:val="20"/>
+        </w:rPr>
+        <w:t>.</w:t>
+      </w:r>
+      <w:r>
+        <w:rPr>
+          <w:sz w:val="20"/>
+          <w:szCs w:val="20"/>
+        </w:rPr>
+        <w:t xml:space="preserve">  In addition, our code for both the naïve implementation and the optimized implementation is a series of </w:t>
+      </w:r>
+      <w:r>
+        <w:rPr>
+          <w:i/>
+          <w:sz w:val="20"/>
+          <w:szCs w:val="20"/>
+        </w:rPr>
+        <w:t>if-blocks</w:t>
+      </w:r>
+      <w:r>
+        <w:rPr>
+          <w:sz w:val="20"/>
+          <w:szCs w:val="20"/>
+        </w:rPr>
+        <w:t xml:space="preserve">; </w:t>
+      </w:r>
+      <w:r>
+        <w:rPr>
+          <w:sz w:val="20"/>
+          <w:szCs w:val="20"/>
+        </w:rPr>
+        <w:t xml:space="preserve">thus, our team believes that </w:t>
+      </w:r>
+      <w:r>
+        <w:rPr>
+          <w:sz w:val="20"/>
+          <w:szCs w:val="20"/>
+        </w:rPr>
+        <w:t xml:space="preserve">the computation time is in constant </w:t>
+      </w:r>
+      <w:proofErr w:type="gramStart"/>
+      <w:r>
+        <w:rPr>
+          <w:sz w:val="20"/>
+          <w:szCs w:val="20"/>
+        </w:rPr>
+        <w:t>O(</w:t>
+      </w:r>
+      <w:proofErr w:type="gramEnd"/>
+      <w:r>
+        <w:rPr>
+          <w:sz w:val="20"/>
+          <w:szCs w:val="20"/>
+        </w:rPr>
+        <w:t>1) time.  As a result, the resulting time spent must be dedicated to ROSS’ internal MPI communication.</w:t>
+      </w:r>
+    </w:p>
+    <w:p>
+      <w:pPr>
+        <w:pStyle w:val="NoSpacing"/>
+        <w:rPr>
+          <w:sz w:val="20"/>
+          <w:szCs w:val="20"/>
+        </w:rPr>
+      </w:pPr>
+      <w:r>
+        <w:rPr>
+          <w:sz w:val="20"/>
+          <w:szCs w:val="20"/>
+        </w:rPr>
+        <w:tab/>
+      </w:r>
+    </w:p>
+    <w:p>
+      <w:pPr>
+        <w:pStyle w:val="NoSpacing"/>
+        <w:rPr>
+          <w:sz w:val="20"/>
+          <w:szCs w:val="20"/>
+        </w:rPr>
+      </w:pPr>
+      <w:r>
+        <w:rPr>
+          <w:sz w:val="20"/>
+          <w:szCs w:val="20"/>
+        </w:rPr>
+        <w:lastRenderedPageBreak/>
+        <w:tab/>
+      </w:r>
+      <w:r>
+        <w:rPr>
+          <w:sz w:val="20"/>
+          <w:szCs w:val="20"/>
+        </w:rPr>
+        <w:t xml:space="preserve">However, as the number of cores increases, the final runtime for the naïve parallel implementation is a stunning </w:t>
+      </w:r>
+      <w:r>
+        <w:rPr>
+          <w:sz w:val="20"/>
+          <w:szCs w:val="20"/>
+        </w:rPr>
+        <w:t>380.831 seconds for the average car.</w:t>
+      </w:r>
+    </w:p>
+    <w:p>
+      <w:pPr>
+        <w:pStyle w:val="NoSpacing"/>
+        <w:rPr>
+          <w:sz w:val="20"/>
+          <w:szCs w:val="20"/>
+        </w:rPr>
+      </w:pPr>
+    </w:p>
+    <w:p>
+      <w:pPr>
+        <w:pStyle w:val="NoSpacing"/>
+        <w:rPr>
+          <w:sz w:val="20"/>
+          <w:szCs w:val="20"/>
+        </w:rPr>
+      </w:pPr>
+      <w:r>
+        <w:rPr>
+          <w:sz w:val="20"/>
+          <w:szCs w:val="20"/>
+        </w:rPr>
+        <w:tab/>
+      </w:r>
+      <w:r>
+        <w:rPr>
+          <w:sz w:val="20"/>
+          <w:szCs w:val="20"/>
+        </w:rPr>
+        <w:t xml:space="preserve">Even though our team only used a maximum of 1024 cores, Figure 9’s </w:t>
+      </w:r>
+      <w:r>
+        <w:rPr>
+          <w:sz w:val="20"/>
+          <w:szCs w:val="20"/>
+        </w:rPr>
+        <w:t xml:space="preserve">trend seems to indicate that as </w:t>
+      </w:r>
+      <w:r>
+        <w:rPr>
+          <w:sz w:val="20"/>
+          <w:szCs w:val="20"/>
+        </w:rPr>
+        <w:t>the number of cores increases, the average car will have a decreased travel time.</w:t>
+      </w:r>
+    </w:p>
+    <w:p>
+      <w:pPr>
+        <w:pStyle w:val="NoSpacing"/>
+        <w:rPr>
+          <w:sz w:val="20"/>
+          <w:szCs w:val="20"/>
+        </w:rPr>
+      </w:pPr>
+    </w:p>
+    <w:p>
+      <w:pPr>
+        <w:pStyle w:val="NoSpacing"/>
+        <w:rPr>
+          <w:sz w:val="20"/>
+          <w:szCs w:val="20"/>
+        </w:rPr>
+      </w:pPr>
+    </w:p>
+    <w:p>
+      <w:pPr>
+        <w:pStyle w:val="NoSpacing"/>
+        <w:rPr>
+          <w:sz w:val="20"/>
+          <w:szCs w:val="20"/>
+        </w:rPr>
+      </w:pPr>
+    </w:p>
+    <w:p>
+      <w:pPr>
+        <w:pStyle w:val="NoSpacing"/>
+        <w:rPr>
+          <w:sz w:val="20"/>
+          <w:szCs w:val="20"/>
+        </w:rPr>
+      </w:pPr>
+    </w:p>
+    <w:p>
+      <w:pPr>
+        <w:pStyle w:val="NoSpacing"/>
+        <w:rPr>
+          <w:sz w:val="20"/>
+          <w:szCs w:val="20"/>
+        </w:rPr>
+      </w:pPr>
+    </w:p>
+    <w:p>
+      <w:pPr>
+        <w:pStyle w:val="NoSpacing"/>
+        <w:rPr>
+          <w:sz w:val="20"/>
+          <w:szCs w:val="20"/>
+        </w:rPr>
+      </w:pPr>
+    </w:p>
+    <w:p>
+      <w:pPr>
+        <w:pStyle w:val="NoSpacing"/>
+        <w:rPr>
+          <w:sz w:val="20"/>
+          <w:szCs w:val="20"/>
+        </w:rPr>
+      </w:pPr>
+    </w:p>
+    <w:p>
+      <w:pPr>
+        <w:pStyle w:val="NoSpacing"/>
+        <w:rPr>
+          <w:sz w:val="20"/>
+          <w:szCs w:val="20"/>
+        </w:rPr>
+      </w:pPr>
+    </w:p>
+    <w:p>
+      <w:pPr>
+        <w:pStyle w:val="NoSpacing"/>
+        <w:rPr>
+          <w:sz w:val="20"/>
+          <w:szCs w:val="20"/>
+        </w:rPr>
+      </w:pPr>
+    </w:p>
+    <w:p>
+      <w:pPr>
+        <w:pStyle w:val="NoSpacing"/>
+        <w:rPr>
+          <w:sz w:val="20"/>
+          <w:szCs w:val="20"/>
+        </w:rPr>
+      </w:pPr>
+    </w:p>
+    <w:p>
+      <w:pPr>
+        <w:pStyle w:val="NoSpacing"/>
+        <w:rPr>
+          <w:sz w:val="20"/>
+          <w:szCs w:val="20"/>
+        </w:rPr>
+      </w:pPr>
+    </w:p>
+    <w:p>
+      <w:pPr>
+        <w:pStyle w:val="NoSpacing"/>
+        <w:rPr>
+          <w:sz w:val="20"/>
+          <w:szCs w:val="20"/>
+        </w:rPr>
+      </w:pPr>
+    </w:p>
+    <w:p>
+      <w:pPr>
+        <w:pStyle w:val="NoSpacing"/>
+        <w:rPr>
+          <w:sz w:val="20"/>
+          <w:szCs w:val="20"/>
+        </w:rPr>
+      </w:pPr>
+    </w:p>
+    <w:p>
+      <w:pPr>
+        <w:pStyle w:val="NoSpacing"/>
+        <w:rPr>
+          <w:sz w:val="20"/>
+          <w:szCs w:val="20"/>
+        </w:rPr>
+      </w:pPr>
+    </w:p>
+    <w:p>
+      <w:pPr>
+        <w:pStyle w:val="NoSpacing"/>
+        <w:rPr>
+          <w:sz w:val="20"/>
+          <w:szCs w:val="20"/>
+        </w:rPr>
+      </w:pPr>
+    </w:p>
+    <w:p>
+      <w:pPr>
+        <w:pStyle w:val="NoSpacing"/>
+        <w:rPr>
+          <w:sz w:val="20"/>
+          <w:szCs w:val="20"/>
+        </w:rPr>
+      </w:pPr>
+    </w:p>
+    <w:p>
+      <w:pPr>
+        <w:pStyle w:val="NoSpacing"/>
+        <w:rPr>
+          <w:sz w:val="20"/>
+          <w:szCs w:val="20"/>
+        </w:rPr>
+      </w:pPr>
+    </w:p>
+    <w:p>
+      <w:pPr>
+        <w:pStyle w:val="NoSpacing"/>
+        <w:rPr>
+          <w:sz w:val="20"/>
+          <w:szCs w:val="20"/>
+        </w:rPr>
+      </w:pPr>
+    </w:p>
+    <w:p>
+      <w:pPr>
+        <w:pStyle w:val="NoSpacing"/>
+        <w:rPr>
+          <w:sz w:val="20"/>
+          <w:szCs w:val="20"/>
         </w:rPr>
         <w:sectPr>
           <w:type w:val="continuous"/>
@@ -5181,224 +6125,171 @@
       <w:pPr>
         <w:pStyle w:val="NoSpacing"/>
         <w:rPr>
-          <w:sz w:val="24"/>
-          <w:szCs w:val="24"/>
-        </w:rPr>
-      </w:pPr>
-    </w:p>
-    <w:p>
-      <w:pPr>
-        <w:pStyle w:val="NoSpacing"/>
-        <w:rPr>
-          <w:sz w:val="24"/>
-          <w:szCs w:val="24"/>
-        </w:rPr>
-      </w:pPr>
-    </w:p>
-    <w:p>
-      <w:pPr>
-        <w:pStyle w:val="NoSpacing"/>
-        <w:rPr>
-          <w:sz w:val="24"/>
-          <w:szCs w:val="24"/>
-        </w:rPr>
-      </w:pPr>
-    </w:p>
-    <w:p>
-      <w:pPr>
-        <w:pStyle w:val="NoSpacing"/>
-        <w:rPr>
-          <w:sz w:val="24"/>
-          <w:szCs w:val="24"/>
-        </w:rPr>
-      </w:pPr>
-    </w:p>
-    <w:p>
-      <w:pPr>
-        <w:pStyle w:val="NoSpacing"/>
-        <w:rPr>
-          <w:sz w:val="24"/>
-          <w:szCs w:val="24"/>
-        </w:rPr>
-      </w:pPr>
-    </w:p>
-    <w:p>
-      <w:pPr>
-        <w:pStyle w:val="NoSpacing"/>
-        <w:rPr>
-          <w:sz w:val="24"/>
-          <w:szCs w:val="24"/>
-        </w:rPr>
-      </w:pPr>
-    </w:p>
-    <w:p>
-      <w:pPr>
-        <w:pStyle w:val="NoSpacing"/>
-        <w:rPr>
-          <w:sz w:val="24"/>
-          <w:szCs w:val="24"/>
-        </w:rPr>
-      </w:pPr>
-    </w:p>
-    <w:p>
-      <w:pPr>
-        <w:pStyle w:val="NoSpacing"/>
-        <w:rPr>
-          <w:sz w:val="24"/>
-          <w:szCs w:val="24"/>
-        </w:rPr>
-      </w:pPr>
-    </w:p>
-    <w:p>
-      <w:pPr>
-        <w:pStyle w:val="NoSpacing"/>
-        <w:rPr>
-          <w:sz w:val="24"/>
-          <w:szCs w:val="24"/>
-        </w:rPr>
-      </w:pPr>
-    </w:p>
-    <w:p>
-      <w:pPr>
-        <w:pStyle w:val="NoSpacing"/>
-        <w:rPr>
-          <w:sz w:val="24"/>
-          <w:szCs w:val="24"/>
-        </w:rPr>
-      </w:pPr>
-    </w:p>
-    <w:p>
-      <w:pPr>
-        <w:pStyle w:val="NoSpacing"/>
-        <w:rPr>
-          <w:sz w:val="24"/>
-          <w:szCs w:val="24"/>
-        </w:rPr>
-      </w:pPr>
-    </w:p>
-    <w:p>
-      <w:pPr>
-        <w:pStyle w:val="NoSpacing"/>
-        <w:rPr>
-          <w:sz w:val="24"/>
-          <w:szCs w:val="24"/>
-        </w:rPr>
-      </w:pPr>
-    </w:p>
-    <w:p>
-      <w:pPr>
-        <w:pStyle w:val="NoSpacing"/>
-        <w:rPr>
-          <w:sz w:val="24"/>
-          <w:szCs w:val="24"/>
-        </w:rPr>
-      </w:pPr>
-    </w:p>
-    <w:p>
-      <w:pPr>
-        <w:pStyle w:val="NoSpacing"/>
-        <w:rPr>
-          <w:sz w:val="24"/>
-          <w:szCs w:val="24"/>
-        </w:rPr>
-      </w:pPr>
-    </w:p>
-    <w:p>
-      <w:pPr>
-        <w:pStyle w:val="NoSpacing"/>
-        <w:rPr>
-          <w:sz w:val="24"/>
-          <w:szCs w:val="24"/>
-        </w:rPr>
-      </w:pPr>
-    </w:p>
-    <w:p>
-      <w:pPr>
-        <w:pStyle w:val="NoSpacing"/>
-        <w:rPr>
-          <w:sz w:val="24"/>
-          <w:szCs w:val="24"/>
-        </w:rPr>
-      </w:pPr>
-    </w:p>
-    <w:p>
-      <w:pPr>
-        <w:pStyle w:val="NoSpacing"/>
-        <w:rPr>
-          <w:sz w:val="24"/>
-          <w:szCs w:val="24"/>
-        </w:rPr>
-      </w:pPr>
-    </w:p>
-    <w:p>
-      <w:pPr>
-        <w:pStyle w:val="NoSpacing"/>
-        <w:rPr>
-          <w:sz w:val="24"/>
-          <w:szCs w:val="24"/>
-        </w:rPr>
-      </w:pPr>
-    </w:p>
-    <w:p>
-      <w:pPr>
-        <w:pStyle w:val="NoSpacing"/>
-        <w:rPr>
-          <w:sz w:val="24"/>
-          <w:szCs w:val="24"/>
-        </w:rPr>
-      </w:pPr>
-    </w:p>
-    <w:p>
-      <w:pPr>
-        <w:pStyle w:val="NoSpacing"/>
-        <w:rPr>
-          <w:sz w:val="24"/>
-          <w:szCs w:val="24"/>
-        </w:rPr>
-      </w:pPr>
-    </w:p>
-    <w:p>
-      <w:pPr>
-        <w:pStyle w:val="NoSpacing"/>
-        <w:rPr>
-          <w:sz w:val="24"/>
-          <w:szCs w:val="24"/>
-        </w:rPr>
-      </w:pPr>
-    </w:p>
-    <w:p>
-      <w:pPr>
-        <w:pStyle w:val="NoSpacing"/>
-        <w:rPr>
-          <w:sz w:val="24"/>
-          <w:szCs w:val="24"/>
-        </w:rPr>
-      </w:pPr>
-    </w:p>
-    <w:p>
-      <w:pPr>
-        <w:pStyle w:val="NoSpacing"/>
-        <w:rPr>
-          <w:sz w:val="24"/>
-          <w:szCs w:val="24"/>
-        </w:rPr>
-      </w:pPr>
-    </w:p>
-    <w:p>
-      <w:pPr>
-        <w:pStyle w:val="NoSpacing"/>
-        <w:rPr>
-          <w:sz w:val="24"/>
-          <w:szCs w:val="24"/>
-        </w:rPr>
-      </w:pPr>
-    </w:p>
-    <w:p>
-      <w:pPr>
-        <w:pStyle w:val="NoSpacing"/>
-        <w:rPr>
-          <w:sz w:val="24"/>
-          <w:szCs w:val="24"/>
+          <w:sz w:val="20"/>
+          <w:szCs w:val="20"/>
+        </w:rPr>
+        <w:sectPr>
+          <w:type w:val="continuous"/>
+          <w:pgSz w:w="12240" w:h="15840"/>
+          <w:pgMar w:top="1440" w:right="1440" w:bottom="1440" w:left="1440" w:header="720" w:footer="720" w:gutter="0"/>
+          <w:cols w:space="720"/>
+          <w:docGrid w:linePitch="360"/>
+        </w:sectPr>
+      </w:pPr>
+      <w:r>
+        <w:rPr>
+          <w:noProof/>
+        </w:rPr>
+        <w:lastRenderedPageBreak/>
+        <w:drawing>
+          <wp:inline distT="0" distB="0" distL="0" distR="0" wp14:anchorId="71C24825" wp14:editId="3308C67A">
+            <wp:extent cx="6144768" cy="3008376"/>
+            <wp:effectExtent l="0" t="0" r="27940" b="20955"/>
+            <wp:docPr id="9" name="Chart 9"/>
+            <wp:cNvGraphicFramePr/>
+            <a:graphic xmlns:a="http://schemas.openxmlformats.org/drawingml/2006/main">
+              <a:graphicData uri="http://schemas.openxmlformats.org/drawingml/2006/chart">
+                <c:chart xmlns:c="http://schemas.openxmlformats.org/drawingml/2006/chart" xmlns:r="http://schemas.openxmlformats.org/officeDocument/2006/relationships" r:id="rId13"/>
+              </a:graphicData>
+            </a:graphic>
+          </wp:inline>
+        </w:drawing>
+      </w:r>
+    </w:p>
+    <w:p>
+      <w:pPr>
+        <w:pStyle w:val="NoSpacing"/>
+        <w:rPr>
+          <w:sz w:val="20"/>
+          <w:szCs w:val="20"/>
+        </w:rPr>
+      </w:pPr>
+    </w:p>
+    <w:p>
+      <w:pPr>
+        <w:pStyle w:val="NoSpacing"/>
+        <w:jc w:val="center"/>
+        <w:rPr>
+          <w:sz w:val="20"/>
+          <w:szCs w:val="20"/>
+        </w:rPr>
+        <w:sectPr>
+          <w:type w:val="continuous"/>
+          <w:pgSz w:w="12240" w:h="15840"/>
+          <w:pgMar w:top="1440" w:right="1440" w:bottom="1440" w:left="1440" w:header="720" w:footer="720" w:gutter="0"/>
+          <w:cols w:space="720"/>
+          <w:docGrid w:linePitch="360"/>
+        </w:sectPr>
+      </w:pPr>
+      <w:r>
+        <w:rPr>
+          <w:b/>
+          <w:sz w:val="20"/>
+          <w:szCs w:val="20"/>
+        </w:rPr>
+        <w:t>Figure 9</w:t>
+      </w:r>
+      <w:r>
+        <w:rPr>
+          <w:sz w:val="20"/>
+          <w:szCs w:val="20"/>
+        </w:rPr>
+        <w:t xml:space="preserve"> </w:t>
+      </w:r>
+      <w:r>
+        <w:rPr>
+          <w:sz w:val="20"/>
+          <w:szCs w:val="20"/>
+        </w:rPr>
+        <w:t>–</w:t>
+      </w:r>
+      <w:r>
+        <w:rPr>
+          <w:sz w:val="20"/>
+          <w:szCs w:val="20"/>
+        </w:rPr>
+        <w:t xml:space="preserve"> </w:t>
+      </w:r>
+      <w:r>
+        <w:rPr>
+          <w:sz w:val="20"/>
+          <w:szCs w:val="20"/>
+        </w:rPr>
+        <w:t xml:space="preserve">Naïve Parallel Run </w:t>
+      </w:r>
+      <w:r>
+        <w:rPr>
+          <w:sz w:val="20"/>
+          <w:szCs w:val="20"/>
+        </w:rPr>
+        <w:t xml:space="preserve">– Average </w:t>
+      </w:r>
+      <w:proofErr w:type="gramStart"/>
+      <w:r>
+        <w:rPr>
+          <w:sz w:val="20"/>
+          <w:szCs w:val="20"/>
+        </w:rPr>
+        <w:t>time</w:t>
+      </w:r>
+      <w:proofErr w:type="gramEnd"/>
+      <w:r>
+        <w:rPr>
+          <w:sz w:val="20"/>
+          <w:szCs w:val="20"/>
+        </w:rPr>
+        <w:t xml:space="preserve"> spent </w:t>
+      </w:r>
+      <w:r>
+        <w:rPr>
+          <w:sz w:val="20"/>
+          <w:szCs w:val="20"/>
+        </w:rPr>
+        <w:t>traveling by the average car</w:t>
+      </w:r>
+    </w:p>
+    <w:p>
+      <w:pPr>
+        <w:pStyle w:val="NoSpacing"/>
+        <w:rPr>
+          <w:sz w:val="20"/>
+          <w:szCs w:val="20"/>
+        </w:rPr>
+      </w:pPr>
+    </w:p>
+    <w:p>
+      <w:pPr>
+        <w:pStyle w:val="NoSpacing"/>
+        <w:rPr>
+          <w:sz w:val="20"/>
+          <w:szCs w:val="20"/>
+        </w:rPr>
+      </w:pPr>
+    </w:p>
+    <w:p>
+      <w:pPr>
+        <w:pStyle w:val="NoSpacing"/>
+        <w:rPr>
+          <w:sz w:val="20"/>
+          <w:szCs w:val="20"/>
+        </w:rPr>
+      </w:pPr>
+    </w:p>
+    <w:p>
+      <w:pPr>
+        <w:pStyle w:val="NoSpacing"/>
+        <w:rPr>
+          <w:sz w:val="20"/>
+          <w:szCs w:val="20"/>
+        </w:rPr>
+      </w:pPr>
+    </w:p>
+    <w:p>
+      <w:pPr>
+        <w:pStyle w:val="NoSpacing"/>
+        <w:rPr>
+          <w:sz w:val="20"/>
+          <w:szCs w:val="20"/>
         </w:rPr>
         <w:sectPr>
           <w:type w:val="continuous"/>
@@ -5420,6 +6311,52 @@
           <w:type w:val="continuous"/>
           <w:pgSz w:w="12240" w:h="15840"/>
           <w:pgMar w:top="1440" w:right="1440" w:bottom="1440" w:left="1440" w:header="720" w:footer="720" w:gutter="0"/>
+          <w:cols w:space="720"/>
+          <w:docGrid w:linePitch="360"/>
+        </w:sectPr>
+      </w:pPr>
+      <w:r>
+        <w:rPr>
+          <w:noProof/>
+        </w:rPr>
+        <w:lastRenderedPageBreak/>
+        <w:drawing>
+          <wp:inline distT="0" distB="0" distL="0" distR="0" wp14:anchorId="67BCFAF1" wp14:editId="4BB48A62">
+            <wp:extent cx="6190488" cy="2487168"/>
+            <wp:effectExtent l="0" t="0" r="20320" b="27940"/>
+            <wp:docPr id="10" name="Chart 10"/>
+            <wp:cNvGraphicFramePr/>
+            <a:graphic xmlns:a="http://schemas.openxmlformats.org/drawingml/2006/main">
+              <a:graphicData uri="http://schemas.openxmlformats.org/drawingml/2006/chart">
+                <c:chart xmlns:c="http://schemas.openxmlformats.org/drawingml/2006/chart" xmlns:r="http://schemas.openxmlformats.org/officeDocument/2006/relationships" r:id="rId14"/>
+              </a:graphicData>
+            </a:graphic>
+          </wp:inline>
+        </w:drawing>
+      </w:r>
+    </w:p>
+    <w:p>
+      <w:pPr>
+        <w:pStyle w:val="NoSpacing"/>
+        <w:rPr>
+          <w:sz w:val="20"/>
+          <w:szCs w:val="20"/>
+        </w:rPr>
+      </w:pPr>
+    </w:p>
+    <w:p>
+      <w:pPr>
+        <w:pStyle w:val="NoSpacing"/>
+        <w:jc w:val="center"/>
+        <w:rPr>
+          <w:b/>
+          <w:sz w:val="20"/>
+          <w:szCs w:val="20"/>
+        </w:rPr>
+        <w:sectPr>
+          <w:type w:val="continuous"/>
+          <w:pgSz w:w="12240" w:h="15840"/>
+          <w:pgMar w:top="1440" w:right="1440" w:bottom="1440" w:left="1440" w:header="720" w:footer="720" w:gutter="0"/>
           <w:cols w:num="2" w:space="720"/>
           <w:docGrid w:linePitch="360"/>
         </w:sectPr>
@@ -5428,273 +6365,880 @@
     <w:p>
       <w:pPr>
         <w:pStyle w:val="NoSpacing"/>
-        <w:rPr>
-          <w:sz w:val="20"/>
-          <w:szCs w:val="20"/>
-        </w:rPr>
-      </w:pPr>
-    </w:p>
-    <w:p>
-      <w:pPr>
-        <w:pStyle w:val="NoSpacing"/>
-        <w:rPr>
-          <w:sz w:val="20"/>
-          <w:szCs w:val="20"/>
-        </w:rPr>
-      </w:pPr>
-    </w:p>
-    <w:p>
-      <w:pPr>
-        <w:pStyle w:val="NoSpacing"/>
-        <w:rPr>
-          <w:sz w:val="20"/>
-          <w:szCs w:val="20"/>
-        </w:rPr>
-      </w:pPr>
-    </w:p>
-    <w:p>
-      <w:pPr>
-        <w:pStyle w:val="NoSpacing"/>
-        <w:rPr>
-          <w:sz w:val="20"/>
-          <w:szCs w:val="20"/>
-        </w:rPr>
-      </w:pPr>
-    </w:p>
-    <w:p>
-      <w:pPr>
-        <w:pStyle w:val="NoSpacing"/>
-        <w:rPr>
-          <w:sz w:val="20"/>
-          <w:szCs w:val="20"/>
-        </w:rPr>
-      </w:pPr>
-    </w:p>
-    <w:p>
-      <w:pPr>
-        <w:pStyle w:val="NoSpacing"/>
-        <w:rPr>
-          <w:sz w:val="20"/>
-          <w:szCs w:val="20"/>
-        </w:rPr>
-      </w:pPr>
-    </w:p>
-    <w:p>
-      <w:pPr>
-        <w:pStyle w:val="NoSpacing"/>
-        <w:rPr>
-          <w:sz w:val="20"/>
-          <w:szCs w:val="20"/>
-        </w:rPr>
-      </w:pPr>
-    </w:p>
-    <w:p>
-      <w:pPr>
-        <w:pStyle w:val="NoSpacing"/>
-        <w:rPr>
-          <w:sz w:val="20"/>
-          <w:szCs w:val="20"/>
-        </w:rPr>
-      </w:pPr>
-    </w:p>
-    <w:p>
-      <w:pPr>
-        <w:pStyle w:val="NoSpacing"/>
-        <w:rPr>
-          <w:sz w:val="20"/>
-          <w:szCs w:val="20"/>
-        </w:rPr>
-      </w:pPr>
-    </w:p>
-    <w:p>
-      <w:pPr>
-        <w:pStyle w:val="NoSpacing"/>
-        <w:rPr>
-          <w:sz w:val="20"/>
-          <w:szCs w:val="20"/>
-        </w:rPr>
-      </w:pPr>
-    </w:p>
-    <w:p>
-      <w:pPr>
-        <w:pStyle w:val="NoSpacing"/>
-        <w:rPr>
-          <w:sz w:val="20"/>
-          <w:szCs w:val="20"/>
-        </w:rPr>
-      </w:pPr>
-    </w:p>
-    <w:p>
-      <w:pPr>
-        <w:pStyle w:val="NoSpacing"/>
-        <w:rPr>
-          <w:sz w:val="20"/>
-          <w:szCs w:val="20"/>
-        </w:rPr>
-      </w:pPr>
-    </w:p>
-    <w:p>
-      <w:pPr>
-        <w:pStyle w:val="NoSpacing"/>
-        <w:rPr>
-          <w:sz w:val="20"/>
-          <w:szCs w:val="20"/>
-        </w:rPr>
-      </w:pPr>
-    </w:p>
-    <w:p>
-      <w:pPr>
-        <w:pStyle w:val="NoSpacing"/>
-        <w:rPr>
-          <w:sz w:val="20"/>
-          <w:szCs w:val="20"/>
-        </w:rPr>
-      </w:pPr>
-    </w:p>
-    <w:p>
-      <w:pPr>
-        <w:pStyle w:val="NoSpacing"/>
-        <w:rPr>
-          <w:sz w:val="20"/>
-          <w:szCs w:val="20"/>
-        </w:rPr>
-      </w:pPr>
-    </w:p>
-    <w:p>
-      <w:pPr>
-        <w:pStyle w:val="NoSpacing"/>
-        <w:rPr>
-          <w:sz w:val="20"/>
-          <w:szCs w:val="20"/>
-        </w:rPr>
-      </w:pPr>
-    </w:p>
-    <w:p>
-      <w:pPr>
-        <w:pStyle w:val="NoSpacing"/>
-        <w:rPr>
-          <w:sz w:val="20"/>
-          <w:szCs w:val="20"/>
-        </w:rPr>
-      </w:pPr>
-    </w:p>
-    <w:p>
-      <w:pPr>
-        <w:pStyle w:val="NoSpacing"/>
-        <w:rPr>
-          <w:sz w:val="20"/>
-          <w:szCs w:val="20"/>
-        </w:rPr>
-      </w:pPr>
-    </w:p>
-    <w:p>
-      <w:pPr>
-        <w:pStyle w:val="NoSpacing"/>
-        <w:rPr>
-          <w:sz w:val="20"/>
-          <w:szCs w:val="20"/>
-        </w:rPr>
-      </w:pPr>
-    </w:p>
-    <w:p>
-      <w:pPr>
-        <w:pStyle w:val="NoSpacing"/>
-        <w:rPr>
-          <w:sz w:val="20"/>
-          <w:szCs w:val="20"/>
-        </w:rPr>
-      </w:pPr>
-    </w:p>
-    <w:p>
-      <w:pPr>
-        <w:pStyle w:val="NoSpacing"/>
-        <w:rPr>
-          <w:sz w:val="20"/>
-          <w:szCs w:val="20"/>
-        </w:rPr>
-      </w:pPr>
-    </w:p>
-    <w:p>
-      <w:pPr>
-        <w:pStyle w:val="NoSpacing"/>
-        <w:rPr>
-          <w:sz w:val="20"/>
-          <w:szCs w:val="20"/>
-        </w:rPr>
-      </w:pPr>
-    </w:p>
-    <w:p>
-      <w:pPr>
-        <w:pStyle w:val="NoSpacing"/>
-        <w:rPr>
-          <w:i/>
-          <w:sz w:val="20"/>
-          <w:szCs w:val="20"/>
-        </w:rPr>
-      </w:pPr>
-      <w:r>
-        <w:rPr>
-          <w:i/>
-          <w:sz w:val="20"/>
-          <w:szCs w:val="20"/>
-        </w:rPr>
-        <w:t xml:space="preserve">    </w:t>
-      </w:r>
-    </w:p>
-    <w:p>
-      <w:pPr>
-        <w:pStyle w:val="NoSpacing"/>
         <w:jc w:val="center"/>
+        <w:rPr>
+          <w:sz w:val="20"/>
+          <w:szCs w:val="20"/>
+        </w:rPr>
+      </w:pPr>
+      <w:r>
+        <w:rPr>
+          <w:b/>
+          <w:sz w:val="20"/>
+          <w:szCs w:val="20"/>
+        </w:rPr>
+        <w:lastRenderedPageBreak/>
+        <w:t xml:space="preserve">Figure 10 </w:t>
+      </w:r>
+      <w:r>
+        <w:rPr>
+          <w:b/>
+          <w:sz w:val="20"/>
+          <w:szCs w:val="20"/>
+        </w:rPr>
+        <w:t>–</w:t>
+      </w:r>
+      <w:r>
+        <w:rPr>
+          <w:b/>
+          <w:sz w:val="20"/>
+          <w:szCs w:val="20"/>
+        </w:rPr>
+        <w:t xml:space="preserve"> </w:t>
+      </w:r>
+      <w:r>
+        <w:rPr>
+          <w:sz w:val="20"/>
+          <w:szCs w:val="20"/>
+        </w:rPr>
+        <w:t xml:space="preserve">Naïve Parallel Run – Total Simulation Runtime </w:t>
+      </w:r>
+    </w:p>
+    <w:p>
+      <w:pPr>
+        <w:pStyle w:val="NoSpacing"/>
+        <w:jc w:val="center"/>
+        <w:rPr>
+          <w:sz w:val="20"/>
+          <w:szCs w:val="20"/>
+        </w:rPr>
+      </w:pPr>
+    </w:p>
+    <w:p>
+      <w:pPr>
+        <w:pStyle w:val="NoSpacing"/>
+        <w:rPr>
+          <w:sz w:val="20"/>
+          <w:szCs w:val="20"/>
+        </w:rPr>
+        <w:sectPr>
+          <w:type w:val="continuous"/>
+          <w:pgSz w:w="12240" w:h="15840"/>
+          <w:pgMar w:top="1440" w:right="1440" w:bottom="1440" w:left="1440" w:header="720" w:footer="720" w:gutter="0"/>
+          <w:cols w:space="720"/>
+          <w:docGrid w:linePitch="360"/>
+        </w:sectPr>
+      </w:pPr>
+    </w:p>
+    <w:p>
+      <w:pPr>
+        <w:pStyle w:val="NoSpacing"/>
+        <w:rPr>
+          <w:sz w:val="20"/>
+          <w:szCs w:val="20"/>
+        </w:rPr>
+      </w:pPr>
+    </w:p>
+    <w:p>
+      <w:pPr>
+        <w:pStyle w:val="NoSpacing"/>
+        <w:rPr>
+          <w:sz w:val="20"/>
+          <w:szCs w:val="20"/>
+        </w:rPr>
+      </w:pPr>
+      <w:r>
+        <w:rPr>
+          <w:sz w:val="20"/>
+          <w:szCs w:val="20"/>
+        </w:rPr>
+        <w:tab/>
+      </w:r>
+      <w:r>
+        <w:rPr>
+          <w:sz w:val="20"/>
+          <w:szCs w:val="20"/>
+        </w:rPr>
+        <w:t xml:space="preserve">Figure 10 </w:t>
+      </w:r>
+      <w:r>
+        <w:rPr>
+          <w:sz w:val="20"/>
+          <w:szCs w:val="20"/>
+        </w:rPr>
+        <w:t xml:space="preserve">shows our naïve parallel run’s total simulation time.  </w:t>
+      </w:r>
+      <w:r>
+        <w:rPr>
+          <w:sz w:val="20"/>
+          <w:szCs w:val="20"/>
+        </w:rPr>
+        <w:t xml:space="preserve">It is interesting to note that while Figure 9 showed that the total time spent by the </w:t>
+      </w:r>
+      <w:r>
+        <w:rPr>
+          <w:sz w:val="20"/>
+          <w:szCs w:val="20"/>
+        </w:rPr>
+        <w:t>average car traveling was the largest at 256, in Figure 10 at 256 cores, the total simulation runtime is at i</w:t>
+      </w:r>
+      <w:r>
+        <w:rPr>
+          <w:sz w:val="20"/>
+          <w:szCs w:val="20"/>
+        </w:rPr>
+        <w:t>t</w:t>
+      </w:r>
+      <w:r>
+        <w:rPr>
+          <w:sz w:val="20"/>
+          <w:szCs w:val="20"/>
+        </w:rPr>
+        <w:t xml:space="preserve">s lowest!  </w:t>
+      </w:r>
+      <w:r>
+        <w:rPr>
+          <w:sz w:val="20"/>
+          <w:szCs w:val="20"/>
+        </w:rPr>
+        <w:t>Naturally, as the number of cores increases, the total simul</w:t>
+      </w:r>
+      <w:r>
+        <w:rPr>
+          <w:sz w:val="20"/>
+          <w:szCs w:val="20"/>
+        </w:rPr>
+        <w:t xml:space="preserve">ation time will increase, since </w:t>
+      </w:r>
+      <w:r>
+        <w:rPr>
+          <w:sz w:val="20"/>
+          <w:szCs w:val="20"/>
+        </w:rPr>
+        <w:t>ROSS will spend more time coordinating communication between more MPI ranks.</w:t>
+      </w:r>
+    </w:p>
+    <w:p>
+      <w:pPr>
+        <w:pStyle w:val="NoSpacing"/>
+        <w:rPr>
+          <w:sz w:val="20"/>
+          <w:szCs w:val="20"/>
+        </w:rPr>
+      </w:pPr>
+    </w:p>
+    <w:p>
+      <w:pPr>
+        <w:pStyle w:val="NoSpacing"/>
+        <w:rPr>
+          <w:sz w:val="20"/>
+          <w:szCs w:val="20"/>
+        </w:rPr>
+      </w:pPr>
+      <w:r>
+        <w:rPr>
+          <w:sz w:val="20"/>
+          <w:szCs w:val="20"/>
+        </w:rPr>
+        <w:tab/>
+      </w:r>
+      <w:r>
+        <w:rPr>
+          <w:sz w:val="20"/>
+          <w:szCs w:val="20"/>
+        </w:rPr>
+        <w:t xml:space="preserve">The total simulation runtime was lowest at 256 cores, with a total runtime of </w:t>
+      </w:r>
+      <w:r>
+        <w:rPr>
+          <w:sz w:val="20"/>
+          <w:szCs w:val="20"/>
+        </w:rPr>
+        <w:t xml:space="preserve">0.0967 seconds taken.  Conversely, the total simulation runtime was the highest </w:t>
+      </w:r>
+    </w:p>
+    <w:p>
+      <w:pPr>
+        <w:pStyle w:val="NoSpacing"/>
+        <w:rPr>
+          <w:sz w:val="20"/>
+          <w:szCs w:val="20"/>
+        </w:rPr>
+      </w:pPr>
+    </w:p>
+    <w:p>
+      <w:pPr>
+        <w:pStyle w:val="NoSpacing"/>
+        <w:rPr>
+          <w:sz w:val="20"/>
+          <w:szCs w:val="20"/>
+        </w:rPr>
+      </w:pPr>
+    </w:p>
+    <w:p>
+      <w:pPr>
+        <w:pStyle w:val="NoSpacing"/>
+        <w:rPr>
+          <w:sz w:val="20"/>
+          <w:szCs w:val="20"/>
+        </w:rPr>
+      </w:pPr>
+    </w:p>
+    <w:p>
+      <w:pPr>
+        <w:pStyle w:val="NoSpacing"/>
+        <w:rPr>
+          <w:sz w:val="20"/>
+          <w:szCs w:val="20"/>
+        </w:rPr>
+      </w:pPr>
+    </w:p>
+    <w:p>
+      <w:pPr>
+        <w:pStyle w:val="NoSpacing"/>
+        <w:rPr>
+          <w:sz w:val="20"/>
+          <w:szCs w:val="20"/>
+        </w:rPr>
+      </w:pPr>
+    </w:p>
+    <w:p>
+      <w:pPr>
+        <w:pStyle w:val="NoSpacing"/>
+        <w:rPr>
+          <w:sz w:val="20"/>
+          <w:szCs w:val="20"/>
+        </w:rPr>
+      </w:pPr>
+    </w:p>
+    <w:p>
+      <w:pPr>
+        <w:pStyle w:val="NoSpacing"/>
+        <w:rPr>
+          <w:sz w:val="20"/>
+          <w:szCs w:val="20"/>
+        </w:rPr>
+      </w:pPr>
+    </w:p>
+    <w:p>
+      <w:pPr>
+        <w:pStyle w:val="NoSpacing"/>
+        <w:rPr>
+          <w:sz w:val="20"/>
+          <w:szCs w:val="20"/>
+        </w:rPr>
+      </w:pPr>
+    </w:p>
+    <w:p>
+      <w:pPr>
+        <w:pStyle w:val="NoSpacing"/>
+        <w:rPr>
+          <w:sz w:val="20"/>
+          <w:szCs w:val="20"/>
+        </w:rPr>
+      </w:pPr>
+    </w:p>
+    <w:p>
+      <w:pPr>
+        <w:pStyle w:val="NoSpacing"/>
+        <w:rPr>
+          <w:sz w:val="20"/>
+          <w:szCs w:val="20"/>
+        </w:rPr>
+      </w:pPr>
+    </w:p>
+    <w:p>
+      <w:pPr>
+        <w:pStyle w:val="NoSpacing"/>
+        <w:rPr>
+          <w:sz w:val="20"/>
+          <w:szCs w:val="20"/>
+        </w:rPr>
+      </w:pPr>
+    </w:p>
+    <w:p>
+      <w:pPr>
+        <w:pStyle w:val="NoSpacing"/>
+        <w:rPr>
+          <w:sz w:val="20"/>
+          <w:szCs w:val="20"/>
+        </w:rPr>
+      </w:pPr>
+    </w:p>
+    <w:p>
+      <w:pPr>
+        <w:pStyle w:val="NoSpacing"/>
+        <w:rPr>
+          <w:sz w:val="20"/>
+          <w:szCs w:val="20"/>
+        </w:rPr>
+      </w:pPr>
+    </w:p>
+    <w:p>
+      <w:pPr>
+        <w:pStyle w:val="NoSpacing"/>
+        <w:rPr>
+          <w:sz w:val="20"/>
+          <w:szCs w:val="20"/>
+        </w:rPr>
+      </w:pPr>
+    </w:p>
+    <w:p>
+      <w:pPr>
+        <w:pStyle w:val="NoSpacing"/>
+        <w:rPr>
+          <w:sz w:val="20"/>
+          <w:szCs w:val="20"/>
+        </w:rPr>
+      </w:pPr>
+    </w:p>
+    <w:p>
+      <w:pPr>
+        <w:pStyle w:val="NoSpacing"/>
+        <w:rPr>
+          <w:sz w:val="20"/>
+          <w:szCs w:val="20"/>
+        </w:rPr>
+      </w:pPr>
+    </w:p>
+    <w:p>
+      <w:pPr>
+        <w:pStyle w:val="NoSpacing"/>
+        <w:rPr>
+          <w:sz w:val="20"/>
+          <w:szCs w:val="20"/>
+        </w:rPr>
+      </w:pPr>
+    </w:p>
+    <w:p>
+      <w:pPr>
+        <w:pStyle w:val="NoSpacing"/>
+        <w:rPr>
+          <w:sz w:val="20"/>
+          <w:szCs w:val="20"/>
+        </w:rPr>
+      </w:pPr>
+    </w:p>
+    <w:p>
+      <w:pPr>
+        <w:pStyle w:val="NoSpacing"/>
+        <w:rPr>
+          <w:sz w:val="20"/>
+          <w:szCs w:val="20"/>
+        </w:rPr>
+      </w:pPr>
+    </w:p>
+    <w:p>
+      <w:pPr>
+        <w:pStyle w:val="NoSpacing"/>
+        <w:rPr>
+          <w:sz w:val="20"/>
+          <w:szCs w:val="20"/>
+        </w:rPr>
+      </w:pPr>
+    </w:p>
+    <w:p>
+      <w:pPr>
+        <w:pStyle w:val="NoSpacing"/>
+        <w:rPr>
+          <w:sz w:val="20"/>
+          <w:szCs w:val="20"/>
+        </w:rPr>
+      </w:pPr>
+    </w:p>
+    <w:p>
+      <w:pPr>
+        <w:pStyle w:val="NoSpacing"/>
+        <w:rPr>
+          <w:sz w:val="20"/>
+          <w:szCs w:val="20"/>
+        </w:rPr>
+      </w:pPr>
+    </w:p>
+    <w:p>
+      <w:pPr>
+        <w:pStyle w:val="NoSpacing"/>
+        <w:rPr>
+          <w:sz w:val="20"/>
+          <w:szCs w:val="20"/>
+        </w:rPr>
+      </w:pPr>
+    </w:p>
+    <w:p>
+      <w:pPr>
+        <w:pStyle w:val="NoSpacing"/>
+        <w:rPr>
+          <w:sz w:val="20"/>
+          <w:szCs w:val="20"/>
+        </w:rPr>
+      </w:pPr>
+    </w:p>
+    <w:p>
+      <w:pPr>
+        <w:pStyle w:val="NoSpacing"/>
+        <w:rPr>
+          <w:sz w:val="20"/>
+          <w:szCs w:val="20"/>
+        </w:rPr>
+      </w:pPr>
+    </w:p>
+    <w:p>
+      <w:pPr>
+        <w:pStyle w:val="NoSpacing"/>
+        <w:rPr>
+          <w:sz w:val="20"/>
+          <w:szCs w:val="20"/>
+        </w:rPr>
+      </w:pPr>
+    </w:p>
+    <w:p>
+      <w:pPr>
+        <w:pStyle w:val="NoSpacing"/>
+        <w:rPr>
+          <w:sz w:val="20"/>
+          <w:szCs w:val="20"/>
+        </w:rPr>
+      </w:pPr>
+    </w:p>
+    <w:p>
+      <w:pPr>
+        <w:pStyle w:val="NoSpacing"/>
+        <w:rPr>
+          <w:sz w:val="20"/>
+          <w:szCs w:val="20"/>
+        </w:rPr>
+      </w:pPr>
+    </w:p>
+    <w:p>
+      <w:pPr>
+        <w:pStyle w:val="NoSpacing"/>
+        <w:rPr>
+          <w:sz w:val="20"/>
+          <w:szCs w:val="20"/>
+        </w:rPr>
+      </w:pPr>
+    </w:p>
+    <w:p>
+      <w:pPr>
+        <w:pStyle w:val="NoSpacing"/>
+        <w:rPr>
+          <w:sz w:val="20"/>
+          <w:szCs w:val="20"/>
+        </w:rPr>
+      </w:pPr>
+    </w:p>
+    <w:p>
+      <w:pPr>
+        <w:pStyle w:val="NoSpacing"/>
+        <w:rPr>
+          <w:sz w:val="20"/>
+          <w:szCs w:val="20"/>
+        </w:rPr>
+      </w:pPr>
+    </w:p>
+    <w:p>
+      <w:pPr>
+        <w:pStyle w:val="NoSpacing"/>
+        <w:rPr>
+          <w:sz w:val="20"/>
+          <w:szCs w:val="20"/>
+        </w:rPr>
+      </w:pPr>
+    </w:p>
+    <w:p>
+      <w:pPr>
+        <w:pStyle w:val="NoSpacing"/>
+        <w:rPr>
+          <w:sz w:val="20"/>
+          <w:szCs w:val="20"/>
+        </w:rPr>
+      </w:pPr>
+    </w:p>
+    <w:p>
+      <w:pPr>
+        <w:pStyle w:val="NoSpacing"/>
+        <w:rPr>
+          <w:sz w:val="20"/>
+          <w:szCs w:val="20"/>
+        </w:rPr>
+      </w:pPr>
+    </w:p>
+    <w:p>
+      <w:pPr>
+        <w:pStyle w:val="NoSpacing"/>
+        <w:rPr>
+          <w:sz w:val="20"/>
+          <w:szCs w:val="20"/>
+        </w:rPr>
+      </w:pPr>
+    </w:p>
+    <w:p>
+      <w:pPr>
+        <w:pStyle w:val="NoSpacing"/>
+        <w:rPr>
+          <w:sz w:val="20"/>
+          <w:szCs w:val="20"/>
+        </w:rPr>
+      </w:pPr>
+    </w:p>
+    <w:p>
+      <w:pPr>
+        <w:pStyle w:val="NoSpacing"/>
+        <w:rPr>
+          <w:sz w:val="20"/>
+          <w:szCs w:val="20"/>
+        </w:rPr>
+      </w:pPr>
+    </w:p>
+    <w:p>
+      <w:pPr>
+        <w:pStyle w:val="NoSpacing"/>
+        <w:rPr>
+          <w:sz w:val="20"/>
+          <w:szCs w:val="20"/>
+        </w:rPr>
+      </w:pPr>
+    </w:p>
+    <w:p>
+      <w:pPr>
+        <w:pStyle w:val="NoSpacing"/>
+        <w:rPr>
+          <w:sz w:val="20"/>
+          <w:szCs w:val="20"/>
+        </w:rPr>
+      </w:pPr>
+    </w:p>
+    <w:p>
+      <w:pPr>
+        <w:pStyle w:val="NoSpacing"/>
+        <w:rPr>
+          <w:sz w:val="20"/>
+          <w:szCs w:val="20"/>
+        </w:rPr>
+      </w:pPr>
+    </w:p>
+    <w:p>
+      <w:pPr>
+        <w:pStyle w:val="NoSpacing"/>
+        <w:rPr>
+          <w:sz w:val="20"/>
+          <w:szCs w:val="20"/>
+        </w:rPr>
+      </w:pPr>
+    </w:p>
+    <w:p>
+      <w:pPr>
+        <w:pStyle w:val="NoSpacing"/>
+        <w:rPr>
+          <w:sz w:val="20"/>
+          <w:szCs w:val="20"/>
+        </w:rPr>
+      </w:pPr>
+    </w:p>
+    <w:p>
+      <w:pPr>
+        <w:pStyle w:val="NoSpacing"/>
+        <w:rPr>
+          <w:sz w:val="20"/>
+          <w:szCs w:val="20"/>
+        </w:rPr>
+      </w:pPr>
+    </w:p>
+    <w:p>
+      <w:pPr>
+        <w:pStyle w:val="NoSpacing"/>
+        <w:rPr>
+          <w:sz w:val="20"/>
+          <w:szCs w:val="20"/>
+        </w:rPr>
+      </w:pPr>
+    </w:p>
+    <w:p>
+      <w:pPr>
+        <w:pStyle w:val="NoSpacing"/>
+        <w:rPr>
+          <w:sz w:val="20"/>
+          <w:szCs w:val="20"/>
+        </w:rPr>
+      </w:pPr>
+    </w:p>
+    <w:p>
+      <w:pPr>
+        <w:pStyle w:val="NoSpacing"/>
+        <w:rPr>
+          <w:sz w:val="20"/>
+          <w:szCs w:val="20"/>
+        </w:rPr>
+      </w:pPr>
+    </w:p>
+    <w:p>
+      <w:pPr>
+        <w:pStyle w:val="NoSpacing"/>
+        <w:rPr>
+          <w:sz w:val="20"/>
+          <w:szCs w:val="20"/>
+        </w:rPr>
+      </w:pPr>
+    </w:p>
+    <w:p>
+      <w:pPr>
+        <w:pStyle w:val="NoSpacing"/>
+        <w:rPr>
+          <w:sz w:val="20"/>
+          <w:szCs w:val="20"/>
+        </w:rPr>
+      </w:pPr>
+    </w:p>
+    <w:p>
+      <w:pPr>
+        <w:pStyle w:val="NoSpacing"/>
+        <w:rPr>
+          <w:sz w:val="20"/>
+          <w:szCs w:val="20"/>
+        </w:rPr>
+      </w:pPr>
+    </w:p>
+    <w:p>
+      <w:pPr>
+        <w:pStyle w:val="NoSpacing"/>
+        <w:rPr>
+          <w:sz w:val="20"/>
+          <w:szCs w:val="20"/>
+        </w:rPr>
+      </w:pPr>
+    </w:p>
+    <w:p>
+      <w:pPr>
+        <w:pStyle w:val="NoSpacing"/>
+        <w:rPr>
+          <w:sz w:val="20"/>
+          <w:szCs w:val="20"/>
+        </w:rPr>
+      </w:pPr>
+    </w:p>
+    <w:p>
+      <w:pPr>
+        <w:pStyle w:val="NoSpacing"/>
+        <w:rPr>
+          <w:sz w:val="20"/>
+          <w:szCs w:val="20"/>
+        </w:rPr>
+      </w:pPr>
+    </w:p>
+    <w:p>
+      <w:pPr>
+        <w:pStyle w:val="NoSpacing"/>
+        <w:rPr>
+          <w:sz w:val="20"/>
+          <w:szCs w:val="20"/>
+        </w:rPr>
+      </w:pPr>
+    </w:p>
+    <w:p>
+      <w:pPr>
+        <w:pStyle w:val="NoSpacing"/>
+        <w:rPr>
+          <w:sz w:val="20"/>
+          <w:szCs w:val="20"/>
+        </w:rPr>
+      </w:pPr>
+    </w:p>
+    <w:p>
+      <w:pPr>
+        <w:pStyle w:val="NoSpacing"/>
+        <w:rPr>
+          <w:sz w:val="20"/>
+          <w:szCs w:val="20"/>
+        </w:rPr>
+      </w:pPr>
+    </w:p>
+    <w:p>
+      <w:pPr>
+        <w:pStyle w:val="NoSpacing"/>
+        <w:rPr>
+          <w:sz w:val="20"/>
+          <w:szCs w:val="20"/>
+        </w:rPr>
+      </w:pPr>
+    </w:p>
+    <w:p>
+      <w:pPr>
+        <w:pStyle w:val="NoSpacing"/>
+        <w:rPr>
+          <w:sz w:val="20"/>
+          <w:szCs w:val="20"/>
+        </w:rPr>
+      </w:pPr>
+    </w:p>
+    <w:p>
+      <w:pPr>
+        <w:pStyle w:val="NoSpacing"/>
+        <w:rPr>
+          <w:sz w:val="20"/>
+          <w:szCs w:val="20"/>
+        </w:rPr>
+      </w:pPr>
+    </w:p>
+    <w:p>
+      <w:pPr>
+        <w:pStyle w:val="NoSpacing"/>
+        <w:rPr>
+          <w:sz w:val="20"/>
+          <w:szCs w:val="20"/>
+        </w:rPr>
+        <w:sectPr>
+          <w:type w:val="continuous"/>
+          <w:pgSz w:w="12240" w:h="15840"/>
+          <w:pgMar w:top="1440" w:right="1440" w:bottom="1440" w:left="1440" w:header="720" w:footer="720" w:gutter="0"/>
+          <w:cols w:num="2" w:space="720"/>
+          <w:docGrid w:linePitch="360"/>
+        </w:sectPr>
+      </w:pPr>
+    </w:p>
+    <w:p>
+      <w:pPr>
+        <w:pStyle w:val="NoSpacing"/>
         <w:rPr>
           <w:sz w:val="24"/>
           <w:szCs w:val="24"/>
         </w:rPr>
-      </w:pPr>
-      <w:r>
+        <w:sectPr>
+          <w:type w:val="continuous"/>
+          <w:pgSz w:w="12240" w:h="15840"/>
+          <w:pgMar w:top="1440" w:right="1440" w:bottom="1440" w:left="1440" w:header="720" w:footer="720" w:gutter="0"/>
+          <w:cols w:num="2" w:space="720"/>
+          <w:docGrid w:linePitch="360"/>
+        </w:sectPr>
+      </w:pPr>
+    </w:p>
+    <w:p>
+      <w:pPr>
+        <w:pStyle w:val="NoSpacing"/>
         <w:rPr>
           <w:sz w:val="24"/>
           <w:szCs w:val="24"/>
         </w:rPr>
-        <w:t>V – Future</w:t>
-      </w:r>
-      <w:r>
+        <w:sectPr>
+          <w:type w:val="continuous"/>
+          <w:pgSz w:w="12240" w:h="15840"/>
+          <w:pgMar w:top="1440" w:right="1440" w:bottom="1440" w:left="1440" w:header="720" w:footer="720" w:gutter="0"/>
+          <w:cols w:num="2" w:space="720"/>
+          <w:docGrid w:linePitch="360"/>
+        </w:sectPr>
+      </w:pPr>
+    </w:p>
+    <w:p>
+      <w:pPr>
+        <w:pStyle w:val="NoSpacing"/>
         <w:rPr>
           <w:sz w:val="24"/>
           <w:szCs w:val="24"/>
         </w:rPr>
-        <w:t xml:space="preserve"> </w:t>
-      </w:r>
-      <w:r>
+        <w:sectPr>
+          <w:type w:val="continuous"/>
+          <w:pgSz w:w="12240" w:h="15840"/>
+          <w:pgMar w:top="1440" w:right="1440" w:bottom="1440" w:left="1440" w:header="720" w:footer="720" w:gutter="0"/>
+          <w:cols w:num="2" w:space="720"/>
+          <w:docGrid w:linePitch="360"/>
+        </w:sectPr>
+      </w:pPr>
+    </w:p>
+    <w:p>
+      <w:pPr>
+        <w:pStyle w:val="NoSpacing"/>
+        <w:rPr>
+          <w:sz w:val="20"/>
+          <w:szCs w:val="20"/>
+        </w:rPr>
+        <w:sectPr>
+          <w:type w:val="continuous"/>
+          <w:pgSz w:w="12240" w:h="15840"/>
+          <w:pgMar w:top="1440" w:right="1440" w:bottom="1440" w:left="1440" w:header="720" w:footer="720" w:gutter="0"/>
+          <w:cols w:num="2" w:space="720"/>
+          <w:docGrid w:linePitch="360"/>
+        </w:sectPr>
+      </w:pPr>
+    </w:p>
+    <w:p>
+      <w:pPr>
+        <w:pStyle w:val="NoSpacing"/>
+        <w:rPr>
+          <w:sz w:val="20"/>
+          <w:szCs w:val="20"/>
+        </w:rPr>
+      </w:pPr>
+    </w:p>
+    <w:p>
+      <w:pPr>
+        <w:pStyle w:val="NoSpacing"/>
+        <w:rPr>
+          <w:i/>
+          <w:sz w:val="20"/>
+          <w:szCs w:val="20"/>
+        </w:rPr>
+      </w:pPr>
+      <w:r>
+        <w:rPr>
+          <w:i/>
+          <w:sz w:val="20"/>
+          <w:szCs w:val="20"/>
+        </w:rPr>
+        <w:t xml:space="preserve">    </w:t>
+      </w:r>
+    </w:p>
+    <w:p>
+      <w:pPr>
+        <w:pStyle w:val="NoSpacing"/>
+        <w:jc w:val="center"/>
         <w:rPr>
           <w:sz w:val="24"/>
           <w:szCs w:val="24"/>
         </w:rPr>
-        <w:t>Research</w:t>
-      </w:r>
-    </w:p>
-    <w:p>
-      <w:pPr>
-        <w:pStyle w:val="NoSpacing"/>
+      </w:pPr>
+      <w:r>
         <w:rPr>
           <w:sz w:val="24"/>
           <w:szCs w:val="24"/>
         </w:rPr>
-      </w:pPr>
-    </w:p>
-    <w:p>
-      <w:pPr>
-        <w:pStyle w:val="NoSpacing"/>
-        <w:rPr>
-          <w:sz w:val="20"/>
-          <w:szCs w:val="20"/>
-        </w:rPr>
-      </w:pPr>
-      <w:r>
-        <w:rPr>
-          <w:sz w:val="20"/>
-          <w:szCs w:val="20"/>
-        </w:rPr>
-        <w:lastRenderedPageBreak/>
+        <w:t>V – Future</w:t>
+      </w:r>
+      <w:r>
+        <w:rPr>
+          <w:sz w:val="24"/>
+          <w:szCs w:val="24"/>
+        </w:rPr>
+        <w:t xml:space="preserve"> </w:t>
+      </w:r>
+      <w:r>
+        <w:rPr>
+          <w:sz w:val="24"/>
+          <w:szCs w:val="24"/>
+        </w:rPr>
+        <w:t>Research</w:t>
+      </w:r>
+    </w:p>
+    <w:p>
+      <w:pPr>
+        <w:pStyle w:val="NoSpacing"/>
+        <w:rPr>
+          <w:sz w:val="24"/>
+          <w:szCs w:val="24"/>
+        </w:rPr>
+      </w:pPr>
+    </w:p>
+    <w:p>
+      <w:pPr>
+        <w:pStyle w:val="NoSpacing"/>
+        <w:rPr>
+          <w:sz w:val="20"/>
+          <w:szCs w:val="20"/>
+        </w:rPr>
+      </w:pPr>
+      <w:r>
+        <w:rPr>
+          <w:sz w:val="20"/>
+          <w:szCs w:val="20"/>
+        </w:rPr>
         <w:tab/>
         <w:t xml:space="preserve">The currently developed world is simplified compared to a real world setting.  Further research can be done using actual map data from Google Maps.  This can accurately determine travel time between lights, the maximum number of cars between intersections, the speed limit and many more factors.  In addition, adding more than one lane to an intersection creates a more </w:t>
       </w:r>
@@ -5786,6 +7330,7 @@
           <w:sz w:val="24"/>
           <w:szCs w:val="24"/>
         </w:rPr>
+        <w:lastRenderedPageBreak/>
         <w:t>References</w:t>
       </w:r>
     </w:p>
@@ -5826,7 +7371,7 @@
         </w:rPr>
         <w:t xml:space="preserve">.  </w:t>
       </w:r>
-      <w:hyperlink r:id="rId11" w:history="1">
+      <w:hyperlink r:id="rId15" w:history="1">
         <w:r>
           <w:rPr>
             <w:rStyle w:val="Hyperlink"/>
@@ -5898,6 +7443,7 @@
         </w:rPr>
         <w:t xml:space="preserve">.jpeg”, </w:t>
       </w:r>
+      <w:proofErr w:type="spellStart"/>
       <w:r>
         <w:rPr>
           <w:i/>
@@ -5906,6 +7452,7 @@
         </w:rPr>
         <w:t>Alecdifrawi</w:t>
       </w:r>
+      <w:proofErr w:type="spellEnd"/>
       <w:r>
         <w:rPr>
           <w:sz w:val="20"/>
@@ -5922,7 +7469,7 @@
           <w:szCs w:val="20"/>
         </w:rPr>
       </w:pPr>
-      <w:hyperlink r:id="rId12" w:history="1">
+      <w:hyperlink r:id="rId16" w:history="1">
         <w:r>
           <w:rPr>
             <w:rStyle w:val="Hyperlink"/>
@@ -5994,7 +7541,7 @@
         </w:rPr>
         <w:t xml:space="preserve">.  </w:t>
       </w:r>
-      <w:hyperlink r:id="rId13" w:history="1">
+      <w:hyperlink r:id="rId17" w:history="1">
         <w:r>
           <w:rPr>
             <w:rStyle w:val="Hyperlink"/>
@@ -6503,6 +8050,750 @@
     </w:rPr>
   </w:style>
 </w:styles>
+</file>
+
+<file path=word/charts/chart1.xml><?xml version="1.0" encoding="utf-8"?>
+<c:chartSpace xmlns:c="http://schemas.openxmlformats.org/drawingml/2006/chart" xmlns:a="http://schemas.openxmlformats.org/drawingml/2006/main" xmlns:r="http://schemas.openxmlformats.org/officeDocument/2006/relationships">
+  <c:date1904 val="0"/>
+  <c:lang val="en-US"/>
+  <c:roundedCorners val="0"/>
+  <mc:AlternateContent xmlns:mc="http://schemas.openxmlformats.org/markup-compatibility/2006">
+    <mc:Choice xmlns:c14="http://schemas.microsoft.com/office/drawing/2007/8/2/chart" Requires="c14">
+      <c14:style val="102"/>
+    </mc:Choice>
+    <mc:Fallback>
+      <c:style val="2"/>
+    </mc:Fallback>
+  </mc:AlternateContent>
+  <c:chart>
+    <c:title>
+      <c:overlay val="0"/>
+    </c:title>
+    <c:autoTitleDeleted val="0"/>
+    <c:plotArea>
+      <c:layout/>
+      <c:lineChart>
+        <c:grouping val="stacked"/>
+        <c:varyColors val="0"/>
+        <c:ser>
+          <c:idx val="0"/>
+          <c:order val="0"/>
+          <c:tx>
+            <c:v>Average Runtime - Traffic Only - Sequential</c:v>
+          </c:tx>
+          <c:cat>
+            <c:numRef>
+              <c:f>Sheet1!$A$2</c:f>
+              <c:numCache>
+                <c:formatCode>General</c:formatCode>
+                <c:ptCount val="1"/>
+                <c:pt idx="0">
+                  <c:v>1</c:v>
+                </c:pt>
+              </c:numCache>
+            </c:numRef>
+          </c:cat>
+          <c:val>
+            <c:numRef>
+              <c:f>Sheet1!$B$2</c:f>
+              <c:numCache>
+                <c:formatCode>General</c:formatCode>
+                <c:ptCount val="1"/>
+                <c:pt idx="0">
+                  <c:v>648</c:v>
+                </c:pt>
+              </c:numCache>
+            </c:numRef>
+          </c:val>
+          <c:smooth val="0"/>
+        </c:ser>
+        <c:dLbls>
+          <c:showLegendKey val="0"/>
+          <c:showVal val="0"/>
+          <c:showCatName val="0"/>
+          <c:showSerName val="0"/>
+          <c:showPercent val="0"/>
+          <c:showBubbleSize val="0"/>
+        </c:dLbls>
+        <c:marker val="1"/>
+        <c:smooth val="0"/>
+        <c:axId val="83997056"/>
+        <c:axId val="83998976"/>
+      </c:lineChart>
+      <c:catAx>
+        <c:axId val="83997056"/>
+        <c:scaling>
+          <c:orientation val="minMax"/>
+        </c:scaling>
+        <c:delete val="0"/>
+        <c:axPos val="b"/>
+        <c:title>
+          <c:tx>
+            <c:rich>
+              <a:bodyPr/>
+              <a:lstStyle/>
+              <a:p>
+                <a:pPr>
+                  <a:defRPr/>
+                </a:pPr>
+                <a:r>
+                  <a:rPr lang="en-US"/>
+                  <a:t>Number</a:t>
+                </a:r>
+                <a:r>
+                  <a:rPr lang="en-US" baseline="0"/>
+                  <a:t> of Cores</a:t>
+                </a:r>
+                <a:endParaRPr lang="en-US"/>
+              </a:p>
+            </c:rich>
+          </c:tx>
+          <c:overlay val="0"/>
+        </c:title>
+        <c:numFmt formatCode="General" sourceLinked="1"/>
+        <c:majorTickMark val="out"/>
+        <c:minorTickMark val="none"/>
+        <c:tickLblPos val="nextTo"/>
+        <c:crossAx val="83998976"/>
+        <c:crosses val="autoZero"/>
+        <c:auto val="1"/>
+        <c:lblAlgn val="ctr"/>
+        <c:lblOffset val="100"/>
+        <c:noMultiLvlLbl val="0"/>
+      </c:catAx>
+      <c:valAx>
+        <c:axId val="83998976"/>
+        <c:scaling>
+          <c:orientation val="minMax"/>
+        </c:scaling>
+        <c:delete val="0"/>
+        <c:axPos val="l"/>
+        <c:majorGridlines/>
+        <c:title>
+          <c:tx>
+            <c:rich>
+              <a:bodyPr rot="0" vert="horz"/>
+              <a:lstStyle/>
+              <a:p>
+                <a:pPr>
+                  <a:defRPr/>
+                </a:pPr>
+                <a:r>
+                  <a:rPr lang="en-US"/>
+                  <a:t>Average</a:t>
+                </a:r>
+                <a:r>
+                  <a:rPr lang="en-US" baseline="0"/>
+                  <a:t> Runtime</a:t>
+                </a:r>
+              </a:p>
+              <a:p>
+                <a:pPr>
+                  <a:defRPr/>
+                </a:pPr>
+                <a:r>
+                  <a:rPr lang="en-US" baseline="0"/>
+                  <a:t>(in seconds)</a:t>
+                </a:r>
+                <a:endParaRPr lang="en-US"/>
+              </a:p>
+            </c:rich>
+          </c:tx>
+          <c:overlay val="0"/>
+        </c:title>
+        <c:numFmt formatCode="General" sourceLinked="1"/>
+        <c:majorTickMark val="out"/>
+        <c:minorTickMark val="none"/>
+        <c:tickLblPos val="nextTo"/>
+        <c:crossAx val="83997056"/>
+        <c:crosses val="autoZero"/>
+        <c:crossBetween val="between"/>
+      </c:valAx>
+    </c:plotArea>
+    <c:legend>
+      <c:legendPos val="r"/>
+      <c:overlay val="0"/>
+    </c:legend>
+    <c:plotVisOnly val="1"/>
+    <c:dispBlanksAs val="zero"/>
+    <c:showDLblsOverMax val="0"/>
+  </c:chart>
+  <c:externalData r:id="rId1">
+    <c:autoUpdate val="0"/>
+  </c:externalData>
+</c:chartSpace>
+</file>
+
+<file path=word/charts/chart2.xml><?xml version="1.0" encoding="utf-8"?>
+<c:chartSpace xmlns:c="http://schemas.openxmlformats.org/drawingml/2006/chart" xmlns:a="http://schemas.openxmlformats.org/drawingml/2006/main" xmlns:r="http://schemas.openxmlformats.org/officeDocument/2006/relationships">
+  <c:date1904 val="0"/>
+  <c:lang val="en-US"/>
+  <c:roundedCorners val="0"/>
+  <mc:AlternateContent xmlns:mc="http://schemas.openxmlformats.org/markup-compatibility/2006">
+    <mc:Choice xmlns:c14="http://schemas.microsoft.com/office/drawing/2007/8/2/chart" Requires="c14">
+      <c14:style val="102"/>
+    </mc:Choice>
+    <mc:Fallback>
+      <c:style val="2"/>
+    </mc:Fallback>
+  </mc:AlternateContent>
+  <c:chart>
+    <c:title>
+      <c:overlay val="0"/>
+    </c:title>
+    <c:autoTitleDeleted val="0"/>
+    <c:plotArea>
+      <c:layout/>
+      <c:lineChart>
+        <c:grouping val="stacked"/>
+        <c:varyColors val="0"/>
+        <c:ser>
+          <c:idx val="0"/>
+          <c:order val="0"/>
+          <c:tx>
+            <c:v>Total Simulation Runtime - Naïve Traffic Sequential Run</c:v>
+          </c:tx>
+          <c:cat>
+            <c:numRef>
+              <c:f>Sheet1!$A$2</c:f>
+              <c:numCache>
+                <c:formatCode>General</c:formatCode>
+                <c:ptCount val="1"/>
+                <c:pt idx="0">
+                  <c:v>1</c:v>
+                </c:pt>
+              </c:numCache>
+            </c:numRef>
+          </c:cat>
+          <c:val>
+            <c:numRef>
+              <c:f>Sheet1!$C$2</c:f>
+              <c:numCache>
+                <c:formatCode>General</c:formatCode>
+                <c:ptCount val="1"/>
+                <c:pt idx="0">
+                  <c:v>10.106400000000001</c:v>
+                </c:pt>
+              </c:numCache>
+            </c:numRef>
+          </c:val>
+          <c:smooth val="0"/>
+        </c:ser>
+        <c:dLbls>
+          <c:showLegendKey val="0"/>
+          <c:showVal val="0"/>
+          <c:showCatName val="0"/>
+          <c:showSerName val="0"/>
+          <c:showPercent val="0"/>
+          <c:showBubbleSize val="0"/>
+        </c:dLbls>
+        <c:marker val="1"/>
+        <c:smooth val="0"/>
+        <c:axId val="84015744"/>
+        <c:axId val="84341504"/>
+      </c:lineChart>
+      <c:catAx>
+        <c:axId val="84015744"/>
+        <c:scaling>
+          <c:orientation val="minMax"/>
+        </c:scaling>
+        <c:delete val="0"/>
+        <c:axPos val="b"/>
+        <c:title>
+          <c:tx>
+            <c:rich>
+              <a:bodyPr/>
+              <a:lstStyle/>
+              <a:p>
+                <a:pPr>
+                  <a:defRPr/>
+                </a:pPr>
+                <a:r>
+                  <a:rPr lang="en-US"/>
+                  <a:t>Number of Cores</a:t>
+                </a:r>
+              </a:p>
+            </c:rich>
+          </c:tx>
+          <c:overlay val="0"/>
+        </c:title>
+        <c:numFmt formatCode="General" sourceLinked="1"/>
+        <c:majorTickMark val="out"/>
+        <c:minorTickMark val="none"/>
+        <c:tickLblPos val="nextTo"/>
+        <c:crossAx val="84341504"/>
+        <c:crosses val="autoZero"/>
+        <c:auto val="1"/>
+        <c:lblAlgn val="ctr"/>
+        <c:lblOffset val="100"/>
+        <c:noMultiLvlLbl val="0"/>
+      </c:catAx>
+      <c:valAx>
+        <c:axId val="84341504"/>
+        <c:scaling>
+          <c:orientation val="minMax"/>
+        </c:scaling>
+        <c:delete val="0"/>
+        <c:axPos val="l"/>
+        <c:majorGridlines/>
+        <c:title>
+          <c:tx>
+            <c:rich>
+              <a:bodyPr rot="0" vert="horz"/>
+              <a:lstStyle/>
+              <a:p>
+                <a:pPr>
+                  <a:defRPr/>
+                </a:pPr>
+                <a:r>
+                  <a:rPr lang="en-US"/>
+                  <a:t>Total</a:t>
+                </a:r>
+                <a:r>
+                  <a:rPr lang="en-US" baseline="0"/>
+                  <a:t> Time</a:t>
+                </a:r>
+              </a:p>
+              <a:p>
+                <a:pPr>
+                  <a:defRPr/>
+                </a:pPr>
+                <a:r>
+                  <a:rPr lang="en-US" baseline="0"/>
+                  <a:t>(in seconds)</a:t>
+                </a:r>
+                <a:endParaRPr lang="en-US"/>
+              </a:p>
+            </c:rich>
+          </c:tx>
+          <c:overlay val="0"/>
+        </c:title>
+        <c:numFmt formatCode="General" sourceLinked="1"/>
+        <c:majorTickMark val="out"/>
+        <c:minorTickMark val="none"/>
+        <c:tickLblPos val="nextTo"/>
+        <c:crossAx val="84015744"/>
+        <c:crosses val="autoZero"/>
+        <c:crossBetween val="between"/>
+      </c:valAx>
+    </c:plotArea>
+    <c:legend>
+      <c:legendPos val="r"/>
+      <c:overlay val="0"/>
+    </c:legend>
+    <c:plotVisOnly val="1"/>
+    <c:dispBlanksAs val="zero"/>
+    <c:showDLblsOverMax val="0"/>
+  </c:chart>
+  <c:externalData r:id="rId1">
+    <c:autoUpdate val="0"/>
+  </c:externalData>
+</c:chartSpace>
+</file>
+
+<file path=word/charts/chart3.xml><?xml version="1.0" encoding="utf-8"?>
+<c:chartSpace xmlns:c="http://schemas.openxmlformats.org/drawingml/2006/chart" xmlns:a="http://schemas.openxmlformats.org/drawingml/2006/main" xmlns:r="http://schemas.openxmlformats.org/officeDocument/2006/relationships">
+  <c:date1904 val="0"/>
+  <c:lang val="en-US"/>
+  <c:roundedCorners val="0"/>
+  <mc:AlternateContent xmlns:mc="http://schemas.openxmlformats.org/markup-compatibility/2006">
+    <mc:Choice xmlns:c14="http://schemas.microsoft.com/office/drawing/2007/8/2/chart" Requires="c14">
+      <c14:style val="102"/>
+    </mc:Choice>
+    <mc:Fallback>
+      <c:style val="2"/>
+    </mc:Fallback>
+  </mc:AlternateContent>
+  <c:chart>
+    <c:title>
+      <c:overlay val="0"/>
+    </c:title>
+    <c:autoTitleDeleted val="0"/>
+    <c:plotArea>
+      <c:layout/>
+      <c:lineChart>
+        <c:grouping val="stacked"/>
+        <c:varyColors val="0"/>
+        <c:ser>
+          <c:idx val="0"/>
+          <c:order val="0"/>
+          <c:tx>
+            <c:v>Average Runtime - Traffic Only - Parallel</c:v>
+          </c:tx>
+          <c:cat>
+            <c:numRef>
+              <c:f>Sheet1!$A$3:$A$7</c:f>
+              <c:numCache>
+                <c:formatCode>General</c:formatCode>
+                <c:ptCount val="5"/>
+                <c:pt idx="0">
+                  <c:v>64</c:v>
+                </c:pt>
+                <c:pt idx="1">
+                  <c:v>128</c:v>
+                </c:pt>
+                <c:pt idx="2">
+                  <c:v>256</c:v>
+                </c:pt>
+                <c:pt idx="3">
+                  <c:v>512</c:v>
+                </c:pt>
+                <c:pt idx="4">
+                  <c:v>1024</c:v>
+                </c:pt>
+              </c:numCache>
+            </c:numRef>
+          </c:cat>
+          <c:val>
+            <c:numRef>
+              <c:f>Sheet1!$B$3:$B$7</c:f>
+              <c:numCache>
+                <c:formatCode>General</c:formatCode>
+                <c:ptCount val="5"/>
+                <c:pt idx="0">
+                  <c:v>644.0625</c:v>
+                </c:pt>
+                <c:pt idx="1">
+                  <c:v>645.1171875</c:v>
+                </c:pt>
+                <c:pt idx="2">
+                  <c:v>1471</c:v>
+                </c:pt>
+                <c:pt idx="3">
+                  <c:v>537.234375</c:v>
+                </c:pt>
+                <c:pt idx="4">
+                  <c:v>380.83100000000002</c:v>
+                </c:pt>
+              </c:numCache>
+            </c:numRef>
+          </c:val>
+          <c:smooth val="0"/>
+        </c:ser>
+        <c:dLbls>
+          <c:showLegendKey val="0"/>
+          <c:showVal val="0"/>
+          <c:showCatName val="0"/>
+          <c:showSerName val="0"/>
+          <c:showPercent val="0"/>
+          <c:showBubbleSize val="0"/>
+        </c:dLbls>
+        <c:marker val="1"/>
+        <c:smooth val="0"/>
+        <c:axId val="95401088"/>
+        <c:axId val="95403008"/>
+      </c:lineChart>
+      <c:catAx>
+        <c:axId val="95401088"/>
+        <c:scaling>
+          <c:orientation val="minMax"/>
+        </c:scaling>
+        <c:delete val="0"/>
+        <c:axPos val="b"/>
+        <c:title>
+          <c:tx>
+            <c:rich>
+              <a:bodyPr/>
+              <a:lstStyle/>
+              <a:p>
+                <a:pPr>
+                  <a:defRPr/>
+                </a:pPr>
+                <a:r>
+                  <a:rPr lang="en-US"/>
+                  <a:t>Number</a:t>
+                </a:r>
+                <a:r>
+                  <a:rPr lang="en-US" baseline="0"/>
+                  <a:t> of Cores</a:t>
+                </a:r>
+                <a:endParaRPr lang="en-US"/>
+              </a:p>
+            </c:rich>
+          </c:tx>
+          <c:overlay val="0"/>
+        </c:title>
+        <c:numFmt formatCode="General" sourceLinked="1"/>
+        <c:majorTickMark val="out"/>
+        <c:minorTickMark val="none"/>
+        <c:tickLblPos val="nextTo"/>
+        <c:crossAx val="95403008"/>
+        <c:crosses val="autoZero"/>
+        <c:auto val="1"/>
+        <c:lblAlgn val="ctr"/>
+        <c:lblOffset val="100"/>
+        <c:noMultiLvlLbl val="0"/>
+      </c:catAx>
+      <c:valAx>
+        <c:axId val="95403008"/>
+        <c:scaling>
+          <c:orientation val="minMax"/>
+        </c:scaling>
+        <c:delete val="0"/>
+        <c:axPos val="l"/>
+        <c:majorGridlines/>
+        <c:title>
+          <c:tx>
+            <c:rich>
+              <a:bodyPr rot="0" vert="horz"/>
+              <a:lstStyle/>
+              <a:p>
+                <a:pPr>
+                  <a:defRPr/>
+                </a:pPr>
+                <a:r>
+                  <a:rPr lang="en-US"/>
+                  <a:t>Runtime</a:t>
+                </a:r>
+                <a:r>
+                  <a:rPr lang="en-US" baseline="0"/>
+                  <a:t> </a:t>
+                </a:r>
+              </a:p>
+              <a:p>
+                <a:pPr>
+                  <a:defRPr/>
+                </a:pPr>
+                <a:r>
+                  <a:rPr lang="en-US" baseline="0"/>
+                  <a:t>(in seconds)</a:t>
+                </a:r>
+              </a:p>
+              <a:p>
+                <a:pPr>
+                  <a:defRPr/>
+                </a:pPr>
+                <a:endParaRPr lang="en-US"/>
+              </a:p>
+            </c:rich>
+          </c:tx>
+          <c:overlay val="0"/>
+        </c:title>
+        <c:numFmt formatCode="General" sourceLinked="1"/>
+        <c:majorTickMark val="out"/>
+        <c:minorTickMark val="none"/>
+        <c:tickLblPos val="nextTo"/>
+        <c:crossAx val="95401088"/>
+        <c:crosses val="autoZero"/>
+        <c:crossBetween val="between"/>
+      </c:valAx>
+    </c:plotArea>
+    <c:legend>
+      <c:legendPos val="r"/>
+      <c:overlay val="0"/>
+    </c:legend>
+    <c:plotVisOnly val="1"/>
+    <c:dispBlanksAs val="zero"/>
+    <c:showDLblsOverMax val="0"/>
+  </c:chart>
+  <c:externalData r:id="rId1">
+    <c:autoUpdate val="0"/>
+  </c:externalData>
+</c:chartSpace>
+</file>
+
+<file path=word/charts/chart4.xml><?xml version="1.0" encoding="utf-8"?>
+<c:chartSpace xmlns:c="http://schemas.openxmlformats.org/drawingml/2006/chart" xmlns:a="http://schemas.openxmlformats.org/drawingml/2006/main" xmlns:r="http://schemas.openxmlformats.org/officeDocument/2006/relationships">
+  <c:date1904 val="0"/>
+  <c:lang val="en-US"/>
+  <c:roundedCorners val="0"/>
+  <mc:AlternateContent xmlns:mc="http://schemas.openxmlformats.org/markup-compatibility/2006">
+    <mc:Choice xmlns:c14="http://schemas.microsoft.com/office/drawing/2007/8/2/chart" Requires="c14">
+      <c14:style val="102"/>
+    </mc:Choice>
+    <mc:Fallback>
+      <c:style val="2"/>
+    </mc:Fallback>
+  </mc:AlternateContent>
+  <c:chart>
+    <c:title>
+      <c:overlay val="0"/>
+    </c:title>
+    <c:autoTitleDeleted val="0"/>
+    <c:plotArea>
+      <c:layout/>
+      <c:lineChart>
+        <c:grouping val="stacked"/>
+        <c:varyColors val="0"/>
+        <c:ser>
+          <c:idx val="0"/>
+          <c:order val="0"/>
+          <c:tx>
+            <c:v>Total Simulation Runtime - Naïve Parallel Implementation</c:v>
+          </c:tx>
+          <c:cat>
+            <c:numRef>
+              <c:f>Sheet1!$A$3:$A$7</c:f>
+              <c:numCache>
+                <c:formatCode>General</c:formatCode>
+                <c:ptCount val="5"/>
+                <c:pt idx="0">
+                  <c:v>64</c:v>
+                </c:pt>
+                <c:pt idx="1">
+                  <c:v>128</c:v>
+                </c:pt>
+                <c:pt idx="2">
+                  <c:v>256</c:v>
+                </c:pt>
+                <c:pt idx="3">
+                  <c:v>512</c:v>
+                </c:pt>
+                <c:pt idx="4">
+                  <c:v>1024</c:v>
+                </c:pt>
+              </c:numCache>
+            </c:numRef>
+          </c:cat>
+          <c:val>
+            <c:numRef>
+              <c:f>Sheet1!$C$3:$C$7</c:f>
+              <c:numCache>
+                <c:formatCode>General</c:formatCode>
+                <c:ptCount val="5"/>
+                <c:pt idx="0">
+                  <c:v>0.34129999999999999</c:v>
+                </c:pt>
+                <c:pt idx="1">
+                  <c:v>0.18690000000000001</c:v>
+                </c:pt>
+                <c:pt idx="2">
+                  <c:v>9.6699999999999994E-2</c:v>
+                </c:pt>
+                <c:pt idx="3">
+                  <c:v>0.126</c:v>
+                </c:pt>
+                <c:pt idx="4">
+                  <c:v>0.27489999999999998</c:v>
+                </c:pt>
+              </c:numCache>
+            </c:numRef>
+          </c:val>
+          <c:smooth val="0"/>
+        </c:ser>
+        <c:dLbls>
+          <c:showLegendKey val="0"/>
+          <c:showVal val="0"/>
+          <c:showCatName val="0"/>
+          <c:showSerName val="0"/>
+          <c:showPercent val="0"/>
+          <c:showBubbleSize val="0"/>
+        </c:dLbls>
+        <c:marker val="1"/>
+        <c:smooth val="0"/>
+        <c:axId val="105348480"/>
+        <c:axId val="119801344"/>
+      </c:lineChart>
+      <c:catAx>
+        <c:axId val="105348480"/>
+        <c:scaling>
+          <c:orientation val="minMax"/>
+        </c:scaling>
+        <c:delete val="0"/>
+        <c:axPos val="b"/>
+        <c:title>
+          <c:tx>
+            <c:rich>
+              <a:bodyPr/>
+              <a:lstStyle/>
+              <a:p>
+                <a:pPr>
+                  <a:defRPr/>
+                </a:pPr>
+                <a:r>
+                  <a:rPr lang="en-US"/>
+                  <a:t>Number</a:t>
+                </a:r>
+                <a:r>
+                  <a:rPr lang="en-US" baseline="0"/>
+                  <a:t> of Cores</a:t>
+                </a:r>
+                <a:endParaRPr lang="en-US"/>
+              </a:p>
+            </c:rich>
+          </c:tx>
+          <c:overlay val="0"/>
+        </c:title>
+        <c:numFmt formatCode="General" sourceLinked="1"/>
+        <c:majorTickMark val="out"/>
+        <c:minorTickMark val="none"/>
+        <c:tickLblPos val="nextTo"/>
+        <c:crossAx val="119801344"/>
+        <c:crosses val="autoZero"/>
+        <c:auto val="1"/>
+        <c:lblAlgn val="ctr"/>
+        <c:lblOffset val="100"/>
+        <c:noMultiLvlLbl val="0"/>
+      </c:catAx>
+      <c:valAx>
+        <c:axId val="119801344"/>
+        <c:scaling>
+          <c:orientation val="minMax"/>
+        </c:scaling>
+        <c:delete val="0"/>
+        <c:axPos val="l"/>
+        <c:majorGridlines/>
+        <c:title>
+          <c:tx>
+            <c:rich>
+              <a:bodyPr rot="0" vert="horz"/>
+              <a:lstStyle/>
+              <a:p>
+                <a:pPr>
+                  <a:defRPr/>
+                </a:pPr>
+                <a:r>
+                  <a:rPr lang="en-US"/>
+                  <a:t>Total</a:t>
+                </a:r>
+                <a:r>
+                  <a:rPr lang="en-US" baseline="0"/>
+                  <a:t> Simulation</a:t>
+                </a:r>
+              </a:p>
+              <a:p>
+                <a:pPr>
+                  <a:defRPr/>
+                </a:pPr>
+                <a:r>
+                  <a:rPr lang="en-US" baseline="0"/>
+                  <a:t>Runtime (in</a:t>
+                </a:r>
+              </a:p>
+              <a:p>
+                <a:pPr>
+                  <a:defRPr/>
+                </a:pPr>
+                <a:r>
+                  <a:rPr lang="en-US" baseline="0"/>
+                  <a:t>seconds)</a:t>
+                </a:r>
+              </a:p>
+            </c:rich>
+          </c:tx>
+          <c:overlay val="0"/>
+        </c:title>
+        <c:numFmt formatCode="General" sourceLinked="1"/>
+        <c:majorTickMark val="out"/>
+        <c:minorTickMark val="none"/>
+        <c:tickLblPos val="nextTo"/>
+        <c:crossAx val="105348480"/>
+        <c:crosses val="autoZero"/>
+        <c:crossBetween val="between"/>
+      </c:valAx>
+    </c:plotArea>
+    <c:legend>
+      <c:legendPos val="r"/>
+      <c:overlay val="0"/>
+    </c:legend>
+    <c:plotVisOnly val="1"/>
+    <c:dispBlanksAs val="zero"/>
+    <c:showDLblsOverMax val="0"/>
+  </c:chart>
+  <c:externalData r:id="rId1">
+    <c:autoUpdate val="0"/>
+  </c:externalData>
+</c:chartSpace>
 </file>
 
 <file path=word/theme/theme1.xml><?xml version="1.0" encoding="utf-8"?>

</xml_diff>

<commit_message>
Added new changes to writeup
</commit_message>
<xml_diff>
--- a/ats_an_autonomous_traffic_simulation.docx
+++ b/ats_an_autonomous_traffic_simulation.docx
@@ -297,16 +297,7 @@
           <w:sz w:val="20"/>
           <w:szCs w:val="20"/>
         </w:rPr>
-        <w:t xml:space="preserve">), a discrete-event simulation built upon the open source ROSS </w:t>
-      </w:r>
-      <w:proofErr w:type="gramStart"/>
-      <w:r>
-        <w:rPr>
-          <w:b/>
-          <w:sz w:val="20"/>
-          <w:szCs w:val="20"/>
-        </w:rPr>
-        <w:t>framework</w:t>
+        <w:t>), a discrete-event simulation built upon the open source ROSS framework</w:t>
       </w:r>
       <w:r>
         <w:rPr>
@@ -315,17 +306,7 @@
           <w:szCs w:val="20"/>
           <w:vertAlign w:val="superscript"/>
         </w:rPr>
-        <w:t>(</w:t>
-      </w:r>
-      <w:proofErr w:type="gramEnd"/>
-      <w:r>
-        <w:rPr>
-          <w:b/>
-          <w:sz w:val="20"/>
-          <w:szCs w:val="20"/>
-          <w:vertAlign w:val="superscript"/>
-        </w:rPr>
-        <w:t>1)</w:t>
+        <w:t>(1)</w:t>
       </w:r>
       <w:r>
         <w:rPr>
@@ -821,10 +802,19 @@
       <w:pPr>
         <w:pStyle w:val="NoSpacing"/>
         <w:rPr>
-          <w:sz w:val="20"/>
-          <w:szCs w:val="20"/>
-        </w:rPr>
-      </w:pPr>
+          <w:b/>
+          <w:sz w:val="20"/>
+          <w:szCs w:val="20"/>
+        </w:rPr>
+      </w:pPr>
+      <w:r>
+        <w:rPr>
+          <w:b/>
+          <w:sz w:val="20"/>
+          <w:szCs w:val="20"/>
+        </w:rPr>
+        <w:t>***Matt will be submitting our group’s code***</w:t>
+      </w:r>
     </w:p>
     <w:p>
       <w:pPr>
@@ -949,15 +939,7 @@
           <w:sz w:val="20"/>
           <w:szCs w:val="20"/>
         </w:rPr>
-        <w:t xml:space="preserve">Google’s Autonomous </w:t>
-      </w:r>
-      <w:proofErr w:type="gramStart"/>
-      <w:r>
-        <w:rPr>
-          <w:sz w:val="20"/>
-          <w:szCs w:val="20"/>
-        </w:rPr>
-        <w:t>Vehicle</w:t>
+        <w:t>Google’s Autonomous Vehicle</w:t>
       </w:r>
       <w:r>
         <w:rPr>
@@ -965,16 +947,7 @@
           <w:szCs w:val="20"/>
           <w:vertAlign w:val="superscript"/>
         </w:rPr>
-        <w:t>(</w:t>
-      </w:r>
-      <w:proofErr w:type="gramEnd"/>
-      <w:r>
-        <w:rPr>
-          <w:sz w:val="20"/>
-          <w:szCs w:val="20"/>
-          <w:vertAlign w:val="superscript"/>
-        </w:rPr>
-        <w:t>2)</w:t>
+        <w:t>(2)</w:t>
       </w:r>
     </w:p>
     <w:p>
@@ -1006,23 +979,7 @@
           <w:sz w:val="20"/>
           <w:szCs w:val="20"/>
         </w:rPr>
-        <w:t xml:space="preserve">One of the goals of autonomous vehicles is </w:t>
-      </w:r>
-      <w:proofErr w:type="gramStart"/>
-      <w:r>
-        <w:rPr>
-          <w:sz w:val="20"/>
-          <w:szCs w:val="20"/>
-        </w:rPr>
-        <w:t>to</w:t>
-      </w:r>
-      <w:proofErr w:type="gramEnd"/>
-      <w:r>
-        <w:rPr>
-          <w:sz w:val="20"/>
-          <w:szCs w:val="20"/>
-        </w:rPr>
-        <w:t xml:space="preserve"> </w:t>
+        <w:t xml:space="preserve">One of the goals of autonomous vehicles is to </w:t>
       </w:r>
       <w:r>
         <w:rPr>
@@ -1099,23 +1056,7 @@
           <w:sz w:val="20"/>
           <w:szCs w:val="20"/>
         </w:rPr>
-        <w:t xml:space="preserve">as the number of vehicles increases on a fixed world size and under the condition that in each intersection on the world, there </w:t>
-      </w:r>
-      <w:proofErr w:type="gramStart"/>
-      <w:r>
-        <w:rPr>
-          <w:sz w:val="20"/>
-          <w:szCs w:val="20"/>
-        </w:rPr>
-        <w:t>exists</w:t>
-      </w:r>
-      <w:proofErr w:type="gramEnd"/>
-      <w:r>
-        <w:rPr>
-          <w:sz w:val="20"/>
-          <w:szCs w:val="20"/>
-        </w:rPr>
-        <w:t xml:space="preserve"> a traffic light.</w:t>
+        <w:t>as the number of vehicles increases on a fixed world size and under the condition that in each intersection on the world, there exists a traffic light.</w:t>
       </w:r>
     </w:p>
     <w:p>
@@ -1441,6 +1382,16 @@
         </w:rPr>
         <w:t>A Sample 3 x 3 World</w:t>
       </w:r>
+    </w:p>
+    <w:p>
+      <w:pPr>
+        <w:pStyle w:val="NoSpacing"/>
+        <w:jc w:val="center"/>
+        <w:rPr>
+          <w:sz w:val="20"/>
+          <w:szCs w:val="20"/>
+        </w:rPr>
+      </w:pPr>
     </w:p>
     <w:p>
       <w:pPr>
@@ -1894,6 +1845,46 @@
     <w:p>
       <w:pPr>
         <w:pStyle w:val="NoSpacing"/>
+        <w:rPr>
+          <w:sz w:val="20"/>
+          <w:szCs w:val="20"/>
+        </w:rPr>
+      </w:pPr>
+      <w:r>
+        <w:rPr>
+          <w:sz w:val="20"/>
+          <w:szCs w:val="20"/>
+        </w:rPr>
+        <w:tab/>
+        <w:t xml:space="preserve">For our simulation, our world </w:t>
+      </w:r>
+      <w:r>
+        <w:rPr>
+          <w:sz w:val="20"/>
+          <w:szCs w:val="20"/>
+        </w:rPr>
+        <w:t xml:space="preserve">is a 1024 x 1024 square grid </w:t>
+      </w:r>
+      <w:r>
+        <w:rPr>
+          <w:sz w:val="20"/>
+          <w:szCs w:val="20"/>
+        </w:rPr>
+        <w:t>with 200,000 cars running.  The destination coordinate point will be the same for all cars.</w:t>
+      </w:r>
+    </w:p>
+    <w:p>
+      <w:pPr>
+        <w:pStyle w:val="NoSpacing"/>
+        <w:rPr>
+          <w:sz w:val="20"/>
+          <w:szCs w:val="20"/>
+        </w:rPr>
+      </w:pPr>
+    </w:p>
+    <w:p>
+      <w:pPr>
+        <w:pStyle w:val="NoSpacing"/>
         <w:jc w:val="center"/>
         <w:rPr>
           <w:sz w:val="24"/>
@@ -1995,15 +1986,7 @@
           <w:sz w:val="20"/>
           <w:szCs w:val="20"/>
         </w:rPr>
-        <w:t xml:space="preserve">simulation provided as part of </w:t>
-      </w:r>
-      <w:proofErr w:type="gramStart"/>
-      <w:r>
-        <w:rPr>
-          <w:sz w:val="20"/>
-          <w:szCs w:val="20"/>
-        </w:rPr>
-        <w:t>ROSS</w:t>
+        <w:t>simulation provided as part of ROSS</w:t>
       </w:r>
       <w:r>
         <w:rPr>
@@ -2011,16 +1994,7 @@
           <w:szCs w:val="20"/>
           <w:vertAlign w:val="superscript"/>
         </w:rPr>
-        <w:t>(</w:t>
-      </w:r>
-      <w:proofErr w:type="gramEnd"/>
-      <w:r>
-        <w:rPr>
-          <w:sz w:val="20"/>
-          <w:szCs w:val="20"/>
-          <w:vertAlign w:val="superscript"/>
-        </w:rPr>
-        <w:t>3)</w:t>
+        <w:t>(3)</w:t>
       </w:r>
       <w:r>
         <w:rPr>
@@ -2060,7 +2034,21 @@
           <w:sz w:val="20"/>
           <w:szCs w:val="20"/>
         </w:rPr>
-        <w:t xml:space="preserve">We defined three separate events that </w:t>
+        <w:t xml:space="preserve">We defined </w:t>
+      </w:r>
+      <w:r>
+        <w:rPr>
+          <w:sz w:val="20"/>
+          <w:szCs w:val="20"/>
+        </w:rPr>
+        <w:t>two</w:t>
+      </w:r>
+      <w:r>
+        <w:rPr>
+          <w:sz w:val="20"/>
+          <w:szCs w:val="20"/>
+        </w:rPr>
+        <w:t xml:space="preserve"> separate events that </w:t>
       </w:r>
       <w:r>
         <w:rPr>
@@ -2076,7 +2064,6 @@
         </w:rPr>
         <w:t xml:space="preserve">These events are: 1) </w:t>
       </w:r>
-      <w:proofErr w:type="spellStart"/>
       <w:r>
         <w:rPr>
           <w:b/>
@@ -2085,15 +2072,20 @@
         </w:rPr>
         <w:t>light_change</w:t>
       </w:r>
-      <w:proofErr w:type="spellEnd"/>
-      <w:r>
-        <w:rPr>
-          <w:sz w:val="20"/>
-          <w:szCs w:val="20"/>
-        </w:rPr>
-        <w:t xml:space="preserve"> (when does a light change?); 2) </w:t>
-      </w:r>
-      <w:proofErr w:type="spellStart"/>
+      <w:r>
+        <w:rPr>
+          <w:sz w:val="20"/>
+          <w:szCs w:val="20"/>
+        </w:rPr>
+        <w:t xml:space="preserve"> (when does a light change?) and </w:t>
+      </w:r>
+      <w:r>
+        <w:rPr>
+          <w:sz w:val="20"/>
+          <w:szCs w:val="20"/>
+        </w:rPr>
+        <w:t xml:space="preserve">2) </w:t>
+      </w:r>
       <w:r>
         <w:rPr>
           <w:b/>
@@ -2102,45 +2094,27 @@
         </w:rPr>
         <w:t>car_arrives</w:t>
       </w:r>
-      <w:proofErr w:type="spellEnd"/>
-      <w:r>
-        <w:rPr>
-          <w:sz w:val="20"/>
-          <w:szCs w:val="20"/>
-        </w:rPr>
-        <w:t xml:space="preserve"> (handle when a car arrives at the intersection; and 3</w:t>
-      </w:r>
-      <w:r>
-        <w:rPr>
-          <w:b/>
-          <w:sz w:val="20"/>
-          <w:szCs w:val="20"/>
-        </w:rPr>
-        <w:t xml:space="preserve">) </w:t>
-      </w:r>
-      <w:proofErr w:type="spellStart"/>
-      <w:r>
-        <w:rPr>
-          <w:b/>
-          <w:sz w:val="20"/>
-          <w:szCs w:val="20"/>
-        </w:rPr>
-        <w:t>car_departs</w:t>
-      </w:r>
-      <w:proofErr w:type="spellEnd"/>
-      <w:r>
-        <w:rPr>
-          <w:sz w:val="20"/>
-          <w:szCs w:val="20"/>
-        </w:rPr>
-        <w:t xml:space="preserve"> (handles how a car leaves an intersection).</w:t>
-      </w:r>
-      <w:r>
-        <w:rPr>
-          <w:sz w:val="20"/>
-          <w:szCs w:val="20"/>
-        </w:rPr>
-        <w:t xml:space="preserve">  </w:t>
+      <w:r>
+        <w:rPr>
+          <w:b/>
+          <w:sz w:val="20"/>
+          <w:szCs w:val="20"/>
+        </w:rPr>
+        <w:t>/departs</w:t>
+      </w:r>
+      <w:r>
+        <w:rPr>
+          <w:sz w:val="20"/>
+          <w:szCs w:val="20"/>
+        </w:rPr>
+        <w:t xml:space="preserve"> (handle when a car arrives</w:t>
+      </w:r>
+      <w:r>
+        <w:rPr>
+          <w:sz w:val="20"/>
+          <w:szCs w:val="20"/>
+        </w:rPr>
+        <w:t xml:space="preserve">/departs at the intersection).  </w:t>
       </w:r>
       <w:r>
         <w:rPr>
@@ -2176,7 +2150,7 @@
           <w:sz w:val="20"/>
           <w:szCs w:val="20"/>
         </w:rPr>
-        <w:t xml:space="preserve"> above three </w:t>
+        <w:t xml:space="preserve"> above two </w:t>
       </w:r>
       <w:r>
         <w:rPr>
@@ -2190,7 +2164,14 @@
           <w:sz w:val="20"/>
           <w:szCs w:val="20"/>
         </w:rPr>
-        <w:t>nts interacting with each other</w:t>
+        <w:t>nts interact</w:t>
+      </w:r>
+      <w:r>
+        <w:rPr>
+          <w:sz w:val="20"/>
+          <w:szCs w:val="20"/>
+        </w:rPr>
+        <w:t xml:space="preserve"> with each other</w:t>
       </w:r>
       <w:r>
         <w:rPr>
@@ -2243,10 +2224,10 @@
         </w:rPr>
         <w:lastRenderedPageBreak/>
         <w:drawing>
-          <wp:inline distT="0" distB="0" distL="0" distR="0" wp14:anchorId="1A756568" wp14:editId="1A72E28A">
-            <wp:extent cx="3187579" cy="2615184"/>
+          <wp:inline distT="0" distB="0" distL="0" distR="0" wp14:anchorId="6D488BCA" wp14:editId="07276D48">
+            <wp:extent cx="2743200" cy="2440562"/>
             <wp:effectExtent l="0" t="0" r="0" b="0"/>
-            <wp:docPr id="5" name="Picture 5" descr="C:\Users\pongb\Documents\software\autonomous-traffic-simulator\images\figure_4_state_diagram_light_events.png"/>
+            <wp:docPr id="11" name="Picture 11" descr="C:\Users\pongb\Documents\software\autonomous-traffic-simulator\images\figure_4_state_diagram_light_events.png"/>
             <wp:cNvGraphicFramePr>
               <a:graphicFrameLocks xmlns:a="http://schemas.openxmlformats.org/drawingml/2006/main" noChangeAspect="1"/>
             </wp:cNvGraphicFramePr>
@@ -2254,7 +2235,7 @@
               <a:graphicData uri="http://schemas.openxmlformats.org/drawingml/2006/picture">
                 <pic:pic xmlns:pic="http://schemas.openxmlformats.org/drawingml/2006/picture">
                   <pic:nvPicPr>
-                    <pic:cNvPr id="0" name="Picture 2" descr="C:\Users\pongb\Documents\software\autonomous-traffic-simulator\images\figure_4_state_diagram_light_events.png"/>
+                    <pic:cNvPr id="0" name="Picture 1" descr="C:\Users\pongb\Documents\software\autonomous-traffic-simulator\images\figure_4_state_diagram_light_events.png"/>
                     <pic:cNvPicPr>
                       <a:picLocks noChangeAspect="1" noChangeArrowheads="1"/>
                     </pic:cNvPicPr>
@@ -2275,7 +2256,7 @@
                   <pic:spPr bwMode="auto">
                     <a:xfrm>
                       <a:off x="0" y="0"/>
-                      <a:ext cx="3193720" cy="2620222"/>
+                      <a:ext cx="2743200" cy="2440562"/>
                     </a:xfrm>
                     <a:prstGeom prst="rect">
                       <a:avLst/>
@@ -2466,7 +2447,49 @@
           <w:sz w:val="20"/>
           <w:szCs w:val="20"/>
         </w:rPr>
-        <w:t>Finally, the CAR_ARRIVES event schedules a CAR_DEPARTS event.</w:t>
+        <w:t>Finally, the CAR_ARRIVES</w:t>
+      </w:r>
+      <w:r>
+        <w:rPr>
+          <w:sz w:val="20"/>
+          <w:szCs w:val="20"/>
+        </w:rPr>
+        <w:t>/DEPARTS</w:t>
+      </w:r>
+      <w:r>
+        <w:rPr>
+          <w:sz w:val="20"/>
+          <w:szCs w:val="20"/>
+        </w:rPr>
+        <w:t xml:space="preserve"> event schedules a</w:t>
+      </w:r>
+      <w:r>
+        <w:rPr>
+          <w:sz w:val="20"/>
+          <w:szCs w:val="20"/>
+        </w:rPr>
+        <w:t>nother</w:t>
+      </w:r>
+      <w:r>
+        <w:rPr>
+          <w:sz w:val="20"/>
+          <w:szCs w:val="20"/>
+        </w:rPr>
+        <w:t xml:space="preserve"> CAR_DEPARTS</w:t>
+      </w:r>
+      <w:r>
+        <w:rPr>
+          <w:sz w:val="20"/>
+          <w:szCs w:val="20"/>
+        </w:rPr>
+        <w:t>/DEPARTS</w:t>
+      </w:r>
+      <w:r>
+        <w:rPr>
+          <w:sz w:val="20"/>
+          <w:szCs w:val="20"/>
+        </w:rPr>
+        <w:t xml:space="preserve"> event.</w:t>
       </w:r>
     </w:p>
     <w:p>
@@ -2499,139 +2522,58 @@
           <w:sz w:val="20"/>
           <w:szCs w:val="20"/>
         </w:rPr>
-        <w:t xml:space="preserve">The departure event, as indicated by Figure 4, </w:t>
-      </w:r>
-      <w:r>
-        <w:rPr>
-          <w:b/>
-          <w:sz w:val="20"/>
-          <w:szCs w:val="20"/>
-        </w:rPr>
-        <w:tab/>
-      </w:r>
-    </w:p>
-    <w:p>
-      <w:pPr>
-        <w:pStyle w:val="NoSpacing"/>
-        <w:rPr>
-          <w:b/>
-          <w:sz w:val="20"/>
-          <w:szCs w:val="20"/>
-        </w:rPr>
-      </w:pPr>
-    </w:p>
-    <w:p>
-      <w:pPr>
-        <w:pStyle w:val="NoSpacing"/>
-        <w:rPr>
-          <w:sz w:val="20"/>
-          <w:szCs w:val="20"/>
-        </w:rPr>
-      </w:pPr>
-      <w:r>
-        <w:rPr>
-          <w:sz w:val="20"/>
-          <w:szCs w:val="20"/>
-        </w:rPr>
-        <w:tab/>
-      </w:r>
-    </w:p>
-    <w:p>
-      <w:pPr>
-        <w:pStyle w:val="NoSpacing"/>
-        <w:rPr>
-          <w:sz w:val="20"/>
-          <w:szCs w:val="20"/>
-        </w:rPr>
-      </w:pPr>
-    </w:p>
-    <w:p>
-      <w:pPr>
-        <w:pStyle w:val="NoSpacing"/>
-        <w:rPr>
-          <w:sz w:val="20"/>
-          <w:szCs w:val="20"/>
-        </w:rPr>
-      </w:pPr>
-      <w:r>
-        <w:rPr>
-          <w:sz w:val="20"/>
-          <w:szCs w:val="20"/>
-        </w:rPr>
-        <w:t xml:space="preserve">The algorithm for the traffic light event handler is </w:t>
-      </w:r>
-      <w:r>
-        <w:rPr>
-          <w:sz w:val="20"/>
-          <w:szCs w:val="20"/>
-        </w:rPr>
-        <w:t xml:space="preserve">shown in </w:t>
-      </w:r>
-      <w:r>
-        <w:rPr>
-          <w:b/>
-          <w:sz w:val="20"/>
-          <w:szCs w:val="20"/>
-        </w:rPr>
-        <w:t>Listing</w:t>
-      </w:r>
-      <w:r>
-        <w:rPr>
-          <w:sz w:val="20"/>
-          <w:szCs w:val="20"/>
-        </w:rPr>
-        <w:t xml:space="preserve"> </w:t>
-      </w:r>
-      <w:r>
-        <w:rPr>
-          <w:b/>
-          <w:sz w:val="20"/>
-          <w:szCs w:val="20"/>
-        </w:rPr>
-        <w:t>1</w:t>
-      </w:r>
-      <w:r>
-        <w:rPr>
-          <w:sz w:val="20"/>
-          <w:szCs w:val="20"/>
-        </w:rPr>
-        <w:t>:</w:t>
-      </w:r>
-    </w:p>
-    <w:p>
-      <w:pPr>
-        <w:pStyle w:val="NoSpacing"/>
-        <w:rPr>
-          <w:sz w:val="20"/>
-          <w:szCs w:val="20"/>
-        </w:rPr>
-      </w:pPr>
-    </w:p>
-    <w:p>
-      <w:pPr>
-        <w:pStyle w:val="NoSpacing"/>
-        <w:rPr>
-          <w:sz w:val="20"/>
-          <w:szCs w:val="20"/>
-        </w:rPr>
-      </w:pPr>
-      <w:r>
-        <w:rPr>
-          <w:b/>
-          <w:sz w:val="20"/>
-          <w:szCs w:val="20"/>
-        </w:rPr>
-        <w:t>Listing 1 – Traffic Light Event Handler</w:t>
-      </w:r>
-    </w:p>
-    <w:p>
-      <w:pPr>
-        <w:pStyle w:val="NoSpacing"/>
-        <w:rPr>
-          <w:sz w:val="20"/>
-          <w:szCs w:val="20"/>
-        </w:rPr>
-      </w:pPr>
+        <w:t xml:space="preserve">The </w:t>
+      </w:r>
+      <w:r>
+        <w:rPr>
+          <w:i/>
+          <w:sz w:val="20"/>
+          <w:szCs w:val="20"/>
+        </w:rPr>
+        <w:t>LIGHT_CHANGE</w:t>
+      </w:r>
+      <w:r>
+        <w:rPr>
+          <w:sz w:val="20"/>
+          <w:szCs w:val="20"/>
+        </w:rPr>
+        <w:t xml:space="preserve"> e</w:t>
+      </w:r>
+      <w:r>
+        <w:rPr>
+          <w:sz w:val="20"/>
+          <w:szCs w:val="20"/>
+        </w:rPr>
+        <w:t>vent, as indicated by Fi</w:t>
+      </w:r>
+      <w:r>
+        <w:rPr>
+          <w:sz w:val="20"/>
+          <w:szCs w:val="20"/>
+        </w:rPr>
+        <w:t xml:space="preserve">gure 4, is independent from the </w:t>
+      </w:r>
+      <w:r>
+        <w:rPr>
+          <w:sz w:val="20"/>
+          <w:szCs w:val="20"/>
+        </w:rPr>
+        <w:t xml:space="preserve">CAR_ARRIVES/DEPARTS event.  </w:t>
+      </w:r>
+      <w:r>
+        <w:rPr>
+          <w:sz w:val="20"/>
+          <w:szCs w:val="20"/>
+        </w:rPr>
+        <w:t xml:space="preserve">Similar to a real-world traffic light, </w:t>
+      </w:r>
+      <w:r>
+        <w:rPr>
+          <w:sz w:val="20"/>
+          <w:szCs w:val="20"/>
+        </w:rPr>
+        <w:t xml:space="preserve">our traffic light checks if the light timer has reached 0.  If the time has expired, </w:t>
+      </w:r>
       <w:bookmarkStart w:id="6" w:name="_GoBack"/>
       <w:bookmarkEnd w:id="6"/>
     </w:p>
@@ -2639,6 +2581,129 @@
       <w:pPr>
         <w:pStyle w:val="NoSpacing"/>
         <w:rPr>
+          <w:b/>
+          <w:sz w:val="20"/>
+          <w:szCs w:val="20"/>
+        </w:rPr>
+      </w:pPr>
+    </w:p>
+    <w:p>
+      <w:pPr>
+        <w:pStyle w:val="NoSpacing"/>
+        <w:rPr>
+          <w:sz w:val="20"/>
+          <w:szCs w:val="20"/>
+        </w:rPr>
+      </w:pPr>
+      <w:r>
+        <w:rPr>
+          <w:sz w:val="20"/>
+          <w:szCs w:val="20"/>
+        </w:rPr>
+        <w:tab/>
+      </w:r>
+    </w:p>
+    <w:p>
+      <w:pPr>
+        <w:pStyle w:val="NoSpacing"/>
+        <w:rPr>
+          <w:sz w:val="20"/>
+          <w:szCs w:val="20"/>
+        </w:rPr>
+      </w:pPr>
+    </w:p>
+    <w:p>
+      <w:pPr>
+        <w:pStyle w:val="NoSpacing"/>
+        <w:rPr>
+          <w:sz w:val="20"/>
+          <w:szCs w:val="20"/>
+        </w:rPr>
+      </w:pPr>
+      <w:r>
+        <w:rPr>
+          <w:sz w:val="20"/>
+          <w:szCs w:val="20"/>
+        </w:rPr>
+        <w:t xml:space="preserve">The algorithm for the traffic light event handler is </w:t>
+      </w:r>
+      <w:r>
+        <w:rPr>
+          <w:sz w:val="20"/>
+          <w:szCs w:val="20"/>
+        </w:rPr>
+        <w:t xml:space="preserve">shown in </w:t>
+      </w:r>
+      <w:r>
+        <w:rPr>
+          <w:b/>
+          <w:sz w:val="20"/>
+          <w:szCs w:val="20"/>
+        </w:rPr>
+        <w:t>Listing</w:t>
+      </w:r>
+      <w:r>
+        <w:rPr>
+          <w:sz w:val="20"/>
+          <w:szCs w:val="20"/>
+        </w:rPr>
+        <w:t xml:space="preserve"> </w:t>
+      </w:r>
+      <w:r>
+        <w:rPr>
+          <w:b/>
+          <w:sz w:val="20"/>
+          <w:szCs w:val="20"/>
+        </w:rPr>
+        <w:t>1</w:t>
+      </w:r>
+      <w:r>
+        <w:rPr>
+          <w:sz w:val="20"/>
+          <w:szCs w:val="20"/>
+        </w:rPr>
+        <w:t>:</w:t>
+      </w:r>
+    </w:p>
+    <w:p>
+      <w:pPr>
+        <w:pStyle w:val="NoSpacing"/>
+        <w:rPr>
+          <w:sz w:val="20"/>
+          <w:szCs w:val="20"/>
+        </w:rPr>
+      </w:pPr>
+    </w:p>
+    <w:p>
+      <w:pPr>
+        <w:pStyle w:val="NoSpacing"/>
+        <w:rPr>
+          <w:sz w:val="20"/>
+          <w:szCs w:val="20"/>
+        </w:rPr>
+      </w:pPr>
+      <w:r>
+        <w:rPr>
+          <w:b/>
+          <w:sz w:val="20"/>
+          <w:szCs w:val="20"/>
+        </w:rPr>
+        <w:t>Listing 1 – Traffic Light Event Handler</w:t>
+      </w:r>
+    </w:p>
+    <w:p>
+      <w:pPr>
+        <w:pStyle w:val="NoSpacing"/>
+        <w:rPr>
+          <w:sz w:val="20"/>
+          <w:szCs w:val="20"/>
+        </w:rPr>
+      </w:pPr>
+    </w:p>
+    <w:p>
+      <w:pPr>
+        <w:pStyle w:val="NoSpacing"/>
+        <w:rPr>
           <w:sz w:val="20"/>
           <w:szCs w:val="20"/>
         </w:rPr>
@@ -2715,6 +2780,7 @@
           <w:sz w:val="20"/>
           <w:szCs w:val="20"/>
         </w:rPr>
+        <w:lastRenderedPageBreak/>
         <w:tab/>
         <w:t xml:space="preserve">The autonomous vehicle event handler </w:t>
       </w:r>
@@ -2744,6 +2810,155 @@
           <w:sz w:val="20"/>
           <w:szCs w:val="20"/>
         </w:rPr>
+        <w:t xml:space="preserve"> optimally and</w:t>
+      </w:r>
+      <w:r>
+        <w:rPr>
+          <w:sz w:val="20"/>
+          <w:szCs w:val="20"/>
+        </w:rPr>
+        <w:t xml:space="preserve"> concurrently through an intersection.</w:t>
+      </w:r>
+      <w:r>
+        <w:rPr>
+          <w:sz w:val="20"/>
+          <w:szCs w:val="20"/>
+        </w:rPr>
+        <w:t xml:space="preserve">  </w:t>
+      </w:r>
+      <w:r>
+        <w:rPr>
+          <w:sz w:val="20"/>
+          <w:szCs w:val="20"/>
+        </w:rPr>
+        <w:t xml:space="preserve">We defined </w:t>
+      </w:r>
+      <w:r>
+        <w:rPr>
+          <w:sz w:val="20"/>
+          <w:szCs w:val="20"/>
+        </w:rPr>
+        <w:t xml:space="preserve">four events for this handler: 1) </w:t>
+      </w:r>
+      <w:r>
+        <w:rPr>
+          <w:b/>
+          <w:sz w:val="20"/>
+          <w:szCs w:val="20"/>
+        </w:rPr>
+        <w:t>arrive</w:t>
+      </w:r>
+      <w:r>
+        <w:rPr>
+          <w:sz w:val="20"/>
+          <w:szCs w:val="20"/>
+        </w:rPr>
+        <w:t xml:space="preserve">; 2) </w:t>
+      </w:r>
+      <w:r>
+        <w:rPr>
+          <w:b/>
+          <w:sz w:val="20"/>
+          <w:szCs w:val="20"/>
+        </w:rPr>
+        <w:t>move_up</w:t>
+      </w:r>
+      <w:r>
+        <w:rPr>
+          <w:sz w:val="20"/>
+          <w:szCs w:val="20"/>
+        </w:rPr>
+        <w:t xml:space="preserve">; 3) </w:t>
+      </w:r>
+      <w:r>
+        <w:rPr>
+          <w:b/>
+          <w:sz w:val="20"/>
+          <w:szCs w:val="20"/>
+        </w:rPr>
+        <w:t>enter_intersection</w:t>
+      </w:r>
+      <w:r>
+        <w:rPr>
+          <w:sz w:val="20"/>
+          <w:szCs w:val="20"/>
+        </w:rPr>
+        <w:t xml:space="preserve">; and 4) </w:t>
+      </w:r>
+      <w:r>
+        <w:rPr>
+          <w:b/>
+          <w:sz w:val="20"/>
+          <w:szCs w:val="20"/>
+        </w:rPr>
+        <w:t>exit</w:t>
+      </w:r>
+      <w:r>
+        <w:rPr>
+          <w:sz w:val="20"/>
+          <w:szCs w:val="20"/>
+        </w:rPr>
+        <w:t xml:space="preserve">. </w:t>
+      </w:r>
+    </w:p>
+    <w:p>
+      <w:pPr>
+        <w:pStyle w:val="NoSpacing"/>
+        <w:rPr>
+          <w:sz w:val="20"/>
+          <w:szCs w:val="20"/>
+        </w:rPr>
+      </w:pPr>
+    </w:p>
+    <w:p>
+      <w:pPr>
+        <w:pStyle w:val="NoSpacing"/>
+        <w:rPr>
+          <w:sz w:val="20"/>
+          <w:szCs w:val="20"/>
+        </w:rPr>
+      </w:pPr>
+      <w:r>
+        <w:rPr>
+          <w:sz w:val="20"/>
+          <w:szCs w:val="20"/>
+        </w:rPr>
+        <w:tab/>
+      </w:r>
+      <w:r>
+        <w:rPr>
+          <w:sz w:val="20"/>
+          <w:szCs w:val="20"/>
+        </w:rPr>
+        <w:t xml:space="preserve">When a car arrives into an intersection, the </w:t>
+      </w:r>
+      <w:r>
+        <w:rPr>
+          <w:sz w:val="20"/>
+          <w:szCs w:val="20"/>
+        </w:rPr>
+        <w:t xml:space="preserve">AVEH schedules </w:t>
+      </w:r>
+      <w:r>
+        <w:rPr>
+          <w:sz w:val="20"/>
+          <w:szCs w:val="20"/>
+        </w:rPr>
+        <w:t xml:space="preserve">an </w:t>
+      </w:r>
+      <w:r>
+        <w:rPr>
+          <w:i/>
+          <w:sz w:val="20"/>
+          <w:szCs w:val="20"/>
+        </w:rPr>
+        <w:t>arrive</w:t>
+      </w:r>
+      <w:r>
+        <w:rPr>
+          <w:sz w:val="20"/>
+          <w:szCs w:val="20"/>
+        </w:rPr>
         <w:t xml:space="preserve"> </w:t>
       </w:r>
       <w:r>
@@ -2751,356 +2966,175 @@
           <w:sz w:val="20"/>
           <w:szCs w:val="20"/>
         </w:rPr>
-        <w:lastRenderedPageBreak/>
-        <w:t>optimally and</w:t>
-      </w:r>
-      <w:r>
-        <w:rPr>
-          <w:sz w:val="20"/>
-          <w:szCs w:val="20"/>
-        </w:rPr>
-        <w:t xml:space="preserve"> concurrently through an intersection.</w:t>
-      </w:r>
-      <w:r>
-        <w:rPr>
-          <w:sz w:val="20"/>
-          <w:szCs w:val="20"/>
-        </w:rPr>
-        <w:t xml:space="preserve">  </w:t>
-      </w:r>
-      <w:r>
-        <w:rPr>
-          <w:sz w:val="20"/>
-          <w:szCs w:val="20"/>
-        </w:rPr>
-        <w:t xml:space="preserve">We defined </w:t>
-      </w:r>
-      <w:r>
-        <w:rPr>
-          <w:sz w:val="20"/>
-          <w:szCs w:val="20"/>
-        </w:rPr>
-        <w:t xml:space="preserve">four events for this handler: 1) </w:t>
-      </w:r>
-      <w:r>
-        <w:rPr>
-          <w:b/>
-          <w:sz w:val="20"/>
-          <w:szCs w:val="20"/>
-        </w:rPr>
-        <w:t>arrive</w:t>
-      </w:r>
-      <w:r>
-        <w:rPr>
-          <w:sz w:val="20"/>
-          <w:szCs w:val="20"/>
-        </w:rPr>
-        <w:t xml:space="preserve">; 2) </w:t>
-      </w:r>
-      <w:proofErr w:type="spellStart"/>
-      <w:r>
-        <w:rPr>
-          <w:b/>
+        <w:t xml:space="preserve">event.  </w:t>
+      </w:r>
+      <w:r>
+        <w:rPr>
+          <w:sz w:val="20"/>
+          <w:szCs w:val="20"/>
+        </w:rPr>
+        <w:t>This event pla</w:t>
+      </w:r>
+      <w:r>
+        <w:rPr>
+          <w:sz w:val="20"/>
+          <w:szCs w:val="20"/>
+        </w:rPr>
+        <w:t xml:space="preserve">ces the car into a queue of cars.  </w:t>
+      </w:r>
+      <w:r>
+        <w:rPr>
+          <w:sz w:val="20"/>
+          <w:szCs w:val="20"/>
+        </w:rPr>
+        <w:t xml:space="preserve">If this car is the </w:t>
+      </w:r>
+      <w:r>
+        <w:rPr>
+          <w:sz w:val="20"/>
+          <w:szCs w:val="20"/>
+        </w:rPr>
+        <w:t xml:space="preserve">only car in its lane, </w:t>
+      </w:r>
+      <w:r>
+        <w:rPr>
+          <w:sz w:val="20"/>
+          <w:szCs w:val="20"/>
+        </w:rPr>
+        <w:t xml:space="preserve">the AVEH </w:t>
+      </w:r>
+      <w:r>
+        <w:rPr>
+          <w:sz w:val="20"/>
+          <w:szCs w:val="20"/>
+        </w:rPr>
+        <w:t xml:space="preserve">next schedules an </w:t>
+      </w:r>
+      <w:r>
+        <w:rPr>
+          <w:i/>
+          <w:sz w:val="20"/>
+          <w:szCs w:val="20"/>
+        </w:rPr>
+        <w:t>enter_intersection</w:t>
+      </w:r>
+      <w:r>
+        <w:rPr>
+          <w:sz w:val="20"/>
+          <w:szCs w:val="20"/>
+        </w:rPr>
+        <w:t xml:space="preserve"> event, in which the car now begins to drive into the intersection.  </w:t>
+      </w:r>
+      <w:r>
+        <w:rPr>
+          <w:sz w:val="20"/>
+          <w:szCs w:val="20"/>
+        </w:rPr>
+        <w:t xml:space="preserve">When the car is about to leave the intersection, AVEH schedules </w:t>
+      </w:r>
+      <w:r>
+        <w:rPr>
+          <w:sz w:val="20"/>
+          <w:szCs w:val="20"/>
+        </w:rPr>
+        <w:t xml:space="preserve">an </w:t>
+      </w:r>
+      <w:r>
+        <w:rPr>
+          <w:i/>
+          <w:sz w:val="20"/>
+          <w:szCs w:val="20"/>
+        </w:rPr>
+        <w:t>exit</w:t>
+      </w:r>
+      <w:r>
+        <w:rPr>
+          <w:sz w:val="20"/>
+          <w:szCs w:val="20"/>
+        </w:rPr>
+        <w:t xml:space="preserve"> </w:t>
+      </w:r>
+      <w:r>
+        <w:rPr>
+          <w:sz w:val="20"/>
+          <w:szCs w:val="20"/>
+        </w:rPr>
+        <w:t>event.</w:t>
+      </w:r>
+    </w:p>
+    <w:p>
+      <w:pPr>
+        <w:pStyle w:val="NoSpacing"/>
+        <w:rPr>
+          <w:sz w:val="20"/>
+          <w:szCs w:val="20"/>
+        </w:rPr>
+      </w:pPr>
+    </w:p>
+    <w:p>
+      <w:pPr>
+        <w:pStyle w:val="NoSpacing"/>
+        <w:rPr>
+          <w:sz w:val="20"/>
+          <w:szCs w:val="20"/>
+        </w:rPr>
+      </w:pPr>
+      <w:r>
+        <w:rPr>
+          <w:sz w:val="20"/>
+          <w:szCs w:val="20"/>
+        </w:rPr>
+        <w:tab/>
+      </w:r>
+      <w:r>
+        <w:rPr>
+          <w:sz w:val="20"/>
+          <w:szCs w:val="20"/>
+        </w:rPr>
+        <w:t xml:space="preserve">The above case only handles </w:t>
+      </w:r>
+      <w:r>
+        <w:rPr>
+          <w:sz w:val="20"/>
+          <w:szCs w:val="20"/>
+        </w:rPr>
+        <w:t xml:space="preserve">the case in which </w:t>
+      </w:r>
+      <w:r>
+        <w:rPr>
+          <w:sz w:val="20"/>
+          <w:szCs w:val="20"/>
+        </w:rPr>
+        <w:t xml:space="preserve">the car arriving is the first and only car in the lane.  </w:t>
+      </w:r>
+      <w:r>
+        <w:rPr>
+          <w:sz w:val="20"/>
+          <w:szCs w:val="20"/>
+        </w:rPr>
+        <w:t xml:space="preserve">In the case when an arriving car is not the first car in line, </w:t>
+      </w:r>
+      <w:r>
+        <w:rPr>
+          <w:sz w:val="20"/>
+          <w:szCs w:val="20"/>
+        </w:rPr>
+        <w:t xml:space="preserve">the fourth event, </w:t>
+      </w:r>
+      <w:r>
+        <w:rPr>
+          <w:i/>
           <w:sz w:val="20"/>
           <w:szCs w:val="20"/>
         </w:rPr>
         <w:t>move_up</w:t>
       </w:r>
-      <w:proofErr w:type="spellEnd"/>
-      <w:r>
-        <w:rPr>
-          <w:sz w:val="20"/>
-          <w:szCs w:val="20"/>
-        </w:rPr>
-        <w:t xml:space="preserve">; 3) </w:t>
-      </w:r>
-      <w:proofErr w:type="spellStart"/>
-      <w:r>
-        <w:rPr>
-          <w:b/>
-          <w:sz w:val="20"/>
-          <w:szCs w:val="20"/>
-        </w:rPr>
-        <w:t>enter_intersection</w:t>
-      </w:r>
-      <w:proofErr w:type="spellEnd"/>
-      <w:r>
-        <w:rPr>
-          <w:sz w:val="20"/>
-          <w:szCs w:val="20"/>
-        </w:rPr>
-        <w:t xml:space="preserve">; and 4) </w:t>
-      </w:r>
-      <w:r>
-        <w:rPr>
-          <w:b/>
-          <w:sz w:val="20"/>
-          <w:szCs w:val="20"/>
-        </w:rPr>
-        <w:t>exit</w:t>
-      </w:r>
-      <w:r>
-        <w:rPr>
-          <w:sz w:val="20"/>
-          <w:szCs w:val="20"/>
-        </w:rPr>
-        <w:t xml:space="preserve">. </w:t>
-      </w:r>
-    </w:p>
-    <w:p>
-      <w:pPr>
-        <w:pStyle w:val="NoSpacing"/>
-        <w:rPr>
-          <w:sz w:val="20"/>
-          <w:szCs w:val="20"/>
-        </w:rPr>
-      </w:pPr>
-    </w:p>
-    <w:p>
-      <w:pPr>
-        <w:pStyle w:val="NoSpacing"/>
-        <w:rPr>
-          <w:sz w:val="20"/>
-          <w:szCs w:val="20"/>
-        </w:rPr>
-      </w:pPr>
-      <w:r>
-        <w:rPr>
-          <w:sz w:val="20"/>
-          <w:szCs w:val="20"/>
-        </w:rPr>
-        <w:tab/>
-      </w:r>
-      <w:r>
-        <w:rPr>
-          <w:sz w:val="20"/>
-          <w:szCs w:val="20"/>
-        </w:rPr>
-        <w:t xml:space="preserve">When a car arrives into an intersection, the </w:t>
-      </w:r>
-      <w:r>
-        <w:rPr>
-          <w:sz w:val="20"/>
-          <w:szCs w:val="20"/>
-        </w:rPr>
-        <w:t xml:space="preserve">AVEH schedules </w:t>
-      </w:r>
-      <w:r>
-        <w:rPr>
-          <w:sz w:val="20"/>
-          <w:szCs w:val="20"/>
-        </w:rPr>
-        <w:t xml:space="preserve">an </w:t>
-      </w:r>
-      <w:r>
-        <w:rPr>
-          <w:i/>
-          <w:sz w:val="20"/>
-          <w:szCs w:val="20"/>
-        </w:rPr>
-        <w:t>arrive</w:t>
-      </w:r>
-      <w:r>
-        <w:rPr>
-          <w:sz w:val="20"/>
-          <w:szCs w:val="20"/>
-        </w:rPr>
-        <w:t xml:space="preserve"> </w:t>
-      </w:r>
-      <w:r>
-        <w:rPr>
-          <w:sz w:val="20"/>
-          <w:szCs w:val="20"/>
-        </w:rPr>
-        <w:t xml:space="preserve">event.  </w:t>
-      </w:r>
-      <w:r>
-        <w:rPr>
-          <w:sz w:val="20"/>
-          <w:szCs w:val="20"/>
-        </w:rPr>
-        <w:t>This event pla</w:t>
-      </w:r>
-      <w:r>
-        <w:rPr>
-          <w:sz w:val="20"/>
-          <w:szCs w:val="20"/>
-        </w:rPr>
-        <w:t xml:space="preserve">ces the car into a queue of cars.  </w:t>
-      </w:r>
-      <w:r>
-        <w:rPr>
-          <w:sz w:val="20"/>
-          <w:szCs w:val="20"/>
-        </w:rPr>
-        <w:t xml:space="preserve">If this car is the </w:t>
-      </w:r>
-      <w:r>
-        <w:rPr>
-          <w:sz w:val="20"/>
-          <w:szCs w:val="20"/>
-        </w:rPr>
-        <w:t xml:space="preserve">only car in its lane, </w:t>
-      </w:r>
-      <w:r>
-        <w:rPr>
-          <w:sz w:val="20"/>
-          <w:szCs w:val="20"/>
-        </w:rPr>
-        <w:t xml:space="preserve">the AVEH </w:t>
-      </w:r>
-      <w:r>
-        <w:rPr>
-          <w:sz w:val="20"/>
-          <w:szCs w:val="20"/>
-        </w:rPr>
-        <w:t xml:space="preserve">next schedules an </w:t>
-      </w:r>
-      <w:proofErr w:type="spellStart"/>
-      <w:r>
-        <w:rPr>
-          <w:i/>
-          <w:sz w:val="20"/>
-          <w:szCs w:val="20"/>
-        </w:rPr>
-        <w:t>enter_intersection</w:t>
-      </w:r>
-      <w:proofErr w:type="spellEnd"/>
-      <w:r>
-        <w:rPr>
-          <w:sz w:val="20"/>
-          <w:szCs w:val="20"/>
-        </w:rPr>
-        <w:t xml:space="preserve"> event, in which the car now begins to drive into the intersection.  </w:t>
-      </w:r>
-      <w:r>
-        <w:rPr>
-          <w:sz w:val="20"/>
-          <w:szCs w:val="20"/>
-        </w:rPr>
-        <w:t xml:space="preserve">When the car is about to leave the intersection, AVEH schedules </w:t>
-      </w:r>
-      <w:r>
-        <w:rPr>
-          <w:sz w:val="20"/>
-          <w:szCs w:val="20"/>
-        </w:rPr>
-        <w:t xml:space="preserve">an </w:t>
-      </w:r>
-      <w:r>
-        <w:rPr>
-          <w:i/>
-          <w:sz w:val="20"/>
-          <w:szCs w:val="20"/>
-        </w:rPr>
-        <w:t>exit</w:t>
-      </w:r>
-      <w:r>
-        <w:rPr>
-          <w:sz w:val="20"/>
-          <w:szCs w:val="20"/>
-        </w:rPr>
-        <w:t xml:space="preserve"> </w:t>
-      </w:r>
-      <w:r>
-        <w:rPr>
-          <w:sz w:val="20"/>
-          <w:szCs w:val="20"/>
-        </w:rPr>
-        <w:t>event.</w:t>
-      </w:r>
-    </w:p>
-    <w:p>
-      <w:pPr>
-        <w:pStyle w:val="NoSpacing"/>
-        <w:rPr>
-          <w:sz w:val="20"/>
-          <w:szCs w:val="20"/>
-        </w:rPr>
-      </w:pPr>
-    </w:p>
-    <w:p>
-      <w:pPr>
-        <w:pStyle w:val="NoSpacing"/>
-        <w:rPr>
-          <w:sz w:val="20"/>
-          <w:szCs w:val="20"/>
-        </w:rPr>
-      </w:pPr>
-      <w:r>
-        <w:rPr>
-          <w:sz w:val="20"/>
-          <w:szCs w:val="20"/>
-        </w:rPr>
-        <w:tab/>
-      </w:r>
-      <w:r>
-        <w:rPr>
-          <w:sz w:val="20"/>
-          <w:szCs w:val="20"/>
-        </w:rPr>
-        <w:t xml:space="preserve">The above case only handles </w:t>
-      </w:r>
-      <w:r>
-        <w:rPr>
-          <w:sz w:val="20"/>
-          <w:szCs w:val="20"/>
-        </w:rPr>
-        <w:t xml:space="preserve">the case in which </w:t>
-      </w:r>
-      <w:r>
-        <w:rPr>
-          <w:sz w:val="20"/>
-          <w:szCs w:val="20"/>
-        </w:rPr>
-        <w:t xml:space="preserve">the car arriving is the first and only car in the lane.  </w:t>
-      </w:r>
-      <w:r>
-        <w:rPr>
-          <w:sz w:val="20"/>
-          <w:szCs w:val="20"/>
-        </w:rPr>
-        <w:t xml:space="preserve">In the case when an arriving car is not the first car in line, </w:t>
-      </w:r>
-      <w:r>
-        <w:rPr>
-          <w:sz w:val="20"/>
-          <w:szCs w:val="20"/>
-        </w:rPr>
-        <w:t xml:space="preserve">the fourth event, </w:t>
-      </w:r>
-      <w:proofErr w:type="spellStart"/>
-      <w:r>
-        <w:rPr>
-          <w:i/>
-          <w:sz w:val="20"/>
-          <w:szCs w:val="20"/>
-        </w:rPr>
-        <w:t>move_up</w:t>
-      </w:r>
-      <w:proofErr w:type="spellEnd"/>
-      <w:r>
-        <w:rPr>
-          <w:sz w:val="20"/>
-          <w:szCs w:val="20"/>
-        </w:rPr>
-        <w:t xml:space="preserve"> is scheduled.  </w:t>
-      </w:r>
-      <w:proofErr w:type="spellStart"/>
-      <w:r>
-        <w:rPr>
-          <w:sz w:val="20"/>
-          <w:szCs w:val="20"/>
-        </w:rPr>
-        <w:t>Move_up</w:t>
-      </w:r>
-      <w:proofErr w:type="spellEnd"/>
-      <w:r>
-        <w:rPr>
-          <w:sz w:val="20"/>
-          <w:szCs w:val="20"/>
-        </w:rPr>
-        <w:t xml:space="preserve"> </w:t>
+      <w:r>
+        <w:rPr>
+          <w:sz w:val="20"/>
+          <w:szCs w:val="20"/>
+        </w:rPr>
+        <w:t xml:space="preserve"> is scheduled.  Move_up </w:t>
       </w:r>
       <w:r>
         <w:rPr>
@@ -3114,23 +3148,7 @@
           <w:sz w:val="20"/>
           <w:szCs w:val="20"/>
         </w:rPr>
-        <w:t xml:space="preserve">at the front of the line.  AVEH will continue to schedule </w:t>
-      </w:r>
-      <w:proofErr w:type="spellStart"/>
-      <w:r>
-        <w:rPr>
-          <w:sz w:val="20"/>
-          <w:szCs w:val="20"/>
-        </w:rPr>
-        <w:t>move_up</w:t>
-      </w:r>
-      <w:proofErr w:type="spellEnd"/>
-      <w:r>
-        <w:rPr>
-          <w:sz w:val="20"/>
-          <w:szCs w:val="20"/>
-        </w:rPr>
-        <w:t xml:space="preserve"> </w:t>
+        <w:t xml:space="preserve">at the front of the line.  AVEH will continue to schedule move_up </w:t>
       </w:r>
       <w:r>
         <w:rPr>
@@ -3380,23 +3398,7 @@
           <w:sz w:val="20"/>
           <w:szCs w:val="20"/>
         </w:rPr>
-        <w:t xml:space="preserve">By default, the </w:t>
-      </w:r>
-      <w:proofErr w:type="spellStart"/>
-      <w:r>
-        <w:rPr>
-          <w:sz w:val="20"/>
-          <w:szCs w:val="20"/>
-        </w:rPr>
-        <w:t>enter_intersection</w:t>
-      </w:r>
-      <w:proofErr w:type="spellEnd"/>
-      <w:r>
-        <w:rPr>
-          <w:sz w:val="20"/>
-          <w:szCs w:val="20"/>
-        </w:rPr>
-        <w:t xml:space="preserve"> event performs a round-robin </w:t>
+        <w:t xml:space="preserve">By default, the enter_intersection event performs a round-robin </w:t>
       </w:r>
       <w:r>
         <w:rPr>
@@ -3452,6 +3454,7 @@
           <w:sz w:val="20"/>
           <w:szCs w:val="20"/>
         </w:rPr>
+        <w:lastRenderedPageBreak/>
         <w:t xml:space="preserve">intersection, </w:t>
       </w:r>
       <w:r>
@@ -3461,21 +3464,12 @@
         </w:rPr>
         <w:t xml:space="preserve">in the </w:t>
       </w:r>
-      <w:proofErr w:type="spellStart"/>
-      <w:r>
-        <w:rPr>
-          <w:sz w:val="20"/>
-          <w:szCs w:val="20"/>
-        </w:rPr>
-        <w:t>enter_intersection</w:t>
-      </w:r>
-      <w:proofErr w:type="spellEnd"/>
-      <w:r>
-        <w:rPr>
-          <w:sz w:val="20"/>
-          <w:szCs w:val="20"/>
-        </w:rPr>
-        <w:t xml:space="preserve"> event, AVEH </w:t>
+      <w:r>
+        <w:rPr>
+          <w:sz w:val="20"/>
+          <w:szCs w:val="20"/>
+        </w:rPr>
+        <w:t xml:space="preserve">enter_intersection event, AVEH </w:t>
       </w:r>
       <w:r>
         <w:rPr>
@@ -3489,15 +3483,7 @@
           <w:sz w:val="20"/>
           <w:szCs w:val="20"/>
         </w:rPr>
-        <w:t xml:space="preserve">cars are in the opposite </w:t>
-      </w:r>
-      <w:r>
-        <w:rPr>
-          <w:sz w:val="20"/>
-          <w:szCs w:val="20"/>
-        </w:rPr>
-        <w:lastRenderedPageBreak/>
-        <w:t xml:space="preserve">directions.  </w:t>
+        <w:t xml:space="preserve">cars are in the opposite directions.  </w:t>
       </w:r>
       <w:r>
         <w:rPr>
@@ -3710,37 +3696,12 @@
           <w:szCs w:val="20"/>
         </w:rPr>
       </w:pPr>
-      <w:proofErr w:type="gramStart"/>
-      <w:r>
-        <w:rPr>
-          <w:sz w:val="20"/>
-          <w:szCs w:val="20"/>
-        </w:rPr>
-        <w:t>multiple</w:t>
-      </w:r>
-      <w:proofErr w:type="gramEnd"/>
-      <w:r>
-        <w:rPr>
-          <w:sz w:val="20"/>
-          <w:szCs w:val="20"/>
-        </w:rPr>
-        <w:t xml:space="preserve"> cars will schedule </w:t>
-      </w:r>
-      <w:proofErr w:type="spellStart"/>
-      <w:r>
-        <w:rPr>
-          <w:sz w:val="20"/>
-          <w:szCs w:val="20"/>
-        </w:rPr>
-        <w:t>event_intersection</w:t>
-      </w:r>
-      <w:proofErr w:type="spellEnd"/>
-      <w:r>
-        <w:rPr>
-          <w:sz w:val="20"/>
-          <w:szCs w:val="20"/>
-        </w:rPr>
-        <w:t xml:space="preserve"> events and proceed across the intersection.</w:t>
+      <w:r>
+        <w:rPr>
+          <w:sz w:val="20"/>
+          <w:szCs w:val="20"/>
+        </w:rPr>
+        <w:t>multiple cars will schedule event_intersection events and proceed across the intersection.</w:t>
       </w:r>
     </w:p>
     <w:p>
@@ -4930,7 +4891,6 @@
           <w:sz w:val="20"/>
           <w:szCs w:val="20"/>
         </w:rPr>
-        <w:lastRenderedPageBreak/>
         <w:tab/>
         <w:t>We performed a strong – scaling analysis whereby our world is a grid of 128 x 128 units and cars randomly spawn in the world but share a common ending destination coordinate point.</w:t>
       </w:r>
@@ -5038,15 +4998,7 @@
           <w:sz w:val="20"/>
           <w:szCs w:val="20"/>
         </w:rPr>
-        <w:t xml:space="preserve"> </w:t>
-      </w:r>
-      <w:r>
-        <w:rPr>
-          <w:sz w:val="20"/>
-          <w:szCs w:val="20"/>
-        </w:rPr>
-        <w:lastRenderedPageBreak/>
-        <w:t>(no AVEH and intersection optimization) simulation is shown.  Table 1 additi</w:t>
+        <w:t xml:space="preserve"> (no AVEH and intersection optimization) simulation is shown.  Table 1 additi</w:t>
       </w:r>
       <w:r>
         <w:rPr>
@@ -5146,6 +5098,7 @@
           <w:sz w:val="20"/>
           <w:szCs w:val="20"/>
         </w:rPr>
+        <w:lastRenderedPageBreak/>
         <w:t>However, as Figu</w:t>
       </w:r>
       <w:r>
@@ -5670,23 +5623,7 @@
           <w:sz w:val="20"/>
           <w:szCs w:val="20"/>
         </w:rPr>
-        <w:t xml:space="preserve">that the reason behind this temporary increase is due to the MPI Sends/Receives utilized by ROSS.  Unfortunately, as ROSS handles the </w:t>
-      </w:r>
-      <w:proofErr w:type="spellStart"/>
-      <w:r>
-        <w:rPr>
-          <w:sz w:val="20"/>
-          <w:szCs w:val="20"/>
-        </w:rPr>
-        <w:t>interprocess</w:t>
-      </w:r>
-      <w:proofErr w:type="spellEnd"/>
-      <w:r>
-        <w:rPr>
-          <w:sz w:val="20"/>
-          <w:szCs w:val="20"/>
-        </w:rPr>
-        <w:t xml:space="preserve"> communicati</w:t>
+        <w:t>that the reason behind this temporary increase is due to the MPI Sends/Receives utilized by ROSS.  Unfortunately, as ROSS handles the interprocess communicati</w:t>
       </w:r>
       <w:r>
         <w:rPr>
@@ -5702,7 +5639,6 @@
         </w:rPr>
         <w:t xml:space="preserve">s not able </w:t>
       </w:r>
-      <w:proofErr w:type="gramStart"/>
       <w:r>
         <w:rPr>
           <w:sz w:val="20"/>
@@ -5729,31 +5665,7 @@
           <w:sz w:val="20"/>
           <w:szCs w:val="20"/>
         </w:rPr>
-        <w:t>ne</w:t>
-      </w:r>
-      <w:proofErr w:type="gramEnd"/>
-      <w:r>
-        <w:rPr>
-          <w:sz w:val="20"/>
-          <w:szCs w:val="20"/>
-        </w:rPr>
-        <w:t xml:space="preserve"> nor provide actual hard-data to </w:t>
-      </w:r>
-      <w:proofErr w:type="spellStart"/>
-      <w:r>
-        <w:rPr>
-          <w:sz w:val="20"/>
-          <w:szCs w:val="20"/>
-        </w:rPr>
-        <w:t>backup</w:t>
-      </w:r>
-      <w:proofErr w:type="spellEnd"/>
-      <w:r>
-        <w:rPr>
-          <w:sz w:val="20"/>
-          <w:szCs w:val="20"/>
-        </w:rPr>
-        <w:t xml:space="preserve"> our speculation.  </w:t>
+        <w:t xml:space="preserve">ne nor provide actual hard-data to backup our speculation.  </w:t>
       </w:r>
       <w:r>
         <w:rPr>
@@ -5831,23 +5743,7 @@
           <w:sz w:val="20"/>
           <w:szCs w:val="20"/>
         </w:rPr>
-        <w:t xml:space="preserve">the computation time is in constant </w:t>
-      </w:r>
-      <w:proofErr w:type="gramStart"/>
-      <w:r>
-        <w:rPr>
-          <w:sz w:val="20"/>
-          <w:szCs w:val="20"/>
-        </w:rPr>
-        <w:t>O(</w:t>
-      </w:r>
-      <w:proofErr w:type="gramEnd"/>
-      <w:r>
-        <w:rPr>
-          <w:sz w:val="20"/>
-          <w:szCs w:val="20"/>
-        </w:rPr>
-        <w:t>1) time.  As a result, the resulting time spent must be dedicated to ROSS’ internal MPI communication.</w:t>
+        <w:t>the computation time is in constant O(1) time.  As a result, the resulting time spent must be dedicated to ROSS’ internal MPI communication.</w:t>
       </w:r>
     </w:p>
     <w:p>
@@ -6222,23 +6118,7 @@
           <w:sz w:val="20"/>
           <w:szCs w:val="20"/>
         </w:rPr>
-        <w:t xml:space="preserve">– Average </w:t>
-      </w:r>
-      <w:proofErr w:type="gramStart"/>
-      <w:r>
-        <w:rPr>
-          <w:sz w:val="20"/>
-          <w:szCs w:val="20"/>
-        </w:rPr>
-        <w:t>time</w:t>
-      </w:r>
-      <w:proofErr w:type="gramEnd"/>
-      <w:r>
-        <w:rPr>
-          <w:sz w:val="20"/>
-          <w:szCs w:val="20"/>
-        </w:rPr>
-        <w:t xml:space="preserve"> spent </w:t>
+        <w:t xml:space="preserve">– Average time spent </w:t>
       </w:r>
       <w:r>
         <w:rPr>
@@ -7443,7 +7323,6 @@
         </w:rPr>
         <w:t xml:space="preserve">.jpeg”, </w:t>
       </w:r>
-      <w:proofErr w:type="spellStart"/>
       <w:r>
         <w:rPr>
           <w:i/>
@@ -7452,7 +7331,6 @@
         </w:rPr>
         <w:t>Alecdifrawi</w:t>
       </w:r>
-      <w:proofErr w:type="spellEnd"/>
       <w:r>
         <w:rPr>
           <w:sz w:val="20"/>
@@ -8117,11 +7995,11 @@
         </c:dLbls>
         <c:marker val="1"/>
         <c:smooth val="0"/>
-        <c:axId val="83997056"/>
-        <c:axId val="83998976"/>
+        <c:axId val="80496512"/>
+        <c:axId val="82370560"/>
       </c:lineChart>
       <c:catAx>
-        <c:axId val="83997056"/>
+        <c:axId val="80496512"/>
         <c:scaling>
           <c:orientation val="minMax"/>
         </c:scaling>
@@ -8154,7 +8032,7 @@
         <c:majorTickMark val="out"/>
         <c:minorTickMark val="none"/>
         <c:tickLblPos val="nextTo"/>
-        <c:crossAx val="83998976"/>
+        <c:crossAx val="82370560"/>
         <c:crosses val="autoZero"/>
         <c:auto val="1"/>
         <c:lblAlgn val="ctr"/>
@@ -8162,7 +8040,7 @@
         <c:noMultiLvlLbl val="0"/>
       </c:catAx>
       <c:valAx>
-        <c:axId val="83998976"/>
+        <c:axId val="82370560"/>
         <c:scaling>
           <c:orientation val="minMax"/>
         </c:scaling>
@@ -8205,7 +8083,7 @@
         <c:majorTickMark val="out"/>
         <c:minorTickMark val="none"/>
         <c:tickLblPos val="nextTo"/>
-        <c:crossAx val="83997056"/>
+        <c:crossAx val="80496512"/>
         <c:crosses val="autoZero"/>
         <c:crossBetween val="between"/>
       </c:valAx>
@@ -8289,11 +8167,11 @@
         </c:dLbls>
         <c:marker val="1"/>
         <c:smooth val="0"/>
-        <c:axId val="84015744"/>
-        <c:axId val="84341504"/>
+        <c:axId val="82421248"/>
+        <c:axId val="88860544"/>
       </c:lineChart>
       <c:catAx>
-        <c:axId val="84015744"/>
+        <c:axId val="82421248"/>
         <c:scaling>
           <c:orientation val="minMax"/>
         </c:scaling>
@@ -8321,7 +8199,7 @@
         <c:majorTickMark val="out"/>
         <c:minorTickMark val="none"/>
         <c:tickLblPos val="nextTo"/>
-        <c:crossAx val="84341504"/>
+        <c:crossAx val="88860544"/>
         <c:crosses val="autoZero"/>
         <c:auto val="1"/>
         <c:lblAlgn val="ctr"/>
@@ -8329,7 +8207,7 @@
         <c:noMultiLvlLbl val="0"/>
       </c:catAx>
       <c:valAx>
-        <c:axId val="84341504"/>
+        <c:axId val="88860544"/>
         <c:scaling>
           <c:orientation val="minMax"/>
         </c:scaling>
@@ -8372,7 +8250,7 @@
         <c:majorTickMark val="out"/>
         <c:minorTickMark val="none"/>
         <c:tickLblPos val="nextTo"/>
-        <c:crossAx val="84015744"/>
+        <c:crossAx val="82421248"/>
         <c:crosses val="autoZero"/>
         <c:crossBetween val="between"/>
       </c:valAx>
@@ -8480,11 +8358,11 @@
         </c:dLbls>
         <c:marker val="1"/>
         <c:smooth val="0"/>
-        <c:axId val="95401088"/>
-        <c:axId val="95403008"/>
+        <c:axId val="80201984"/>
+        <c:axId val="80507264"/>
       </c:lineChart>
       <c:catAx>
-        <c:axId val="95401088"/>
+        <c:axId val="80201984"/>
         <c:scaling>
           <c:orientation val="minMax"/>
         </c:scaling>
@@ -8517,7 +8395,7 @@
         <c:majorTickMark val="out"/>
         <c:minorTickMark val="none"/>
         <c:tickLblPos val="nextTo"/>
-        <c:crossAx val="95403008"/>
+        <c:crossAx val="80507264"/>
         <c:crosses val="autoZero"/>
         <c:auto val="1"/>
         <c:lblAlgn val="ctr"/>
@@ -8525,7 +8403,7 @@
         <c:noMultiLvlLbl val="0"/>
       </c:catAx>
       <c:valAx>
-        <c:axId val="95403008"/>
+        <c:axId val="80507264"/>
         <c:scaling>
           <c:orientation val="minMax"/>
         </c:scaling>
@@ -8573,7 +8451,7 @@
         <c:majorTickMark val="out"/>
         <c:minorTickMark val="none"/>
         <c:tickLblPos val="nextTo"/>
-        <c:crossAx val="95401088"/>
+        <c:crossAx val="80201984"/>
         <c:crosses val="autoZero"/>
         <c:crossBetween val="between"/>
       </c:valAx>
@@ -8681,11 +8559,11 @@
         </c:dLbls>
         <c:marker val="1"/>
         <c:smooth val="0"/>
-        <c:axId val="105348480"/>
-        <c:axId val="119801344"/>
+        <c:axId val="80536320"/>
+        <c:axId val="80538240"/>
       </c:lineChart>
       <c:catAx>
-        <c:axId val="105348480"/>
+        <c:axId val="80536320"/>
         <c:scaling>
           <c:orientation val="minMax"/>
         </c:scaling>
@@ -8718,7 +8596,7 @@
         <c:majorTickMark val="out"/>
         <c:minorTickMark val="none"/>
         <c:tickLblPos val="nextTo"/>
-        <c:crossAx val="119801344"/>
+        <c:crossAx val="80538240"/>
         <c:crosses val="autoZero"/>
         <c:auto val="1"/>
         <c:lblAlgn val="ctr"/>
@@ -8726,7 +8604,7 @@
         <c:noMultiLvlLbl val="0"/>
       </c:catAx>
       <c:valAx>
-        <c:axId val="119801344"/>
+        <c:axId val="80538240"/>
         <c:scaling>
           <c:orientation val="minMax"/>
         </c:scaling>
@@ -8777,7 +8655,7 @@
         <c:majorTickMark val="out"/>
         <c:minorTickMark val="none"/>
         <c:tickLblPos val="nextTo"/>
-        <c:crossAx val="105348480"/>
+        <c:crossAx val="80536320"/>
         <c:crosses val="autoZero"/>
         <c:crossBetween val="between"/>
       </c:valAx>

</xml_diff>

<commit_message>
Revised world section to reflect infinite world and diagram changes; finished traffic light event handler section
</commit_message>
<xml_diff>
--- a/ats_an_autonomous_traffic_simulation.docx
+++ b/ats_an_autonomous_traffic_simulation.docx
@@ -1288,10 +1288,10 @@
           <w:szCs w:val="20"/>
         </w:rPr>
         <w:drawing>
-          <wp:inline distT="0" distB="0" distL="0" distR="0" wp14:anchorId="58659E06" wp14:editId="4D6C3381">
-            <wp:extent cx="2743200" cy="2515526"/>
-            <wp:effectExtent l="0" t="0" r="0" b="0"/>
-            <wp:docPr id="2" name="Picture 2" descr="C:\Users\pongb\Documents\software\autonomous-traffic-simulator\images\fig_2_world_grid.png"/>
+          <wp:inline distT="0" distB="0" distL="0" distR="0" wp14:anchorId="7CD8B093" wp14:editId="62FE4B47">
+            <wp:extent cx="2743200" cy="2476013"/>
+            <wp:effectExtent l="0" t="0" r="0" b="635"/>
+            <wp:docPr id="5" name="Picture 5" descr="C:\Users\pongb\Documents\software\autonomous-traffic-simulator\images\fig_2_world_grid.png"/>
             <wp:cNvGraphicFramePr>
               <a:graphicFrameLocks xmlns:a="http://schemas.openxmlformats.org/drawingml/2006/main" noChangeAspect="1"/>
             </wp:cNvGraphicFramePr>
@@ -1320,7 +1320,7 @@
                   <pic:spPr bwMode="auto">
                     <a:xfrm>
                       <a:off x="0" y="0"/>
-                      <a:ext cx="2743200" cy="2515526"/>
+                      <a:ext cx="2743200" cy="2476013"/>
                     </a:xfrm>
                     <a:prstGeom prst="rect">
                       <a:avLst/>
@@ -1428,7 +1428,21 @@
           <w:sz w:val="20"/>
           <w:szCs w:val="20"/>
         </w:rPr>
-        <w:t xml:space="preserve">travel in.  Each intersecting line (indicated by either a red, orange, or green circle) </w:t>
+        <w:t>travel in.  Each interse</w:t>
+      </w:r>
+      <w:r>
+        <w:rPr>
+          <w:sz w:val="20"/>
+          <w:szCs w:val="20"/>
+        </w:rPr>
+        <w:t xml:space="preserve">cting line (indicated by </w:t>
+      </w:r>
+      <w:r>
+        <w:rPr>
+          <w:sz w:val="20"/>
+          <w:szCs w:val="20"/>
+        </w:rPr>
+        <w:t xml:space="preserve">a red circle) </w:t>
       </w:r>
       <w:r>
         <w:rPr>
@@ -1442,14 +1456,21 @@
           <w:sz w:val="20"/>
           <w:szCs w:val="20"/>
         </w:rPr>
-        <w:t xml:space="preserve">  A red circle indicates a four-way intersection; a green circle indicates a three-way intersection, and an orange circle represents </w:t>
-      </w:r>
-      <w:r>
-        <w:rPr>
-          <w:sz w:val="20"/>
-          <w:szCs w:val="20"/>
-        </w:rPr>
-        <w:t>a two-way intersection.</w:t>
+        <w:t xml:space="preserve">  A red circle ind</w:t>
+      </w:r>
+      <w:r>
+        <w:rPr>
+          <w:sz w:val="20"/>
+          <w:szCs w:val="20"/>
+        </w:rPr>
+        <w:t xml:space="preserve">icates a four-way intersection.  It is important to note that the world is not finite; instead, visualize </w:t>
+      </w:r>
+      <w:r>
+        <w:rPr>
+          <w:sz w:val="20"/>
+          <w:szCs w:val="20"/>
+        </w:rPr>
+        <w:t>the grid is being wrapped around a sphere.  In this manner, the world is infinite.</w:t>
       </w:r>
     </w:p>
     <w:p>
@@ -2574,122 +2595,74 @@
         </w:rPr>
         <w:t xml:space="preserve">our traffic light checks if the light timer has reached 0.  If the time has expired, </w:t>
       </w:r>
-      <w:bookmarkStart w:id="6" w:name="_GoBack"/>
-      <w:bookmarkEnd w:id="6"/>
-    </w:p>
-    <w:p>
-      <w:pPr>
-        <w:pStyle w:val="NoSpacing"/>
-        <w:rPr>
-          <w:b/>
-          <w:sz w:val="20"/>
-          <w:szCs w:val="20"/>
-        </w:rPr>
-      </w:pPr>
-    </w:p>
-    <w:p>
-      <w:pPr>
-        <w:pStyle w:val="NoSpacing"/>
-        <w:rPr>
-          <w:sz w:val="20"/>
-          <w:szCs w:val="20"/>
-        </w:rPr>
-      </w:pPr>
-      <w:r>
-        <w:rPr>
-          <w:sz w:val="20"/>
-          <w:szCs w:val="20"/>
-        </w:rPr>
-        <w:tab/>
-      </w:r>
-    </w:p>
-    <w:p>
-      <w:pPr>
-        <w:pStyle w:val="NoSpacing"/>
-        <w:rPr>
-          <w:sz w:val="20"/>
-          <w:szCs w:val="20"/>
-        </w:rPr>
-      </w:pPr>
-    </w:p>
-    <w:p>
-      <w:pPr>
-        <w:pStyle w:val="NoSpacing"/>
-        <w:rPr>
-          <w:sz w:val="20"/>
-          <w:szCs w:val="20"/>
-        </w:rPr>
-      </w:pPr>
-      <w:r>
-        <w:rPr>
-          <w:sz w:val="20"/>
-          <w:szCs w:val="20"/>
-        </w:rPr>
-        <w:t xml:space="preserve">The algorithm for the traffic light event handler is </w:t>
-      </w:r>
-      <w:r>
-        <w:rPr>
-          <w:sz w:val="20"/>
-          <w:szCs w:val="20"/>
-        </w:rPr>
-        <w:t xml:space="preserve">shown in </w:t>
-      </w:r>
-      <w:r>
-        <w:rPr>
-          <w:b/>
-          <w:sz w:val="20"/>
-          <w:szCs w:val="20"/>
-        </w:rPr>
-        <w:t>Listing</w:t>
-      </w:r>
-      <w:r>
-        <w:rPr>
-          <w:sz w:val="20"/>
-          <w:szCs w:val="20"/>
-        </w:rPr>
-        <w:t xml:space="preserve"> </w:t>
-      </w:r>
-      <w:r>
-        <w:rPr>
-          <w:b/>
-          <w:sz w:val="20"/>
-          <w:szCs w:val="20"/>
-        </w:rPr>
-        <w:t>1</w:t>
-      </w:r>
-      <w:r>
-        <w:rPr>
-          <w:sz w:val="20"/>
-          <w:szCs w:val="20"/>
-        </w:rPr>
-        <w:t>:</w:t>
-      </w:r>
-    </w:p>
-    <w:p>
-      <w:pPr>
-        <w:pStyle w:val="NoSpacing"/>
-        <w:rPr>
-          <w:sz w:val="20"/>
-          <w:szCs w:val="20"/>
-        </w:rPr>
-      </w:pPr>
-    </w:p>
-    <w:p>
-      <w:pPr>
-        <w:pStyle w:val="NoSpacing"/>
-        <w:rPr>
-          <w:sz w:val="20"/>
-          <w:szCs w:val="20"/>
-        </w:rPr>
-      </w:pPr>
-      <w:r>
-        <w:rPr>
-          <w:b/>
-          <w:sz w:val="20"/>
-          <w:szCs w:val="20"/>
-        </w:rPr>
-        <w:t>Listing 1 – Traffic Light Event Handler</w:t>
-      </w:r>
+      <w:r>
+        <w:rPr>
+          <w:sz w:val="20"/>
+          <w:szCs w:val="20"/>
+        </w:rPr>
+        <w:t>the light changes (i.e. change left lane to straight lanes, or north-south traffic to east-west traffic, and vice-versa).</w:t>
+      </w:r>
+      <w:r>
+        <w:rPr>
+          <w:sz w:val="20"/>
+          <w:szCs w:val="20"/>
+        </w:rPr>
+        <w:t xml:space="preserve">  After the light has successfully been changed, the time remaining on the traffic light is reset, and another LIGHT_CHANGE event is scheduled.</w:t>
+      </w:r>
+    </w:p>
+    <w:p>
+      <w:pPr>
+        <w:pStyle w:val="NoSpacing"/>
+        <w:rPr>
+          <w:sz w:val="20"/>
+          <w:szCs w:val="20"/>
+        </w:rPr>
+      </w:pPr>
+    </w:p>
+    <w:p>
+      <w:pPr>
+        <w:pStyle w:val="NoSpacing"/>
+        <w:rPr>
+          <w:sz w:val="20"/>
+          <w:szCs w:val="20"/>
+        </w:rPr>
+      </w:pPr>
+    </w:p>
+    <w:p>
+      <w:pPr>
+        <w:pStyle w:val="NoSpacing"/>
+        <w:rPr>
+          <w:sz w:val="20"/>
+          <w:szCs w:val="20"/>
+        </w:rPr>
+      </w:pPr>
+    </w:p>
+    <w:p>
+      <w:pPr>
+        <w:pStyle w:val="NoSpacing"/>
+        <w:rPr>
+          <w:sz w:val="20"/>
+          <w:szCs w:val="20"/>
+        </w:rPr>
+      </w:pPr>
+    </w:p>
+    <w:p>
+      <w:pPr>
+        <w:pStyle w:val="NoSpacing"/>
+        <w:rPr>
+          <w:sz w:val="20"/>
+          <w:szCs w:val="20"/>
+        </w:rPr>
+      </w:pPr>
+    </w:p>
+    <w:p>
+      <w:pPr>
+        <w:pStyle w:val="NoSpacing"/>
+        <w:rPr>
+          <w:sz w:val="20"/>
+          <w:szCs w:val="20"/>
+        </w:rPr>
+      </w:pPr>
     </w:p>
     <w:p>
       <w:pPr>
@@ -2780,7 +2753,6 @@
           <w:sz w:val="20"/>
           <w:szCs w:val="20"/>
         </w:rPr>
-        <w:lastRenderedPageBreak/>
         <w:tab/>
         <w:t xml:space="preserve">The autonomous vehicle event handler </w:t>
       </w:r>
@@ -3412,7 +3384,15 @@
           <w:sz w:val="20"/>
           <w:szCs w:val="20"/>
         </w:rPr>
-        <w:t xml:space="preserve">cars to travel across the intersection; for instance, </w:t>
+        <w:t xml:space="preserve">cars to </w:t>
+      </w:r>
+      <w:r>
+        <w:rPr>
+          <w:sz w:val="20"/>
+          <w:szCs w:val="20"/>
+        </w:rPr>
+        <w:lastRenderedPageBreak/>
+        <w:t xml:space="preserve">travel across the intersection; for instance, </w:t>
       </w:r>
       <w:r>
         <w:rPr>
@@ -3454,7 +3434,6 @@
           <w:sz w:val="20"/>
           <w:szCs w:val="20"/>
         </w:rPr>
-        <w:lastRenderedPageBreak/>
         <w:t xml:space="preserve">intersection, </w:t>
       </w:r>
       <w:r>
@@ -3878,6 +3857,52 @@
           <w:color w:val="000000"/>
         </w:rPr>
       </w:pPr>
+    </w:p>
+    <w:p>
+      <w:pPr>
+        <w:spacing w:after="0" w:line="240" w:lineRule="auto"/>
+        <w:rPr>
+          <w:rFonts w:ascii="Calibri" w:eastAsia="Times New Roman" w:hAnsi="Calibri" w:cs="Times New Roman"/>
+          <w:b/>
+          <w:bCs/>
+          <w:color w:val="000000"/>
+        </w:rPr>
+      </w:pPr>
+    </w:p>
+    <w:p>
+      <w:pPr>
+        <w:spacing w:after="0" w:line="240" w:lineRule="auto"/>
+        <w:rPr>
+          <w:rFonts w:ascii="Calibri" w:eastAsia="Times New Roman" w:hAnsi="Calibri" w:cs="Times New Roman"/>
+          <w:b/>
+          <w:bCs/>
+          <w:color w:val="000000"/>
+        </w:rPr>
+      </w:pPr>
+    </w:p>
+    <w:p>
+      <w:pPr>
+        <w:spacing w:after="0" w:line="240" w:lineRule="auto"/>
+        <w:rPr>
+          <w:rFonts w:ascii="Calibri" w:eastAsia="Times New Roman" w:hAnsi="Calibri" w:cs="Times New Roman"/>
+          <w:b/>
+          <w:bCs/>
+          <w:color w:val="000000"/>
+        </w:rPr>
+      </w:pPr>
+    </w:p>
+    <w:p>
+      <w:pPr>
+        <w:spacing w:after="0" w:line="240" w:lineRule="auto"/>
+        <w:rPr>
+          <w:rFonts w:ascii="Calibri" w:eastAsia="Times New Roman" w:hAnsi="Calibri" w:cs="Times New Roman"/>
+          <w:b/>
+          <w:bCs/>
+          <w:color w:val="000000"/>
+        </w:rPr>
+      </w:pPr>
+      <w:bookmarkStart w:id="6" w:name="_GoBack"/>
+      <w:bookmarkEnd w:id="6"/>
     </w:p>
     <w:p>
       <w:pPr>
@@ -4866,31 +4891,40 @@
           <w:sz w:val="20"/>
           <w:szCs w:val="20"/>
         </w:rPr>
-        <w:t>Our team ran a series of four separate simulations on the Blue Gene Q.  We created two simulations that modeled a naïve navigation algorithm for the cars navigating through a traffic light without the aforementioned traffic optimization algorithm.  The other two simulations include the AVEH and its intersection optimization algorithms.</w:t>
-      </w:r>
-    </w:p>
-    <w:p>
-      <w:pPr>
-        <w:pStyle w:val="NoSpacing"/>
-        <w:rPr>
-          <w:sz w:val="20"/>
-          <w:szCs w:val="20"/>
-        </w:rPr>
-      </w:pPr>
-    </w:p>
-    <w:p>
-      <w:pPr>
-        <w:pStyle w:val="NoSpacing"/>
-        <w:rPr>
-          <w:sz w:val="20"/>
-          <w:szCs w:val="20"/>
-        </w:rPr>
-      </w:pPr>
-      <w:r>
-        <w:rPr>
-          <w:sz w:val="20"/>
-          <w:szCs w:val="20"/>
-        </w:rPr>
+        <w:t xml:space="preserve">Our team ran a series of four separate simulations on the Blue Gene Q.  We created two simulations that modeled a naïve navigation algorithm for the cars navigating through a traffic </w:t>
+      </w:r>
+      <w:r>
+        <w:rPr>
+          <w:sz w:val="20"/>
+          <w:szCs w:val="20"/>
+        </w:rPr>
+        <w:lastRenderedPageBreak/>
+        <w:t>light without the aforementioned traffic optimization algorithm.  The other two simulations include the AVEH and its intersection optimization algorithms.</w:t>
+      </w:r>
+    </w:p>
+    <w:p>
+      <w:pPr>
+        <w:pStyle w:val="NoSpacing"/>
+        <w:rPr>
+          <w:sz w:val="20"/>
+          <w:szCs w:val="20"/>
+        </w:rPr>
+      </w:pPr>
+    </w:p>
+    <w:p>
+      <w:pPr>
+        <w:pStyle w:val="NoSpacing"/>
+        <w:rPr>
+          <w:sz w:val="20"/>
+          <w:szCs w:val="20"/>
+        </w:rPr>
+      </w:pPr>
+      <w:r>
+        <w:rPr>
+          <w:sz w:val="20"/>
+          <w:szCs w:val="20"/>
+        </w:rPr>
+        <w:lastRenderedPageBreak/>
         <w:tab/>
         <w:t>We performed a strong – scaling analysis whereby our world is a grid of 128 x 128 units and cars randomly spawn in the world but share a common ending destination coordinate point.</w:t>
       </w:r>
@@ -5073,32 +5107,39 @@
           <w:sz w:val="20"/>
           <w:szCs w:val="20"/>
         </w:rPr>
-        <w:t>The average runtime for the sequential run can be seen in Figure 7; the total simulation runtime for the sequential run can be viewed in Figure 8.</w:t>
-      </w:r>
-    </w:p>
-    <w:p>
-      <w:pPr>
-        <w:pStyle w:val="NoSpacing"/>
-        <w:rPr>
-          <w:sz w:val="20"/>
-          <w:szCs w:val="20"/>
-        </w:rPr>
-      </w:pPr>
-    </w:p>
-    <w:p>
-      <w:pPr>
-        <w:pStyle w:val="NoSpacing"/>
-        <w:rPr>
-          <w:sz w:val="20"/>
-          <w:szCs w:val="20"/>
-        </w:rPr>
-      </w:pPr>
+        <w:t xml:space="preserve">The average runtime for the </w:t>
+      </w:r>
       <w:r>
         <w:rPr>
           <w:sz w:val="20"/>
           <w:szCs w:val="20"/>
         </w:rPr>
         <w:lastRenderedPageBreak/>
+        <w:t>sequential run can be seen in Figure 7; the total simulation runtime for the sequential run can be viewed in Figure 8.</w:t>
+      </w:r>
+    </w:p>
+    <w:p>
+      <w:pPr>
+        <w:pStyle w:val="NoSpacing"/>
+        <w:rPr>
+          <w:sz w:val="20"/>
+          <w:szCs w:val="20"/>
+        </w:rPr>
+      </w:pPr>
+    </w:p>
+    <w:p>
+      <w:pPr>
+        <w:pStyle w:val="NoSpacing"/>
+        <w:rPr>
+          <w:sz w:val="20"/>
+          <w:szCs w:val="20"/>
+        </w:rPr>
+      </w:pPr>
+      <w:r>
+        <w:rPr>
+          <w:sz w:val="20"/>
+          <w:szCs w:val="20"/>
+        </w:rPr>
         <w:t>However, as Figu</w:t>
       </w:r>
       <w:r>
@@ -7995,11 +8036,11 @@
         </c:dLbls>
         <c:marker val="1"/>
         <c:smooth val="0"/>
-        <c:axId val="80496512"/>
-        <c:axId val="82370560"/>
+        <c:axId val="43943424"/>
+        <c:axId val="43945344"/>
       </c:lineChart>
       <c:catAx>
-        <c:axId val="80496512"/>
+        <c:axId val="43943424"/>
         <c:scaling>
           <c:orientation val="minMax"/>
         </c:scaling>
@@ -8032,7 +8073,7 @@
         <c:majorTickMark val="out"/>
         <c:minorTickMark val="none"/>
         <c:tickLblPos val="nextTo"/>
-        <c:crossAx val="82370560"/>
+        <c:crossAx val="43945344"/>
         <c:crosses val="autoZero"/>
         <c:auto val="1"/>
         <c:lblAlgn val="ctr"/>
@@ -8040,7 +8081,7 @@
         <c:noMultiLvlLbl val="0"/>
       </c:catAx>
       <c:valAx>
-        <c:axId val="82370560"/>
+        <c:axId val="43945344"/>
         <c:scaling>
           <c:orientation val="minMax"/>
         </c:scaling>
@@ -8083,7 +8124,7 @@
         <c:majorTickMark val="out"/>
         <c:minorTickMark val="none"/>
         <c:tickLblPos val="nextTo"/>
-        <c:crossAx val="80496512"/>
+        <c:crossAx val="43943424"/>
         <c:crosses val="autoZero"/>
         <c:crossBetween val="between"/>
       </c:valAx>
@@ -8167,11 +8208,11 @@
         </c:dLbls>
         <c:marker val="1"/>
         <c:smooth val="0"/>
-        <c:axId val="82421248"/>
-        <c:axId val="88860544"/>
+        <c:axId val="43950848"/>
+        <c:axId val="43952768"/>
       </c:lineChart>
       <c:catAx>
-        <c:axId val="82421248"/>
+        <c:axId val="43950848"/>
         <c:scaling>
           <c:orientation val="minMax"/>
         </c:scaling>
@@ -8199,7 +8240,7 @@
         <c:majorTickMark val="out"/>
         <c:minorTickMark val="none"/>
         <c:tickLblPos val="nextTo"/>
-        <c:crossAx val="88860544"/>
+        <c:crossAx val="43952768"/>
         <c:crosses val="autoZero"/>
         <c:auto val="1"/>
         <c:lblAlgn val="ctr"/>
@@ -8207,7 +8248,7 @@
         <c:noMultiLvlLbl val="0"/>
       </c:catAx>
       <c:valAx>
-        <c:axId val="88860544"/>
+        <c:axId val="43952768"/>
         <c:scaling>
           <c:orientation val="minMax"/>
         </c:scaling>
@@ -8250,7 +8291,7 @@
         <c:majorTickMark val="out"/>
         <c:minorTickMark val="none"/>
         <c:tickLblPos val="nextTo"/>
-        <c:crossAx val="82421248"/>
+        <c:crossAx val="43950848"/>
         <c:crosses val="autoZero"/>
         <c:crossBetween val="between"/>
       </c:valAx>
@@ -8358,11 +8399,11 @@
         </c:dLbls>
         <c:marker val="1"/>
         <c:smooth val="0"/>
-        <c:axId val="80201984"/>
-        <c:axId val="80507264"/>
+        <c:axId val="44121088"/>
+        <c:axId val="44127360"/>
       </c:lineChart>
       <c:catAx>
-        <c:axId val="80201984"/>
+        <c:axId val="44121088"/>
         <c:scaling>
           <c:orientation val="minMax"/>
         </c:scaling>
@@ -8395,7 +8436,7 @@
         <c:majorTickMark val="out"/>
         <c:minorTickMark val="none"/>
         <c:tickLblPos val="nextTo"/>
-        <c:crossAx val="80507264"/>
+        <c:crossAx val="44127360"/>
         <c:crosses val="autoZero"/>
         <c:auto val="1"/>
         <c:lblAlgn val="ctr"/>
@@ -8403,7 +8444,7 @@
         <c:noMultiLvlLbl val="0"/>
       </c:catAx>
       <c:valAx>
-        <c:axId val="80507264"/>
+        <c:axId val="44127360"/>
         <c:scaling>
           <c:orientation val="minMax"/>
         </c:scaling>
@@ -8451,7 +8492,7 @@
         <c:majorTickMark val="out"/>
         <c:minorTickMark val="none"/>
         <c:tickLblPos val="nextTo"/>
-        <c:crossAx val="80201984"/>
+        <c:crossAx val="44121088"/>
         <c:crosses val="autoZero"/>
         <c:crossBetween val="between"/>
       </c:valAx>
@@ -8559,11 +8600,11 @@
         </c:dLbls>
         <c:marker val="1"/>
         <c:smooth val="0"/>
-        <c:axId val="80536320"/>
-        <c:axId val="80538240"/>
+        <c:axId val="45032960"/>
+        <c:axId val="45034880"/>
       </c:lineChart>
       <c:catAx>
-        <c:axId val="80536320"/>
+        <c:axId val="45032960"/>
         <c:scaling>
           <c:orientation val="minMax"/>
         </c:scaling>
@@ -8596,7 +8637,7 @@
         <c:majorTickMark val="out"/>
         <c:minorTickMark val="none"/>
         <c:tickLblPos val="nextTo"/>
-        <c:crossAx val="80538240"/>
+        <c:crossAx val="45034880"/>
         <c:crosses val="autoZero"/>
         <c:auto val="1"/>
         <c:lblAlgn val="ctr"/>
@@ -8604,7 +8645,7 @@
         <c:noMultiLvlLbl val="0"/>
       </c:catAx>
       <c:valAx>
-        <c:axId val="80538240"/>
+        <c:axId val="45034880"/>
         <c:scaling>
           <c:orientation val="minMax"/>
         </c:scaling>
@@ -8655,7 +8696,7 @@
         <c:majorTickMark val="out"/>
         <c:minorTickMark val="none"/>
         <c:tickLblPos val="nextTo"/>
-        <c:crossAx val="80536320"/>
+        <c:crossAx val="45032960"/>
         <c:crosses val="autoZero"/>
         <c:crossBetween val="between"/>
       </c:valAx>

</xml_diff>

<commit_message>
Revised all graphs to fit new data
</commit_message>
<xml_diff>
--- a/ats_an_autonomous_traffic_simulation.docx
+++ b/ats_an_autonomous_traffic_simulation.docx
@@ -297,7 +297,16 @@
           <w:sz w:val="20"/>
           <w:szCs w:val="20"/>
         </w:rPr>
-        <w:t>), a discrete-event simulation built upon the open source ROSS framework</w:t>
+        <w:t xml:space="preserve">), a discrete-event simulation built upon the open source ROSS </w:t>
+      </w:r>
+      <w:proofErr w:type="gramStart"/>
+      <w:r>
+        <w:rPr>
+          <w:b/>
+          <w:sz w:val="20"/>
+          <w:szCs w:val="20"/>
+        </w:rPr>
+        <w:t>framework</w:t>
       </w:r>
       <w:r>
         <w:rPr>
@@ -306,7 +315,17 @@
           <w:szCs w:val="20"/>
           <w:vertAlign w:val="superscript"/>
         </w:rPr>
-        <w:t>(1)</w:t>
+        <w:t>(</w:t>
+      </w:r>
+      <w:proofErr w:type="gramEnd"/>
+      <w:r>
+        <w:rPr>
+          <w:b/>
+          <w:sz w:val="20"/>
+          <w:szCs w:val="20"/>
+          <w:vertAlign w:val="superscript"/>
+        </w:rPr>
+        <w:t>1)</w:t>
       </w:r>
       <w:r>
         <w:rPr>
@@ -939,7 +958,15 @@
           <w:sz w:val="20"/>
           <w:szCs w:val="20"/>
         </w:rPr>
-        <w:t>Google’s Autonomous Vehicle</w:t>
+        <w:t xml:space="preserve">Google’s Autonomous </w:t>
+      </w:r>
+      <w:proofErr w:type="gramStart"/>
+      <w:r>
+        <w:rPr>
+          <w:sz w:val="20"/>
+          <w:szCs w:val="20"/>
+        </w:rPr>
+        <w:t>Vehicle</w:t>
       </w:r>
       <w:r>
         <w:rPr>
@@ -947,7 +974,16 @@
           <w:szCs w:val="20"/>
           <w:vertAlign w:val="superscript"/>
         </w:rPr>
-        <w:t>(2)</w:t>
+        <w:t>(</w:t>
+      </w:r>
+      <w:proofErr w:type="gramEnd"/>
+      <w:r>
+        <w:rPr>
+          <w:sz w:val="20"/>
+          <w:szCs w:val="20"/>
+          <w:vertAlign w:val="superscript"/>
+        </w:rPr>
+        <w:t>2)</w:t>
       </w:r>
     </w:p>
     <w:p>
@@ -1056,7 +1092,23 @@
           <w:sz w:val="20"/>
           <w:szCs w:val="20"/>
         </w:rPr>
-        <w:t>as the number of vehicles increases on a fixed world size and under the condition that in each intersection on the world, there exists a traffic light.</w:t>
+        <w:t xml:space="preserve">as the number of vehicles increases on a fixed world size and under the condition that in each intersection on the world, there </w:t>
+      </w:r>
+      <w:proofErr w:type="gramStart"/>
+      <w:r>
+        <w:rPr>
+          <w:sz w:val="20"/>
+          <w:szCs w:val="20"/>
+        </w:rPr>
+        <w:t>exists</w:t>
+      </w:r>
+      <w:proofErr w:type="gramEnd"/>
+      <w:r>
+        <w:rPr>
+          <w:sz w:val="20"/>
+          <w:szCs w:val="20"/>
+        </w:rPr>
+        <w:t xml:space="preserve"> a traffic light.</w:t>
       </w:r>
     </w:p>
     <w:p>
@@ -2007,7 +2059,15 @@
           <w:sz w:val="20"/>
           <w:szCs w:val="20"/>
         </w:rPr>
-        <w:t>simulation provided as part of ROSS</w:t>
+        <w:t xml:space="preserve">simulation provided as part of </w:t>
+      </w:r>
+      <w:proofErr w:type="gramStart"/>
+      <w:r>
+        <w:rPr>
+          <w:sz w:val="20"/>
+          <w:szCs w:val="20"/>
+        </w:rPr>
+        <w:t>ROSS</w:t>
       </w:r>
       <w:r>
         <w:rPr>
@@ -2015,7 +2075,16 @@
           <w:szCs w:val="20"/>
           <w:vertAlign w:val="superscript"/>
         </w:rPr>
-        <w:t>(3)</w:t>
+        <w:t>(</w:t>
+      </w:r>
+      <w:proofErr w:type="gramEnd"/>
+      <w:r>
+        <w:rPr>
+          <w:sz w:val="20"/>
+          <w:szCs w:val="20"/>
+          <w:vertAlign w:val="superscript"/>
+        </w:rPr>
+        <w:t>3)</w:t>
       </w:r>
       <w:r>
         <w:rPr>
@@ -2085,6 +2154,7 @@
         </w:rPr>
         <w:t xml:space="preserve">These events are: 1) </w:t>
       </w:r>
+      <w:proofErr w:type="spellStart"/>
       <w:r>
         <w:rPr>
           <w:b/>
@@ -2093,6 +2163,7 @@
         </w:rPr>
         <w:t>light_change</w:t>
       </w:r>
+      <w:proofErr w:type="spellEnd"/>
       <w:r>
         <w:rPr>
           <w:sz w:val="20"/>
@@ -2107,6 +2178,7 @@
         </w:rPr>
         <w:t xml:space="preserve">2) </w:t>
       </w:r>
+      <w:proofErr w:type="spellStart"/>
       <w:r>
         <w:rPr>
           <w:b/>
@@ -2115,6 +2187,7 @@
         </w:rPr>
         <w:t>car_arrives</w:t>
       </w:r>
+      <w:proofErr w:type="spellEnd"/>
       <w:r>
         <w:rPr>
           <w:b/>
@@ -2600,7 +2673,23 @@
           <w:sz w:val="20"/>
           <w:szCs w:val="20"/>
         </w:rPr>
-        <w:t>the light changes (i.e. change left lane to straight lanes, or north-south traffic to east-west traffic, and vice-versa).</w:t>
+        <w:t xml:space="preserve">the light changes (i.e. change left lane to straight </w:t>
+      </w:r>
+      <w:proofErr w:type="gramStart"/>
+      <w:r>
+        <w:rPr>
+          <w:sz w:val="20"/>
+          <w:szCs w:val="20"/>
+        </w:rPr>
+        <w:t>lanes,</w:t>
+      </w:r>
+      <w:proofErr w:type="gramEnd"/>
+      <w:r>
+        <w:rPr>
+          <w:sz w:val="20"/>
+          <w:szCs w:val="20"/>
+        </w:rPr>
+        <w:t xml:space="preserve"> or north-south traffic to east-west traffic, and vice-versa).</w:t>
       </w:r>
       <w:r>
         <w:rPr>
@@ -2827,6 +2916,7 @@
         </w:rPr>
         <w:t xml:space="preserve">; 2) </w:t>
       </w:r>
+      <w:proofErr w:type="spellStart"/>
       <w:r>
         <w:rPr>
           <w:b/>
@@ -2835,6 +2925,7 @@
         </w:rPr>
         <w:t>move_up</w:t>
       </w:r>
+      <w:proofErr w:type="spellEnd"/>
       <w:r>
         <w:rPr>
           <w:sz w:val="20"/>
@@ -2842,6 +2933,7 @@
         </w:rPr>
         <w:t xml:space="preserve">; 3) </w:t>
       </w:r>
+      <w:proofErr w:type="spellStart"/>
       <w:r>
         <w:rPr>
           <w:b/>
@@ -2850,6 +2942,7 @@
         </w:rPr>
         <w:t>enter_intersection</w:t>
       </w:r>
+      <w:proofErr w:type="spellEnd"/>
       <w:r>
         <w:rPr>
           <w:sz w:val="20"/>
@@ -2982,6 +3075,7 @@
         </w:rPr>
         <w:t xml:space="preserve">next schedules an </w:t>
       </w:r>
+      <w:proofErr w:type="spellStart"/>
       <w:r>
         <w:rPr>
           <w:i/>
@@ -2990,6 +3084,7 @@
         </w:rPr>
         <w:t>enter_intersection</w:t>
       </w:r>
+      <w:proofErr w:type="spellEnd"/>
       <w:r>
         <w:rPr>
           <w:sz w:val="20"/>
@@ -3093,6 +3188,7 @@
         </w:rPr>
         <w:t xml:space="preserve">the fourth event, </w:t>
       </w:r>
+      <w:proofErr w:type="spellStart"/>
       <w:r>
         <w:rPr>
           <w:i/>
@@ -3101,12 +3197,29 @@
         </w:rPr>
         <w:t>move_up</w:t>
       </w:r>
-      <w:r>
-        <w:rPr>
-          <w:sz w:val="20"/>
-          <w:szCs w:val="20"/>
-        </w:rPr>
-        <w:t xml:space="preserve"> is scheduled.  Move_up </w:t>
+      <w:proofErr w:type="spellEnd"/>
+      <w:r>
+        <w:rPr>
+          <w:sz w:val="20"/>
+          <w:szCs w:val="20"/>
+        </w:rPr>
+        <w:t xml:space="preserve"> is scheduled.  </w:t>
+      </w:r>
+      <w:proofErr w:type="spellStart"/>
+      <w:r>
+        <w:rPr>
+          <w:sz w:val="20"/>
+          <w:szCs w:val="20"/>
+        </w:rPr>
+        <w:t>Move_up</w:t>
+      </w:r>
+      <w:proofErr w:type="spellEnd"/>
+      <w:r>
+        <w:rPr>
+          <w:sz w:val="20"/>
+          <w:szCs w:val="20"/>
+        </w:rPr>
+        <w:t xml:space="preserve"> </w:t>
       </w:r>
       <w:r>
         <w:rPr>
@@ -3120,7 +3233,23 @@
           <w:sz w:val="20"/>
           <w:szCs w:val="20"/>
         </w:rPr>
-        <w:t xml:space="preserve">at the front of the line.  AVEH will continue to schedule move_up </w:t>
+        <w:t xml:space="preserve">at the front of the line.  AVEH will continue to schedule </w:t>
+      </w:r>
+      <w:proofErr w:type="spellStart"/>
+      <w:r>
+        <w:rPr>
+          <w:sz w:val="20"/>
+          <w:szCs w:val="20"/>
+        </w:rPr>
+        <w:t>move_up</w:t>
+      </w:r>
+      <w:proofErr w:type="spellEnd"/>
+      <w:r>
+        <w:rPr>
+          <w:sz w:val="20"/>
+          <w:szCs w:val="20"/>
+        </w:rPr>
+        <w:t xml:space="preserve"> </w:t>
       </w:r>
       <w:r>
         <w:rPr>
@@ -3370,7 +3499,23 @@
           <w:sz w:val="20"/>
           <w:szCs w:val="20"/>
         </w:rPr>
-        <w:t xml:space="preserve">By default, the enter_intersection event performs a round-robin </w:t>
+        <w:t xml:space="preserve">By default, the </w:t>
+      </w:r>
+      <w:proofErr w:type="spellStart"/>
+      <w:r>
+        <w:rPr>
+          <w:sz w:val="20"/>
+          <w:szCs w:val="20"/>
+        </w:rPr>
+        <w:t>enter_intersection</w:t>
+      </w:r>
+      <w:proofErr w:type="spellEnd"/>
+      <w:r>
+        <w:rPr>
+          <w:sz w:val="20"/>
+          <w:szCs w:val="20"/>
+        </w:rPr>
+        <w:t xml:space="preserve"> event performs a round-robin </w:t>
       </w:r>
       <w:r>
         <w:rPr>
@@ -3443,12 +3588,21 @@
         </w:rPr>
         <w:t xml:space="preserve">in the </w:t>
       </w:r>
-      <w:r>
-        <w:rPr>
-          <w:sz w:val="20"/>
-          <w:szCs w:val="20"/>
-        </w:rPr>
-        <w:t xml:space="preserve">enter_intersection event, AVEH </w:t>
+      <w:proofErr w:type="spellStart"/>
+      <w:r>
+        <w:rPr>
+          <w:sz w:val="20"/>
+          <w:szCs w:val="20"/>
+        </w:rPr>
+        <w:t>enter_intersection</w:t>
+      </w:r>
+      <w:proofErr w:type="spellEnd"/>
+      <w:r>
+        <w:rPr>
+          <w:sz w:val="20"/>
+          <w:szCs w:val="20"/>
+        </w:rPr>
+        <w:t xml:space="preserve"> event, AVEH </w:t>
       </w:r>
       <w:r>
         <w:rPr>
@@ -3646,7 +3800,6 @@
           <w:sz w:val="20"/>
           <w:szCs w:val="20"/>
         </w:rPr>
-        <w:lastRenderedPageBreak/>
         <w:tab/>
         <w:t xml:space="preserve">In Figure 6, </w:t>
       </w:r>
@@ -3655,32 +3808,23 @@
           <w:sz w:val="20"/>
           <w:szCs w:val="20"/>
         </w:rPr>
-        <w:t xml:space="preserve">since there are no cars arriving in either the east-west or south left-turn directions, </w:t>
-      </w:r>
-    </w:p>
-    <w:p>
-      <w:pPr>
-        <w:pStyle w:val="NoSpacing"/>
-        <w:rPr>
-          <w:sz w:val="20"/>
-          <w:szCs w:val="20"/>
-        </w:rPr>
-      </w:pPr>
-    </w:p>
-    <w:p>
-      <w:pPr>
-        <w:pStyle w:val="NoSpacing"/>
-        <w:rPr>
-          <w:sz w:val="20"/>
-          <w:szCs w:val="20"/>
-        </w:rPr>
-      </w:pPr>
-      <w:r>
-        <w:rPr>
-          <w:sz w:val="20"/>
-          <w:szCs w:val="20"/>
-        </w:rPr>
-        <w:t>multiple cars will schedule event_intersection events and proceed across the intersection.</w:t>
+        <w:t xml:space="preserve">since there are no cars arriving in either the east-west or south left-turn directions, multiple cars will schedule </w:t>
+      </w:r>
+      <w:proofErr w:type="spellStart"/>
+      <w:r>
+        <w:rPr>
+          <w:sz w:val="20"/>
+          <w:szCs w:val="20"/>
+        </w:rPr>
+        <w:t>event_intersection</w:t>
+      </w:r>
+      <w:proofErr w:type="spellEnd"/>
+      <w:r>
+        <w:rPr>
+          <w:sz w:val="20"/>
+          <w:szCs w:val="20"/>
+        </w:rPr>
+        <w:t xml:space="preserve"> events and proceed across the intersection.</w:t>
       </w:r>
     </w:p>
     <w:p>
@@ -3901,8 +4045,6 @@
           <w:color w:val="000000"/>
         </w:rPr>
       </w:pPr>
-      <w:bookmarkStart w:id="6" w:name="_GoBack"/>
-      <w:bookmarkEnd w:id="6"/>
     </w:p>
     <w:p>
       <w:pPr>
@@ -3921,6 +4063,15 @@
           <w:cols w:num="2" w:space="720"/>
           <w:docGrid w:linePitch="360"/>
         </w:sectPr>
+      </w:pPr>
+    </w:p>
+    <w:p>
+      <w:pPr>
+        <w:pStyle w:val="NoSpacing"/>
+        <w:rPr>
+          <w:sz w:val="20"/>
+          <w:szCs w:val="20"/>
+        </w:rPr>
       </w:pPr>
     </w:p>
     <w:tbl>
@@ -3970,7 +4121,6 @@
                 <w:bCs/>
                 <w:color w:val="000000"/>
               </w:rPr>
-              <w:lastRenderedPageBreak/>
               <w:t>Number Of Cores</w:t>
             </w:r>
           </w:p>
@@ -4112,7 +4262,7 @@
                 <w:rFonts w:ascii="Calibri" w:eastAsia="Times New Roman" w:hAnsi="Calibri" w:cs="Times New Roman"/>
                 <w:color w:val="000000"/>
               </w:rPr>
-              <w:t>648</w:t>
+              <w:t>5533</w:t>
             </w:r>
           </w:p>
         </w:tc>
@@ -4144,7 +4294,7 @@
                 <w:rFonts w:ascii="Calibri" w:eastAsia="Times New Roman" w:hAnsi="Calibri" w:cs="Times New Roman"/>
                 <w:color w:val="000000"/>
               </w:rPr>
-              <w:t>10.1064</w:t>
+              <w:t>1303.1202</w:t>
             </w:r>
           </w:p>
         </w:tc>
@@ -4213,7 +4363,7 @@
                 <w:rFonts w:ascii="Calibri" w:eastAsia="Times New Roman" w:hAnsi="Calibri" w:cs="Times New Roman"/>
                 <w:color w:val="000000"/>
               </w:rPr>
-              <w:t>644.0625</w:t>
+              <w:t>5533.5625</w:t>
             </w:r>
           </w:p>
         </w:tc>
@@ -4245,7 +4395,7 @@
                 <w:rFonts w:ascii="Calibri" w:eastAsia="Times New Roman" w:hAnsi="Calibri" w:cs="Times New Roman"/>
                 <w:color w:val="000000"/>
               </w:rPr>
-              <w:t>0.3413</w:t>
+              <w:t>55.9924</w:t>
             </w:r>
           </w:p>
         </w:tc>
@@ -4314,7 +4464,7 @@
                 <w:rFonts w:ascii="Calibri" w:eastAsia="Times New Roman" w:hAnsi="Calibri" w:cs="Times New Roman"/>
                 <w:color w:val="000000"/>
               </w:rPr>
-              <w:t>645.1171875</w:t>
+              <w:t>5533.4375</w:t>
             </w:r>
           </w:p>
         </w:tc>
@@ -4346,7 +4496,7 @@
                 <w:rFonts w:ascii="Calibri" w:eastAsia="Times New Roman" w:hAnsi="Calibri" w:cs="Times New Roman"/>
                 <w:color w:val="000000"/>
               </w:rPr>
-              <w:t>0.1869</w:t>
+              <w:t>43.7785</w:t>
             </w:r>
           </w:p>
         </w:tc>
@@ -4415,7 +4565,7 @@
                 <w:rFonts w:ascii="Calibri" w:eastAsia="Times New Roman" w:hAnsi="Calibri" w:cs="Times New Roman"/>
                 <w:color w:val="000000"/>
               </w:rPr>
-              <w:t>1471</w:t>
+              <w:t>5533.914063</w:t>
             </w:r>
           </w:p>
         </w:tc>
@@ -4447,7 +4597,7 @@
                 <w:rFonts w:ascii="Calibri" w:eastAsia="Times New Roman" w:hAnsi="Calibri" w:cs="Times New Roman"/>
                 <w:color w:val="000000"/>
               </w:rPr>
-              <w:t>0.0967</w:t>
+              <w:t>34.8499</w:t>
             </w:r>
           </w:p>
         </w:tc>
@@ -4516,7 +4666,7 @@
                 <w:rFonts w:ascii="Calibri" w:eastAsia="Times New Roman" w:hAnsi="Calibri" w:cs="Times New Roman"/>
                 <w:color w:val="000000"/>
               </w:rPr>
-              <w:t>537.234375</w:t>
+              <w:t>5533.878906</w:t>
             </w:r>
           </w:p>
         </w:tc>
@@ -4548,7 +4698,7 @@
                 <w:rFonts w:ascii="Calibri" w:eastAsia="Times New Roman" w:hAnsi="Calibri" w:cs="Times New Roman"/>
                 <w:color w:val="000000"/>
               </w:rPr>
-              <w:t>0.126</w:t>
+              <w:t>36.2796</w:t>
             </w:r>
           </w:p>
         </w:tc>
@@ -4617,7 +4767,7 @@
                 <w:rFonts w:ascii="Calibri" w:eastAsia="Times New Roman" w:hAnsi="Calibri" w:cs="Times New Roman"/>
                 <w:color w:val="000000"/>
               </w:rPr>
-              <w:t>380.831</w:t>
+              <w:t>6715.641602</w:t>
             </w:r>
           </w:p>
         </w:tc>
@@ -4649,95 +4799,21 @@
                 <w:rFonts w:ascii="Calibri" w:eastAsia="Times New Roman" w:hAnsi="Calibri" w:cs="Times New Roman"/>
                 <w:color w:val="000000"/>
               </w:rPr>
-              <w:t>0.2749</w:t>
+              <w:t>18.2012</w:t>
             </w:r>
           </w:p>
         </w:tc>
       </w:tr>
-      <w:tr>
-        <w:trPr>
-          <w:trHeight w:val="300"/>
-        </w:trPr>
-        <w:tc>
-          <w:tcPr>
-            <w:tcW w:w="1720" w:type="dxa"/>
-            <w:tcBorders>
-              <w:top w:val="nil"/>
-              <w:left w:val="nil"/>
-              <w:bottom w:val="nil"/>
-              <w:right w:val="nil"/>
-            </w:tcBorders>
-            <w:shd w:val="clear" w:color="auto" w:fill="auto"/>
-            <w:noWrap/>
-            <w:vAlign w:val="bottom"/>
-          </w:tcPr>
-          <w:p>
-            <w:pPr>
-              <w:pStyle w:val="NoSpacing"/>
-              <w:rPr>
-                <w:rFonts w:ascii="Calibri" w:eastAsia="Times New Roman" w:hAnsi="Calibri" w:cs="Times New Roman"/>
-                <w:color w:val="000000"/>
-              </w:rPr>
-            </w:pPr>
-          </w:p>
-          <w:p>
-            <w:pPr>
-              <w:pStyle w:val="NoSpacing"/>
-              <w:rPr>
-                <w:rFonts w:ascii="Calibri" w:eastAsia="Times New Roman" w:hAnsi="Calibri" w:cs="Times New Roman"/>
-                <w:color w:val="000000"/>
-              </w:rPr>
-            </w:pPr>
-          </w:p>
-        </w:tc>
-        <w:tc>
-          <w:tcPr>
-            <w:tcW w:w="3680" w:type="dxa"/>
-            <w:tcBorders>
-              <w:top w:val="nil"/>
-              <w:left w:val="nil"/>
-              <w:bottom w:val="nil"/>
-              <w:right w:val="nil"/>
-            </w:tcBorders>
-            <w:shd w:val="clear" w:color="auto" w:fill="auto"/>
-            <w:noWrap/>
-            <w:vAlign w:val="bottom"/>
-          </w:tcPr>
-          <w:p>
-            <w:pPr>
-              <w:spacing w:after="0" w:line="240" w:lineRule="auto"/>
-              <w:rPr>
-                <w:rFonts w:ascii="Calibri" w:eastAsia="Times New Roman" w:hAnsi="Calibri" w:cs="Times New Roman"/>
-                <w:color w:val="000000"/>
-              </w:rPr>
-            </w:pPr>
-          </w:p>
-        </w:tc>
-        <w:tc>
-          <w:tcPr>
-            <w:tcW w:w="3720" w:type="dxa"/>
-            <w:tcBorders>
-              <w:top w:val="nil"/>
-              <w:left w:val="nil"/>
-              <w:bottom w:val="nil"/>
-              <w:right w:val="nil"/>
-            </w:tcBorders>
-            <w:shd w:val="clear" w:color="auto" w:fill="auto"/>
-            <w:noWrap/>
-            <w:vAlign w:val="bottom"/>
-          </w:tcPr>
-          <w:p>
-            <w:pPr>
-              <w:spacing w:after="0" w:line="240" w:lineRule="auto"/>
-              <w:rPr>
-                <w:rFonts w:ascii="Calibri" w:eastAsia="Times New Roman" w:hAnsi="Calibri" w:cs="Times New Roman"/>
-                <w:color w:val="000000"/>
-              </w:rPr>
-            </w:pPr>
-          </w:p>
-        </w:tc>
-      </w:tr>
     </w:tbl>
+    <w:p>
+      <w:pPr>
+        <w:pStyle w:val="NoSpacing"/>
+        <w:rPr>
+          <w:sz w:val="20"/>
+          <w:szCs w:val="20"/>
+        </w:rPr>
+      </w:pPr>
+    </w:p>
     <w:p>
       <w:pPr>
         <w:pStyle w:val="NoSpacing"/>
@@ -4891,7 +4967,7 @@
           <w:sz w:val="20"/>
           <w:szCs w:val="20"/>
         </w:rPr>
-        <w:t xml:space="preserve">Our team ran a series of four separate simulations on the Blue Gene Q.  We created two simulations that modeled a naïve navigation algorithm for the cars navigating through a traffic </w:t>
+        <w:t xml:space="preserve">Our team ran a series of four separate simulations on the Blue Gene Q.  We created two simulations that modeled a naïve navigation algorithm for the cars navigating through a traffic light without the aforementioned traffic </w:t>
       </w:r>
       <w:r>
         <w:rPr>
@@ -4899,34 +4975,41 @@
           <w:szCs w:val="20"/>
         </w:rPr>
         <w:lastRenderedPageBreak/>
-        <w:t>light without the aforementioned traffic optimization algorithm.  The other two simulations include the AVEH and its intersection optimization algorithms.</w:t>
-      </w:r>
-    </w:p>
-    <w:p>
-      <w:pPr>
-        <w:pStyle w:val="NoSpacing"/>
-        <w:rPr>
-          <w:sz w:val="20"/>
-          <w:szCs w:val="20"/>
-        </w:rPr>
-      </w:pPr>
-    </w:p>
-    <w:p>
-      <w:pPr>
-        <w:pStyle w:val="NoSpacing"/>
-        <w:rPr>
-          <w:sz w:val="20"/>
-          <w:szCs w:val="20"/>
-        </w:rPr>
-      </w:pPr>
+        <w:t>optimization algorithm.  The other two simulations include the AVEH and its intersection optimization algorithms.</w:t>
+      </w:r>
+    </w:p>
+    <w:p>
+      <w:pPr>
+        <w:pStyle w:val="NoSpacing"/>
+        <w:rPr>
+          <w:sz w:val="20"/>
+          <w:szCs w:val="20"/>
+        </w:rPr>
+      </w:pPr>
+    </w:p>
+    <w:p>
+      <w:pPr>
+        <w:pStyle w:val="NoSpacing"/>
+        <w:rPr>
+          <w:sz w:val="20"/>
+          <w:szCs w:val="20"/>
+        </w:rPr>
+      </w:pPr>
+      <w:r>
+        <w:rPr>
+          <w:sz w:val="20"/>
+          <w:szCs w:val="20"/>
+        </w:rPr>
+        <w:tab/>
+        <w:t xml:space="preserve">We performed a strong – scaling analysis whereby our world is a grid of 128 x 128 units and </w:t>
+      </w:r>
       <w:r>
         <w:rPr>
           <w:sz w:val="20"/>
           <w:szCs w:val="20"/>
         </w:rPr>
         <w:lastRenderedPageBreak/>
-        <w:tab/>
-        <w:t>We performed a strong – scaling analysis whereby our world is a grid of 128 x 128 units and cars randomly spawn in the world but share a common ending destination coordinate point.</w:t>
+        <w:t>cars randomly spawn in the world but share a common ending destination coordinate point.</w:t>
       </w:r>
     </w:p>
     <w:p>
@@ -5086,14 +5169,42 @@
           <w:sz w:val="20"/>
           <w:szCs w:val="20"/>
         </w:rPr>
-        <w:t xml:space="preserve">takes an average of 648 seconds to reach </w:t>
-      </w:r>
-      <w:r>
-        <w:rPr>
-          <w:sz w:val="20"/>
-          <w:szCs w:val="20"/>
-        </w:rPr>
-        <w:t xml:space="preserve">the ending destination, while the entire simulation runs in 10.1064 seconds for the </w:t>
+        <w:t>takes an average of 5533</w:t>
+      </w:r>
+      <w:r>
+        <w:rPr>
+          <w:sz w:val="20"/>
+          <w:szCs w:val="20"/>
+        </w:rPr>
+        <w:t xml:space="preserve"> seconds to reach </w:t>
+      </w:r>
+      <w:r>
+        <w:rPr>
+          <w:sz w:val="20"/>
+          <w:szCs w:val="20"/>
+        </w:rPr>
+        <w:t>the ending destination, while the e</w:t>
+      </w:r>
+      <w:r>
+        <w:rPr>
+          <w:sz w:val="20"/>
+          <w:szCs w:val="20"/>
+        </w:rPr>
+        <w:t>ntire simulation runs in 1303.</w:t>
+      </w:r>
+      <w:r>
+        <w:rPr>
+          <w:sz w:val="20"/>
+          <w:szCs w:val="20"/>
+        </w:rPr>
+        <w:t>1202</w:t>
+      </w:r>
+      <w:r>
+        <w:rPr>
+          <w:sz w:val="20"/>
+          <w:szCs w:val="20"/>
+        </w:rPr>
+        <w:t xml:space="preserve"> seconds for the </w:t>
       </w:r>
       <w:r>
         <w:rPr>
@@ -5107,47 +5218,82 @@
           <w:sz w:val="20"/>
           <w:szCs w:val="20"/>
         </w:rPr>
-        <w:t xml:space="preserve">The average runtime for the </w:t>
-      </w:r>
+        <w:t xml:space="preserve">The average runtime for the sequential run can be seen in Figure 7; the total </w:t>
+      </w:r>
+    </w:p>
+    <w:p>
+      <w:pPr>
+        <w:pStyle w:val="NoSpacing"/>
+        <w:rPr>
+          <w:sz w:val="20"/>
+          <w:szCs w:val="20"/>
+        </w:rPr>
+      </w:pPr>
+    </w:p>
+    <w:p>
+      <w:pPr>
+        <w:pStyle w:val="NoSpacing"/>
+        <w:rPr>
+          <w:sz w:val="20"/>
+          <w:szCs w:val="20"/>
+        </w:rPr>
+      </w:pPr>
+      <w:proofErr w:type="gramStart"/>
       <w:r>
         <w:rPr>
           <w:sz w:val="20"/>
           <w:szCs w:val="20"/>
         </w:rPr>
         <w:lastRenderedPageBreak/>
-        <w:t>sequential run can be seen in Figure 7; the total simulation runtime for the sequential run can be viewed in Figure 8.</w:t>
-      </w:r>
-    </w:p>
-    <w:p>
-      <w:pPr>
-        <w:pStyle w:val="NoSpacing"/>
-        <w:rPr>
-          <w:sz w:val="20"/>
-          <w:szCs w:val="20"/>
-        </w:rPr>
-      </w:pPr>
-    </w:p>
-    <w:p>
-      <w:pPr>
-        <w:pStyle w:val="NoSpacing"/>
-        <w:rPr>
-          <w:sz w:val="20"/>
-          <w:szCs w:val="20"/>
-        </w:rPr>
-      </w:pPr>
-      <w:r>
-        <w:rPr>
-          <w:sz w:val="20"/>
-          <w:szCs w:val="20"/>
-        </w:rPr>
-        <w:t>However, as Figu</w:t>
-      </w:r>
-      <w:r>
-        <w:rPr>
-          <w:sz w:val="20"/>
-          <w:szCs w:val="20"/>
-        </w:rPr>
-        <w:t xml:space="preserve">re 1 indicates, in general, as the number of cores increases, the average car takes less </w:t>
+        <w:t>simulation</w:t>
+      </w:r>
+      <w:proofErr w:type="gramEnd"/>
+      <w:r>
+        <w:rPr>
+          <w:sz w:val="20"/>
+          <w:szCs w:val="20"/>
+        </w:rPr>
+        <w:t xml:space="preserve"> runtime for the sequential run can be viewed in Figure 8.</w:t>
+      </w:r>
+      <w:r>
+        <w:rPr>
+          <w:sz w:val="20"/>
+          <w:szCs w:val="20"/>
+        </w:rPr>
+        <w:t xml:space="preserve">  </w:t>
+      </w:r>
+    </w:p>
+    <w:p>
+      <w:pPr>
+        <w:pStyle w:val="NoSpacing"/>
+        <w:rPr>
+          <w:sz w:val="20"/>
+          <w:szCs w:val="20"/>
+        </w:rPr>
+      </w:pPr>
+    </w:p>
+    <w:p>
+      <w:pPr>
+        <w:pStyle w:val="NoSpacing"/>
+        <w:ind w:firstLine="720"/>
+        <w:rPr>
+          <w:sz w:val="20"/>
+          <w:szCs w:val="20"/>
+        </w:rPr>
+      </w:pPr>
+      <w:r>
+        <w:rPr>
+          <w:sz w:val="20"/>
+          <w:szCs w:val="20"/>
+        </w:rPr>
+        <w:t>However, as Table 1</w:t>
+      </w:r>
+      <w:r>
+        <w:rPr>
+          <w:sz w:val="20"/>
+          <w:szCs w:val="20"/>
+        </w:rPr>
+        <w:t xml:space="preserve"> indicates, in general, as the number of cores increases, the average car takes less </w:t>
       </w:r>
       <w:r>
         <w:rPr>
@@ -5162,6 +5308,13 @@
           <w:szCs w:val="20"/>
         </w:rPr>
         <w:t>to reach the ending destination.</w:t>
+      </w:r>
+      <w:r>
+        <w:rPr>
+          <w:sz w:val="20"/>
+          <w:szCs w:val="20"/>
+        </w:rPr>
+        <w:t xml:space="preserve">  The same is true for the total simulation runtime for the parallel implementation.</w:t>
       </w:r>
     </w:p>
     <w:p>
@@ -5341,10 +5494,10 @@
         </w:rPr>
         <w:lastRenderedPageBreak/>
         <w:drawing>
-          <wp:inline distT="0" distB="0" distL="0" distR="0" wp14:anchorId="265362D3" wp14:editId="4FA34608">
-            <wp:extent cx="6419088" cy="2404872"/>
-            <wp:effectExtent l="0" t="0" r="20320" b="14605"/>
-            <wp:docPr id="4" name="Chart 4"/>
+          <wp:inline distT="0" distB="0" distL="0" distR="0" wp14:anchorId="49270C30" wp14:editId="4AE8CCB5">
+            <wp:extent cx="6108192" cy="2743200"/>
+            <wp:effectExtent l="0" t="0" r="26035" b="19050"/>
+            <wp:docPr id="2" name="Chart 2"/>
             <wp:cNvGraphicFramePr/>
             <a:graphic xmlns:a="http://schemas.openxmlformats.org/drawingml/2006/main">
               <a:graphicData uri="http://schemas.openxmlformats.org/drawingml/2006/chart">
@@ -5470,10 +5623,10 @@
         </w:rPr>
         <w:lastRenderedPageBreak/>
         <w:drawing>
-          <wp:inline distT="0" distB="0" distL="0" distR="0" wp14:anchorId="4E83E4C0" wp14:editId="6F8D8856">
-            <wp:extent cx="6419088" cy="2871216"/>
-            <wp:effectExtent l="0" t="0" r="20320" b="24765"/>
-            <wp:docPr id="8" name="Chart 8"/>
+          <wp:inline distT="0" distB="0" distL="0" distR="0" wp14:anchorId="70E16990" wp14:editId="562F5960">
+            <wp:extent cx="6025896" cy="2679192"/>
+            <wp:effectExtent l="0" t="0" r="13335" b="26035"/>
+            <wp:docPr id="12" name="Chart 12"/>
             <wp:cNvGraphicFramePr/>
             <a:graphic xmlns:a="http://schemas.openxmlformats.org/drawingml/2006/main">
               <a:graphicData uri="http://schemas.openxmlformats.org/drawingml/2006/chart">
@@ -5547,6 +5700,33 @@
           <w:szCs w:val="20"/>
         </w:rPr>
       </w:pPr>
+    </w:p>
+    <w:p>
+      <w:pPr>
+        <w:pStyle w:val="NoSpacing"/>
+        <w:rPr>
+          <w:sz w:val="20"/>
+          <w:szCs w:val="20"/>
+        </w:rPr>
+      </w:pPr>
+    </w:p>
+    <w:p>
+      <w:pPr>
+        <w:pStyle w:val="NoSpacing"/>
+        <w:rPr>
+          <w:sz w:val="20"/>
+          <w:szCs w:val="20"/>
+        </w:rPr>
+      </w:pPr>
+    </w:p>
+    <w:p>
+      <w:pPr>
+        <w:pStyle w:val="NoSpacing"/>
+        <w:rPr>
+          <w:sz w:val="20"/>
+          <w:szCs w:val="20"/>
+        </w:rPr>
+      </w:pPr>
       <w:r>
         <w:rPr>
           <w:sz w:val="20"/>
@@ -5643,148 +5823,6 @@
           <w:szCs w:val="20"/>
         </w:rPr>
         <w:tab/>
-        <w:t xml:space="preserve">One of the more interesting points of discussion of </w:t>
-      </w:r>
-      <w:r>
-        <w:rPr>
-          <w:sz w:val="20"/>
-          <w:szCs w:val="20"/>
-        </w:rPr>
-        <w:t>the parallel implementation is that the average runtime per car increases as the number of cores rises from 64 to 256, then dramatically drops down.</w:t>
-      </w:r>
-      <w:r>
-        <w:rPr>
-          <w:sz w:val="20"/>
-          <w:szCs w:val="20"/>
-        </w:rPr>
-        <w:t xml:space="preserve">  Our team speculates </w:t>
-      </w:r>
-      <w:r>
-        <w:rPr>
-          <w:sz w:val="20"/>
-          <w:szCs w:val="20"/>
-        </w:rPr>
-        <w:t>that the reason behind this temporary increase is due to the MPI Sends/Receives utilized by ROSS.  Unfortunately, as ROSS handles the interprocess communicati</w:t>
-      </w:r>
-      <w:r>
-        <w:rPr>
-          <w:sz w:val="20"/>
-          <w:szCs w:val="20"/>
-        </w:rPr>
-        <w:t>on between MPI ranks, our team wa</w:t>
-      </w:r>
-      <w:r>
-        <w:rPr>
-          <w:sz w:val="20"/>
-          <w:szCs w:val="20"/>
-        </w:rPr>
-        <w:t xml:space="preserve">s not able </w:t>
-      </w:r>
-      <w:r>
-        <w:rPr>
-          <w:sz w:val="20"/>
-          <w:szCs w:val="20"/>
-        </w:rPr>
-        <w:t>t</w:t>
-      </w:r>
-      <w:r>
-        <w:rPr>
-          <w:sz w:val="20"/>
-          <w:szCs w:val="20"/>
-        </w:rPr>
-        <w:t xml:space="preserve">o </w:t>
-      </w:r>
-      <w:r>
-        <w:rPr>
-          <w:sz w:val="20"/>
-          <w:szCs w:val="20"/>
-        </w:rPr>
-        <w:t>determi</w:t>
-      </w:r>
-      <w:r>
-        <w:rPr>
-          <w:sz w:val="20"/>
-          <w:szCs w:val="20"/>
-        </w:rPr>
-        <w:t xml:space="preserve">ne nor provide actual hard-data to backup our speculation.  </w:t>
-      </w:r>
-      <w:r>
-        <w:rPr>
-          <w:sz w:val="20"/>
-          <w:szCs w:val="20"/>
-        </w:rPr>
-        <w:t xml:space="preserve">However, </w:t>
-      </w:r>
-      <w:r>
-        <w:rPr>
-          <w:sz w:val="20"/>
-          <w:szCs w:val="20"/>
-        </w:rPr>
-        <w:t xml:space="preserve">we came up with this conclusion after </w:t>
-      </w:r>
-      <w:r>
-        <w:rPr>
-          <w:sz w:val="20"/>
-          <w:szCs w:val="20"/>
-        </w:rPr>
-        <w:t xml:space="preserve">recalling that in prior homework assignments, </w:t>
-      </w:r>
-      <w:r>
-        <w:rPr>
-          <w:sz w:val="20"/>
-          <w:szCs w:val="20"/>
-        </w:rPr>
-        <w:t>the performance of other parallel applications is reduced at a certain number of cores</w:t>
-      </w:r>
-      <w:r>
-        <w:rPr>
-          <w:sz w:val="20"/>
-          <w:szCs w:val="20"/>
-        </w:rPr>
-        <w:t xml:space="preserve"> (in our naïve simulation, this number is 256 cores)</w:t>
-      </w:r>
-      <w:r>
-        <w:rPr>
-          <w:sz w:val="20"/>
-          <w:szCs w:val="20"/>
-        </w:rPr>
-        <w:t>.</w:t>
-      </w:r>
-      <w:r>
-        <w:rPr>
-          <w:sz w:val="20"/>
-          <w:szCs w:val="20"/>
-        </w:rPr>
-        <w:t xml:space="preserve">  In addition, our code for both the naïve implementation and the optimized implementation is a series of </w:t>
-      </w:r>
-      <w:r>
-        <w:rPr>
-          <w:i/>
-          <w:sz w:val="20"/>
-          <w:szCs w:val="20"/>
-        </w:rPr>
-        <w:t>if-blocks</w:t>
-      </w:r>
-      <w:r>
-        <w:rPr>
-          <w:sz w:val="20"/>
-          <w:szCs w:val="20"/>
-        </w:rPr>
-        <w:t xml:space="preserve">; </w:t>
-      </w:r>
-      <w:r>
-        <w:rPr>
-          <w:sz w:val="20"/>
-          <w:szCs w:val="20"/>
-        </w:rPr>
-        <w:t xml:space="preserve">thus, our team believes that </w:t>
-      </w:r>
-      <w:r>
-        <w:rPr>
-          <w:sz w:val="20"/>
-          <w:szCs w:val="20"/>
-        </w:rPr>
-        <w:t>the computation time is in constant O(1) time.  As a result, the resulting time spent must be dedicated to ROSS’ internal MPI communication.</w:t>
       </w:r>
     </w:p>
     <w:p>
@@ -5816,7 +5854,6 @@
           <w:sz w:val="20"/>
           <w:szCs w:val="20"/>
         </w:rPr>
-        <w:lastRenderedPageBreak/>
         <w:tab/>
       </w:r>
       <w:r>
@@ -6079,10 +6116,10 @@
         </w:rPr>
         <w:lastRenderedPageBreak/>
         <w:drawing>
-          <wp:inline distT="0" distB="0" distL="0" distR="0" wp14:anchorId="71C24825" wp14:editId="3308C67A">
-            <wp:extent cx="6144768" cy="3008376"/>
-            <wp:effectExtent l="0" t="0" r="27940" b="20955"/>
-            <wp:docPr id="9" name="Chart 9"/>
+          <wp:inline distT="0" distB="0" distL="0" distR="0" wp14:anchorId="3CB99CF5" wp14:editId="468193D7">
+            <wp:extent cx="6053328" cy="2743200"/>
+            <wp:effectExtent l="0" t="0" r="24130" b="19050"/>
+            <wp:docPr id="13" name="Chart 13"/>
             <wp:cNvGraphicFramePr/>
             <a:graphic xmlns:a="http://schemas.openxmlformats.org/drawingml/2006/main">
               <a:graphicData uri="http://schemas.openxmlformats.org/drawingml/2006/chart">
@@ -6159,7 +6196,23 @@
           <w:sz w:val="20"/>
           <w:szCs w:val="20"/>
         </w:rPr>
-        <w:t xml:space="preserve">– Average time spent </w:t>
+        <w:t xml:space="preserve">– Average </w:t>
+      </w:r>
+      <w:proofErr w:type="gramStart"/>
+      <w:r>
+        <w:rPr>
+          <w:sz w:val="20"/>
+          <w:szCs w:val="20"/>
+        </w:rPr>
+        <w:t>time</w:t>
+      </w:r>
+      <w:proofErr w:type="gramEnd"/>
+      <w:r>
+        <w:rPr>
+          <w:sz w:val="20"/>
+          <w:szCs w:val="20"/>
+        </w:rPr>
+        <w:t xml:space="preserve"> spent </w:t>
       </w:r>
       <w:r>
         <w:rPr>
@@ -6220,6 +6273,8 @@
           <w:docGrid w:linePitch="360"/>
         </w:sectPr>
       </w:pPr>
+      <w:bookmarkStart w:id="6" w:name="_GoBack"/>
+      <w:bookmarkEnd w:id="6"/>
     </w:p>
     <w:p>
       <w:pPr>
@@ -6242,10 +6297,10 @@
         </w:rPr>
         <w:lastRenderedPageBreak/>
         <w:drawing>
-          <wp:inline distT="0" distB="0" distL="0" distR="0" wp14:anchorId="67BCFAF1" wp14:editId="4BB48A62">
-            <wp:extent cx="6190488" cy="2487168"/>
-            <wp:effectExtent l="0" t="0" r="20320" b="27940"/>
-            <wp:docPr id="10" name="Chart 10"/>
+          <wp:inline distT="0" distB="0" distL="0" distR="0" wp14:anchorId="259DF4A5" wp14:editId="31EF50E7">
+            <wp:extent cx="6053328" cy="2743200"/>
+            <wp:effectExtent l="0" t="0" r="24130" b="19050"/>
+            <wp:docPr id="14" name="Chart 14"/>
             <wp:cNvGraphicFramePr/>
             <a:graphic xmlns:a="http://schemas.openxmlformats.org/drawingml/2006/main">
               <a:graphicData uri="http://schemas.openxmlformats.org/drawingml/2006/chart">
@@ -7364,6 +7419,7 @@
         </w:rPr>
         <w:t xml:space="preserve">.jpeg”, </w:t>
       </w:r>
+      <w:proofErr w:type="spellStart"/>
       <w:r>
         <w:rPr>
           <w:i/>
@@ -7372,6 +7428,7 @@
         </w:rPr>
         <w:t>Alecdifrawi</w:t>
       </w:r>
+      <w:proofErr w:type="spellEnd"/>
       <w:r>
         <w:rPr>
           <w:sz w:val="20"/>
@@ -7998,7 +8055,7 @@
           <c:idx val="0"/>
           <c:order val="0"/>
           <c:tx>
-            <c:v>Average Runtime - Traffic Only - Sequential</c:v>
+            <c:v>Naïve Implementation - Sequential Average Travel Time</c:v>
           </c:tx>
           <c:cat>
             <c:numRef>
@@ -8019,7 +8076,7 @@
                 <c:formatCode>General</c:formatCode>
                 <c:ptCount val="1"/>
                 <c:pt idx="0">
-                  <c:v>648</c:v>
+                  <c:v>5533</c:v>
                 </c:pt>
               </c:numCache>
             </c:numRef>
@@ -8036,11 +8093,11 @@
         </c:dLbls>
         <c:marker val="1"/>
         <c:smooth val="0"/>
-        <c:axId val="43943424"/>
-        <c:axId val="43945344"/>
+        <c:axId val="118431744"/>
+        <c:axId val="118433664"/>
       </c:lineChart>
       <c:catAx>
-        <c:axId val="43943424"/>
+        <c:axId val="118431744"/>
         <c:scaling>
           <c:orientation val="minMax"/>
         </c:scaling>
@@ -8057,13 +8114,8 @@
                 </a:pPr>
                 <a:r>
                   <a:rPr lang="en-US"/>
-                  <a:t>Number</a:t>
+                  <a:t>Number of Cores</a:t>
                 </a:r>
-                <a:r>
-                  <a:rPr lang="en-US" baseline="0"/>
-                  <a:t> of Cores</a:t>
-                </a:r>
-                <a:endParaRPr lang="en-US"/>
               </a:p>
             </c:rich>
           </c:tx>
@@ -8073,7 +8125,7 @@
         <c:majorTickMark val="out"/>
         <c:minorTickMark val="none"/>
         <c:tickLblPos val="nextTo"/>
-        <c:crossAx val="43945344"/>
+        <c:crossAx val="118433664"/>
         <c:crosses val="autoZero"/>
         <c:auto val="1"/>
         <c:lblAlgn val="ctr"/>
@@ -8081,7 +8133,7 @@
         <c:noMultiLvlLbl val="0"/>
       </c:catAx>
       <c:valAx>
-        <c:axId val="43945344"/>
+        <c:axId val="118433664"/>
         <c:scaling>
           <c:orientation val="minMax"/>
         </c:scaling>
@@ -8103,16 +8155,7 @@
                 </a:r>
                 <a:r>
                   <a:rPr lang="en-US" baseline="0"/>
-                  <a:t> Runtime</a:t>
-                </a:r>
-              </a:p>
-              <a:p>
-                <a:pPr>
-                  <a:defRPr/>
-                </a:pPr>
-                <a:r>
-                  <a:rPr lang="en-US" baseline="0"/>
-                  <a:t>(in seconds)</a:t>
+                  <a:t> Travel Time (in seconds)</a:t>
                 </a:r>
                 <a:endParaRPr lang="en-US"/>
               </a:p>
@@ -8124,7 +8167,7 @@
         <c:majorTickMark val="out"/>
         <c:minorTickMark val="none"/>
         <c:tickLblPos val="nextTo"/>
-        <c:crossAx val="43943424"/>
+        <c:crossAx val="118431744"/>
         <c:crosses val="autoZero"/>
         <c:crossBetween val="between"/>
       </c:valAx>
@@ -8170,7 +8213,7 @@
           <c:idx val="0"/>
           <c:order val="0"/>
           <c:tx>
-            <c:v>Total Simulation Runtime - Naïve Traffic Sequential Run</c:v>
+            <c:v>Naïve Implementation - Sequential Total Simulation Runtime</c:v>
           </c:tx>
           <c:cat>
             <c:numRef>
@@ -8191,7 +8234,7 @@
                 <c:formatCode>General</c:formatCode>
                 <c:ptCount val="1"/>
                 <c:pt idx="0">
-                  <c:v>10.106400000000001</c:v>
+                  <c:v>1303.1202000000001</c:v>
                 </c:pt>
               </c:numCache>
             </c:numRef>
@@ -8208,11 +8251,11 @@
         </c:dLbls>
         <c:marker val="1"/>
         <c:smooth val="0"/>
-        <c:axId val="43950848"/>
-        <c:axId val="43952768"/>
+        <c:axId val="118446336"/>
+        <c:axId val="118452608"/>
       </c:lineChart>
       <c:catAx>
-        <c:axId val="43950848"/>
+        <c:axId val="118446336"/>
         <c:scaling>
           <c:orientation val="minMax"/>
         </c:scaling>
@@ -8240,7 +8283,7 @@
         <c:majorTickMark val="out"/>
         <c:minorTickMark val="none"/>
         <c:tickLblPos val="nextTo"/>
-        <c:crossAx val="43952768"/>
+        <c:crossAx val="118452608"/>
         <c:crosses val="autoZero"/>
         <c:auto val="1"/>
         <c:lblAlgn val="ctr"/>
@@ -8248,7 +8291,7 @@
         <c:noMultiLvlLbl val="0"/>
       </c:catAx>
       <c:valAx>
-        <c:axId val="43952768"/>
+        <c:axId val="118452608"/>
         <c:scaling>
           <c:orientation val="minMax"/>
         </c:scaling>
@@ -8270,16 +8313,7 @@
                 </a:r>
                 <a:r>
                   <a:rPr lang="en-US" baseline="0"/>
-                  <a:t> Time</a:t>
-                </a:r>
-              </a:p>
-              <a:p>
-                <a:pPr>
-                  <a:defRPr/>
-                </a:pPr>
-                <a:r>
-                  <a:rPr lang="en-US" baseline="0"/>
-                  <a:t>(in seconds)</a:t>
+                  <a:t> Simulation Time (in seconds)</a:t>
                 </a:r>
                 <a:endParaRPr lang="en-US"/>
               </a:p>
@@ -8291,7 +8325,7 @@
         <c:majorTickMark val="out"/>
         <c:minorTickMark val="none"/>
         <c:tickLblPos val="nextTo"/>
-        <c:crossAx val="43950848"/>
+        <c:crossAx val="118446336"/>
         <c:crosses val="autoZero"/>
         <c:crossBetween val="between"/>
       </c:valAx>
@@ -8337,7 +8371,7 @@
           <c:idx val="0"/>
           <c:order val="0"/>
           <c:tx>
-            <c:v>Average Runtime - Traffic Only - Parallel</c:v>
+            <c:v>Naïve Implementation - Parallel Average Runtime</c:v>
           </c:tx>
           <c:cat>
             <c:numRef>
@@ -8370,19 +8404,19 @@
                 <c:formatCode>General</c:formatCode>
                 <c:ptCount val="5"/>
                 <c:pt idx="0">
-                  <c:v>644.0625</c:v>
+                  <c:v>5533.5625</c:v>
                 </c:pt>
                 <c:pt idx="1">
-                  <c:v>645.1171875</c:v>
+                  <c:v>5533.4375</c:v>
                 </c:pt>
                 <c:pt idx="2">
-                  <c:v>1471</c:v>
+                  <c:v>5533.9140630000002</c:v>
                 </c:pt>
                 <c:pt idx="3">
-                  <c:v>537.234375</c:v>
+                  <c:v>5533.8789059999999</c:v>
                 </c:pt>
                 <c:pt idx="4">
-                  <c:v>380.83100000000002</c:v>
+                  <c:v>6715.6416019999997</c:v>
                 </c:pt>
               </c:numCache>
             </c:numRef>
@@ -8399,11 +8433,11 @@
         </c:dLbls>
         <c:marker val="1"/>
         <c:smooth val="0"/>
-        <c:axId val="44121088"/>
-        <c:axId val="44127360"/>
+        <c:axId val="118481664"/>
+        <c:axId val="118483584"/>
       </c:lineChart>
       <c:catAx>
-        <c:axId val="44121088"/>
+        <c:axId val="118481664"/>
         <c:scaling>
           <c:orientation val="minMax"/>
         </c:scaling>
@@ -8436,7 +8470,7 @@
         <c:majorTickMark val="out"/>
         <c:minorTickMark val="none"/>
         <c:tickLblPos val="nextTo"/>
-        <c:crossAx val="44127360"/>
+        <c:crossAx val="118483584"/>
         <c:crosses val="autoZero"/>
         <c:auto val="1"/>
         <c:lblAlgn val="ctr"/>
@@ -8444,7 +8478,7 @@
         <c:noMultiLvlLbl val="0"/>
       </c:catAx>
       <c:valAx>
-        <c:axId val="44127360"/>
+        <c:axId val="118483584"/>
         <c:scaling>
           <c:orientation val="minMax"/>
         </c:scaling>
@@ -8462,26 +8496,12 @@
                 </a:pPr>
                 <a:r>
                   <a:rPr lang="en-US"/>
-                  <a:t>Runtime</a:t>
+                  <a:t>Average</a:t>
                 </a:r>
                 <a:r>
                   <a:rPr lang="en-US" baseline="0"/>
-                  <a:t> </a:t>
+                  <a:t> Runtime (in seconds)</a:t>
                 </a:r>
-              </a:p>
-              <a:p>
-                <a:pPr>
-                  <a:defRPr/>
-                </a:pPr>
-                <a:r>
-                  <a:rPr lang="en-US" baseline="0"/>
-                  <a:t>(in seconds)</a:t>
-                </a:r>
-              </a:p>
-              <a:p>
-                <a:pPr>
-                  <a:defRPr/>
-                </a:pPr>
                 <a:endParaRPr lang="en-US"/>
               </a:p>
             </c:rich>
@@ -8492,7 +8512,7 @@
         <c:majorTickMark val="out"/>
         <c:minorTickMark val="none"/>
         <c:tickLblPos val="nextTo"/>
-        <c:crossAx val="44121088"/>
+        <c:crossAx val="118481664"/>
         <c:crosses val="autoZero"/>
         <c:crossBetween val="between"/>
       </c:valAx>
@@ -8538,7 +8558,7 @@
           <c:idx val="0"/>
           <c:order val="0"/>
           <c:tx>
-            <c:v>Total Simulation Runtime - Naïve Parallel Implementation</c:v>
+            <c:v>Naïve Implementation - Parallel Total Simulation Time</c:v>
           </c:tx>
           <c:cat>
             <c:numRef>
@@ -8571,19 +8591,19 @@
                 <c:formatCode>General</c:formatCode>
                 <c:ptCount val="5"/>
                 <c:pt idx="0">
-                  <c:v>0.34129999999999999</c:v>
+                  <c:v>55.992400000000004</c:v>
                 </c:pt>
                 <c:pt idx="1">
-                  <c:v>0.18690000000000001</c:v>
+                  <c:v>43.778500000000001</c:v>
                 </c:pt>
                 <c:pt idx="2">
-                  <c:v>9.6699999999999994E-2</c:v>
+                  <c:v>34.849899999999998</c:v>
                 </c:pt>
                 <c:pt idx="3">
-                  <c:v>0.126</c:v>
+                  <c:v>36.279600000000002</c:v>
                 </c:pt>
                 <c:pt idx="4">
-                  <c:v>0.27489999999999998</c:v>
+                  <c:v>18.2012</c:v>
                 </c:pt>
               </c:numCache>
             </c:numRef>
@@ -8600,11 +8620,11 @@
         </c:dLbls>
         <c:marker val="1"/>
         <c:smooth val="0"/>
-        <c:axId val="45032960"/>
-        <c:axId val="45034880"/>
+        <c:axId val="118647808"/>
+        <c:axId val="118654080"/>
       </c:lineChart>
       <c:catAx>
-        <c:axId val="45032960"/>
+        <c:axId val="118647808"/>
         <c:scaling>
           <c:orientation val="minMax"/>
         </c:scaling>
@@ -8621,13 +8641,8 @@
                 </a:pPr>
                 <a:r>
                   <a:rPr lang="en-US"/>
-                  <a:t>Number</a:t>
+                  <a:t>Number of Cores</a:t>
                 </a:r>
-                <a:r>
-                  <a:rPr lang="en-US" baseline="0"/>
-                  <a:t> of Cores</a:t>
-                </a:r>
-                <a:endParaRPr lang="en-US"/>
               </a:p>
             </c:rich>
           </c:tx>
@@ -8637,7 +8652,7 @@
         <c:majorTickMark val="out"/>
         <c:minorTickMark val="none"/>
         <c:tickLblPos val="nextTo"/>
-        <c:crossAx val="45034880"/>
+        <c:crossAx val="118654080"/>
         <c:crosses val="autoZero"/>
         <c:auto val="1"/>
         <c:lblAlgn val="ctr"/>
@@ -8645,7 +8660,7 @@
         <c:noMultiLvlLbl val="0"/>
       </c:catAx>
       <c:valAx>
-        <c:axId val="45034880"/>
+        <c:axId val="118654080"/>
         <c:scaling>
           <c:orientation val="minMax"/>
         </c:scaling>
@@ -8663,29 +8678,7 @@
                 </a:pPr>
                 <a:r>
                   <a:rPr lang="en-US"/>
-                  <a:t>Total</a:t>
-                </a:r>
-                <a:r>
-                  <a:rPr lang="en-US" baseline="0"/>
-                  <a:t> Simulation</a:t>
-                </a:r>
-              </a:p>
-              <a:p>
-                <a:pPr>
-                  <a:defRPr/>
-                </a:pPr>
-                <a:r>
-                  <a:rPr lang="en-US" baseline="0"/>
-                  <a:t>Runtime (in</a:t>
-                </a:r>
-              </a:p>
-              <a:p>
-                <a:pPr>
-                  <a:defRPr/>
-                </a:pPr>
-                <a:r>
-                  <a:rPr lang="en-US" baseline="0"/>
-                  <a:t>seconds)</a:t>
+                  <a:t>Total Simulation Runtime (in seconds)</a:t>
                 </a:r>
               </a:p>
             </c:rich>
@@ -8696,7 +8689,7 @@
         <c:majorTickMark val="out"/>
         <c:minorTickMark val="none"/>
         <c:tickLblPos val="nextTo"/>
-        <c:crossAx val="45032960"/>
+        <c:crossAx val="118647808"/>
         <c:crosses val="autoZero"/>
         <c:crossBetween val="between"/>
       </c:valAx>

</xml_diff>